<commit_message>
Dodano nowy doc oraz pierwszy rozdział do pracy dyplomowej
</commit_message>
<xml_diff>
--- a/doc/Politechnika Śląska.docx
+++ b/doc/Politechnika Śląska.docx
@@ -406,7 +406,7 @@
     </w:p>
     <w:p>
       <w:pPr>
-        <w:pStyle w:val="Nagwek1"/>
+        <w:pStyle w:val="Nagwek2"/>
         <w:numPr>
           <w:ilvl w:val="1"/>
           <w:numId w:val="3"/>
@@ -417,10 +417,15 @@
       </w:r>
     </w:p>
     <w:p/>
+    <w:p>
+      <w:r>
+        <w:t xml:space="preserve">Proces tworzenia gier posiada własny specyficzny świat. Posiada własną pulę idiomów, umiejętności i wyzwań, którymi każdy projektant lub programista musi się zmagać. Można powiedzieć, że jest to jeden z powodów dla których </w:t>
+      </w:r>
+    </w:p>
     <w:p/>
     <w:p>
       <w:pPr>
-        <w:pStyle w:val="Nagwek1"/>
+        <w:pStyle w:val="Nagwek2"/>
         <w:numPr>
           <w:ilvl w:val="1"/>
           <w:numId w:val="3"/>
@@ -446,7 +451,7 @@
     </w:p>
     <w:p>
       <w:pPr>
-        <w:pStyle w:val="Nagwek1"/>
+        <w:pStyle w:val="Nagwek2"/>
         <w:numPr>
           <w:ilvl w:val="1"/>
           <w:numId w:val="3"/>
@@ -457,6 +462,371 @@
       </w:r>
     </w:p>
     <w:p/>
+    <w:p>
+      <w:pPr>
+        <w:pStyle w:val="Nagwek1"/>
+        <w:numPr>
+          <w:ilvl w:val="0"/>
+          <w:numId w:val="3"/>
+        </w:numPr>
+      </w:pPr>
+      <w:r>
+        <w:t>Sztuczna inteligencja</w:t>
+      </w:r>
+    </w:p>
+    <w:p/>
+    <w:p>
+      <w:pPr>
+        <w:spacing w:line="360" w:lineRule="auto"/>
+        <w:jc w:val="both"/>
+      </w:pPr>
+      <w:r>
+        <w:tab/>
+      </w:r>
+      <w:r>
+        <w:t xml:space="preserve">Sztuczna inteligencja pełni znaczącą rolę w grach wideo. Obszar zagadnień związanych ze sztuczną inteligencją istnieje właściwie odkąd pojawiły pierwsze gry wideo(1970 rok), jednak same algorytmy pojawiły się kilkanaście lat wcześniej. </w:t>
+      </w:r>
+      <w:r>
+        <w:t>Zadanie jakie powinna pełnić sztuczna inteligencja może podzielić na trzy kategorie:</w:t>
+      </w:r>
+    </w:p>
+    <w:p>
+      <w:pPr>
+        <w:pStyle w:val="Akapitzlist"/>
+        <w:numPr>
+          <w:ilvl w:val="0"/>
+          <w:numId w:val="7"/>
+        </w:numPr>
+        <w:spacing w:line="360" w:lineRule="auto"/>
+        <w:jc w:val="both"/>
+      </w:pPr>
+      <w:r>
+        <w:t xml:space="preserve">Podniesienie realizmu świata gry. Stosowane głównie w grach typu cRPG (ang. Copmuter Role-Playing Games). </w:t>
+      </w:r>
+      <w:r>
+        <w:t>Ma za zadanie sterować poczynaniami agentów, z którymi zetknie się bohater gracza.</w:t>
+      </w:r>
+    </w:p>
+    <w:p>
+      <w:pPr>
+        <w:pStyle w:val="Akapitzlist"/>
+        <w:numPr>
+          <w:ilvl w:val="0"/>
+          <w:numId w:val="7"/>
+        </w:numPr>
+        <w:spacing w:line="360" w:lineRule="auto"/>
+        <w:jc w:val="both"/>
+      </w:pPr>
+      <w:r>
+        <w:t>Wsparcie podczas walki. Jest to najczęściej spotykana kategoria sztucznej inteligencji w grach komputerowych. Stosowana powszechnie w grach strategicznych oraz grach akcji. Sztuczna inteligencja ma celu sterowanie agentami podczas walki.</w:t>
+      </w:r>
+    </w:p>
+    <w:p>
+      <w:pPr>
+        <w:pStyle w:val="Akapitzlist"/>
+        <w:numPr>
+          <w:ilvl w:val="0"/>
+          <w:numId w:val="7"/>
+        </w:numPr>
+        <w:spacing w:line="360" w:lineRule="auto"/>
+        <w:jc w:val="both"/>
+      </w:pPr>
+      <w:r>
+        <w:t>Relacjonowanie wydarzeń</w:t>
+      </w:r>
+      <w:r>
+        <w:t>. Stosowane w grach sp</w:t>
+      </w:r>
+      <w:r>
+        <w:t>ortowych. Sztuczna inteligencja pełni funkcje związane z trafnym komentowanie zdarzeń zachodzących w świecie gry na podstawie bieżących działań gracza.</w:t>
+      </w:r>
+    </w:p>
+    <w:p>
+      <w:pPr>
+        <w:spacing w:line="360" w:lineRule="auto"/>
+        <w:jc w:val="both"/>
+      </w:pPr>
+      <w:r>
+        <w:tab/>
+        <w:t>Obszar działania</w:t>
+      </w:r>
+      <w:r>
+        <w:t xml:space="preserve"> sztucznej inteligencji nie kończy się jednak tylko na symulowaniu </w:t>
+      </w:r>
+      <w:r>
+        <w:t>inteligentnych</w:t>
+      </w:r>
+      <w:r>
+        <w:t xml:space="preserve"> zachowań,</w:t>
+      </w:r>
+      <w:r>
+        <w:t xml:space="preserve"> ale może</w:t>
+      </w:r>
+      <w:r>
+        <w:t xml:space="preserve"> również nadać agentom cechy ludzkie. Po implementacji takiej funkcjonalności</w:t>
+      </w:r>
+      <w:r>
+        <w:t xml:space="preserve"> w danej grze może sprawić, że gra zacznie cieszyć się dużą popularnością. Efekt taki można uzyskać przenosząc do wirtualnego świata ludzki</w:t>
+      </w:r>
+      <w:r>
+        <w:t>e niedoskonałości oraz tworząc sposób</w:t>
+      </w:r>
+      <w:r>
+        <w:t xml:space="preserve"> porozumiewania </w:t>
+      </w:r>
+      <w:r>
+        <w:t>zawierający</w:t>
+      </w:r>
+      <w:r>
+        <w:t xml:space="preserve"> </w:t>
+      </w:r>
+      <w:r>
+        <w:t>nieliniowe dialogi</w:t>
+      </w:r>
+      <w:r>
+        <w:t xml:space="preserve"> czy</w:t>
+      </w:r>
+      <w:r>
+        <w:t xml:space="preserve"> </w:t>
+      </w:r>
+      <w:r>
+        <w:t>duży</w:t>
+      </w:r>
+      <w:r>
+        <w:t xml:space="preserve"> zasobów słów postaci</w:t>
+      </w:r>
+      <w:r>
+        <w:t>.</w:t>
+      </w:r>
+    </w:p>
+    <w:p>
+      <w:pPr>
+        <w:pStyle w:val="Nagwek2"/>
+        <w:numPr>
+          <w:ilvl w:val="1"/>
+          <w:numId w:val="3"/>
+        </w:numPr>
+        <w:spacing w:line="360" w:lineRule="auto"/>
+      </w:pPr>
+      <w:r>
+        <w:lastRenderedPageBreak/>
+        <w:t>Krótka historia</w:t>
+      </w:r>
+    </w:p>
+    <w:p>
+      <w:pPr>
+        <w:spacing w:line="360" w:lineRule="auto"/>
+      </w:pPr>
+    </w:p>
+    <w:p>
+      <w:pPr>
+        <w:spacing w:line="360" w:lineRule="auto"/>
+        <w:jc w:val="both"/>
+      </w:pPr>
+      <w:r>
+        <w:tab/>
+      </w:r>
+      <w:r>
+        <w:t xml:space="preserve">  </w:t>
+      </w:r>
+      <w:r>
+        <w:t xml:space="preserve"> </w:t>
+      </w:r>
+      <w:r>
+        <w:t xml:space="preserve">Pierwsza faza rozwoju gier komputerowych przykłada wagę do wyświetlanej grafiki, oczywistym tego powodem były ograniczenia czasu pracy procesora, a to grafika robiła największa wrażenia na graczach. Takie podejście skutkowało tym, że sztuczna inteligencja została zepchnięta na drugi plan. Przykładowe implementacje zawierały sztywno zakodowane </w:t>
+      </w:r>
+      <w:r>
+        <w:t>schematy zachowania oraz proste maszyny stanów. W dzisiejszych czasach większość operacji związanej z przetwarzaniem grafiki odbywa się w układach graficznych komputerów (GPU)</w:t>
+      </w:r>
+      <w:r>
+        <w:t xml:space="preserve">, a wzrost jakości wyświetlanej grafiki </w:t>
+      </w:r>
+      <w:r>
+        <w:t>nie przyciąga graczy, którzy wymagają czegoś więcej od gier. Dlatego producenci gier, aby spełnić żądania graczy kładą większy nacisk na rozwój sztucznej inteligencji</w:t>
+      </w:r>
+      <w:r>
+        <w:t>.</w:t>
+      </w:r>
+    </w:p>
+    <w:p>
+      <w:pPr>
+        <w:spacing w:line="360" w:lineRule="auto"/>
+        <w:jc w:val="both"/>
+      </w:pPr>
+      <w:r>
+        <w:tab/>
+        <w:t>Gra "Tennis for Two" jest jedną z pierwszych gier wideo - jest to symulacja tenisa ziemnego, w której obraz jest wyświetlany za pomocą oscyloskopu. Została stworzona przez Williama Higinbothama w 1958 roku. Pierwszą grą wideo stworzoną specjalne na komputer osobisty było "Space War". Gra została napisana na Uniwersytecie Technicznym w Massachusetts. przez S. Russ</w:t>
+      </w:r>
+      <w:r>
+        <w:t xml:space="preserve">el'a na minikomputer w 1962. Obydwie te gry łączyło to, że wymagały dwóch graczy do rozgrywki. </w:t>
+      </w:r>
+      <w:r>
+        <w:t>Dopiero w latach siedemdziesiątych zaczęto stosować pewne proste ustalone schematy odpowiadające za poruszanie się obiektów, co można traktować jako początki sztucznej inteligencji.</w:t>
+      </w:r>
+    </w:p>
+    <w:p>
+      <w:pPr>
+        <w:spacing w:line="360" w:lineRule="auto"/>
+        <w:jc w:val="both"/>
+      </w:pPr>
+      <w:r>
+        <w:tab/>
+        <w:t>Pierwszą grą, w której</w:t>
+      </w:r>
+      <w:r>
+        <w:t xml:space="preserve"> gracz posiadał</w:t>
+      </w:r>
+      <w:r>
+        <w:t xml:space="preserve"> przeciwników był "Pac-Man" wydany w 1979. Agenci komputerowi sprawiali wrażenie </w:t>
+      </w:r>
+      <w:r>
+        <w:t>inteligentnych</w:t>
+      </w:r>
+      <w:r>
+        <w:t xml:space="preserve"> - podczas pościgu za postacią gracza, na każdym z rozwidleń dróg agenci mieli różne szanse wyboru losowej</w:t>
+      </w:r>
+      <w:r>
+        <w:t xml:space="preserve"> drogi lub pogoni za graczem. W efekcie gracz miał odczucie, że komputerowi agenci współpracują ze sobą. Pac-Man zawierał implementacje prostej maszyny stanów, gdzie każdy z czterech agentów(duszków) mógł gonić lub uciekać przed graczem w labiryncie. Do tej pory gry bazowały na prostych lub bardziej złożonych wzorach, jak w klasycznych grach "Golden Axe"(1987 rok) czy "Super Mario Brothers"(1985 rok), gdzie przeciwnicy zwykle poruszali się w jednym lub dwóch kierunkach, aż do napotkania gracza.</w:t>
+      </w:r>
+    </w:p>
+    <w:p>
+      <w:pPr>
+        <w:spacing w:line="360" w:lineRule="auto"/>
+        <w:jc w:val="both"/>
+      </w:pPr>
+      <w:r>
+        <w:tab/>
+        <w:t>Pierwszą grą akcji posiadającą sztuczną inteligencje jest "Goldeneye 007"(1997 rok). Pozwalała ona reagować na odpowiednio na ruch oraz akcję gracza. Komputerowi agenci posiadali zmysł wzroku i byli w stanie zauważyć czy pozostali agenci są martwi. Natomiast w grze "Thief: The Dark Project"(1998 rok) rozgrywka opierała się w znaczniej mierze na symulacji zmysłów wzroku i słuchu.</w:t>
+      </w:r>
+    </w:p>
+    <w:p>
+      <w:pPr>
+        <w:spacing w:line="360" w:lineRule="auto"/>
+        <w:jc w:val="both"/>
+      </w:pPr>
+      <w:r>
+        <w:lastRenderedPageBreak/>
+        <w:tab/>
+      </w:r>
+      <w:r>
+        <w:t>W latach 2001 i 2002 powstały dwie gry, które sprawiły, że gracze</w:t>
+      </w:r>
+      <w:r>
+        <w:t xml:space="preserve"> z niedowierzaniem patrzyli na poziom sztucznej inteligencji. Pierwsza z tych gier to "The Sims" ze studia Maxis, gdzie sztuczna inteligencja zajmowała się modelowaniem ludzkich emocji oraz potrzeb, przez co można powiedzieć, że gra była symulatorem życia. Drugą z gier jest "Black and White" ze studia Lionhead Studios, w tej grze komputerowy agent posiada umysł będący siecią neuronową przez, co może uczyć się w sztucznie stworzonym środowisku. Obecnie jednak większość wykorzystuje tylko podstawowe techniki związane ze sztuczną inteligencją</w:t>
+      </w:r>
+      <w:r>
+        <w:t>. Powszechnie stosowaną techniką są maszyny stanów oraz jej pochodne.</w:t>
+      </w:r>
+    </w:p>
+    <w:p>
+      <w:pPr>
+        <w:spacing w:line="360" w:lineRule="auto"/>
+        <w:jc w:val="both"/>
+      </w:pPr>
+      <w:r>
+        <w:tab/>
+        <w:t xml:space="preserve"> </w:t>
+      </w:r>
+      <w:r>
+        <w:t xml:space="preserve"> </w:t>
+      </w:r>
+      <w:r>
+        <w:t xml:space="preserve"> </w:t>
+      </w:r>
+      <w:r>
+        <w:t xml:space="preserve"> </w:t>
+      </w:r>
+      <w:r>
+        <w:t xml:space="preserve">   </w:t>
+      </w:r>
+      <w:r>
+        <w:t xml:space="preserve">   </w:t>
+      </w:r>
+      <w:r>
+        <w:t xml:space="preserve"> </w:t>
+      </w:r>
+    </w:p>
+    <w:p>
+      <w:pPr>
+        <w:pStyle w:val="Nagwek1"/>
+        <w:numPr>
+          <w:ilvl w:val="0"/>
+          <w:numId w:val="3"/>
+        </w:numPr>
+        <w:spacing w:line="360" w:lineRule="auto"/>
+      </w:pPr>
+      <w:r>
+        <w:t>Znajdo</w:t>
+      </w:r>
+      <w:r>
+        <w:t>wanie ścieżki</w:t>
+      </w:r>
+    </w:p>
+    <w:p>
+      <w:pPr>
+        <w:pStyle w:val="Nagwek1"/>
+        <w:numPr>
+          <w:ilvl w:val="0"/>
+          <w:numId w:val="3"/>
+        </w:numPr>
+        <w:spacing w:line="360" w:lineRule="auto"/>
+      </w:pPr>
+      <w:r>
+        <w:t>Nawigacja</w:t>
+      </w:r>
+      <w:r>
+        <w:t xml:space="preserve"> postaci</w:t>
+      </w:r>
+    </w:p>
+    <w:p>
+      <w:pPr>
+        <w:pStyle w:val="Nagwek1"/>
+        <w:numPr>
+          <w:ilvl w:val="0"/>
+          <w:numId w:val="3"/>
+        </w:numPr>
+        <w:spacing w:line="360" w:lineRule="auto"/>
+      </w:pPr>
+      <w:r>
+        <w:t>Koncepcja inteligentnego agenta</w:t>
+      </w:r>
+    </w:p>
+    <w:p>
+      <w:pPr>
+        <w:pStyle w:val="Nagwek1"/>
+        <w:numPr>
+          <w:ilvl w:val="0"/>
+          <w:numId w:val="3"/>
+        </w:numPr>
+        <w:spacing w:line="360" w:lineRule="auto"/>
+      </w:pPr>
+      <w:r>
+        <w:t>Realizacja</w:t>
+      </w:r>
+    </w:p>
+    <w:p>
+      <w:pPr>
+        <w:pStyle w:val="Nagwek1"/>
+        <w:numPr>
+          <w:ilvl w:val="0"/>
+          <w:numId w:val="3"/>
+        </w:numPr>
+        <w:spacing w:line="360" w:lineRule="auto"/>
+      </w:pPr>
+      <w:r>
+        <w:t>Podsumowanie i wnioski</w:t>
+      </w:r>
+    </w:p>
+    <w:p>
+      <w:pPr>
+        <w:spacing w:line="360" w:lineRule="auto"/>
+      </w:pPr>
+    </w:p>
+    <w:p>
+      <w:pPr>
+        <w:spacing w:line="360" w:lineRule="auto"/>
+      </w:pPr>
+    </w:p>
     <w:sectPr>
       <w:pgSz w:w="11906" w:h="16838"/>
       <w:pgMar w:top="1418" w:right="1418" w:bottom="1418" w:left="1701" w:header="709" w:footer="709" w:gutter="0"/>
@@ -595,6 +965,264 @@
     </w:lvl>
   </w:abstractNum>
   <w:abstractNum w:abstractNumId="1">
+    <w:nsid w:val="2F726FA0"/>
+    <w:multiLevelType w:val="multilevel"/>
+    <w:tmpl w:val="0415001F"/>
+    <w:lvl w:ilvl="0">
+      <w:start w:val="1"/>
+      <w:numFmt w:val="decimal"/>
+      <w:lvlText w:val="%1."/>
+      <w:lvlJc w:val="left"/>
+      <w:pPr>
+        <w:ind w:left="360" w:hanging="360"/>
+      </w:pPr>
+    </w:lvl>
+    <w:lvl w:ilvl="1">
+      <w:start w:val="1"/>
+      <w:numFmt w:val="decimal"/>
+      <w:lvlText w:val="%1.%2."/>
+      <w:lvlJc w:val="left"/>
+      <w:pPr>
+        <w:ind w:left="792" w:hanging="432"/>
+      </w:pPr>
+    </w:lvl>
+    <w:lvl w:ilvl="2">
+      <w:start w:val="1"/>
+      <w:numFmt w:val="decimal"/>
+      <w:lvlText w:val="%1.%2.%3."/>
+      <w:lvlJc w:val="left"/>
+      <w:pPr>
+        <w:ind w:left="1224" w:hanging="504"/>
+      </w:pPr>
+    </w:lvl>
+    <w:lvl w:ilvl="3">
+      <w:start w:val="1"/>
+      <w:numFmt w:val="decimal"/>
+      <w:lvlText w:val="%1.%2.%3.%4."/>
+      <w:lvlJc w:val="left"/>
+      <w:pPr>
+        <w:ind w:left="1728" w:hanging="648"/>
+      </w:pPr>
+    </w:lvl>
+    <w:lvl w:ilvl="4">
+      <w:start w:val="1"/>
+      <w:numFmt w:val="decimal"/>
+      <w:lvlText w:val="%1.%2.%3.%4.%5."/>
+      <w:lvlJc w:val="left"/>
+      <w:pPr>
+        <w:ind w:left="2232" w:hanging="792"/>
+      </w:pPr>
+    </w:lvl>
+    <w:lvl w:ilvl="5">
+      <w:start w:val="1"/>
+      <w:numFmt w:val="decimal"/>
+      <w:lvlText w:val="%1.%2.%3.%4.%5.%6."/>
+      <w:lvlJc w:val="left"/>
+      <w:pPr>
+        <w:ind w:left="2736" w:hanging="936"/>
+      </w:pPr>
+    </w:lvl>
+    <w:lvl w:ilvl="6">
+      <w:start w:val="1"/>
+      <w:numFmt w:val="decimal"/>
+      <w:lvlText w:val="%1.%2.%3.%4.%5.%6.%7."/>
+      <w:lvlJc w:val="left"/>
+      <w:pPr>
+        <w:ind w:left="3240" w:hanging="1080"/>
+      </w:pPr>
+    </w:lvl>
+    <w:lvl w:ilvl="7">
+      <w:start w:val="1"/>
+      <w:numFmt w:val="decimal"/>
+      <w:lvlText w:val="%1.%2.%3.%4.%5.%6.%7.%8."/>
+      <w:lvlJc w:val="left"/>
+      <w:pPr>
+        <w:ind w:left="3744" w:hanging="1224"/>
+      </w:pPr>
+    </w:lvl>
+    <w:lvl w:ilvl="8">
+      <w:start w:val="1"/>
+      <w:numFmt w:val="decimal"/>
+      <w:lvlText w:val="%1.%2.%3.%4.%5.%6.%7.%8.%9."/>
+      <w:lvlJc w:val="left"/>
+      <w:pPr>
+        <w:ind w:left="4320" w:hanging="1440"/>
+      </w:pPr>
+    </w:lvl>
+  </w:abstractNum>
+  <w:abstractNum w:abstractNumId="2">
+    <w:nsid w:val="4DF86527"/>
+    <w:multiLevelType w:val="multilevel"/>
+    <w:tmpl w:val="0415001F"/>
+    <w:lvl w:ilvl="0">
+      <w:start w:val="1"/>
+      <w:numFmt w:val="decimal"/>
+      <w:lvlText w:val="%1."/>
+      <w:lvlJc w:val="left"/>
+      <w:pPr>
+        <w:ind w:left="360" w:hanging="360"/>
+      </w:pPr>
+    </w:lvl>
+    <w:lvl w:ilvl="1">
+      <w:start w:val="1"/>
+      <w:numFmt w:val="decimal"/>
+      <w:lvlText w:val="%1.%2."/>
+      <w:lvlJc w:val="left"/>
+      <w:pPr>
+        <w:ind w:left="792" w:hanging="432"/>
+      </w:pPr>
+    </w:lvl>
+    <w:lvl w:ilvl="2">
+      <w:start w:val="1"/>
+      <w:numFmt w:val="decimal"/>
+      <w:lvlText w:val="%1.%2.%3."/>
+      <w:lvlJc w:val="left"/>
+      <w:pPr>
+        <w:ind w:left="1224" w:hanging="504"/>
+      </w:pPr>
+    </w:lvl>
+    <w:lvl w:ilvl="3">
+      <w:start w:val="1"/>
+      <w:numFmt w:val="decimal"/>
+      <w:lvlText w:val="%1.%2.%3.%4."/>
+      <w:lvlJc w:val="left"/>
+      <w:pPr>
+        <w:ind w:left="1728" w:hanging="648"/>
+      </w:pPr>
+    </w:lvl>
+    <w:lvl w:ilvl="4">
+      <w:start w:val="1"/>
+      <w:numFmt w:val="decimal"/>
+      <w:lvlText w:val="%1.%2.%3.%4.%5."/>
+      <w:lvlJc w:val="left"/>
+      <w:pPr>
+        <w:ind w:left="2232" w:hanging="792"/>
+      </w:pPr>
+    </w:lvl>
+    <w:lvl w:ilvl="5">
+      <w:start w:val="1"/>
+      <w:numFmt w:val="decimal"/>
+      <w:lvlText w:val="%1.%2.%3.%4.%5.%6."/>
+      <w:lvlJc w:val="left"/>
+      <w:pPr>
+        <w:ind w:left="2736" w:hanging="936"/>
+      </w:pPr>
+    </w:lvl>
+    <w:lvl w:ilvl="6">
+      <w:start w:val="1"/>
+      <w:numFmt w:val="decimal"/>
+      <w:lvlText w:val="%1.%2.%3.%4.%5.%6.%7."/>
+      <w:lvlJc w:val="left"/>
+      <w:pPr>
+        <w:ind w:left="3240" w:hanging="1080"/>
+      </w:pPr>
+    </w:lvl>
+    <w:lvl w:ilvl="7">
+      <w:start w:val="1"/>
+      <w:numFmt w:val="decimal"/>
+      <w:lvlText w:val="%1.%2.%3.%4.%5.%6.%7.%8."/>
+      <w:lvlJc w:val="left"/>
+      <w:pPr>
+        <w:ind w:left="3744" w:hanging="1224"/>
+      </w:pPr>
+    </w:lvl>
+    <w:lvl w:ilvl="8">
+      <w:start w:val="1"/>
+      <w:numFmt w:val="decimal"/>
+      <w:lvlText w:val="%1.%2.%3.%4.%5.%6.%7.%8.%9."/>
+      <w:lvlJc w:val="left"/>
+      <w:pPr>
+        <w:ind w:left="4320" w:hanging="1440"/>
+      </w:pPr>
+    </w:lvl>
+  </w:abstractNum>
+  <w:abstractNum w:abstractNumId="3">
+    <w:nsid w:val="501D2DBB"/>
+    <w:multiLevelType w:val="multilevel"/>
+    <w:tmpl w:val="0415001F"/>
+    <w:lvl w:ilvl="0">
+      <w:start w:val="1"/>
+      <w:numFmt w:val="decimal"/>
+      <w:lvlText w:val="%1."/>
+      <w:lvlJc w:val="left"/>
+      <w:pPr>
+        <w:ind w:left="360" w:hanging="360"/>
+      </w:pPr>
+    </w:lvl>
+    <w:lvl w:ilvl="1">
+      <w:start w:val="1"/>
+      <w:numFmt w:val="decimal"/>
+      <w:lvlText w:val="%1.%2."/>
+      <w:lvlJc w:val="left"/>
+      <w:pPr>
+        <w:ind w:left="792" w:hanging="432"/>
+      </w:pPr>
+    </w:lvl>
+    <w:lvl w:ilvl="2">
+      <w:start w:val="1"/>
+      <w:numFmt w:val="decimal"/>
+      <w:lvlText w:val="%1.%2.%3."/>
+      <w:lvlJc w:val="left"/>
+      <w:pPr>
+        <w:ind w:left="1224" w:hanging="504"/>
+      </w:pPr>
+    </w:lvl>
+    <w:lvl w:ilvl="3">
+      <w:start w:val="1"/>
+      <w:numFmt w:val="decimal"/>
+      <w:lvlText w:val="%1.%2.%3.%4."/>
+      <w:lvlJc w:val="left"/>
+      <w:pPr>
+        <w:ind w:left="1728" w:hanging="648"/>
+      </w:pPr>
+    </w:lvl>
+    <w:lvl w:ilvl="4">
+      <w:start w:val="1"/>
+      <w:numFmt w:val="decimal"/>
+      <w:lvlText w:val="%1.%2.%3.%4.%5."/>
+      <w:lvlJc w:val="left"/>
+      <w:pPr>
+        <w:ind w:left="2232" w:hanging="792"/>
+      </w:pPr>
+    </w:lvl>
+    <w:lvl w:ilvl="5">
+      <w:start w:val="1"/>
+      <w:numFmt w:val="decimal"/>
+      <w:lvlText w:val="%1.%2.%3.%4.%5.%6."/>
+      <w:lvlJc w:val="left"/>
+      <w:pPr>
+        <w:ind w:left="2736" w:hanging="936"/>
+      </w:pPr>
+    </w:lvl>
+    <w:lvl w:ilvl="6">
+      <w:start w:val="1"/>
+      <w:numFmt w:val="decimal"/>
+      <w:lvlText w:val="%1.%2.%3.%4.%5.%6.%7."/>
+      <w:lvlJc w:val="left"/>
+      <w:pPr>
+        <w:ind w:left="3240" w:hanging="1080"/>
+      </w:pPr>
+    </w:lvl>
+    <w:lvl w:ilvl="7">
+      <w:start w:val="1"/>
+      <w:numFmt w:val="decimal"/>
+      <w:lvlText w:val="%1.%2.%3.%4.%5.%6.%7.%8."/>
+      <w:lvlJc w:val="left"/>
+      <w:pPr>
+        <w:ind w:left="3744" w:hanging="1224"/>
+      </w:pPr>
+    </w:lvl>
+    <w:lvl w:ilvl="8">
+      <w:start w:val="1"/>
+      <w:numFmt w:val="decimal"/>
+      <w:lvlText w:val="%1.%2.%3.%4.%5.%6.%7.%8.%9."/>
+      <w:lvlJc w:val="left"/>
+      <w:pPr>
+        <w:ind w:left="4320" w:hanging="1440"/>
+      </w:pPr>
+    </w:lvl>
+  </w:abstractNum>
+  <w:abstractNum w:abstractNumId="4">
     <w:nsid w:val="605F6767"/>
     <w:multiLevelType w:val="multilevel"/>
     <w:tmpl w:val="0415001F"/>
@@ -680,7 +1308,206 @@
       </w:pPr>
     </w:lvl>
   </w:abstractNum>
-  <w:abstractNum w:abstractNumId="2">
+  <w:abstractNum w:abstractNumId="5">
+    <w:nsid w:val="682B0D68"/>
+    <w:multiLevelType w:val="multilevel"/>
+    <w:tmpl w:val="0415001F"/>
+    <w:lvl w:ilvl="0">
+      <w:start w:val="1"/>
+      <w:numFmt w:val="decimal"/>
+      <w:lvlText w:val="%1."/>
+      <w:lvlJc w:val="left"/>
+      <w:pPr>
+        <w:ind w:left="360" w:hanging="360"/>
+      </w:pPr>
+    </w:lvl>
+    <w:lvl w:ilvl="1">
+      <w:start w:val="1"/>
+      <w:numFmt w:val="decimal"/>
+      <w:lvlText w:val="%1.%2."/>
+      <w:lvlJc w:val="left"/>
+      <w:pPr>
+        <w:ind w:left="792" w:hanging="432"/>
+      </w:pPr>
+    </w:lvl>
+    <w:lvl w:ilvl="2">
+      <w:start w:val="1"/>
+      <w:numFmt w:val="decimal"/>
+      <w:lvlText w:val="%1.%2.%3."/>
+      <w:lvlJc w:val="left"/>
+      <w:pPr>
+        <w:ind w:left="1224" w:hanging="504"/>
+      </w:pPr>
+    </w:lvl>
+    <w:lvl w:ilvl="3">
+      <w:start w:val="1"/>
+      <w:numFmt w:val="decimal"/>
+      <w:lvlText w:val="%1.%2.%3.%4."/>
+      <w:lvlJc w:val="left"/>
+      <w:pPr>
+        <w:ind w:left="1728" w:hanging="648"/>
+      </w:pPr>
+    </w:lvl>
+    <w:lvl w:ilvl="4">
+      <w:start w:val="1"/>
+      <w:numFmt w:val="decimal"/>
+      <w:lvlText w:val="%1.%2.%3.%4.%5."/>
+      <w:lvlJc w:val="left"/>
+      <w:pPr>
+        <w:ind w:left="2232" w:hanging="792"/>
+      </w:pPr>
+    </w:lvl>
+    <w:lvl w:ilvl="5">
+      <w:start w:val="1"/>
+      <w:numFmt w:val="decimal"/>
+      <w:lvlText w:val="%1.%2.%3.%4.%5.%6."/>
+      <w:lvlJc w:val="left"/>
+      <w:pPr>
+        <w:ind w:left="2736" w:hanging="936"/>
+      </w:pPr>
+    </w:lvl>
+    <w:lvl w:ilvl="6">
+      <w:start w:val="1"/>
+      <w:numFmt w:val="decimal"/>
+      <w:lvlText w:val="%1.%2.%3.%4.%5.%6.%7."/>
+      <w:lvlJc w:val="left"/>
+      <w:pPr>
+        <w:ind w:left="3240" w:hanging="1080"/>
+      </w:pPr>
+    </w:lvl>
+    <w:lvl w:ilvl="7">
+      <w:start w:val="1"/>
+      <w:numFmt w:val="decimal"/>
+      <w:lvlText w:val="%1.%2.%3.%4.%5.%6.%7.%8."/>
+      <w:lvlJc w:val="left"/>
+      <w:pPr>
+        <w:ind w:left="3744" w:hanging="1224"/>
+      </w:pPr>
+    </w:lvl>
+    <w:lvl w:ilvl="8">
+      <w:start w:val="1"/>
+      <w:numFmt w:val="decimal"/>
+      <w:lvlText w:val="%1.%2.%3.%4.%5.%6.%7.%8.%9."/>
+      <w:lvlJc w:val="left"/>
+      <w:pPr>
+        <w:ind w:left="4320" w:hanging="1440"/>
+      </w:pPr>
+    </w:lvl>
+  </w:abstractNum>
+  <w:abstractNum w:abstractNumId="6">
+    <w:nsid w:val="6EBA26F3"/>
+    <w:multiLevelType w:val="hybridMultilevel"/>
+    <w:tmpl w:val="C850250C"/>
+    <w:lvl w:ilvl="0" w:tplc="04150001">
+      <w:start w:val="1"/>
+      <w:numFmt w:val="bullet"/>
+      <w:lvlText w:val=""/>
+      <w:lvlJc w:val="left"/>
+      <w:pPr>
+        <w:ind w:left="825" w:hanging="360"/>
+      </w:pPr>
+      <w:rPr>
+        <w:rFonts w:ascii="Symbol" w:hAnsi="Symbol" w:hint="default"/>
+      </w:rPr>
+    </w:lvl>
+    <w:lvl w:ilvl="1" w:tplc="04150003" w:tentative="1">
+      <w:start w:val="1"/>
+      <w:numFmt w:val="bullet"/>
+      <w:lvlText w:val="o"/>
+      <w:lvlJc w:val="left"/>
+      <w:pPr>
+        <w:ind w:left="1545" w:hanging="360"/>
+      </w:pPr>
+      <w:rPr>
+        <w:rFonts w:ascii="Courier New" w:hAnsi="Courier New" w:cs="Courier New" w:hint="default"/>
+      </w:rPr>
+    </w:lvl>
+    <w:lvl w:ilvl="2" w:tplc="04150005" w:tentative="1">
+      <w:start w:val="1"/>
+      <w:numFmt w:val="bullet"/>
+      <w:lvlText w:val=""/>
+      <w:lvlJc w:val="left"/>
+      <w:pPr>
+        <w:ind w:left="2265" w:hanging="360"/>
+      </w:pPr>
+      <w:rPr>
+        <w:rFonts w:ascii="Wingdings" w:hAnsi="Wingdings" w:hint="default"/>
+      </w:rPr>
+    </w:lvl>
+    <w:lvl w:ilvl="3" w:tplc="04150001" w:tentative="1">
+      <w:start w:val="1"/>
+      <w:numFmt w:val="bullet"/>
+      <w:lvlText w:val=""/>
+      <w:lvlJc w:val="left"/>
+      <w:pPr>
+        <w:ind w:left="2985" w:hanging="360"/>
+      </w:pPr>
+      <w:rPr>
+        <w:rFonts w:ascii="Symbol" w:hAnsi="Symbol" w:hint="default"/>
+      </w:rPr>
+    </w:lvl>
+    <w:lvl w:ilvl="4" w:tplc="04150003" w:tentative="1">
+      <w:start w:val="1"/>
+      <w:numFmt w:val="bullet"/>
+      <w:lvlText w:val="o"/>
+      <w:lvlJc w:val="left"/>
+      <w:pPr>
+        <w:ind w:left="3705" w:hanging="360"/>
+      </w:pPr>
+      <w:rPr>
+        <w:rFonts w:ascii="Courier New" w:hAnsi="Courier New" w:cs="Courier New" w:hint="default"/>
+      </w:rPr>
+    </w:lvl>
+    <w:lvl w:ilvl="5" w:tplc="04150005" w:tentative="1">
+      <w:start w:val="1"/>
+      <w:numFmt w:val="bullet"/>
+      <w:lvlText w:val=""/>
+      <w:lvlJc w:val="left"/>
+      <w:pPr>
+        <w:ind w:left="4425" w:hanging="360"/>
+      </w:pPr>
+      <w:rPr>
+        <w:rFonts w:ascii="Wingdings" w:hAnsi="Wingdings" w:hint="default"/>
+      </w:rPr>
+    </w:lvl>
+    <w:lvl w:ilvl="6" w:tplc="04150001" w:tentative="1">
+      <w:start w:val="1"/>
+      <w:numFmt w:val="bullet"/>
+      <w:lvlText w:val=""/>
+      <w:lvlJc w:val="left"/>
+      <w:pPr>
+        <w:ind w:left="5145" w:hanging="360"/>
+      </w:pPr>
+      <w:rPr>
+        <w:rFonts w:ascii="Symbol" w:hAnsi="Symbol" w:hint="default"/>
+      </w:rPr>
+    </w:lvl>
+    <w:lvl w:ilvl="7" w:tplc="04150003" w:tentative="1">
+      <w:start w:val="1"/>
+      <w:numFmt w:val="bullet"/>
+      <w:lvlText w:val="o"/>
+      <w:lvlJc w:val="left"/>
+      <w:pPr>
+        <w:ind w:left="5865" w:hanging="360"/>
+      </w:pPr>
+      <w:rPr>
+        <w:rFonts w:ascii="Courier New" w:hAnsi="Courier New" w:cs="Courier New" w:hint="default"/>
+      </w:rPr>
+    </w:lvl>
+    <w:lvl w:ilvl="8" w:tplc="04150005" w:tentative="1">
+      <w:start w:val="1"/>
+      <w:numFmt w:val="bullet"/>
+      <w:lvlText w:val=""/>
+      <w:lvlJc w:val="left"/>
+      <w:pPr>
+        <w:ind w:left="6585" w:hanging="360"/>
+      </w:pPr>
+      <w:rPr>
+        <w:rFonts w:ascii="Wingdings" w:hAnsi="Wingdings" w:hint="default"/>
+      </w:rPr>
+    </w:lvl>
+  </w:abstractNum>
+  <w:abstractNum w:abstractNumId="7">
     <w:nsid w:val="7BBD4C94"/>
     <w:multiLevelType w:val="multilevel"/>
     <w:tmpl w:val="0415001F"/>
@@ -770,10 +1597,25 @@
     <w:abstractNumId w:val="0"/>
   </w:num>
   <w:num w:numId="2">
-    <w:abstractNumId w:val="1"/>
+    <w:abstractNumId w:val="4"/>
   </w:num>
   <w:num w:numId="3">
+    <w:abstractNumId w:val="7"/>
+  </w:num>
+  <w:num w:numId="4">
     <w:abstractNumId w:val="2"/>
+  </w:num>
+  <w:num w:numId="5">
+    <w:abstractNumId w:val="3"/>
+  </w:num>
+  <w:num w:numId="6">
+    <w:abstractNumId w:val="5"/>
+  </w:num>
+  <w:num w:numId="7">
+    <w:abstractNumId w:val="6"/>
+  </w:num>
+  <w:num w:numId="8">
+    <w:abstractNumId w:val="1"/>
   </w:num>
 </w:numbering>
 </file>
@@ -972,6 +1814,30 @@
       <w:color w:val="365F91" w:themeColor="accent1" w:themeShade="BF"/>
       <w:sz w:val="28"/>
       <w:szCs w:val="28"/>
+    </w:rPr>
+  </w:style>
+  <w:style w:type="paragraph" w:styleId="Nagwek2">
+    <w:name w:val="heading 2"/>
+    <w:basedOn w:val="Normalny"/>
+    <w:next w:val="Normalny"/>
+    <w:link w:val="Nagwek2Znak"/>
+    <w:uiPriority w:val="9"/>
+    <w:unhideWhenUsed/>
+    <w:qFormat/>
+    <w:rsid w:val="003666FA"/>
+    <w:pPr>
+      <w:keepNext/>
+      <w:keepLines/>
+      <w:spacing w:before="200"/>
+      <w:outlineLvl w:val="1"/>
+    </w:pPr>
+    <w:rPr>
+      <w:rFonts w:asciiTheme="majorHAnsi" w:eastAsiaTheme="majorEastAsia" w:hAnsiTheme="majorHAnsi" w:cstheme="majorBidi"/>
+      <w:b/>
+      <w:bCs/>
+      <w:color w:val="4F81BD" w:themeColor="accent1"/>
+      <w:sz w:val="26"/>
+      <w:szCs w:val="26"/>
     </w:rPr>
   </w:style>
   <w:style w:type="paragraph" w:styleId="Nagwek5">
@@ -1196,6 +2062,22 @@
       <w:color w:val="365F91" w:themeColor="accent1" w:themeShade="BF"/>
       <w:sz w:val="28"/>
       <w:szCs w:val="28"/>
+      <w:lang w:eastAsia="zh-CN"/>
+    </w:rPr>
+  </w:style>
+  <w:style w:type="character" w:customStyle="1" w:styleId="Nagwek2Znak">
+    <w:name w:val="Nagłówek 2 Znak"/>
+    <w:basedOn w:val="Domylnaczcionkaakapitu"/>
+    <w:link w:val="Nagwek2"/>
+    <w:uiPriority w:val="9"/>
+    <w:rsid w:val="003666FA"/>
+    <w:rPr>
+      <w:rFonts w:asciiTheme="majorHAnsi" w:eastAsiaTheme="majorEastAsia" w:hAnsiTheme="majorHAnsi" w:cstheme="majorBidi"/>
+      <w:b/>
+      <w:bCs/>
+      <w:color w:val="4F81BD" w:themeColor="accent1"/>
+      <w:sz w:val="26"/>
+      <w:szCs w:val="26"/>
       <w:lang w:eastAsia="zh-CN"/>
     </w:rPr>
   </w:style>

</xml_diff>

<commit_message>
Techniki sztucznej inteligencji. Częśc I
</commit_message>
<xml_diff>
--- a/doc/Politechnika Śląska.docx
+++ b/doc/Politechnika Śląska.docx
@@ -888,6 +888,158 @@
         <w:spacing w:line="360" w:lineRule="auto"/>
         <w:jc w:val="both"/>
       </w:pPr>
+    </w:p>
+    <w:p>
+      <w:pPr>
+        <w:pStyle w:val="Nagwek2"/>
+        <w:numPr>
+          <w:ilvl w:val="1"/>
+          <w:numId w:val="3"/>
+        </w:numPr>
+      </w:pPr>
+      <w:r>
+        <w:t xml:space="preserve"> Techniki symulacji sztucznej inteligencji</w:t>
+      </w:r>
+    </w:p>
+    <w:p/>
+    <w:p>
+      <w:pPr>
+        <w:spacing w:line="360" w:lineRule="auto"/>
+        <w:jc w:val="both"/>
+      </w:pPr>
+      <w:r>
+        <w:t xml:space="preserve">Wyróżnia się wiele technik stosowanych do symulacji sztucznej inteligencji w grach komputerowych. Poniżej zostaną omówione najpopularniejsze z nich, są one powszechnie stosowane w branży gier komputerowych do gier wykorzystujących sztuczną inteligencję. Popularność danej techniki wynika z tego, że najprostsze rozwiązania okazują się najlepszymi dzięki czemu techniki takie jak: automaty skończone, heurystyczne poszukiwanie drogi czy drzewa decyzyjne zyskały sobie taką popularność. </w:t>
+      </w:r>
+    </w:p>
+    <w:p>
+      <w:pPr>
+        <w:spacing w:line="360" w:lineRule="auto"/>
+        <w:jc w:val="both"/>
+      </w:pPr>
+    </w:p>
+    <w:p>
+      <w:pPr>
+        <w:spacing w:line="360" w:lineRule="auto"/>
+        <w:jc w:val="both"/>
+      </w:pPr>
+      <w:r>
+        <w:t>Technika automatów stanów skończonych była wykorzystywana już w latach 90.  jej funkcją było kontrolowanie wirtualnych agentów. Automaty stały  się tak popularne i użyteczne, że są stosowane do zarządzania AI, również w najnowszych wysokobudżetowych produkcjach. Wykorzystuje się je też w komputerowych grach fabularnych (</w:t>
+      </w:r>
+      <w:proofErr w:type="spellStart"/>
+      <w:r>
+        <w:t>cRPG</w:t>
+      </w:r>
+      <w:proofErr w:type="spellEnd"/>
+      <w:r>
+        <w:t xml:space="preserve"> - ang. computer Role </w:t>
+      </w:r>
+      <w:proofErr w:type="spellStart"/>
+      <w:r>
+        <w:t>Playing</w:t>
+      </w:r>
+      <w:proofErr w:type="spellEnd"/>
+      <w:r>
+        <w:t xml:space="preserve"> </w:t>
+      </w:r>
+      <w:proofErr w:type="spellStart"/>
+      <w:r>
+        <w:t>Game</w:t>
+      </w:r>
+      <w:proofErr w:type="spellEnd"/>
+      <w:r>
+        <w:t xml:space="preserve">) </w:t>
+      </w:r>
+      <w:r>
+        <w:t>do sterowania dialogami gracza z agentami. Co więcej zarządzają obiektu w grze, przechowują stan rozgrywki (np. zwycięstwo, porażka, wykonane zadanie, postać dotarła do punktu docelowego), przetwarzają komendy gracza oraz zarządzają światem gry.</w:t>
+      </w:r>
+    </w:p>
+    <w:p>
+      <w:pPr>
+        <w:spacing w:line="360" w:lineRule="auto"/>
+        <w:jc w:val="both"/>
+      </w:pPr>
+      <w:r>
+        <w:t xml:space="preserve">Automat stanów skończonych zbudowany jest z pewnej </w:t>
+      </w:r>
+      <w:r>
+        <w:t>ściśle</w:t>
+      </w:r>
+      <w:r>
+        <w:t xml:space="preserve"> określonej liczby stanów znajdujących w danej puli rozwiązań. Kolejno zostają przechwycone pewne zdarzeni</w:t>
+      </w:r>
+      <w:r>
+        <w:t>a, które zmieniają stan maszyny. Dzięki temu istnieje możliwość podjęcia jednego lub kilku działań w zależności od stanu w jakim się aktualnie znajduje obiekt gry.</w:t>
+      </w:r>
+    </w:p>
+    <w:p>
+      <w:pPr>
+        <w:spacing w:line="360" w:lineRule="auto"/>
+        <w:jc w:val="both"/>
+      </w:pPr>
+    </w:p>
+    <w:p>
+      <w:pPr>
+        <w:spacing w:line="360" w:lineRule="auto"/>
+        <w:jc w:val="both"/>
+      </w:pPr>
+      <w:r>
+        <w:lastRenderedPageBreak/>
+        <w:t>Heurystyczne poszukiwanie drogi.</w:t>
+      </w:r>
+    </w:p>
+    <w:p>
+      <w:pPr>
+        <w:spacing w:line="360" w:lineRule="auto"/>
+        <w:jc w:val="both"/>
+      </w:pPr>
+      <w:r>
+        <w:t xml:space="preserve">Jednym z problemów jaki rozwiązuje sztuczna inteligencje jest określenie najlepszej drogi z punktu A do punktu B na terenie rozgrywki. </w:t>
+      </w:r>
+      <w:r>
+        <w:t xml:space="preserve">Technika ta jest stosowana jest do rozwiązywania zagadnień bardzo skomplikowanych i złożonych takich jak poruszanie </w:t>
+      </w:r>
+      <w:r>
+        <w:t xml:space="preserve">się jednostek w formacjach czy planowanie strategiczne. Rozwiązaniem jakie stosuje się dla problemów tego typu jest heurystyczny algorytm A*. Algorytm ten </w:t>
+      </w:r>
+      <w:r>
+        <w:t>podczas procesu określania drogi do celu nie szuka jej "na ślepo" tylko szacuje jej najbardziej prawdopodobny kierunek odrzucając inne mniej sensowne ścieżki.</w:t>
+      </w:r>
+    </w:p>
+    <w:p>
+      <w:pPr>
+        <w:spacing w:line="360" w:lineRule="auto"/>
+        <w:jc w:val="both"/>
+      </w:pPr>
+      <w:r>
+        <w:t>Celem algorytm A* jest minimalizacja obszaru poszukiwań najlepszej trasy dzięki ustaleniu pewnego kierunku, który zawęża obszar rozważanych tras. Technika ta oblicza koszt dotarcia</w:t>
+      </w:r>
+      <w:r>
+        <w:t xml:space="preserve"> </w:t>
+      </w:r>
+      <w:r>
+        <w:t xml:space="preserve">do punktu na mapie i dodaje do niego heurystykę określającą przewidywane koszty dotarcia do celu. Heurystyka jest liczona zwykle jako odległość od obecnego punktu do celu ignorując wszelkie przeszkody i ograniczenia umieszczone na mapie. W skrócie A* sprawdza po każdym wykonanym ruchu agenta wszystkie możliwe kierunki dalszej trasy i ponownie wybiera </w:t>
+      </w:r>
+      <w:r>
+        <w:t>możliwe kierunki trasy o jak najniższym koszcie. W momencie</w:t>
+      </w:r>
+      <w:r>
+        <w:t>,</w:t>
+      </w:r>
+      <w:r>
+        <w:t xml:space="preserve"> gdy rozważane położenie jest celem algorytm kończy swoje działanie.</w:t>
+      </w:r>
+      <w:r>
+        <w:t xml:space="preserve"> W przeciwnym przypadku algorytm przechowuje przyległe położenie, tak aby w przyszłości móc rozważyć inne ścieżki.</w:t>
+      </w:r>
+      <w:r>
+        <w:t xml:space="preserve">  </w:t>
+      </w:r>
+    </w:p>
+    <w:p>
+      <w:pPr>
+        <w:spacing w:line="360" w:lineRule="auto"/>
+        <w:jc w:val="both"/>
+      </w:pPr>
       <w:r>
         <w:tab/>
         <w:t xml:space="preserve"> </w:t>
@@ -960,7 +1112,11 @@
         <w:t xml:space="preserve"> może potrzebować przemieścić się do najbliższego punktu alarmowego, żeby wezwać ws</w:t>
       </w:r>
       <w:r>
-        <w:t>parcie, a w grach platformowych może być wymagane, żeby przeciwnicy gonili gracza do przepaści używając dostępnych platform.</w:t>
+        <w:t xml:space="preserve">parcie, a w grach platformowych może </w:t>
+      </w:r>
+      <w:r>
+        <w:lastRenderedPageBreak/>
+        <w:t>być wymagane, żeby przeciwnicy gonili gracza do przepaści używając dostępnych platform.</w:t>
       </w:r>
     </w:p>
     <w:p>
@@ -987,7 +1143,6 @@
         <w:jc w:val="both"/>
       </w:pPr>
       <w:r>
-        <w:lastRenderedPageBreak/>
         <w:tab/>
         <w:t xml:space="preserve">To właśnie jest istotą odnajdywania ścieżki (ang. </w:t>
       </w:r>
@@ -1776,6 +1931,92 @@
     </w:lvl>
   </w:abstractNum>
   <w:abstractNum w:abstractNumId="7">
+    <w:nsid w:val="73380EB6"/>
+    <w:multiLevelType w:val="hybridMultilevel"/>
+    <w:tmpl w:val="905457F4"/>
+    <w:lvl w:ilvl="0" w:tplc="0415000F">
+      <w:start w:val="1"/>
+      <w:numFmt w:val="decimal"/>
+      <w:lvlText w:val="%1."/>
+      <w:lvlJc w:val="left"/>
+      <w:pPr>
+        <w:ind w:left="1068" w:hanging="360"/>
+      </w:pPr>
+    </w:lvl>
+    <w:lvl w:ilvl="1" w:tplc="04150019" w:tentative="1">
+      <w:start w:val="1"/>
+      <w:numFmt w:val="lowerLetter"/>
+      <w:lvlText w:val="%2."/>
+      <w:lvlJc w:val="left"/>
+      <w:pPr>
+        <w:ind w:left="1788" w:hanging="360"/>
+      </w:pPr>
+    </w:lvl>
+    <w:lvl w:ilvl="2" w:tplc="0415001B" w:tentative="1">
+      <w:start w:val="1"/>
+      <w:numFmt w:val="lowerRoman"/>
+      <w:lvlText w:val="%3."/>
+      <w:lvlJc w:val="right"/>
+      <w:pPr>
+        <w:ind w:left="2508" w:hanging="180"/>
+      </w:pPr>
+    </w:lvl>
+    <w:lvl w:ilvl="3" w:tplc="0415000F" w:tentative="1">
+      <w:start w:val="1"/>
+      <w:numFmt w:val="decimal"/>
+      <w:lvlText w:val="%4."/>
+      <w:lvlJc w:val="left"/>
+      <w:pPr>
+        <w:ind w:left="3228" w:hanging="360"/>
+      </w:pPr>
+    </w:lvl>
+    <w:lvl w:ilvl="4" w:tplc="04150019" w:tentative="1">
+      <w:start w:val="1"/>
+      <w:numFmt w:val="lowerLetter"/>
+      <w:lvlText w:val="%5."/>
+      <w:lvlJc w:val="left"/>
+      <w:pPr>
+        <w:ind w:left="3948" w:hanging="360"/>
+      </w:pPr>
+    </w:lvl>
+    <w:lvl w:ilvl="5" w:tplc="0415001B" w:tentative="1">
+      <w:start w:val="1"/>
+      <w:numFmt w:val="lowerRoman"/>
+      <w:lvlText w:val="%6."/>
+      <w:lvlJc w:val="right"/>
+      <w:pPr>
+        <w:ind w:left="4668" w:hanging="180"/>
+      </w:pPr>
+    </w:lvl>
+    <w:lvl w:ilvl="6" w:tplc="0415000F" w:tentative="1">
+      <w:start w:val="1"/>
+      <w:numFmt w:val="decimal"/>
+      <w:lvlText w:val="%7."/>
+      <w:lvlJc w:val="left"/>
+      <w:pPr>
+        <w:ind w:left="5388" w:hanging="360"/>
+      </w:pPr>
+    </w:lvl>
+    <w:lvl w:ilvl="7" w:tplc="04150019" w:tentative="1">
+      <w:start w:val="1"/>
+      <w:numFmt w:val="lowerLetter"/>
+      <w:lvlText w:val="%8."/>
+      <w:lvlJc w:val="left"/>
+      <w:pPr>
+        <w:ind w:left="6108" w:hanging="360"/>
+      </w:pPr>
+    </w:lvl>
+    <w:lvl w:ilvl="8" w:tplc="0415001B" w:tentative="1">
+      <w:start w:val="1"/>
+      <w:numFmt w:val="lowerRoman"/>
+      <w:lvlText w:val="%9."/>
+      <w:lvlJc w:val="right"/>
+      <w:pPr>
+        <w:ind w:left="6828" w:hanging="180"/>
+      </w:pPr>
+    </w:lvl>
+  </w:abstractNum>
+  <w:abstractNum w:abstractNumId="8">
     <w:nsid w:val="7BBD4C94"/>
     <w:multiLevelType w:val="multilevel"/>
     <w:tmpl w:val="0415001F"/>
@@ -1868,7 +2109,7 @@
     <w:abstractNumId w:val="4"/>
   </w:num>
   <w:num w:numId="3">
-    <w:abstractNumId w:val="7"/>
+    <w:abstractNumId w:val="8"/>
   </w:num>
   <w:num w:numId="4">
     <w:abstractNumId w:val="2"/>
@@ -1884,6 +2125,9 @@
   </w:num>
   <w:num w:numId="8">
     <w:abstractNumId w:val="1"/>
+  </w:num>
+  <w:num w:numId="9">
+    <w:abstractNumId w:val="7"/>
   </w:num>
 </w:numbering>
 </file>
@@ -2640,7 +2884,7 @@
 </file>
 
 <file path=customXml/itemProps1.xml><?xml version="1.0" encoding="utf-8"?>
-<ds:datastoreItem xmlns:ds="http://schemas.openxmlformats.org/officeDocument/2006/customXml" ds:itemID="{E5414412-34C3-4251-8807-2E130DF27FB5}">
+<ds:datastoreItem xmlns:ds="http://schemas.openxmlformats.org/officeDocument/2006/customXml" ds:itemID="{8C089328-8BC1-4689-90E7-D56880E2DE22}">
   <ds:schemaRefs>
     <ds:schemaRef ds:uri="http://schemas.openxmlformats.org/officeDocument/2006/bibliography"/>
   </ds:schemaRefs>

</xml_diff>

<commit_message>
Techniki sztucznej inteligencji. Część II
</commit_message>
<xml_diff>
--- a/doc/Politechnika Śląska.docx
+++ b/doc/Politechnika Śląska.docx
@@ -1037,30 +1037,324 @@
     </w:p>
     <w:p>
       <w:pPr>
+        <w:suppressAutoHyphens w:val="0"/>
+        <w:autoSpaceDE w:val="0"/>
+        <w:autoSpaceDN w:val="0"/>
+        <w:adjustRightInd w:val="0"/>
+        <w:spacing w:line="360" w:lineRule="auto"/>
+        <w:jc w:val="both"/>
+        <w:rPr>
+          <w:rFonts w:ascii="MinionPro-Regular" w:eastAsiaTheme="minorHAnsi" w:hAnsi="MinionPro-Regular" w:cs="MinionPro-Regular"/>
+          <w:lang w:eastAsia="en-US"/>
+        </w:rPr>
+      </w:pPr>
+    </w:p>
+    <w:p>
+      <w:pPr>
+        <w:suppressAutoHyphens w:val="0"/>
+        <w:autoSpaceDE w:val="0"/>
+        <w:autoSpaceDN w:val="0"/>
+        <w:adjustRightInd w:val="0"/>
+        <w:spacing w:line="360" w:lineRule="auto"/>
+        <w:jc w:val="both"/>
+        <w:rPr>
+          <w:rFonts w:ascii="MinionPro-Regular" w:eastAsiaTheme="minorHAnsi" w:hAnsi="MinionPro-Regular" w:cs="MinionPro-Regular"/>
+          <w:lang w:eastAsia="en-US"/>
+        </w:rPr>
+      </w:pPr>
+      <w:r>
+        <w:rPr>
+          <w:rFonts w:ascii="MinionPro-Regular" w:eastAsiaTheme="minorHAnsi" w:hAnsi="MinionPro-Regular" w:cs="MinionPro-Regular"/>
+          <w:lang w:eastAsia="en-US"/>
+        </w:rPr>
+        <w:t>Drzewa decyzyjne są popularną techniką sztucznej inteligencji stosowaną przy tworzeniu AI dla komputerowych odpowiedników gier planszowych takich jak szachy, warcaby, czy go. Zadaniem tego algorytmu AI może być rozwiązywanie problemów decyzyjnych, jak również tworzenie planu działania. Drzewo decyzyjne przedstawia się w postaci grafu decyzji i ich możliwych</w:t>
+      </w:r>
+    </w:p>
+    <w:p>
+      <w:pPr>
+        <w:suppressAutoHyphens w:val="0"/>
+        <w:autoSpaceDE w:val="0"/>
+        <w:autoSpaceDN w:val="0"/>
+        <w:adjustRightInd w:val="0"/>
+        <w:spacing w:line="360" w:lineRule="auto"/>
+        <w:jc w:val="both"/>
+        <w:rPr>
+          <w:rFonts w:ascii="MinionPro-Regular" w:eastAsiaTheme="minorHAnsi" w:hAnsi="MinionPro-Regular" w:cs="MinionPro-Regular"/>
+          <w:lang w:eastAsia="en-US"/>
+        </w:rPr>
+      </w:pPr>
+      <w:r>
+        <w:rPr>
+          <w:rFonts w:ascii="MinionPro-Regular" w:eastAsiaTheme="minorHAnsi" w:hAnsi="MinionPro-Regular" w:cs="MinionPro-Regular"/>
+          <w:lang w:eastAsia="en-US"/>
+        </w:rPr>
+        <w:t>konsekwencji, którego węzły są stanem gry, a węzły potomne to położenia uzyskiwane</w:t>
+      </w:r>
+    </w:p>
+    <w:p>
+      <w:pPr>
+        <w:suppressAutoHyphens w:val="0"/>
+        <w:autoSpaceDE w:val="0"/>
+        <w:autoSpaceDN w:val="0"/>
+        <w:adjustRightInd w:val="0"/>
+        <w:spacing w:line="360" w:lineRule="auto"/>
+        <w:jc w:val="both"/>
+      </w:pPr>
+      <w:r>
+        <w:rPr>
+          <w:rFonts w:ascii="MinionPro-Regular" w:eastAsiaTheme="minorHAnsi" w:hAnsi="MinionPro-Regular" w:cs="MinionPro-Regular"/>
+          <w:lang w:eastAsia="en-US"/>
+        </w:rPr>
+        <w:t>po przeprowadzeniu jednego ruchu. Węzły decyzyjne i węzły konsekwencji występują naprzemiennie, a każda ze ścieżek kończy się węzłem końcowym. Agent analizuje drzewo decyzyjne tak daleko, jak potrafi lub uzna za konieczne, rozpatrując wszelkie możliwe posunięcia względem obecnej sytuacji – i wybiera to, które uzna za najlepsze.</w:t>
+      </w:r>
+      <w:r>
+        <w:t xml:space="preserve">   </w:t>
+      </w:r>
+    </w:p>
+    <w:p>
+      <w:pPr>
+        <w:suppressAutoHyphens w:val="0"/>
+        <w:autoSpaceDE w:val="0"/>
+        <w:autoSpaceDN w:val="0"/>
+        <w:adjustRightInd w:val="0"/>
+        <w:spacing w:line="360" w:lineRule="auto"/>
+        <w:jc w:val="both"/>
+        <w:rPr>
+          <w:rFonts w:ascii="MinionPro-Regular" w:eastAsiaTheme="minorHAnsi" w:hAnsi="MinionPro-Regular" w:cs="MinionPro-Regular"/>
+          <w:sz w:val="22"/>
+          <w:szCs w:val="22"/>
+          <w:lang w:eastAsia="en-US"/>
+        </w:rPr>
+      </w:pPr>
+    </w:p>
+    <w:p>
+      <w:pPr>
+        <w:suppressAutoHyphens w:val="0"/>
+        <w:autoSpaceDE w:val="0"/>
+        <w:autoSpaceDN w:val="0"/>
+        <w:adjustRightInd w:val="0"/>
+        <w:spacing w:line="360" w:lineRule="auto"/>
+        <w:jc w:val="both"/>
+        <w:rPr>
+          <w:rFonts w:ascii="MinionPro-Regular" w:eastAsiaTheme="minorHAnsi" w:hAnsi="MinionPro-Regular" w:cs="MinionPro-Regular"/>
+          <w:sz w:val="22"/>
+          <w:szCs w:val="22"/>
+          <w:lang w:eastAsia="en-US"/>
+        </w:rPr>
+      </w:pPr>
+      <w:r>
+        <w:rPr>
+          <w:rFonts w:ascii="MinionPro-Regular" w:eastAsiaTheme="minorHAnsi" w:hAnsi="MinionPro-Regular" w:cs="MinionPro-Regular"/>
+          <w:sz w:val="22"/>
+          <w:szCs w:val="22"/>
+          <w:lang w:eastAsia="en-US"/>
+        </w:rPr>
+        <w:t xml:space="preserve">Logika rozmyta jest powiązana z teorią zbiorów rozmytych i teorią prawdopodobieństwa. Pomiędzy stanem 0 (fałsz) a stanem 1 (prawda) rozciąga się wiele wartości pośrednich określających stopień przynależności elementu do zbioru. Technika ta pozwala na prace z koncepcjami, które wymagają podania odpowiedzi na pytania typu „w jakim stopniu?”, „ile?”, np.: </w:t>
+      </w:r>
+      <w:r>
+        <w:rPr>
+          <w:rFonts w:ascii="MinionPro-Regular" w:eastAsiaTheme="minorHAnsi" w:hAnsi="MinionPro-Regular" w:cs="MinionPro-Regular"/>
+          <w:sz w:val="22"/>
+          <w:szCs w:val="22"/>
+          <w:lang w:eastAsia="en-US"/>
+        </w:rPr>
+        <w:lastRenderedPageBreak/>
+        <w:t>„bardzo”, „mocno”, „dużo”, „mały”, „średni”, „trochę”. W grach komputerowych logika rozmyta wykorzystywana jest do symulowania emocji agentów (np. „miły”, obojętny”, „nieuprzejmy”, „wrogi”, „zły”, „wściekły” itp.), dzięki czemu tworzona jest dużo głębsza i bardziej podobna</w:t>
+      </w:r>
+    </w:p>
+    <w:p>
+      <w:pPr>
+        <w:suppressAutoHyphens w:val="0"/>
+        <w:autoSpaceDE w:val="0"/>
+        <w:autoSpaceDN w:val="0"/>
+        <w:adjustRightInd w:val="0"/>
+        <w:spacing w:line="360" w:lineRule="auto"/>
+        <w:jc w:val="both"/>
+        <w:rPr>
+          <w:rFonts w:ascii="MinionPro-Regular" w:eastAsiaTheme="minorHAnsi" w:hAnsi="MinionPro-Regular" w:cs="MinionPro-Regular"/>
+          <w:sz w:val="22"/>
+          <w:szCs w:val="22"/>
+          <w:lang w:eastAsia="en-US"/>
+        </w:rPr>
+      </w:pPr>
+      <w:r>
+        <w:rPr>
+          <w:rFonts w:ascii="MinionPro-Regular" w:eastAsiaTheme="minorHAnsi" w:hAnsi="MinionPro-Regular" w:cs="MinionPro-Regular"/>
+          <w:sz w:val="22"/>
+          <w:szCs w:val="22"/>
+          <w:lang w:eastAsia="en-US"/>
+        </w:rPr>
+        <w:t>do ludzkiej sfera uczuciowa komputerowych postaci. Innymi przykładami zastosowania</w:t>
+      </w:r>
+    </w:p>
+    <w:p>
+      <w:pPr>
+        <w:suppressAutoHyphens w:val="0"/>
+        <w:autoSpaceDE w:val="0"/>
+        <w:autoSpaceDN w:val="0"/>
+        <w:adjustRightInd w:val="0"/>
+        <w:spacing w:line="360" w:lineRule="auto"/>
+        <w:jc w:val="both"/>
+      </w:pPr>
+      <w:r>
+        <w:rPr>
+          <w:rFonts w:ascii="MinionPro-Regular" w:eastAsiaTheme="minorHAnsi" w:hAnsi="MinionPro-Regular" w:cs="MinionPro-Regular"/>
+          <w:sz w:val="22"/>
+          <w:szCs w:val="22"/>
+          <w:lang w:eastAsia="en-US"/>
+        </w:rPr>
+        <w:t>logiki rozmytej jest sterowanie nieograniczonymi zachowaniami – przykładem mogą być poruszające się na niebie chmury czy drżenie liści na wietrze</w:t>
+      </w:r>
+      <w:r>
+        <w:t xml:space="preserve"> </w:t>
+      </w:r>
+      <w:r>
+        <w:t>.</w:t>
+      </w:r>
+      <w:r>
+        <w:t xml:space="preserve">  </w:t>
+      </w:r>
+    </w:p>
+    <w:p>
+      <w:pPr>
+        <w:suppressAutoHyphens w:val="0"/>
+        <w:autoSpaceDE w:val="0"/>
+        <w:autoSpaceDN w:val="0"/>
+        <w:adjustRightInd w:val="0"/>
+        <w:spacing w:line="360" w:lineRule="auto"/>
+        <w:jc w:val="both"/>
+      </w:pPr>
+    </w:p>
+    <w:p>
+      <w:pPr>
+        <w:suppressAutoHyphens w:val="0"/>
+        <w:autoSpaceDE w:val="0"/>
+        <w:autoSpaceDN w:val="0"/>
+        <w:adjustRightInd w:val="0"/>
+        <w:spacing w:line="360" w:lineRule="auto"/>
+        <w:jc w:val="both"/>
+      </w:pPr>
+      <w:r>
+        <w:t xml:space="preserve">Sztuczne sieci neuronowe. </w:t>
+      </w:r>
+    </w:p>
+    <w:p>
+      <w:pPr>
+        <w:suppressAutoHyphens w:val="0"/>
+        <w:autoSpaceDE w:val="0"/>
+        <w:autoSpaceDN w:val="0"/>
+        <w:adjustRightInd w:val="0"/>
+        <w:spacing w:line="360" w:lineRule="auto"/>
+        <w:jc w:val="both"/>
+      </w:pPr>
+      <w:r>
+        <w:t xml:space="preserve">Sztuczne sieci neuronowe </w:t>
+      </w:r>
+      <w:r>
+        <w:t>zostały zaprojektowane, aby działać podobnie jak sieci neuronowe w mózgu człowieka. Przetwarzają one sygnały oraz wykonują obliczenia za pomocą neuronów</w:t>
+      </w:r>
+      <w:r>
+        <w:t xml:space="preserve"> - są to elementy,</w:t>
+      </w:r>
+      <w:r>
+        <w:t xml:space="preserve"> które wykonują pewne operacje na wejściu. </w:t>
+      </w:r>
+      <w:r>
+        <w:t>Za pomocą sieci neuronowej agent</w:t>
+      </w:r>
+      <w:r>
+        <w:t xml:space="preserve"> może się uczyć wraz z postępem gry. Natrafiając na nowy rodzaj sytuacji, dostosowuje się do niej korzystając ze zdobytego doświadczenia.</w:t>
+      </w:r>
+    </w:p>
+    <w:p>
+      <w:pPr>
+        <w:suppressAutoHyphens w:val="0"/>
+        <w:autoSpaceDE w:val="0"/>
+        <w:autoSpaceDN w:val="0"/>
+        <w:adjustRightInd w:val="0"/>
         <w:spacing w:line="360" w:lineRule="auto"/>
         <w:jc w:val="both"/>
       </w:pPr>
       <w:r>
         <w:tab/>
+        <w:t xml:space="preserve">Sieci neuronowe od wielu lat </w:t>
+      </w:r>
+      <w:r>
+        <w:t xml:space="preserve">zamierzano przystosować do tworzenia sztucznej inteligencji w grach komputerowych. W 2000 roku swoją premierę miała gra </w:t>
+      </w:r>
+      <w:proofErr w:type="spellStart"/>
+      <w:r>
+        <w:t>Collin</w:t>
+      </w:r>
+      <w:proofErr w:type="spellEnd"/>
+      <w:r>
         <w:t xml:space="preserve"> </w:t>
       </w:r>
+      <w:proofErr w:type="spellStart"/>
+      <w:r>
+        <w:t>MaRae</w:t>
+      </w:r>
+      <w:proofErr w:type="spellEnd"/>
       <w:r>
         <w:t xml:space="preserve"> </w:t>
       </w:r>
+      <w:proofErr w:type="spellStart"/>
+      <w:r>
+        <w:t>Rall</w:t>
+      </w:r>
+      <w:proofErr w:type="spellEnd"/>
+      <w:r>
+        <w:t xml:space="preserve"> 2.0 - gra będąca symulatorem wyścigów. Gra ta zawierała implementacje sieci neuronowej. Za dane wejściowe przyjmowała ona parametry opisujące trasę jaką miał przejechać agent przykładowo: krzywizna łuku drogi, rodzaj gruntu, parametry techniczne pojazdu. Zadaniem tej sieci było wygenerowanie odpowiednich danych wy</w:t>
+      </w:r>
+      <w:r>
+        <w:t>jściowych bazując na parametrach</w:t>
+      </w:r>
+      <w:r>
+        <w:t xml:space="preserve"> wejściowych tak</w:t>
+      </w:r>
+      <w:r>
+        <w:t>,</w:t>
+      </w:r>
+      <w:r>
+        <w:t xml:space="preserve"> aby samochód kierowany przez agenta </w:t>
+      </w:r>
+      <w:r>
+        <w:t>mógł bez problemu przejechać trasę wyścigu.</w:t>
+      </w:r>
+    </w:p>
+    <w:p>
+      <w:pPr>
+        <w:suppressAutoHyphens w:val="0"/>
+        <w:autoSpaceDE w:val="0"/>
+        <w:autoSpaceDN w:val="0"/>
+        <w:adjustRightInd w:val="0"/>
+        <w:spacing w:line="360" w:lineRule="auto"/>
+        <w:jc w:val="both"/>
+      </w:pPr>
+    </w:p>
+    <w:p>
+      <w:pPr>
+        <w:suppressAutoHyphens w:val="0"/>
+        <w:autoSpaceDE w:val="0"/>
+        <w:autoSpaceDN w:val="0"/>
+        <w:adjustRightInd w:val="0"/>
+        <w:spacing w:line="360" w:lineRule="auto"/>
+        <w:jc w:val="both"/>
+      </w:pPr>
+      <w:r>
+        <w:t>Dalszy rozwój sztucznej inteligencji w grach komputerowych</w:t>
+      </w:r>
       <w:r>
         <w:t xml:space="preserve"> </w:t>
       </w:r>
-      <w:r>
-        <w:t xml:space="preserve"> </w:t>
-      </w:r>
-      <w:r>
-        <w:t xml:space="preserve">   </w:t>
-      </w:r>
-      <w:r>
-        <w:t xml:space="preserve">   </w:t>
-      </w:r>
-      <w:r>
-        <w:t xml:space="preserve"> </w:t>
+    </w:p>
+    <w:p>
+      <w:pPr>
+        <w:spacing w:line="360" w:lineRule="auto"/>
+        <w:jc w:val="both"/>
+      </w:pPr>
+      <w:r>
+        <w:t>Wraz z upływem czasu rola sztucznej inteligencji w grach zwiększyła się o  analizowanie gry i jej dostosowanie do poziomu gracza. Powoduje ona rozwój świata wraz ze wzrostem doświadczenia gracza, które uzyskał w dotychczasowym procesie rozgrywki.</w:t>
       </w:r>
     </w:p>
     <w:p>
@@ -1095,7 +1389,11 @@
         <w:t xml:space="preserve">na stałe ustawiony przez programistę. Przykładowo strażnik patrolujący drogę porusza się ślepo po ogrodzonym terenie, po którym złodziej może się losowo przemieszczać. Stałe trasy są łatwe do implementacji i wdrożenia, natomiast bardzo łatwo można spowodować, że obiekt zostanie przesunięty przez inny obiekt   (wejdzie z nim w kolizje), co spowoduje, że wypadnie z trasy. </w:t>
       </w:r>
       <w:r>
-        <w:t xml:space="preserve">Pozwolenie postaci na pewną dowolność  w przemieszczaniu może spowodować, że jej wędrówki będą bezcelowe, co więcej postać będzie mogła łatwo utknąć. Bardziej zaawansowane postaci nie wiedzą z góry gdzie będą musiały się przemieścić. Jednostka wykorzystywana w strategii czasu rzeczywistego </w:t>
+        <w:t xml:space="preserve">Pozwolenie postaci na pewną dowolność  w </w:t>
+      </w:r>
+      <w:r>
+        <w:lastRenderedPageBreak/>
+        <w:t xml:space="preserve">przemieszczaniu może spowodować, że jej wędrówki będą bezcelowe, co więcej postać będzie mogła łatwo utknąć. Bardziej zaawansowane postaci nie wiedzą z góry gdzie będą musiały się przemieścić. Jednostka wykorzystywana w strategii czasu rzeczywistego </w:t>
       </w:r>
       <w:r>
         <w:t xml:space="preserve">może zostać przypisana do dowolnego punktu na mapie przez </w:t>
@@ -1112,11 +1410,7 @@
         <w:t xml:space="preserve"> może potrzebować przemieścić się do najbliższego punktu alarmowego, żeby wezwać ws</w:t>
       </w:r>
       <w:r>
-        <w:t xml:space="preserve">parcie, a w grach platformowych może </w:t>
-      </w:r>
-      <w:r>
-        <w:lastRenderedPageBreak/>
-        <w:t>być wymagane, żeby przeciwnicy gonili gracza do przepaści używając dostępnych platform.</w:t>
+        <w:t>parcie, a w grach platformowych może być wymagane, żeby przeciwnicy gonili gracza do przepaści używając dostępnych platform.</w:t>
       </w:r>
     </w:p>
     <w:p>
@@ -1195,6 +1489,7 @@
         <w:spacing w:line="360" w:lineRule="auto"/>
       </w:pPr>
       <w:r>
+        <w:lastRenderedPageBreak/>
         <w:t>Nawigacja</w:t>
       </w:r>
       <w:r>
@@ -2884,7 +3179,7 @@
 </file>
 
 <file path=customXml/itemProps1.xml><?xml version="1.0" encoding="utf-8"?>
-<ds:datastoreItem xmlns:ds="http://schemas.openxmlformats.org/officeDocument/2006/customXml" ds:itemID="{8C089328-8BC1-4689-90E7-D56880E2DE22}">
+<ds:datastoreItem xmlns:ds="http://schemas.openxmlformats.org/officeDocument/2006/customXml" ds:itemID="{C69215D1-6D99-4A48-96DE-86C531BADC1D}">
   <ds:schemaRefs>
     <ds:schemaRef ds:uri="http://schemas.openxmlformats.org/officeDocument/2006/bibliography"/>
   </ds:schemaRefs>

</xml_diff>

<commit_message>
Przykładowe gry wykorzystujące AI
</commit_message>
<xml_diff>
--- a/doc/Politechnika Śląska.docx
+++ b/doc/Politechnika Śląska.docx
@@ -577,7 +577,13 @@
         <w:t>. Stosowane w grach sp</w:t>
       </w:r>
       <w:r>
-        <w:t>ortowych. Sztuczna inteligencja pełni funkcje związane z trafnym komentowanie zdarzeń zachodzących w świecie gry na podstawie bieżących działań gracza.</w:t>
+        <w:t>ortowych. Sztuczna inteligencja pełni funkcje związane z trafnym komentowanie</w:t>
+      </w:r>
+      <w:r>
+        <w:t>m</w:t>
+      </w:r>
+      <w:r>
+        <w:t xml:space="preserve"> zdarzeń zachodzących w świecie gry na podstawie bieżących działań gracza.</w:t>
       </w:r>
     </w:p>
     <w:p>
@@ -885,12 +891,6 @@
     </w:p>
     <w:p>
       <w:pPr>
-        <w:spacing w:line="360" w:lineRule="auto"/>
-        <w:jc w:val="both"/>
-      </w:pPr>
-    </w:p>
-    <w:p>
-      <w:pPr>
         <w:pStyle w:val="Nagwek2"/>
         <w:numPr>
           <w:ilvl w:val="1"/>
@@ -898,6 +898,1549 @@
         </w:numPr>
       </w:pPr>
       <w:r>
+        <w:t xml:space="preserve"> Przykłady zastosowań sztucznej inteligencji w grach</w:t>
+      </w:r>
+    </w:p>
+    <w:p/>
+    <w:p>
+      <w:pPr>
+        <w:spacing w:line="360" w:lineRule="auto"/>
+        <w:jc w:val="both"/>
+      </w:pPr>
+      <w:r>
+        <w:t>W tym podrozdziale zostanie przedstawione i opisane kilka przełomowych gier, które dzięki wykorzystaniu sztucznej inteligencji odniosły sukces branżowy i stały się rozpoznawalnymi markami, a co więcej niektóre z przedstawionych tytułów są do dzisiaj rozwijane</w:t>
+      </w:r>
+      <w:r>
+        <w:t>. Powodem dlaczego zostały wybrane akurat te pozycje jest uzasadniony tym, że nie są to nowe produkcje i przez to dostęp do bardziej szczegółowych informacji jest ułatwiony. Sztuczna inteligencja nie jest, aż tak skomplikowanym system i głowie skupia się na implementacji kilku technik, w przeciwieństwie do najnowszych produkcji. Poniżej</w:t>
+      </w:r>
+      <w:r>
+        <w:t xml:space="preserve"> przedstawione</w:t>
+      </w:r>
+      <w:r>
+        <w:t xml:space="preserve"> gry znalazły się</w:t>
+      </w:r>
+      <w:r>
+        <w:t xml:space="preserve"> w rankingu serwis</w:t>
+      </w:r>
+      <w:r>
+        <w:t>u "</w:t>
+      </w:r>
+      <w:proofErr w:type="spellStart"/>
+      <w:r>
+        <w:t>AiGameDev</w:t>
+      </w:r>
+      <w:proofErr w:type="spellEnd"/>
+      <w:r>
+        <w:t xml:space="preserve">", w kategorii </w:t>
+      </w:r>
+      <w:r>
+        <w:t xml:space="preserve">najbardziej innowacyjnych gier w historii. Dzięki osiągniętemu sukcesowi zapoczątkowały całą serię kolejnych wydań i kontynuacji, jest to jeden z kilku powodów dla których warto się im przyjrzeć. Przedstawione tutaj gry są swego rodzaju pionierami w swojej klasie. Przyszło im się zmagać z wysokimi wymaganiami przed jakimi stawiał ich silnik Sztucznej Inteligencji, co więcej udało się im te wymagania spełnić, dzięki czemu poniższe tytuły odniosły sukces. </w:t>
+      </w:r>
+      <w:r>
+        <w:t>Zostanie teraz przedstawione kilka gier z wyżej opisanego rankingu, wybranych głowie dzięki dostępności materiałów opisujących implementacje Sztucznej Inteligencji.</w:t>
+      </w:r>
+    </w:p>
+    <w:p>
+      <w:pPr>
+        <w:spacing w:line="360" w:lineRule="auto"/>
+        <w:jc w:val="both"/>
+      </w:pPr>
+    </w:p>
+    <w:p>
+      <w:pPr>
+        <w:spacing w:line="360" w:lineRule="auto"/>
+        <w:jc w:val="both"/>
+      </w:pPr>
+      <w:proofErr w:type="spellStart"/>
+      <w:r>
+        <w:t>Thief</w:t>
+      </w:r>
+      <w:proofErr w:type="spellEnd"/>
+    </w:p>
+    <w:p>
+      <w:pPr>
+        <w:spacing w:line="360" w:lineRule="auto"/>
+        <w:jc w:val="both"/>
+      </w:pPr>
+      <w:r>
+        <w:t>"</w:t>
+      </w:r>
+      <w:proofErr w:type="spellStart"/>
+      <w:r>
+        <w:t>Thief</w:t>
+      </w:r>
+      <w:proofErr w:type="spellEnd"/>
+      <w:r>
+        <w:t xml:space="preserve">: </w:t>
+      </w:r>
+      <w:proofErr w:type="spellStart"/>
+      <w:r>
+        <w:t>The</w:t>
+      </w:r>
+      <w:proofErr w:type="spellEnd"/>
+      <w:r>
+        <w:t xml:space="preserve"> </w:t>
+      </w:r>
+      <w:proofErr w:type="spellStart"/>
+      <w:r>
+        <w:t>Dark</w:t>
+      </w:r>
+      <w:proofErr w:type="spellEnd"/>
+      <w:r>
+        <w:t xml:space="preserve"> Project" jest grą </w:t>
+      </w:r>
+      <w:proofErr w:type="spellStart"/>
+      <w:r>
+        <w:t>skardankową</w:t>
+      </w:r>
+      <w:proofErr w:type="spellEnd"/>
+      <w:r>
+        <w:t xml:space="preserve">, w której gracz obserwuje świat z perspektywy pierwszej osoby. Fabuła gry przedstawia historię średniowiecznego </w:t>
+      </w:r>
+      <w:r>
+        <w:t xml:space="preserve">złodzieja. Często gry w których gracz widzi świat z pierwszej osoby kojarzą się ze strzelaninami i </w:t>
+      </w:r>
+      <w:r>
+        <w:lastRenderedPageBreak/>
+        <w:t>grami akcji, w tym przypadku jest jednak inaczej. W tej grze głównym celem gracza się skradanie się, u</w:t>
+      </w:r>
+      <w:r>
+        <w:t>nikanie pułapek oraz wykonywanie</w:t>
+      </w:r>
+      <w:r>
+        <w:t xml:space="preserve"> serii kradzieży.</w:t>
+      </w:r>
+      <w:r>
+        <w:t xml:space="preserve"> Głównym elementem tego typu rozgrywki jest</w:t>
+      </w:r>
+      <w:r>
+        <w:t xml:space="preserve"> system czujników, poprzez które wirtualni agenci w grze są wstanie odbierać bodźce z otoczenia w podobny sposób jak odbiera je gracz. Moduł sztucznej inteligencji opera </w:t>
+      </w:r>
+      <w:r>
+        <w:t>się na dużej liczbie stanów, a nie tylko czy gracz został dostrzeżony czy też nie. Co więcej, działa on też w stosunku do obiektów innych niż gracz, np. w przypadku pozostawionych zwłok przeciwnika, które gracz powinien schować</w:t>
+      </w:r>
+      <w:r>
+        <w:t>, by straż ich nie odnalazła. Znalezienie zwłok powoduje wszczęcie alarmu, co powoduje, że strażnicy będą dokładnie patrolować okolicę przez co gracz może zostać złapany. Każde takie zachowanie powinno być zrozumiałe dla gracza, dzięki czemu jest on w stanie przewidzieć zachowanie agentów komputerowych.</w:t>
+      </w:r>
+    </w:p>
+    <w:p/>
+    <w:p>
+      <w:pPr>
+        <w:keepNext/>
+      </w:pPr>
+      <w:r>
+        <w:rPr>
+          <w:noProof/>
+          <w:lang w:eastAsia="pl-PL"/>
+        </w:rPr>
+        <w:drawing>
+          <wp:inline distT="0" distB="0" distL="0" distR="0">
+            <wp:extent cx="5579745" cy="4184809"/>
+            <wp:effectExtent l="19050" t="0" r="1905" b="0"/>
+            <wp:docPr id="2" name="Obraz 1" descr="http://www.mobygames.com/images/shots/l/164250-thief-the-dark-project-windows-screenshot-stop-thief-an-entire.jpg"/>
+            <wp:cNvGraphicFramePr>
+              <a:graphicFrameLocks xmlns:a="http://schemas.openxmlformats.org/drawingml/2006/main" noChangeAspect="1"/>
+            </wp:cNvGraphicFramePr>
+            <a:graphic xmlns:a="http://schemas.openxmlformats.org/drawingml/2006/main">
+              <a:graphicData uri="http://schemas.openxmlformats.org/drawingml/2006/picture">
+                <pic:pic xmlns:pic="http://schemas.openxmlformats.org/drawingml/2006/picture">
+                  <pic:nvPicPr>
+                    <pic:cNvPr id="0" name="Picture 1" descr="http://www.mobygames.com/images/shots/l/164250-thief-the-dark-project-windows-screenshot-stop-thief-an-entire.jpg"/>
+                    <pic:cNvPicPr>
+                      <a:picLocks noChangeAspect="1" noChangeArrowheads="1"/>
+                    </pic:cNvPicPr>
+                  </pic:nvPicPr>
+                  <pic:blipFill>
+                    <a:blip r:embed="rId7" cstate="print"/>
+                    <a:srcRect/>
+                    <a:stretch>
+                      <a:fillRect/>
+                    </a:stretch>
+                  </pic:blipFill>
+                  <pic:spPr bwMode="auto">
+                    <a:xfrm>
+                      <a:off x="0" y="0"/>
+                      <a:ext cx="5579745" cy="4184809"/>
+                    </a:xfrm>
+                    <a:prstGeom prst="rect">
+                      <a:avLst/>
+                    </a:prstGeom>
+                    <a:noFill/>
+                    <a:ln w="9525">
+                      <a:noFill/>
+                      <a:miter lim="800000"/>
+                      <a:headEnd/>
+                      <a:tailEnd/>
+                    </a:ln>
+                  </pic:spPr>
+                </pic:pic>
+              </a:graphicData>
+            </a:graphic>
+          </wp:inline>
+        </w:drawing>
+      </w:r>
+    </w:p>
+    <w:p>
+      <w:pPr>
+        <w:pStyle w:val="Legenda"/>
+        <w:jc w:val="center"/>
+      </w:pPr>
+      <w:r>
+        <w:t xml:space="preserve">Ilustracja </w:t>
+      </w:r>
+      <w:fldSimple w:instr=" SEQ Ilustracja \* ARABIC ">
+        <w:r>
+          <w:rPr>
+            <w:noProof/>
+          </w:rPr>
+          <w:t>1</w:t>
+        </w:r>
+      </w:fldSimple>
+      <w:r>
+        <w:t xml:space="preserve"> Straż zamku w grze </w:t>
+      </w:r>
+      <w:proofErr w:type="spellStart"/>
+      <w:r>
+        <w:t>Thief</w:t>
+      </w:r>
+      <w:proofErr w:type="spellEnd"/>
+    </w:p>
+    <w:p>
+      <w:r>
+        <w:t xml:space="preserve"> </w:t>
+      </w:r>
+      <w:r>
+        <w:t xml:space="preserve"> </w:t>
+      </w:r>
+      <w:r>
+        <w:t xml:space="preserve"> </w:t>
+      </w:r>
+      <w:r>
+        <w:t xml:space="preserve"> </w:t>
+      </w:r>
+      <w:r>
+        <w:t xml:space="preserve"> </w:t>
+      </w:r>
+      <w:r>
+        <w:t xml:space="preserve">  </w:t>
+      </w:r>
+    </w:p>
+    <w:p>
+      <w:pPr>
+        <w:spacing w:line="360" w:lineRule="auto"/>
+        <w:jc w:val="both"/>
+      </w:pPr>
+      <w:r>
+        <w:t>Nowatorskie koncepcje wykorzystane w grze:</w:t>
+      </w:r>
+    </w:p>
+    <w:p>
+      <w:pPr>
+        <w:pStyle w:val="Akapitzlist"/>
+        <w:numPr>
+          <w:ilvl w:val="0"/>
+          <w:numId w:val="14"/>
+        </w:numPr>
+        <w:spacing w:line="360" w:lineRule="auto"/>
+        <w:jc w:val="both"/>
+      </w:pPr>
+      <w:r>
+        <w:t>Moduł odpowiedzialny za sztuczną inteligencje zbudowany jest z całego systemu czujników, dzięki któremu agenci mogą realistycznie reagować na bodźce świetlne i dźwiękowe</w:t>
+      </w:r>
+    </w:p>
+    <w:p>
+      <w:pPr>
+        <w:pStyle w:val="Akapitzlist"/>
+        <w:numPr>
+          <w:ilvl w:val="0"/>
+          <w:numId w:val="14"/>
+        </w:numPr>
+        <w:spacing w:line="360" w:lineRule="auto"/>
+        <w:jc w:val="both"/>
+      </w:pPr>
+      <w:r>
+        <w:lastRenderedPageBreak/>
+        <w:t xml:space="preserve">Agenci znajdujący się pod kontrolą sztucznej inteligencji korzystają z specjalnych nagrać audio, w celu oznajmienia swojego obecnego stanu. Pozwala to graczowi na zorientowanie się w jakieś sytuacji się znajduję. </w:t>
+      </w:r>
+    </w:p>
+    <w:p/>
+    <w:p>
+      <w:pPr>
+        <w:keepNext/>
+      </w:pPr>
+      <w:r>
+        <w:rPr>
+          <w:noProof/>
+          <w:lang w:eastAsia="pl-PL"/>
+        </w:rPr>
+        <w:drawing>
+          <wp:inline distT="0" distB="0" distL="0" distR="0">
+            <wp:extent cx="5579745" cy="3893330"/>
+            <wp:effectExtent l="19050" t="0" r="1905" b="0"/>
+            <wp:docPr id="4" name="Obraz 4" descr="C:\Users\Radosław\Downloads\Rysunek1.png"/>
+            <wp:cNvGraphicFramePr>
+              <a:graphicFrameLocks xmlns:a="http://schemas.openxmlformats.org/drawingml/2006/main" noChangeAspect="1"/>
+            </wp:cNvGraphicFramePr>
+            <a:graphic xmlns:a="http://schemas.openxmlformats.org/drawingml/2006/main">
+              <a:graphicData uri="http://schemas.openxmlformats.org/drawingml/2006/picture">
+                <pic:pic xmlns:pic="http://schemas.openxmlformats.org/drawingml/2006/picture">
+                  <pic:nvPicPr>
+                    <pic:cNvPr id="0" name="Picture 4" descr="C:\Users\Radosław\Downloads\Rysunek1.png"/>
+                    <pic:cNvPicPr>
+                      <a:picLocks noChangeAspect="1" noChangeArrowheads="1"/>
+                    </pic:cNvPicPr>
+                  </pic:nvPicPr>
+                  <pic:blipFill>
+                    <a:blip r:embed="rId8" cstate="print"/>
+                    <a:srcRect/>
+                    <a:stretch>
+                      <a:fillRect/>
+                    </a:stretch>
+                  </pic:blipFill>
+                  <pic:spPr bwMode="auto">
+                    <a:xfrm>
+                      <a:off x="0" y="0"/>
+                      <a:ext cx="5579745" cy="3893330"/>
+                    </a:xfrm>
+                    <a:prstGeom prst="rect">
+                      <a:avLst/>
+                    </a:prstGeom>
+                    <a:noFill/>
+                    <a:ln w="9525">
+                      <a:noFill/>
+                      <a:miter lim="800000"/>
+                      <a:headEnd/>
+                      <a:tailEnd/>
+                    </a:ln>
+                  </pic:spPr>
+                </pic:pic>
+              </a:graphicData>
+            </a:graphic>
+          </wp:inline>
+        </w:drawing>
+      </w:r>
+    </w:p>
+    <w:p>
+      <w:pPr>
+        <w:pStyle w:val="Legenda"/>
+        <w:jc w:val="center"/>
+      </w:pPr>
+      <w:r>
+        <w:t xml:space="preserve">Ilustracja </w:t>
+      </w:r>
+      <w:fldSimple w:instr=" SEQ Ilustracja \* ARABIC ">
+        <w:r>
+          <w:rPr>
+            <w:noProof/>
+          </w:rPr>
+          <w:t>2</w:t>
+        </w:r>
+      </w:fldSimple>
+      <w:r>
+        <w:t xml:space="preserve"> Przykład działania zmysłów w grze </w:t>
+      </w:r>
+      <w:proofErr w:type="spellStart"/>
+      <w:r>
+        <w:t>Thief</w:t>
+      </w:r>
+      <w:proofErr w:type="spellEnd"/>
+    </w:p>
+    <w:p/>
+    <w:p>
+      <w:pPr>
+        <w:spacing w:line="360" w:lineRule="auto"/>
+        <w:jc w:val="both"/>
+      </w:pPr>
+      <w:r>
+        <w:t>Charakterystyka modułu sztucznej inteligencji:</w:t>
+      </w:r>
+    </w:p>
+    <w:p>
+      <w:pPr>
+        <w:spacing w:line="360" w:lineRule="auto"/>
+        <w:jc w:val="both"/>
+      </w:pPr>
+      <w:r>
+        <w:tab/>
+        <w:t>Moduł ten zbudowany jest na systemie czujników odpowiedzialnych za wizję i dźwięk - zbiera on informacje z otoczenia w świecie gry. Z pomocą tych informacji agenci w grze są w stanie podejmować decyzje. W skład tej informacji wchodzi stan świadomości sztucznej inteligencji - są to wartości dyskretne opisujące stan wiedzy modułu na temat obecnej sytuacji w grze, położenia oraz tożsamości obiektu zainteresowania.</w:t>
+      </w:r>
+      <w:r>
+        <w:t xml:space="preserve"> Poziom widoczności w grze opisany jest przez światło, widoczność na tle innych obiektów, ruch oraz wielkość. Zmysł wzroku jest opisany za pomocą trzech wymiarów. Bazując za poziomie świadomości, Sztuczna inteligencja określa odpowiednie działa w procesie podejmowania decyzji. Proces taki bazuje na zasadzie działania maszyny stanów.</w:t>
+      </w:r>
+    </w:p>
+    <w:p>
+      <w:pPr>
+        <w:spacing w:line="360" w:lineRule="auto"/>
+        <w:jc w:val="both"/>
+      </w:pPr>
+    </w:p>
+    <w:p>
+      <w:pPr>
+        <w:spacing w:line="360" w:lineRule="auto"/>
+        <w:jc w:val="both"/>
+      </w:pPr>
+      <w:proofErr w:type="spellStart"/>
+      <w:r>
+        <w:t>The</w:t>
+      </w:r>
+      <w:proofErr w:type="spellEnd"/>
+      <w:r>
+        <w:t xml:space="preserve"> </w:t>
+      </w:r>
+      <w:proofErr w:type="spellStart"/>
+      <w:r>
+        <w:t>Sims</w:t>
+      </w:r>
+      <w:proofErr w:type="spellEnd"/>
+    </w:p>
+    <w:p>
+      <w:pPr>
+        <w:spacing w:line="360" w:lineRule="auto"/>
+        <w:jc w:val="both"/>
+      </w:pPr>
+    </w:p>
+    <w:p>
+      <w:pPr>
+        <w:spacing w:line="360" w:lineRule="auto"/>
+        <w:jc w:val="both"/>
+      </w:pPr>
+      <w:r>
+        <w:lastRenderedPageBreak/>
+        <w:t xml:space="preserve">Grę </w:t>
+      </w:r>
+      <w:proofErr w:type="spellStart"/>
+      <w:r>
+        <w:t>The</w:t>
+      </w:r>
+      <w:proofErr w:type="spellEnd"/>
+      <w:r>
+        <w:t xml:space="preserve"> </w:t>
+      </w:r>
+      <w:proofErr w:type="spellStart"/>
+      <w:r>
+        <w:t>Sims</w:t>
+      </w:r>
+      <w:proofErr w:type="spellEnd"/>
+      <w:r>
+        <w:t xml:space="preserve"> </w:t>
+      </w:r>
+      <w:r>
+        <w:t xml:space="preserve">można przedstawić jako symulator życia człowieka. Zadaniem gracza jest zaprojektowanie domostwa oraz jego utrzymanie. W czasie gry gracz będzie musiał się zmagać z problemami życia codziennego oraz wywiązywać się z </w:t>
+      </w:r>
+      <w:proofErr w:type="spellStart"/>
+      <w:r>
+        <w:t>róznego</w:t>
+      </w:r>
+      <w:proofErr w:type="spellEnd"/>
+      <w:r>
+        <w:t xml:space="preserve"> rodzaju obowiązków. Moduł sztucznej inteligencji zajmuje się modelowaniem agentów zbliżonych do ludzi</w:t>
+      </w:r>
+      <w:r>
+        <w:t>, którzy posiadają własną osobowość, potrzeby, umiejętności oraz relacji z innymi agentami. Dzięki temu agencji mogą wpływać wzajemnie na siebie, swoje zachowanie oraz zaspokajać swoje potrzeby. Gra odniosła duży sukces i obecnie na rok 2014 przewidywana się premiera czwartej części serii.</w:t>
+      </w:r>
+    </w:p>
+    <w:p/>
+    <w:p>
+      <w:pPr>
+        <w:keepNext/>
+      </w:pPr>
+      <w:r>
+        <w:rPr>
+          <w:noProof/>
+          <w:lang w:eastAsia="pl-PL"/>
+        </w:rPr>
+        <w:drawing>
+          <wp:inline distT="0" distB="0" distL="0" distR="0">
+            <wp:extent cx="5579745" cy="4184809"/>
+            <wp:effectExtent l="19050" t="0" r="1905" b="0"/>
+            <wp:docPr id="5" name="Obraz 5" descr="http://www.thesimshub.com/~thesimsh/wp/wp-content/uploads/2012/01/ts1.jpg"/>
+            <wp:cNvGraphicFramePr>
+              <a:graphicFrameLocks xmlns:a="http://schemas.openxmlformats.org/drawingml/2006/main" noChangeAspect="1"/>
+            </wp:cNvGraphicFramePr>
+            <a:graphic xmlns:a="http://schemas.openxmlformats.org/drawingml/2006/main">
+              <a:graphicData uri="http://schemas.openxmlformats.org/drawingml/2006/picture">
+                <pic:pic xmlns:pic="http://schemas.openxmlformats.org/drawingml/2006/picture">
+                  <pic:nvPicPr>
+                    <pic:cNvPr id="0" name="Picture 5" descr="http://www.thesimshub.com/~thesimsh/wp/wp-content/uploads/2012/01/ts1.jpg"/>
+                    <pic:cNvPicPr>
+                      <a:picLocks noChangeAspect="1" noChangeArrowheads="1"/>
+                    </pic:cNvPicPr>
+                  </pic:nvPicPr>
+                  <pic:blipFill>
+                    <a:blip r:embed="rId9" cstate="print"/>
+                    <a:srcRect/>
+                    <a:stretch>
+                      <a:fillRect/>
+                    </a:stretch>
+                  </pic:blipFill>
+                  <pic:spPr bwMode="auto">
+                    <a:xfrm>
+                      <a:off x="0" y="0"/>
+                      <a:ext cx="5579745" cy="4184809"/>
+                    </a:xfrm>
+                    <a:prstGeom prst="rect">
+                      <a:avLst/>
+                    </a:prstGeom>
+                    <a:noFill/>
+                    <a:ln w="9525">
+                      <a:noFill/>
+                      <a:miter lim="800000"/>
+                      <a:headEnd/>
+                      <a:tailEnd/>
+                    </a:ln>
+                  </pic:spPr>
+                </pic:pic>
+              </a:graphicData>
+            </a:graphic>
+          </wp:inline>
+        </w:drawing>
+      </w:r>
+    </w:p>
+    <w:p>
+      <w:pPr>
+        <w:pStyle w:val="Legenda"/>
+        <w:jc w:val="center"/>
+      </w:pPr>
+      <w:r>
+        <w:t xml:space="preserve">Ilustracja </w:t>
+      </w:r>
+      <w:fldSimple w:instr=" SEQ Ilustracja \* ARABIC ">
+        <w:r>
+          <w:rPr>
+            <w:noProof/>
+          </w:rPr>
+          <w:t>3</w:t>
+        </w:r>
+      </w:fldSimple>
+      <w:r>
+        <w:t xml:space="preserve"> Zrzut ekranu z gry </w:t>
+      </w:r>
+      <w:proofErr w:type="spellStart"/>
+      <w:r>
+        <w:t>The</w:t>
+      </w:r>
+      <w:proofErr w:type="spellEnd"/>
+      <w:r>
+        <w:t xml:space="preserve"> </w:t>
+      </w:r>
+      <w:proofErr w:type="spellStart"/>
+      <w:r>
+        <w:t>Sims</w:t>
+      </w:r>
+      <w:proofErr w:type="spellEnd"/>
+    </w:p>
+    <w:p>
+      <w:pPr>
+        <w:spacing w:line="360" w:lineRule="auto"/>
+        <w:jc w:val="both"/>
+      </w:pPr>
+      <w:r>
+        <w:t>Nowatorskie koncepcje wykorzystane w grze:</w:t>
+      </w:r>
+    </w:p>
+    <w:p>
+      <w:pPr>
+        <w:pStyle w:val="Akapitzlist"/>
+        <w:numPr>
+          <w:ilvl w:val="0"/>
+          <w:numId w:val="15"/>
+        </w:numPr>
+        <w:spacing w:line="360" w:lineRule="auto"/>
+        <w:jc w:val="both"/>
+      </w:pPr>
+      <w:r>
+        <w:t>Dokonano zamodelowania wirtualnej emocjonalnej więzi między agentami, dzięki czemu jest możliwe tworzenie związków między nimi</w:t>
+      </w:r>
+    </w:p>
+    <w:p>
+      <w:pPr>
+        <w:pStyle w:val="Akapitzlist"/>
+        <w:numPr>
+          <w:ilvl w:val="0"/>
+          <w:numId w:val="15"/>
+        </w:numPr>
+        <w:spacing w:line="360" w:lineRule="auto"/>
+        <w:jc w:val="both"/>
+      </w:pPr>
+      <w:r>
+        <w:t xml:space="preserve">Każdy agent w grze ma swój zdefiniowany charakter, umiejętności, podstawowe potrzeby emocjonalne oraz fizyczne, mające wpływ na jego poczynania w grze. Emocje postaci są mierzone w zakresie (-100, 100), a następnie są mapowane do wyjściowej formy szczęścia/nastroju. </w:t>
+      </w:r>
+    </w:p>
+    <w:p>
+      <w:pPr>
+        <w:pStyle w:val="Akapitzlist"/>
+        <w:numPr>
+          <w:ilvl w:val="0"/>
+          <w:numId w:val="15"/>
+        </w:numPr>
+        <w:spacing w:line="360" w:lineRule="auto"/>
+        <w:jc w:val="both"/>
+      </w:pPr>
+      <w:r>
+        <w:lastRenderedPageBreak/>
+        <w:t>W grze zastosowano inteligentne obiekty, co okazało się pomocne w  implementacji zachowań. To obiekt definiuje w jak agent może wejść z nim w interakcje.</w:t>
+      </w:r>
+    </w:p>
+    <w:p/>
+    <w:p>
+      <w:pPr>
+        <w:spacing w:line="360" w:lineRule="auto"/>
+        <w:jc w:val="both"/>
+      </w:pPr>
+      <w:r>
+        <w:t>Charakterystyka modułu sztucznej inteligencji:</w:t>
+      </w:r>
+    </w:p>
+    <w:p>
+      <w:pPr>
+        <w:spacing w:line="360" w:lineRule="auto"/>
+        <w:jc w:val="both"/>
+      </w:pPr>
+      <w:r>
+        <w:tab/>
+        <w:t>Model osobowości agenta w grze "</w:t>
+      </w:r>
+      <w:proofErr w:type="spellStart"/>
+      <w:r>
+        <w:t>The</w:t>
+      </w:r>
+      <w:proofErr w:type="spellEnd"/>
+      <w:r>
+        <w:t xml:space="preserve"> </w:t>
+      </w:r>
+      <w:proofErr w:type="spellStart"/>
+      <w:r>
+        <w:t>Sims</w:t>
+      </w:r>
+      <w:proofErr w:type="spellEnd"/>
+      <w:r>
+        <w:t xml:space="preserve">" jest podzielony na 4 główne kategorie: osobowość, umiejętności,  potrzeby oraz relacje z innymi agentami w grze. Osobowość jest opisana wskaźnikiem określającym każdą z </w:t>
+      </w:r>
+      <w:r>
+        <w:t xml:space="preserve">pięciu </w:t>
+      </w:r>
+      <w:proofErr w:type="spellStart"/>
+      <w:r>
+        <w:t>podkategorii</w:t>
+      </w:r>
+      <w:proofErr w:type="spellEnd"/>
+      <w:r>
+        <w:t>: niechlujny lub schludny, nieśmiały lub towarzyski, poważny lub żartobliwy, leniwy lub aktywny, złośliwy lub miły. Osobowość ma wpływ jakie czynności będzie wykonywała postać oraz jak te czynności będą na nią wpływać.  Kategorię potrzeb podzielono na dwie grupy. Umysłowe: energia, towarzystwo, zabawa, pomieszczenie oraz fizyczne: głód, komfort, pęcherz, higiena. Każdą z potrzeb definiuje się przez wartość z zakresu &lt;-100, 100&gt;</w:t>
+      </w:r>
+      <w:r>
+        <w:t>. Do poznania obecnego nastroju agenta wszystkie potrzeby są modyfikowane przez odpowiadająca im wartość funkcji wagi.</w:t>
+      </w:r>
+    </w:p>
+    <w:p/>
+    <w:p>
+      <w:pPr>
+        <w:keepNext/>
+        <w:jc w:val="center"/>
+      </w:pPr>
+      <w:r>
+        <w:rPr>
+          <w:noProof/>
+          <w:lang w:eastAsia="pl-PL"/>
+        </w:rPr>
+        <w:drawing>
+          <wp:inline distT="0" distB="0" distL="0" distR="0">
+            <wp:extent cx="4421002" cy="3190875"/>
+            <wp:effectExtent l="19050" t="0" r="0" b="0"/>
+            <wp:docPr id="8" name="Obraz 8"/>
+            <wp:cNvGraphicFramePr>
+              <a:graphicFrameLocks xmlns:a="http://schemas.openxmlformats.org/drawingml/2006/main" noChangeAspect="1"/>
+            </wp:cNvGraphicFramePr>
+            <a:graphic xmlns:a="http://schemas.openxmlformats.org/drawingml/2006/main">
+              <a:graphicData uri="http://schemas.openxmlformats.org/drawingml/2006/picture">
+                <pic:pic xmlns:pic="http://schemas.openxmlformats.org/drawingml/2006/picture">
+                  <pic:nvPicPr>
+                    <pic:cNvPr id="0" name="Picture 8"/>
+                    <pic:cNvPicPr>
+                      <a:picLocks noChangeAspect="1" noChangeArrowheads="1"/>
+                    </pic:cNvPicPr>
+                  </pic:nvPicPr>
+                  <pic:blipFill>
+                    <a:blip r:embed="rId10" cstate="print"/>
+                    <a:srcRect/>
+                    <a:stretch>
+                      <a:fillRect/>
+                    </a:stretch>
+                  </pic:blipFill>
+                  <pic:spPr bwMode="auto">
+                    <a:xfrm>
+                      <a:off x="0" y="0"/>
+                      <a:ext cx="4421002" cy="3190875"/>
+                    </a:xfrm>
+                    <a:prstGeom prst="rect">
+                      <a:avLst/>
+                    </a:prstGeom>
+                    <a:noFill/>
+                    <a:ln w="9525">
+                      <a:noFill/>
+                      <a:miter lim="800000"/>
+                      <a:headEnd/>
+                      <a:tailEnd/>
+                    </a:ln>
+                  </pic:spPr>
+                </pic:pic>
+              </a:graphicData>
+            </a:graphic>
+          </wp:inline>
+        </w:drawing>
+      </w:r>
+    </w:p>
+    <w:p>
+      <w:pPr>
+        <w:pStyle w:val="Legenda"/>
+        <w:jc w:val="center"/>
+      </w:pPr>
+      <w:r>
+        <w:t xml:space="preserve">Ilustracja </w:t>
+      </w:r>
+      <w:fldSimple w:instr=" SEQ Ilustracja \* ARABIC ">
+        <w:r>
+          <w:rPr>
+            <w:noProof/>
+          </w:rPr>
+          <w:t>4</w:t>
+        </w:r>
+      </w:fldSimple>
+      <w:r>
+        <w:t xml:space="preserve"> </w:t>
+      </w:r>
+      <w:proofErr w:type="spellStart"/>
+      <w:r>
+        <w:t>Funcje</w:t>
+      </w:r>
+      <w:proofErr w:type="spellEnd"/>
+      <w:r>
+        <w:t xml:space="preserve"> wag </w:t>
+      </w:r>
+      <w:proofErr w:type="spellStart"/>
+      <w:r>
+        <w:t>porzeb</w:t>
+      </w:r>
+      <w:proofErr w:type="spellEnd"/>
+      <w:r>
+        <w:t xml:space="preserve"> agenta</w:t>
+      </w:r>
+    </w:p>
+    <w:p/>
+    <w:p>
+      <w:pPr>
+        <w:spacing w:line="360" w:lineRule="auto"/>
+        <w:jc w:val="both"/>
+      </w:pPr>
+      <w:r>
+        <w:t>Przykładowo niski poziom higieny agenta ma bardzo wysoki wpływ na ogólny nastrój, ale wysoki poziom wpływa na</w:t>
+      </w:r>
+      <w:r>
+        <w:t xml:space="preserve"> ogólny nastrój już nieznacznie - widzimy tendencje spadkową. Można zauważyć, że skoro zakresy wszystkich potrzeb oraz nastroju są takie same, to dokonując ich sumowania można otrzymać ogólny poziom nastroju:</w:t>
+      </w:r>
+    </w:p>
+    <w:p/>
+    <w:p>
+      <w:pPr>
+        <w:jc w:val="center"/>
+        <w:rPr>
+          <w:sz w:val="28"/>
+          <w:szCs w:val="28"/>
+        </w:rPr>
+      </w:pPr>
+      <m:oMathPara>
+        <m:oMath>
+          <m:r>
+            <w:rPr>
+              <w:rFonts w:ascii="Cambria Math" w:hAnsi="Cambria Math"/>
+              <w:sz w:val="28"/>
+              <w:szCs w:val="28"/>
+            </w:rPr>
+            <m:t xml:space="preserve">Nastrój= </m:t>
+          </m:r>
+          <m:f>
+            <m:fPr>
+              <m:ctrlPr>
+                <w:rPr>
+                  <w:rFonts w:ascii="Cambria Math" w:hAnsi="Cambria Math"/>
+                  <w:i/>
+                  <w:sz w:val="28"/>
+                  <w:szCs w:val="28"/>
+                </w:rPr>
+              </m:ctrlPr>
+            </m:fPr>
+            <m:num>
+              <m:nary>
+                <m:naryPr>
+                  <m:chr m:val="∑"/>
+                  <m:limLoc m:val="undOvr"/>
+                  <m:ctrlPr>
+                    <w:rPr>
+                      <w:rFonts w:ascii="Cambria Math" w:hAnsi="Cambria Math"/>
+                      <w:i/>
+                      <w:sz w:val="28"/>
+                      <w:szCs w:val="28"/>
+                    </w:rPr>
+                  </m:ctrlPr>
+                </m:naryPr>
+                <m:sub>
+                  <m:r>
+                    <w:rPr>
+                      <w:rFonts w:ascii="Cambria Math" w:hAnsi="Cambria Math"/>
+                      <w:sz w:val="28"/>
+                      <w:szCs w:val="28"/>
+                    </w:rPr>
+                    <m:t>i=1</m:t>
+                  </m:r>
+                </m:sub>
+                <m:sup>
+                  <m:r>
+                    <w:rPr>
+                      <w:rFonts w:ascii="Cambria Math" w:hAnsi="Cambria Math"/>
+                      <w:sz w:val="28"/>
+                      <w:szCs w:val="28"/>
+                    </w:rPr>
+                    <m:t>n</m:t>
+                  </m:r>
+                </m:sup>
+                <m:e>
+                  <m:sSub>
+                    <m:sSubPr>
+                      <m:ctrlPr>
+                        <w:rPr>
+                          <w:rFonts w:ascii="Cambria Math" w:hAnsi="Cambria Math"/>
+                          <w:i/>
+                          <w:sz w:val="28"/>
+                          <w:szCs w:val="28"/>
+                        </w:rPr>
+                      </m:ctrlPr>
+                    </m:sSubPr>
+                    <m:e>
+                      <m:r>
+                        <w:rPr>
+                          <w:rFonts w:ascii="Cambria Math" w:hAnsi="Cambria Math"/>
+                          <w:sz w:val="28"/>
+                          <w:szCs w:val="28"/>
+                        </w:rPr>
+                        <m:t>α</m:t>
+                      </m:r>
+                    </m:e>
+                    <m:sub>
+                      <m:r>
+                        <w:rPr>
+                          <w:rFonts w:ascii="Cambria Math" w:hAnsi="Cambria Math"/>
+                          <w:sz w:val="28"/>
+                          <w:szCs w:val="28"/>
+                        </w:rPr>
+                        <m:t xml:space="preserve">i </m:t>
+                      </m:r>
+                    </m:sub>
+                  </m:sSub>
+                  <m:sSub>
+                    <m:sSubPr>
+                      <m:ctrlPr>
+                        <w:rPr>
+                          <w:rFonts w:ascii="Cambria Math" w:hAnsi="Cambria Math"/>
+                          <w:i/>
+                          <w:sz w:val="28"/>
+                          <w:szCs w:val="28"/>
+                        </w:rPr>
+                      </m:ctrlPr>
+                    </m:sSubPr>
+                    <m:e>
+                      <m:r>
+                        <w:rPr>
+                          <w:rFonts w:ascii="Cambria Math" w:hAnsi="Cambria Math"/>
+                          <w:sz w:val="28"/>
+                          <w:szCs w:val="28"/>
+                        </w:rPr>
+                        <m:t>x</m:t>
+                      </m:r>
+                    </m:e>
+                    <m:sub>
+                      <m:r>
+                        <w:rPr>
+                          <w:rFonts w:ascii="Cambria Math" w:hAnsi="Cambria Math"/>
+                          <w:sz w:val="28"/>
+                          <w:szCs w:val="28"/>
+                        </w:rPr>
+                        <m:t>i</m:t>
+                      </m:r>
+                    </m:sub>
+                  </m:sSub>
+                </m:e>
+              </m:nary>
+            </m:num>
+            <m:den>
+              <m:nary>
+                <m:naryPr>
+                  <m:chr m:val="∑"/>
+                  <m:limLoc m:val="undOvr"/>
+                  <m:ctrlPr>
+                    <w:rPr>
+                      <w:rFonts w:ascii="Cambria Math" w:hAnsi="Cambria Math"/>
+                      <w:i/>
+                      <w:sz w:val="28"/>
+                      <w:szCs w:val="28"/>
+                    </w:rPr>
+                  </m:ctrlPr>
+                </m:naryPr>
+                <m:sub>
+                  <m:r>
+                    <w:rPr>
+                      <w:rFonts w:ascii="Cambria Math" w:hAnsi="Cambria Math"/>
+                      <w:sz w:val="28"/>
+                      <w:szCs w:val="28"/>
+                    </w:rPr>
+                    <m:t>i=1</m:t>
+                  </m:r>
+                </m:sub>
+                <m:sup>
+                  <m:r>
+                    <w:rPr>
+                      <w:rFonts w:ascii="Cambria Math" w:hAnsi="Cambria Math"/>
+                      <w:sz w:val="28"/>
+                      <w:szCs w:val="28"/>
+                    </w:rPr>
+                    <m:t>n</m:t>
+                  </m:r>
+                </m:sup>
+                <m:e>
+                  <m:sSub>
+                    <m:sSubPr>
+                      <m:ctrlPr>
+                        <w:rPr>
+                          <w:rFonts w:ascii="Cambria Math" w:hAnsi="Cambria Math"/>
+                          <w:i/>
+                          <w:sz w:val="28"/>
+                          <w:szCs w:val="28"/>
+                        </w:rPr>
+                      </m:ctrlPr>
+                    </m:sSubPr>
+                    <m:e>
+                      <m:r>
+                        <w:rPr>
+                          <w:rFonts w:ascii="Cambria Math" w:hAnsi="Cambria Math"/>
+                          <w:sz w:val="28"/>
+                          <w:szCs w:val="28"/>
+                        </w:rPr>
+                        <m:t>α</m:t>
+                      </m:r>
+                    </m:e>
+                    <m:sub>
+                      <m:r>
+                        <w:rPr>
+                          <w:rFonts w:ascii="Cambria Math" w:hAnsi="Cambria Math"/>
+                          <w:sz w:val="28"/>
+                          <w:szCs w:val="28"/>
+                        </w:rPr>
+                        <m:t>i</m:t>
+                      </m:r>
+                    </m:sub>
+                  </m:sSub>
+                </m:e>
+              </m:nary>
+            </m:den>
+          </m:f>
+        </m:oMath>
+      </m:oMathPara>
+    </w:p>
+    <w:p/>
+    <w:p>
+      <w:pPr>
+        <w:spacing w:line="360" w:lineRule="auto"/>
+        <w:jc w:val="both"/>
+      </w:pPr>
+      <w:r>
+        <w:tab/>
+        <w:t>gdzie:</w:t>
+      </w:r>
+    </w:p>
+    <w:p>
+      <w:pPr>
+        <w:spacing w:line="360" w:lineRule="auto"/>
+        <w:jc w:val="both"/>
+      </w:pPr>
+      <w:r>
+        <w:tab/>
+      </w:r>
+      <m:oMath>
+        <m:r>
+          <w:rPr>
+            <w:rFonts w:ascii="Cambria Math" w:hAnsi="Cambria Math"/>
+          </w:rPr>
+          <m:t>α</m:t>
+        </m:r>
+      </m:oMath>
+      <w:r>
+        <w:t xml:space="preserve"> - waga odpowiadające potrzebie,</w:t>
+      </w:r>
+    </w:p>
+    <w:p>
+      <w:pPr>
+        <w:spacing w:line="360" w:lineRule="auto"/>
+        <w:jc w:val="both"/>
+      </w:pPr>
+      <w:r>
+        <w:tab/>
+      </w:r>
+      <m:oMath>
+        <m:r>
+          <w:rPr>
+            <w:rFonts w:ascii="Cambria Math" w:hAnsi="Cambria Math"/>
+          </w:rPr>
+          <m:t>x</m:t>
+        </m:r>
+      </m:oMath>
+      <w:r>
+        <w:t xml:space="preserve"> - wartość potrzeby.</w:t>
+      </w:r>
+    </w:p>
+    <w:p>
+      <w:pPr>
+        <w:spacing w:line="360" w:lineRule="auto"/>
+        <w:jc w:val="both"/>
+      </w:pPr>
+    </w:p>
+    <w:p>
+      <w:pPr>
+        <w:spacing w:line="360" w:lineRule="auto"/>
+        <w:jc w:val="both"/>
+      </w:pPr>
+      <w:r>
+        <w:tab/>
+      </w:r>
+      <w:r>
+        <w:t xml:space="preserve">Jedną z innowacyjnych rzeczy jaką wprowadzono do gry są inteligentne obiekty. Obiekty te zajmują się rozpowszechnianiem informacji z wszystkimi możliwymi interakcjami w jakie można wjeść z tym obiektem oraz w jaki sposób te akcje wpłyną na agentów. Informacje te są rozprowadzane do wszystkich postaci. </w:t>
+      </w:r>
+      <w:r>
+        <w:t>Załóżmy, że agent posiada ustalone parametry i jego nastrój wyjściowy wynosi +18. I teraz dostaje informacje od obiektu toalety, że gdy z niej skorzysta, zaspokoi pęcherz oraz gdy ją wyczyści to poprawi atmosferę w pokoju, co daje wynikową poprawę nastroju to liczby +26.  W innym przypadku, gdyby użył wanny poprawiłby komfort oraz higienę</w:t>
+      </w:r>
+      <w:r>
+        <w:t xml:space="preserve"> i ogólna poprawa</w:t>
+      </w:r>
+      <w:r>
+        <w:t xml:space="preserve"> nastroju</w:t>
+      </w:r>
+      <w:r>
+        <w:t xml:space="preserve"> wynosiłaby </w:t>
+      </w:r>
+      <w:r>
+        <w:t xml:space="preserve">+20. </w:t>
+      </w:r>
+      <w:r>
+        <w:t>W całym procesie decyzyjnym największy wpływ na nastrój ma pęcherz, więc jako następny obiekt do użycia agent wybierze toaletę</w:t>
+      </w:r>
+      <w:r>
+        <w:t xml:space="preserve">. Moduł sztucznej inteligencji podejmuje decyzje na podstawie listy możliwych akcji, które da się wykonać na danym obiekcie. </w:t>
+      </w:r>
+      <w:r>
+        <w:t>Zachowanie agentów głównie bazuje na skryptach jakie udostępniają obiekty dotyczące możliwych interakcji. Przykładowo: skrypt odnoszący sie do lodówki opisujący cały proces przygotowania posiłku.</w:t>
+      </w:r>
+    </w:p>
+    <w:p>
+      <w:pPr>
+        <w:spacing w:line="360" w:lineRule="auto"/>
+        <w:jc w:val="both"/>
+      </w:pPr>
+    </w:p>
+    <w:p>
+      <w:pPr>
+        <w:spacing w:line="360" w:lineRule="auto"/>
+        <w:jc w:val="both"/>
+      </w:pPr>
+      <w:r>
+        <w:t>Halo</w:t>
+      </w:r>
+    </w:p>
+    <w:p>
+      <w:pPr>
+        <w:spacing w:line="360" w:lineRule="auto"/>
+        <w:jc w:val="both"/>
+      </w:pPr>
+      <w:r>
+        <w:t xml:space="preserve">"Halo: </w:t>
+      </w:r>
+      <w:proofErr w:type="spellStart"/>
+      <w:r>
+        <w:t>Combat</w:t>
+      </w:r>
+      <w:proofErr w:type="spellEnd"/>
+      <w:r>
+        <w:t xml:space="preserve"> </w:t>
+      </w:r>
+      <w:proofErr w:type="spellStart"/>
+      <w:r>
+        <w:t>Evolved</w:t>
+      </w:r>
+      <w:proofErr w:type="spellEnd"/>
+      <w:r>
+        <w:t>" jest grą akcji, w której gracz patrzy na wirtualny świat z perspektywy pierwszej osoby (FPS). Gracz wciela się w postać jednego z eli</w:t>
+      </w:r>
+      <w:r>
+        <w:t>tarnych żołnierzy i wyrusza na w</w:t>
+      </w:r>
+      <w:r>
+        <w:t>ojnę z obcą rasą.  W trakcie</w:t>
+      </w:r>
+      <w:r>
+        <w:t xml:space="preserve"> rozgrywki</w:t>
+      </w:r>
+      <w:r>
+        <w:t xml:space="preserve"> </w:t>
+      </w:r>
+      <w:r>
+        <w:t>postać gracza może wykorzystać wiele elementów terenu takich jak zagłębienia, skały, drzewa oraz przemieszczać się przy pomocy różnych pojazdów wodnych, lądowych</w:t>
+      </w:r>
+      <w:r>
+        <w:t xml:space="preserve"> i powietrznych.</w:t>
+      </w:r>
+    </w:p>
+    <w:p>
+      <w:pPr>
+        <w:spacing w:line="360" w:lineRule="auto"/>
+        <w:jc w:val="both"/>
+      </w:pPr>
+      <w:r>
+        <w:t xml:space="preserve">  </w:t>
+      </w:r>
+    </w:p>
+    <w:p>
+      <w:pPr>
+        <w:spacing w:line="360" w:lineRule="auto"/>
+        <w:jc w:val="both"/>
+      </w:pPr>
+      <w:r>
+        <w:t>Nowatorskie koncepcje wykorzystane w grze:</w:t>
+      </w:r>
+    </w:p>
+    <w:p>
+      <w:pPr>
+        <w:pStyle w:val="Akapitzlist"/>
+        <w:numPr>
+          <w:ilvl w:val="0"/>
+          <w:numId w:val="16"/>
+        </w:numPr>
+        <w:spacing w:line="360" w:lineRule="auto"/>
+        <w:jc w:val="both"/>
+      </w:pPr>
+      <w:r>
+        <w:t>Inteligentni agenci potrafiący się kryć przez ostrzałem oraz używać rozważenie dostępnej broni,</w:t>
+      </w:r>
+    </w:p>
+    <w:p>
+      <w:pPr>
+        <w:pStyle w:val="Akapitzlist"/>
+        <w:numPr>
+          <w:ilvl w:val="0"/>
+          <w:numId w:val="16"/>
+        </w:numPr>
+        <w:spacing w:line="360" w:lineRule="auto"/>
+        <w:jc w:val="both"/>
+      </w:pPr>
+      <w:r>
+        <w:lastRenderedPageBreak/>
+        <w:t>Wykorzystanie drzewa zachowań, które zostało bardzo dobrze przyjęte przez przemysł gier komputerowych,</w:t>
+      </w:r>
+    </w:p>
+    <w:p>
+      <w:pPr>
+        <w:pStyle w:val="Akapitzlist"/>
+        <w:numPr>
+          <w:ilvl w:val="0"/>
+          <w:numId w:val="16"/>
+        </w:numPr>
+        <w:spacing w:line="360" w:lineRule="auto"/>
+        <w:jc w:val="both"/>
+      </w:pPr>
+      <w:r>
+        <w:t>Sytuacja na polu bitwy ma wpływ na zachowanie jednostek.</w:t>
+      </w:r>
+    </w:p>
+    <w:p>
+      <w:pPr>
+        <w:pStyle w:val="Akapitzlist"/>
+      </w:pPr>
+    </w:p>
+    <w:p>
+      <w:pPr>
+        <w:spacing w:line="360" w:lineRule="auto"/>
+        <w:jc w:val="both"/>
+      </w:pPr>
+      <w:r>
+        <w:t>Charakterystyka modułu sztucznej inteligencji:</w:t>
+      </w:r>
+    </w:p>
+    <w:p>
+      <w:pPr>
+        <w:spacing w:line="360" w:lineRule="auto"/>
+        <w:jc w:val="both"/>
+      </w:pPr>
+      <w:r>
+        <w:tab/>
+        <w:t>Decyzje w Halo podejmow</w:t>
+      </w:r>
+      <w:r>
+        <w:t>ane za pomocą drzewa zachowań</w:t>
+      </w:r>
+      <w:r>
+        <w:t>. Pozwala ono na kontrolowanie liczby z</w:t>
+      </w:r>
+      <w:r>
+        <w:t xml:space="preserve"> z</w:t>
+      </w:r>
+      <w:r>
+        <w:t>achowań, w takiej architekturze</w:t>
+      </w:r>
+      <w:r>
+        <w:t xml:space="preserve"> wybór o</w:t>
+      </w:r>
+      <w:r>
+        <w:t>dpowiedniego węzła jest ustalane</w:t>
+      </w:r>
+      <w:r>
+        <w:t xml:space="preserve"> na podstawie jego aktywności oraz priorytetu. Proces taki można opisać w kilku krokach, najpierw węzły dokonują obliczeń na podstawie informacji zebranych ze świata gry. Wynikiem tego jest ustalenie, które węzły są aktywne</w:t>
+      </w:r>
+      <w:r>
+        <w:t>,</w:t>
+      </w:r>
+      <w:r>
+        <w:t xml:space="preserve"> a które nie. Wybór potomka pada na aktywny węzeł posiadający najwyższy priorytet, po zakończeniu działania następny </w:t>
+      </w:r>
+      <w:r>
+        <w:t xml:space="preserve">potomek w kolejności je zacznie. </w:t>
+      </w:r>
+      <w:r>
+        <w:t>W trakcie działania może, jednak wystąpić taka sytuacja, że zostaje aktywowany potomek o wyższym priorytecie, który przerwie wykonywanie aktualnego procesu. Każdy węzeł w takiej architekturze jest konkretnym zachowaniem np. atakuj, wycofaj się. Co więcej istnieją też referencje do zachowań zwane impulsami. Dzięki nim możliwe są działania zależne od kontekstu.</w:t>
+      </w:r>
+    </w:p>
+    <w:p>
+      <w:pPr>
+        <w:keepNext/>
+        <w:spacing w:line="360" w:lineRule="auto"/>
+        <w:jc w:val="both"/>
+      </w:pPr>
+      <w:r>
+        <w:rPr>
+          <w:noProof/>
+          <w:lang w:eastAsia="pl-PL"/>
+        </w:rPr>
+        <w:lastRenderedPageBreak/>
+        <w:drawing>
+          <wp:inline distT="0" distB="0" distL="0" distR="0">
+            <wp:extent cx="5086350" cy="6810375"/>
+            <wp:effectExtent l="19050" t="0" r="0" b="0"/>
+            <wp:docPr id="11" name="Obraz 11" descr="C:\Users\Radosław\Downloads\Rysunek1 (1).png"/>
+            <wp:cNvGraphicFramePr>
+              <a:graphicFrameLocks xmlns:a="http://schemas.openxmlformats.org/drawingml/2006/main" noChangeAspect="1"/>
+            </wp:cNvGraphicFramePr>
+            <a:graphic xmlns:a="http://schemas.openxmlformats.org/drawingml/2006/main">
+              <a:graphicData uri="http://schemas.openxmlformats.org/drawingml/2006/picture">
+                <pic:pic xmlns:pic="http://schemas.openxmlformats.org/drawingml/2006/picture">
+                  <pic:nvPicPr>
+                    <pic:cNvPr id="0" name="Picture 11" descr="C:\Users\Radosław\Downloads\Rysunek1 (1).png"/>
+                    <pic:cNvPicPr>
+                      <a:picLocks noChangeAspect="1" noChangeArrowheads="1"/>
+                    </pic:cNvPicPr>
+                  </pic:nvPicPr>
+                  <pic:blipFill>
+                    <a:blip r:embed="rId11" cstate="print"/>
+                    <a:srcRect/>
+                    <a:stretch>
+                      <a:fillRect/>
+                    </a:stretch>
+                  </pic:blipFill>
+                  <pic:spPr bwMode="auto">
+                    <a:xfrm>
+                      <a:off x="0" y="0"/>
+                      <a:ext cx="5086350" cy="6810375"/>
+                    </a:xfrm>
+                    <a:prstGeom prst="rect">
+                      <a:avLst/>
+                    </a:prstGeom>
+                    <a:noFill/>
+                    <a:ln w="9525">
+                      <a:noFill/>
+                      <a:miter lim="800000"/>
+                      <a:headEnd/>
+                      <a:tailEnd/>
+                    </a:ln>
+                  </pic:spPr>
+                </pic:pic>
+              </a:graphicData>
+            </a:graphic>
+          </wp:inline>
+        </w:drawing>
+      </w:r>
+    </w:p>
+    <w:p>
+      <w:pPr>
+        <w:pStyle w:val="Legenda"/>
+        <w:jc w:val="center"/>
+      </w:pPr>
+      <w:r>
+        <w:t xml:space="preserve">Ilustracja </w:t>
+      </w:r>
+      <w:fldSimple w:instr=" SEQ Ilustracja \* ARABIC ">
+        <w:r>
+          <w:rPr>
+            <w:noProof/>
+          </w:rPr>
+          <w:t>5</w:t>
+        </w:r>
+      </w:fldSimple>
+      <w:r>
+        <w:t xml:space="preserve"> Przykład skierowanego grafu acyklicznego zachowań</w:t>
+      </w:r>
+    </w:p>
+    <w:p>
+      <w:pPr>
+        <w:spacing w:line="360" w:lineRule="auto"/>
+        <w:jc w:val="both"/>
+      </w:pPr>
+      <w:r>
+        <w:t xml:space="preserve"> </w:t>
+      </w:r>
+      <w:r>
+        <w:t xml:space="preserve">Sprawdzanie aktywności zachowań w drzewie odbywa się bardzo często. Są jednak zdarzenia, która pojawiają się </w:t>
+      </w:r>
+      <w:r>
+        <w:t xml:space="preserve">stosunkowo rzadko i warto zadbać, aby czas na ich testy nie był nie potrzebnie tracony. Zakładając istnienie impulsu "Ucieczka, gdy dowódca zginie" jest on zależy od wydarzenia "Śmierć dowódcy w grze". W procesie aktualizacji muszą zostać wykonane testy czy ten kto zginął był dowódcą oraz czy nie ma innych dowódców. W przypadku pozytywnego wyniku testów, referencja uruchamia zachowanie ucieczki. </w:t>
+      </w:r>
+      <w:r>
+        <w:lastRenderedPageBreak/>
+        <w:t xml:space="preserve">Testy tego typu są uruchamiane w </w:t>
+      </w:r>
+      <w:r>
+        <w:t>bardzo krótkich odstępach czasu. T</w:t>
+      </w:r>
+      <w:r>
+        <w:t>rzeba zwrócić uwagę, że drzewo zachowań musi działać płynnie</w:t>
+      </w:r>
+      <w:r>
+        <w:t xml:space="preserve">, a zdarzenia opisane powyżej pojawiają się bardzo rzadko. Twórcy rozwiązali ten problemu przez aktualizację struktury drzewa w odpowiednim momencie czasu, tak aby obsłużyć takie przypadki jak śmierć generała. </w:t>
+      </w:r>
+    </w:p>
+    <w:p>
+      <w:pPr>
+        <w:spacing w:line="360" w:lineRule="auto"/>
+        <w:jc w:val="both"/>
+      </w:pPr>
+    </w:p>
+    <w:p>
+      <w:pPr>
+        <w:spacing w:line="360" w:lineRule="auto"/>
+        <w:jc w:val="both"/>
+      </w:pPr>
+      <w:r>
+        <w:t>F.E.A.R</w:t>
+      </w:r>
+    </w:p>
+    <w:p>
+      <w:pPr>
+        <w:spacing w:line="360" w:lineRule="auto"/>
+        <w:jc w:val="both"/>
+      </w:pPr>
+      <w:r>
+        <w:t>„</w:t>
+      </w:r>
+      <w:r>
+        <w:rPr>
+          <w:i/>
+          <w:iCs/>
+        </w:rPr>
+        <w:t xml:space="preserve">F.E.A.R. First </w:t>
+      </w:r>
+      <w:proofErr w:type="spellStart"/>
+      <w:r>
+        <w:rPr>
+          <w:i/>
+          <w:iCs/>
+        </w:rPr>
+        <w:t>Encounter</w:t>
+      </w:r>
+      <w:proofErr w:type="spellEnd"/>
+      <w:r>
+        <w:rPr>
+          <w:i/>
+          <w:iCs/>
+        </w:rPr>
+        <w:t xml:space="preserve"> </w:t>
+      </w:r>
+      <w:proofErr w:type="spellStart"/>
+      <w:r>
+        <w:rPr>
+          <w:i/>
+          <w:iCs/>
+        </w:rPr>
+        <w:t>Assault</w:t>
+      </w:r>
+      <w:proofErr w:type="spellEnd"/>
+      <w:r>
+        <w:t>” jest kolejną grą typu FPS, gdzie sterowany przez gracza bohater jest członkiem organizacji rządowej do spraw zwalczania terroryzmu. Podczas gry bohater wyrusza na jedną z misji w pięcioosobowej drużynie.</w:t>
+      </w:r>
+    </w:p>
+    <w:p>
+      <w:pPr>
+        <w:spacing w:line="360" w:lineRule="auto"/>
+        <w:jc w:val="both"/>
+        <w:rPr>
+          <w:sz w:val="23"/>
+          <w:szCs w:val="23"/>
+        </w:rPr>
+      </w:pPr>
+    </w:p>
+    <w:p>
+      <w:pPr>
+        <w:spacing w:line="360" w:lineRule="auto"/>
+        <w:jc w:val="both"/>
+      </w:pPr>
+      <w:r>
+        <w:t>Nowatorskie koncepcje wykorzystane w grze:</w:t>
+      </w:r>
+    </w:p>
+    <w:p>
+      <w:pPr>
+        <w:pStyle w:val="Akapitzlist"/>
+        <w:numPr>
+          <w:ilvl w:val="0"/>
+          <w:numId w:val="17"/>
+        </w:numPr>
+        <w:spacing w:line="360" w:lineRule="auto"/>
+        <w:jc w:val="both"/>
+      </w:pPr>
+      <w:r>
+        <w:t xml:space="preserve">Pierwszy raz użyto systemu planowania zadań do generowanie zachowań zależnych od sytuacji. </w:t>
+      </w:r>
+    </w:p>
+    <w:p>
+      <w:pPr>
+        <w:pStyle w:val="Akapitzlist"/>
+        <w:numPr>
+          <w:ilvl w:val="0"/>
+          <w:numId w:val="17"/>
+        </w:numPr>
+        <w:spacing w:line="360" w:lineRule="auto"/>
+        <w:jc w:val="both"/>
+      </w:pPr>
+      <w:r>
+        <w:t>Agenci komputerowi sprawnie wykorzystują świat gry tak, aby zwiększyć jego realizm. Otwierają drzwi, znajdują osłony, przechodzą przez okna,</w:t>
+      </w:r>
+    </w:p>
+    <w:p>
+      <w:pPr>
+        <w:pStyle w:val="Akapitzlist"/>
+        <w:numPr>
+          <w:ilvl w:val="0"/>
+          <w:numId w:val="17"/>
+        </w:numPr>
+        <w:spacing w:line="360" w:lineRule="auto"/>
+        <w:jc w:val="both"/>
+      </w:pPr>
+      <w:r>
+        <w:t>Dokonano implementacji taktycznych technik walki - atak z flanki, przerywane serie ostrzału.</w:t>
+      </w:r>
+    </w:p>
+    <w:p>
+      <w:pPr>
+        <w:pStyle w:val="Akapitzlist"/>
+        <w:spacing w:line="360" w:lineRule="auto"/>
+        <w:jc w:val="both"/>
+        <w:rPr>
+          <w:color w:val="C00000"/>
+        </w:rPr>
+      </w:pPr>
+      <w:r>
+        <w:rPr>
+          <w:color w:val="C00000"/>
+        </w:rPr>
+        <w:t>// refaktor</w:t>
+      </w:r>
+    </w:p>
+    <w:p>
+      <w:pPr>
+        <w:spacing w:line="360" w:lineRule="auto"/>
+        <w:jc w:val="both"/>
+      </w:pPr>
+      <w:r>
+        <w:t>Charakterystyka modułu sztucznej inteligencji:</w:t>
+      </w:r>
+    </w:p>
+    <w:p>
+      <w:pPr>
+        <w:spacing w:line="360" w:lineRule="auto"/>
+        <w:jc w:val="both"/>
+      </w:pPr>
+      <w:r>
+        <w:tab/>
+      </w:r>
+      <w:r>
+        <w:t xml:space="preserve">Występują tylko dwa stany w niskopoziomowej maszynie stanów, które przyjmują wiele parametrów, przez co potrafią obsłużyć wiele zdarzeń. Użycie systemu planowania STRIPS (ang. Stanford </w:t>
+      </w:r>
+      <w:proofErr w:type="spellStart"/>
+      <w:r>
+        <w:t>Research</w:t>
+      </w:r>
+      <w:proofErr w:type="spellEnd"/>
+      <w:r>
+        <w:t xml:space="preserve"> </w:t>
+      </w:r>
+      <w:proofErr w:type="spellStart"/>
+      <w:r>
+        <w:t>Institute</w:t>
+      </w:r>
+      <w:proofErr w:type="spellEnd"/>
+      <w:r>
+        <w:t xml:space="preserve"> Problem </w:t>
+      </w:r>
+      <w:proofErr w:type="spellStart"/>
+      <w:r>
+        <w:t>Solver</w:t>
+      </w:r>
+      <w:proofErr w:type="spellEnd"/>
+      <w:r>
+        <w:t>), który analizuje zależności każdej czynności i informuje w jaki sposó</w:t>
+      </w:r>
+      <w:r>
+        <w:t>b je zrealizowa</w:t>
+      </w:r>
+      <w:r>
+        <w:t>ć</w:t>
+      </w:r>
+      <w:r>
+        <w:t>. Wykorzystanie architektury dynamicznej, czarnej tablicy, miejsca gdzie składowane są informacje o świe</w:t>
+      </w:r>
+      <w:r>
+        <w:t>cie w wyniku wydarzeń</w:t>
+      </w:r>
+      <w:r>
+        <w:t xml:space="preserve"> wokół AI.</w:t>
+      </w:r>
+    </w:p>
+    <w:p>
+      <w:pPr>
+        <w:spacing w:line="360" w:lineRule="auto"/>
+        <w:jc w:val="both"/>
+      </w:pPr>
+      <w:r>
+        <w:t>W skrócie architektura agenta opiera się na czarnej tablicy, pamięci roboczej, czujnikach oraz kilku podsystemów odpowiedzialnych między innymi za wybór celu, nawigację, animację oraz broń. Zadaniem czujników jest wykrywanie zmian w otoczeniu, mogą one reagować na bodźce dźwiękowe oraz wizualne bazując na systemie zdarzeń lub pobierać dane bezpośrednio ze świata gry takie jak dostępność miejsc gdzie można się schronić przed ostrzałem. Tak pozyskane dane następnie są rejestrowane w pamięci roboczej . System planujący działanie agenta wykorzystuje je do podejmowania decyzji poprzez wysyłanie odpowiednich komunikatów do poszczególnych podsystemów, w tym celu wykorzystuje czarną tablicę.</w:t>
+      </w:r>
+    </w:p>
+    <w:p>
+      <w:pPr>
+        <w:spacing w:line="360" w:lineRule="auto"/>
+        <w:jc w:val="both"/>
+      </w:pPr>
+    </w:p>
+    <w:p/>
+    <w:p>
+      <w:pPr>
+        <w:pStyle w:val="Nagwek2"/>
+        <w:numPr>
+          <w:ilvl w:val="1"/>
+          <w:numId w:val="3"/>
+        </w:numPr>
+      </w:pPr>
+      <w:r>
         <w:t xml:space="preserve"> Techniki symulacji sztucznej inteligencji</w:t>
       </w:r>
     </w:p>
@@ -983,35 +2526,38 @@
         <w:jc w:val="both"/>
       </w:pPr>
       <w:r>
+        <w:t>Heurystyczne poszukiwanie drogi.</w:t>
+      </w:r>
+    </w:p>
+    <w:p>
+      <w:pPr>
+        <w:spacing w:line="360" w:lineRule="auto"/>
+        <w:jc w:val="both"/>
+      </w:pPr>
+      <w:r>
+        <w:t xml:space="preserve">Jednym z problemów jaki rozwiązuje sztuczna inteligencje jest określenie najlepszej drogi z punktu A do punktu B na terenie rozgrywki. </w:t>
+      </w:r>
+      <w:r>
+        <w:t xml:space="preserve">Technika ta jest stosowana jest do rozwiązywania zagadnień bardzo skomplikowanych i złożonych takich jak poruszanie </w:t>
+      </w:r>
+      <w:r>
+        <w:t xml:space="preserve">się jednostek w formacjach czy planowanie strategiczne. Rozwiązaniem jakie stosuje się dla problemów tego typu jest heurystyczny algorytm A*. Algorytm ten </w:t>
+      </w:r>
+      <w:r>
+        <w:t>podczas procesu określania drogi do celu nie szuka jej "na ślepo" tylko szacuje jej najbardziej prawdopodobny kierunek odrzucając inne mniej sensowne ścieżki.</w:t>
+      </w:r>
+    </w:p>
+    <w:p>
+      <w:pPr>
+        <w:spacing w:line="360" w:lineRule="auto"/>
+        <w:jc w:val="both"/>
+      </w:pPr>
+      <w:r>
+        <w:t xml:space="preserve">Celem algorytm A* jest minimalizacja obszaru poszukiwań najlepszej trasy dzięki ustaleniu pewnego kierunku, który zawęża obszar rozważanych tras. Technika ta oblicza </w:t>
+      </w:r>
+      <w:r>
         <w:lastRenderedPageBreak/>
-        <w:t>Heurystyczne poszukiwanie drogi.</w:t>
-      </w:r>
-    </w:p>
-    <w:p>
-      <w:pPr>
-        <w:spacing w:line="360" w:lineRule="auto"/>
-        <w:jc w:val="both"/>
-      </w:pPr>
-      <w:r>
-        <w:t xml:space="preserve">Jednym z problemów jaki rozwiązuje sztuczna inteligencje jest określenie najlepszej drogi z punktu A do punktu B na terenie rozgrywki. </w:t>
-      </w:r>
-      <w:r>
-        <w:t xml:space="preserve">Technika ta jest stosowana jest do rozwiązywania zagadnień bardzo skomplikowanych i złożonych takich jak poruszanie </w:t>
-      </w:r>
-      <w:r>
-        <w:t xml:space="preserve">się jednostek w formacjach czy planowanie strategiczne. Rozwiązaniem jakie stosuje się dla problemów tego typu jest heurystyczny algorytm A*. Algorytm ten </w:t>
-      </w:r>
-      <w:r>
-        <w:t>podczas procesu określania drogi do celu nie szuka jej "na ślepo" tylko szacuje jej najbardziej prawdopodobny kierunek odrzucając inne mniej sensowne ścieżki.</w:t>
-      </w:r>
-    </w:p>
-    <w:p>
-      <w:pPr>
-        <w:spacing w:line="360" w:lineRule="auto"/>
-        <w:jc w:val="both"/>
-      </w:pPr>
-      <w:r>
-        <w:t>Celem algorytm A* jest minimalizacja obszaru poszukiwań najlepszej trasy dzięki ustaleniu pewnego kierunku, który zawęża obszar rozważanych tras. Technika ta oblicza koszt dotarcia</w:t>
+        <w:t>koszt dotarcia</w:t>
       </w:r>
       <w:r>
         <w:t xml:space="preserve"> </w:t>
@@ -1149,17 +2695,32 @@
           <w:szCs w:val="22"/>
           <w:lang w:eastAsia="en-US"/>
         </w:rPr>
-        <w:t xml:space="preserve">Logika rozmyta jest powiązana z teorią zbiorów rozmytych i teorią prawdopodobieństwa. Pomiędzy stanem 0 (fałsz) a stanem 1 (prawda) rozciąga się wiele wartości pośrednich określających stopień przynależności elementu do zbioru. Technika ta pozwala na prace z koncepcjami, które wymagają podania odpowiedzi na pytania typu „w jakim stopniu?”, „ile?”, np.: </w:t>
-      </w:r>
-      <w:r>
+        <w:t>Logika rozmyta jest powiązana z teorią zbiorów rozmytych i teorią prawdopodobieństwa. Pomiędzy stanem 0 (fałsz) a stanem 1 (prawda) rozciąga się wiele wartości pośrednich określających stopień przynależności elementu do zbioru. Technika ta pozwala na prace z koncepcjami, które wymagają podania odpowiedzi na pytania typu „w jakim stopniu?”, „ile?”, np.: „bardzo”, „mocno”, „dużo”, „mały”, „średni”, „trochę”. W grach komputerowych logika rozmyta wykorzystywana jest do symulowania emocji agentów (np. „miły”, obojętny”, „nieuprzejmy”, „wrogi”, „zły”, „wściekły” itp.), dzięki czemu tworzona jest dużo głębsza i bardziej podobna</w:t>
+      </w:r>
+    </w:p>
+    <w:p>
+      <w:pPr>
+        <w:suppressAutoHyphens w:val="0"/>
+        <w:autoSpaceDE w:val="0"/>
+        <w:autoSpaceDN w:val="0"/>
+        <w:adjustRightInd w:val="0"/>
+        <w:spacing w:line="360" w:lineRule="auto"/>
+        <w:jc w:val="both"/>
         <w:rPr>
           <w:rFonts w:ascii="MinionPro-Regular" w:eastAsiaTheme="minorHAnsi" w:hAnsi="MinionPro-Regular" w:cs="MinionPro-Regular"/>
           <w:sz w:val="22"/>
           <w:szCs w:val="22"/>
           <w:lang w:eastAsia="en-US"/>
         </w:rPr>
-        <w:lastRenderedPageBreak/>
-        <w:t>„bardzo”, „mocno”, „dużo”, „mały”, „średni”, „trochę”. W grach komputerowych logika rozmyta wykorzystywana jest do symulowania emocji agentów (np. „miły”, obojętny”, „nieuprzejmy”, „wrogi”, „zły”, „wściekły” itp.), dzięki czemu tworzona jest dużo głębsza i bardziej podobna</w:t>
+      </w:pPr>
+      <w:r>
+        <w:rPr>
+          <w:rFonts w:ascii="MinionPro-Regular" w:eastAsiaTheme="minorHAnsi" w:hAnsi="MinionPro-Regular" w:cs="MinionPro-Regular"/>
+          <w:sz w:val="22"/>
+          <w:szCs w:val="22"/>
+          <w:lang w:eastAsia="en-US"/>
+        </w:rPr>
+        <w:t>do ludzkiej sfera uczuciowa komputerowych postaci. Innymi przykładami zastosowania</w:t>
       </w:r>
     </w:p>
     <w:p>
@@ -1170,21 +2731,24 @@
         <w:adjustRightInd w:val="0"/>
         <w:spacing w:line="360" w:lineRule="auto"/>
         <w:jc w:val="both"/>
+      </w:pPr>
+      <w:r>
         <w:rPr>
           <w:rFonts w:ascii="MinionPro-Regular" w:eastAsiaTheme="minorHAnsi" w:hAnsi="MinionPro-Regular" w:cs="MinionPro-Regular"/>
           <w:sz w:val="22"/>
           <w:szCs w:val="22"/>
           <w:lang w:eastAsia="en-US"/>
         </w:rPr>
-      </w:pPr>
-      <w:r>
-        <w:rPr>
-          <w:rFonts w:ascii="MinionPro-Regular" w:eastAsiaTheme="minorHAnsi" w:hAnsi="MinionPro-Regular" w:cs="MinionPro-Regular"/>
-          <w:sz w:val="22"/>
-          <w:szCs w:val="22"/>
-          <w:lang w:eastAsia="en-US"/>
-        </w:rPr>
-        <w:t>do ludzkiej sfera uczuciowa komputerowych postaci. Innymi przykładami zastosowania</w:t>
+        <w:t>logiki rozmytej jest sterowanie nieograniczonymi zachowaniami – przykładem mogą być poruszające się na niebie chmury czy drżenie liści na wietrze</w:t>
+      </w:r>
+      <w:r>
+        <w:t xml:space="preserve"> </w:t>
+      </w:r>
+      <w:r>
+        <w:t>.</w:t>
+      </w:r>
+      <w:r>
+        <w:t xml:space="preserve">  </w:t>
       </w:r>
     </w:p>
     <w:p>
@@ -1196,24 +2760,6 @@
         <w:spacing w:line="360" w:lineRule="auto"/>
         <w:jc w:val="both"/>
       </w:pPr>
-      <w:r>
-        <w:rPr>
-          <w:rFonts w:ascii="MinionPro-Regular" w:eastAsiaTheme="minorHAnsi" w:hAnsi="MinionPro-Regular" w:cs="MinionPro-Regular"/>
-          <w:sz w:val="22"/>
-          <w:szCs w:val="22"/>
-          <w:lang w:eastAsia="en-US"/>
-        </w:rPr>
-        <w:t>logiki rozmytej jest sterowanie nieograniczonymi zachowaniami – przykładem mogą być poruszające się na niebie chmury czy drżenie liści na wietrze</w:t>
-      </w:r>
-      <w:r>
-        <w:t xml:space="preserve"> </w:t>
-      </w:r>
-      <w:r>
-        <w:t>.</w:t>
-      </w:r>
-      <w:r>
-        <w:t xml:space="preserve">  </w:t>
-      </w:r>
     </w:p>
     <w:p>
       <w:pPr>
@@ -1224,6 +2770,9 @@
         <w:spacing w:line="360" w:lineRule="auto"/>
         <w:jc w:val="both"/>
       </w:pPr>
+      <w:r>
+        <w:t xml:space="preserve">Sztuczne sieci neuronowe. </w:t>
+      </w:r>
     </w:p>
     <w:p>
       <w:pPr>
@@ -1235,7 +2784,26 @@
         <w:jc w:val="both"/>
       </w:pPr>
       <w:r>
-        <w:t xml:space="preserve">Sztuczne sieci neuronowe. </w:t>
+        <w:t xml:space="preserve">Sztuczne sieci neuronowe </w:t>
+      </w:r>
+      <w:r>
+        <w:t xml:space="preserve">zostały zaprojektowane, aby działać podobnie jak sieci neuronowe w mózgu człowieka. Przetwarzają one sygnały oraz wykonują obliczenia za </w:t>
+      </w:r>
+      <w:r>
+        <w:lastRenderedPageBreak/>
+        <w:t>pomocą neuronów</w:t>
+      </w:r>
+      <w:r>
+        <w:t xml:space="preserve"> - są to elementy,</w:t>
+      </w:r>
+      <w:r>
+        <w:t xml:space="preserve"> które wykonują pewne operacje na wejściu. </w:t>
+      </w:r>
+      <w:r>
+        <w:t>Za pomocą sieci neuronowej agent</w:t>
+      </w:r>
+      <w:r>
+        <w:t xml:space="preserve"> może się uczyć wraz z postępem gry. Natrafiając na nowy rodzaj sytuacji, dostosowuje się do niej korzystając ze zdobytego doświadczenia.</w:t>
       </w:r>
     </w:p>
     <w:p>
@@ -1248,22 +2816,50 @@
         <w:jc w:val="both"/>
       </w:pPr>
       <w:r>
-        <w:t xml:space="preserve">Sztuczne sieci neuronowe </w:t>
-      </w:r>
-      <w:r>
-        <w:t>zostały zaprojektowane, aby działać podobnie jak sieci neuronowe w mózgu człowieka. Przetwarzają one sygnały oraz wykonują obliczenia za pomocą neuronów</w:t>
-      </w:r>
-      <w:r>
-        <w:t xml:space="preserve"> - są to elementy,</w:t>
-      </w:r>
-      <w:r>
-        <w:t xml:space="preserve"> które wykonują pewne operacje na wejściu. </w:t>
-      </w:r>
-      <w:r>
-        <w:t>Za pomocą sieci neuronowej agent</w:t>
-      </w:r>
-      <w:r>
-        <w:t xml:space="preserve"> może się uczyć wraz z postępem gry. Natrafiając na nowy rodzaj sytuacji, dostosowuje się do niej korzystając ze zdobytego doświadczenia.</w:t>
+        <w:tab/>
+        <w:t xml:space="preserve">Sieci neuronowe od wielu lat </w:t>
+      </w:r>
+      <w:r>
+        <w:t xml:space="preserve">zamierzano przystosować do tworzenia sztucznej inteligencji w grach komputerowych. W 2000 roku swoją premierę miała gra </w:t>
+      </w:r>
+      <w:proofErr w:type="spellStart"/>
+      <w:r>
+        <w:t>Collin</w:t>
+      </w:r>
+      <w:proofErr w:type="spellEnd"/>
+      <w:r>
+        <w:t xml:space="preserve"> </w:t>
+      </w:r>
+      <w:proofErr w:type="spellStart"/>
+      <w:r>
+        <w:t>MaRae</w:t>
+      </w:r>
+      <w:proofErr w:type="spellEnd"/>
+      <w:r>
+        <w:t xml:space="preserve"> </w:t>
+      </w:r>
+      <w:proofErr w:type="spellStart"/>
+      <w:r>
+        <w:t>Rall</w:t>
+      </w:r>
+      <w:proofErr w:type="spellEnd"/>
+      <w:r>
+        <w:t xml:space="preserve"> 2.0 - gra będąca symulatorem wyścigów. Gra ta zawierała implementacje sieci neuronowej. Za dane wejściowe przyjmowała ona parametry opisujące trasę jaką miał przejechać agent przykładowo: krzywizna łuku drogi, rodzaj gruntu, parametry techniczne pojazdu. Zadaniem tej sieci było wygenerowanie odpowiednich danych wy</w:t>
+      </w:r>
+      <w:r>
+        <w:t>jściowych bazując na parametrach</w:t>
+      </w:r>
+      <w:r>
+        <w:t xml:space="preserve"> wejściowych tak</w:t>
+      </w:r>
+      <w:r>
+        <w:t>,</w:t>
+      </w:r>
+      <w:r>
+        <w:t xml:space="preserve"> aby samochód kierowany przez agenta </w:t>
+      </w:r>
+      <w:r>
+        <w:t>mógł bez problemu przejechać trasę wyścigu.</w:t>
       </w:r>
     </w:p>
     <w:p>
@@ -1275,52 +2871,6 @@
         <w:spacing w:line="360" w:lineRule="auto"/>
         <w:jc w:val="both"/>
       </w:pPr>
-      <w:r>
-        <w:tab/>
-        <w:t xml:space="preserve">Sieci neuronowe od wielu lat </w:t>
-      </w:r>
-      <w:r>
-        <w:t xml:space="preserve">zamierzano przystosować do tworzenia sztucznej inteligencji w grach komputerowych. W 2000 roku swoją premierę miała gra </w:t>
-      </w:r>
-      <w:proofErr w:type="spellStart"/>
-      <w:r>
-        <w:t>Collin</w:t>
-      </w:r>
-      <w:proofErr w:type="spellEnd"/>
-      <w:r>
-        <w:t xml:space="preserve"> </w:t>
-      </w:r>
-      <w:proofErr w:type="spellStart"/>
-      <w:r>
-        <w:t>MaRae</w:t>
-      </w:r>
-      <w:proofErr w:type="spellEnd"/>
-      <w:r>
-        <w:t xml:space="preserve"> </w:t>
-      </w:r>
-      <w:proofErr w:type="spellStart"/>
-      <w:r>
-        <w:t>Rall</w:t>
-      </w:r>
-      <w:proofErr w:type="spellEnd"/>
-      <w:r>
-        <w:t xml:space="preserve"> 2.0 - gra będąca symulatorem wyścigów. Gra ta zawierała implementacje sieci neuronowej. Za dane wejściowe przyjmowała ona parametry opisujące trasę jaką miał przejechać agent przykładowo: krzywizna łuku drogi, rodzaj gruntu, parametry techniczne pojazdu. Zadaniem tej sieci było wygenerowanie odpowiednich danych wy</w:t>
-      </w:r>
-      <w:r>
-        <w:t>jściowych bazując na parametrach</w:t>
-      </w:r>
-      <w:r>
-        <w:t xml:space="preserve"> wejściowych tak</w:t>
-      </w:r>
-      <w:r>
-        <w:t>,</w:t>
-      </w:r>
-      <w:r>
-        <w:t xml:space="preserve"> aby samochód kierowany przez agenta </w:t>
-      </w:r>
-      <w:r>
-        <w:t>mógł bez problemu przejechać trasę wyścigu.</w:t>
-      </w:r>
     </w:p>
     <w:p>
       <w:pPr>
@@ -1331,6 +2881,9 @@
         <w:spacing w:line="360" w:lineRule="auto"/>
         <w:jc w:val="both"/>
       </w:pPr>
+      <w:r>
+        <w:t>Algorytm stadny</w:t>
+      </w:r>
     </w:p>
     <w:p>
       <w:pPr>
@@ -1342,6 +2895,162 @@
         <w:jc w:val="both"/>
       </w:pPr>
       <w:r>
+        <w:t xml:space="preserve">W 1987 roku Craig </w:t>
+      </w:r>
+      <w:proofErr w:type="spellStart"/>
+      <w:r>
+        <w:t>Raynolds</w:t>
+      </w:r>
+      <w:proofErr w:type="spellEnd"/>
+      <w:r>
+        <w:t xml:space="preserve"> </w:t>
+      </w:r>
+      <w:r>
+        <w:t>przedstawił artykuł, w którym opracował 3 zasady, które w połącz</w:t>
+      </w:r>
+      <w:r>
+        <w:t>e</w:t>
+      </w:r>
+      <w:r>
+        <w:t xml:space="preserve">niu umożliwiały grupie agentów realistyczne zbiorowe zachowanie podobne do zachowań stadnych znanych ze świata zwierząt np. ławic ryb, stad ptaków. </w:t>
+      </w:r>
+      <w:proofErr w:type="spellStart"/>
+      <w:r>
+        <w:t>Raynolds</w:t>
+      </w:r>
+      <w:proofErr w:type="spellEnd"/>
+      <w:r>
+        <w:t xml:space="preserve"> określił te trzy zasady jako sterownie zacho</w:t>
+      </w:r>
+      <w:r>
+        <w:t>waniem. Prezentują się one nastę</w:t>
+      </w:r>
+      <w:r>
+        <w:t>pująco:</w:t>
+      </w:r>
+    </w:p>
+    <w:p>
+      <w:pPr>
+        <w:pStyle w:val="Akapitzlist"/>
+        <w:numPr>
+          <w:ilvl w:val="0"/>
+          <w:numId w:val="10"/>
+        </w:numPr>
+        <w:suppressAutoHyphens w:val="0"/>
+        <w:autoSpaceDE w:val="0"/>
+        <w:autoSpaceDN w:val="0"/>
+        <w:adjustRightInd w:val="0"/>
+        <w:spacing w:line="360" w:lineRule="auto"/>
+        <w:jc w:val="both"/>
+      </w:pPr>
+      <w:r>
+        <w:t xml:space="preserve">spójność - sterownie, którego celem jest zbieranie agentów </w:t>
+      </w:r>
+      <w:r>
+        <w:t>znajdujących się blisko siebie w odpowiednie grupy lokalne</w:t>
+      </w:r>
+      <w:r>
+        <w:t>,</w:t>
+      </w:r>
+    </w:p>
+    <w:p>
+      <w:pPr>
+        <w:pStyle w:val="Akapitzlist"/>
+        <w:numPr>
+          <w:ilvl w:val="0"/>
+          <w:numId w:val="10"/>
+        </w:numPr>
+        <w:suppressAutoHyphens w:val="0"/>
+        <w:autoSpaceDE w:val="0"/>
+        <w:autoSpaceDN w:val="0"/>
+        <w:adjustRightInd w:val="0"/>
+        <w:spacing w:line="360" w:lineRule="auto"/>
+        <w:jc w:val="both"/>
+      </w:pPr>
+      <w:r>
+        <w:t>wyrównywanie - rodzaj sterowania dzięki któremu agent może dostosowywać kierunek i prędkość do innych agentów przebywających w pobliżu</w:t>
+      </w:r>
+      <w:r>
+        <w:t>,</w:t>
+      </w:r>
+    </w:p>
+    <w:p>
+      <w:pPr>
+        <w:pStyle w:val="Akapitzlist"/>
+        <w:numPr>
+          <w:ilvl w:val="0"/>
+          <w:numId w:val="10"/>
+        </w:numPr>
+        <w:suppressAutoHyphens w:val="0"/>
+        <w:autoSpaceDE w:val="0"/>
+        <w:autoSpaceDN w:val="0"/>
+        <w:adjustRightInd w:val="0"/>
+        <w:spacing w:line="360" w:lineRule="auto"/>
+        <w:jc w:val="both"/>
+      </w:pPr>
+      <w:r>
+        <w:t>rozdzielczość - sterownie, w które zapobiega tworzeniu się tłumu w jednym miejscu. Agenci zachowują pewną odległość względem siebie.</w:t>
+      </w:r>
+    </w:p>
+    <w:p>
+      <w:pPr>
+        <w:suppressAutoHyphens w:val="0"/>
+        <w:autoSpaceDE w:val="0"/>
+        <w:autoSpaceDN w:val="0"/>
+        <w:adjustRightInd w:val="0"/>
+        <w:spacing w:line="360" w:lineRule="auto"/>
+        <w:ind w:left="60"/>
+        <w:jc w:val="both"/>
+      </w:pPr>
+      <w:r>
+        <w:t>Reynolds opracował jeszcze czwartą zasadę, określaną mianem unikania. Jest ona stosowana, aby wirtualni agenci unikali przeszkód umieszczonych na mapie.</w:t>
+      </w:r>
+    </w:p>
+    <w:p>
+      <w:pPr>
+        <w:suppressAutoHyphens w:val="0"/>
+        <w:autoSpaceDE w:val="0"/>
+        <w:autoSpaceDN w:val="0"/>
+        <w:adjustRightInd w:val="0"/>
+        <w:spacing w:line="360" w:lineRule="auto"/>
+        <w:ind w:left="60"/>
+        <w:jc w:val="both"/>
+      </w:pPr>
+      <w:r>
+        <w:t xml:space="preserve">W każdym cyklu procesu przemieszczania się agenci każdorazowo sprawdzają środowisko, w jakim w danej chwili przebywają i to jest jedyna informacja jakiej wymaga ten algorytm. Powoduje to, że zmniejszenie wymagań związanych z pamięcią przy </w:t>
+      </w:r>
+      <w:proofErr w:type="spellStart"/>
+      <w:r>
+        <w:t>sterowniu</w:t>
+      </w:r>
+      <w:proofErr w:type="spellEnd"/>
+      <w:r>
+        <w:t xml:space="preserve"> wieloma agentami oraz pozwala na szybką reakcję na ewentualną zmianę sytuacji. </w:t>
+      </w:r>
+      <w:r>
+        <w:t>Podsumowują algorytm ten umożliwia nadanie grupie poruszających się agentów dynamiki ruchu jak jedno ciało oraz zdolności omijania przeszkód czy wrogich postaci.</w:t>
+      </w:r>
+    </w:p>
+    <w:p>
+      <w:pPr>
+        <w:suppressAutoHyphens w:val="0"/>
+        <w:autoSpaceDE w:val="0"/>
+        <w:autoSpaceDN w:val="0"/>
+        <w:adjustRightInd w:val="0"/>
+        <w:spacing w:line="360" w:lineRule="auto"/>
+        <w:jc w:val="both"/>
+      </w:pPr>
+    </w:p>
+    <w:p>
+      <w:pPr>
+        <w:suppressAutoHyphens w:val="0"/>
+        <w:autoSpaceDE w:val="0"/>
+        <w:autoSpaceDN w:val="0"/>
+        <w:adjustRightInd w:val="0"/>
+        <w:spacing w:line="360" w:lineRule="auto"/>
+        <w:jc w:val="both"/>
+      </w:pPr>
+      <w:r>
         <w:t>Dalszy rozwój sztucznej inteligencji w grach komputerowych</w:t>
       </w:r>
       <w:r>
@@ -1354,7 +3063,20 @@
         <w:jc w:val="both"/>
       </w:pPr>
       <w:r>
+        <w:lastRenderedPageBreak/>
         <w:t>Wraz z upływem czasu rola sztucznej inteligencji w grach zwiększyła się o  analizowanie gry i jej dostosowanie do poziomu gracza. Powoduje ona rozwój świata wraz ze wzrostem doświadczenia gracza, które uzyskał w dotychczasowym procesie rozgrywki.</w:t>
+      </w:r>
+    </w:p>
+    <w:p>
+      <w:pPr>
+        <w:spacing w:line="360" w:lineRule="auto"/>
+        <w:jc w:val="both"/>
+      </w:pPr>
+      <w:r>
+        <w:rPr>
+          <w:color w:val="FF0000"/>
+        </w:rPr>
+        <w:t>// dokończyć</w:t>
       </w:r>
     </w:p>
     <w:p>
@@ -1389,11 +3111,7 @@
         <w:t xml:space="preserve">na stałe ustawiony przez programistę. Przykładowo strażnik patrolujący drogę porusza się ślepo po ogrodzonym terenie, po którym złodziej może się losowo przemieszczać. Stałe trasy są łatwe do implementacji i wdrożenia, natomiast bardzo łatwo można spowodować, że obiekt zostanie przesunięty przez inny obiekt   (wejdzie z nim w kolizje), co spowoduje, że wypadnie z trasy. </w:t>
       </w:r>
       <w:r>
-        <w:t xml:space="preserve">Pozwolenie postaci na pewną dowolność  w </w:t>
-      </w:r>
-      <w:r>
-        <w:lastRenderedPageBreak/>
-        <w:t xml:space="preserve">przemieszczaniu może spowodować, że jej wędrówki będą bezcelowe, co więcej postać będzie mogła łatwo utknąć. Bardziej zaawansowane postaci nie wiedzą z góry gdzie będą musiały się przemieścić. Jednostka wykorzystywana w strategii czasu rzeczywistego </w:t>
+        <w:t xml:space="preserve">Pozwolenie postaci na pewną dowolność  w przemieszczaniu może spowodować, że jej wędrówki będą bezcelowe, co więcej postać będzie mogła łatwo utknąć. Bardziej zaawansowane postaci nie wiedzą z góry gdzie będą musiały się przemieścić. Jednostka wykorzystywana w strategii czasu rzeczywistego </w:t>
       </w:r>
       <w:r>
         <w:t xml:space="preserve">może zostać przypisana do dowolnego punktu na mapie przez </w:t>
@@ -1467,7 +3185,11 @@
         <w:t>budować system przemieszczania w</w:t>
       </w:r>
       <w:r>
-        <w:t xml:space="preserve"> taki sposób, aby był wywoływany, kiedy jest potrzeba zaplanowania drogi. Zostanie on omówiony w kolejnych rozdziałach. Moduł odnajdywania ścieżki </w:t>
+        <w:t xml:space="preserve"> taki sposób, aby </w:t>
+      </w:r>
+      <w:r>
+        <w:lastRenderedPageBreak/>
+        <w:t xml:space="preserve">był wywoływany, kiedy jest potrzeba zaplanowania drogi. Zostanie on omówiony w kolejnych rozdziałach. Moduł odnajdywania ścieżki </w:t>
       </w:r>
       <w:r>
         <w:t xml:space="preserve">może, również zostać umieszczony na siedzeniu kierowcy, podejmując.   </w:t>
@@ -1489,7 +3211,6 @@
         <w:spacing w:line="360" w:lineRule="auto"/>
       </w:pPr>
       <w:r>
-        <w:lastRenderedPageBreak/>
         <w:t>Nawigacja</w:t>
       </w:r>
       <w:r>
@@ -1683,6 +3404,345 @@
     </w:lvl>
   </w:abstractNum>
   <w:abstractNum w:abstractNumId="1">
+    <w:nsid w:val="20213EC0"/>
+    <w:multiLevelType w:val="hybridMultilevel"/>
+    <w:tmpl w:val="0122AE96"/>
+    <w:lvl w:ilvl="0" w:tplc="04150001">
+      <w:start w:val="1"/>
+      <w:numFmt w:val="bullet"/>
+      <w:lvlText w:val=""/>
+      <w:lvlJc w:val="left"/>
+      <w:pPr>
+        <w:ind w:left="720" w:hanging="360"/>
+      </w:pPr>
+      <w:rPr>
+        <w:rFonts w:ascii="Symbol" w:hAnsi="Symbol" w:hint="default"/>
+      </w:rPr>
+    </w:lvl>
+    <w:lvl w:ilvl="1" w:tplc="04150003" w:tentative="1">
+      <w:start w:val="1"/>
+      <w:numFmt w:val="bullet"/>
+      <w:lvlText w:val="o"/>
+      <w:lvlJc w:val="left"/>
+      <w:pPr>
+        <w:ind w:left="1440" w:hanging="360"/>
+      </w:pPr>
+      <w:rPr>
+        <w:rFonts w:ascii="Courier New" w:hAnsi="Courier New" w:cs="Courier New" w:hint="default"/>
+      </w:rPr>
+    </w:lvl>
+    <w:lvl w:ilvl="2" w:tplc="04150005" w:tentative="1">
+      <w:start w:val="1"/>
+      <w:numFmt w:val="bullet"/>
+      <w:lvlText w:val=""/>
+      <w:lvlJc w:val="left"/>
+      <w:pPr>
+        <w:ind w:left="2160" w:hanging="360"/>
+      </w:pPr>
+      <w:rPr>
+        <w:rFonts w:ascii="Wingdings" w:hAnsi="Wingdings" w:hint="default"/>
+      </w:rPr>
+    </w:lvl>
+    <w:lvl w:ilvl="3" w:tplc="04150001" w:tentative="1">
+      <w:start w:val="1"/>
+      <w:numFmt w:val="bullet"/>
+      <w:lvlText w:val=""/>
+      <w:lvlJc w:val="left"/>
+      <w:pPr>
+        <w:ind w:left="2880" w:hanging="360"/>
+      </w:pPr>
+      <w:rPr>
+        <w:rFonts w:ascii="Symbol" w:hAnsi="Symbol" w:hint="default"/>
+      </w:rPr>
+    </w:lvl>
+    <w:lvl w:ilvl="4" w:tplc="04150003" w:tentative="1">
+      <w:start w:val="1"/>
+      <w:numFmt w:val="bullet"/>
+      <w:lvlText w:val="o"/>
+      <w:lvlJc w:val="left"/>
+      <w:pPr>
+        <w:ind w:left="3600" w:hanging="360"/>
+      </w:pPr>
+      <w:rPr>
+        <w:rFonts w:ascii="Courier New" w:hAnsi="Courier New" w:cs="Courier New" w:hint="default"/>
+      </w:rPr>
+    </w:lvl>
+    <w:lvl w:ilvl="5" w:tplc="04150005" w:tentative="1">
+      <w:start w:val="1"/>
+      <w:numFmt w:val="bullet"/>
+      <w:lvlText w:val=""/>
+      <w:lvlJc w:val="left"/>
+      <w:pPr>
+        <w:ind w:left="4320" w:hanging="360"/>
+      </w:pPr>
+      <w:rPr>
+        <w:rFonts w:ascii="Wingdings" w:hAnsi="Wingdings" w:hint="default"/>
+      </w:rPr>
+    </w:lvl>
+    <w:lvl w:ilvl="6" w:tplc="04150001" w:tentative="1">
+      <w:start w:val="1"/>
+      <w:numFmt w:val="bullet"/>
+      <w:lvlText w:val=""/>
+      <w:lvlJc w:val="left"/>
+      <w:pPr>
+        <w:ind w:left="5040" w:hanging="360"/>
+      </w:pPr>
+      <w:rPr>
+        <w:rFonts w:ascii="Symbol" w:hAnsi="Symbol" w:hint="default"/>
+      </w:rPr>
+    </w:lvl>
+    <w:lvl w:ilvl="7" w:tplc="04150003" w:tentative="1">
+      <w:start w:val="1"/>
+      <w:numFmt w:val="bullet"/>
+      <w:lvlText w:val="o"/>
+      <w:lvlJc w:val="left"/>
+      <w:pPr>
+        <w:ind w:left="5760" w:hanging="360"/>
+      </w:pPr>
+      <w:rPr>
+        <w:rFonts w:ascii="Courier New" w:hAnsi="Courier New" w:cs="Courier New" w:hint="default"/>
+      </w:rPr>
+    </w:lvl>
+    <w:lvl w:ilvl="8" w:tplc="04150005" w:tentative="1">
+      <w:start w:val="1"/>
+      <w:numFmt w:val="bullet"/>
+      <w:lvlText w:val=""/>
+      <w:lvlJc w:val="left"/>
+      <w:pPr>
+        <w:ind w:left="6480" w:hanging="360"/>
+      </w:pPr>
+      <w:rPr>
+        <w:rFonts w:ascii="Wingdings" w:hAnsi="Wingdings" w:hint="default"/>
+      </w:rPr>
+    </w:lvl>
+  </w:abstractNum>
+  <w:abstractNum w:abstractNumId="2">
+    <w:nsid w:val="21CF294D"/>
+    <w:multiLevelType w:val="hybridMultilevel"/>
+    <w:tmpl w:val="56800622"/>
+    <w:lvl w:ilvl="0" w:tplc="04150001">
+      <w:start w:val="1"/>
+      <w:numFmt w:val="bullet"/>
+      <w:lvlText w:val=""/>
+      <w:lvlJc w:val="left"/>
+      <w:pPr>
+        <w:ind w:left="780" w:hanging="360"/>
+      </w:pPr>
+      <w:rPr>
+        <w:rFonts w:ascii="Symbol" w:hAnsi="Symbol" w:hint="default"/>
+      </w:rPr>
+    </w:lvl>
+    <w:lvl w:ilvl="1" w:tplc="04150003" w:tentative="1">
+      <w:start w:val="1"/>
+      <w:numFmt w:val="bullet"/>
+      <w:lvlText w:val="o"/>
+      <w:lvlJc w:val="left"/>
+      <w:pPr>
+        <w:ind w:left="1500" w:hanging="360"/>
+      </w:pPr>
+      <w:rPr>
+        <w:rFonts w:ascii="Courier New" w:hAnsi="Courier New" w:cs="Courier New" w:hint="default"/>
+      </w:rPr>
+    </w:lvl>
+    <w:lvl w:ilvl="2" w:tplc="04150005" w:tentative="1">
+      <w:start w:val="1"/>
+      <w:numFmt w:val="bullet"/>
+      <w:lvlText w:val=""/>
+      <w:lvlJc w:val="left"/>
+      <w:pPr>
+        <w:ind w:left="2220" w:hanging="360"/>
+      </w:pPr>
+      <w:rPr>
+        <w:rFonts w:ascii="Wingdings" w:hAnsi="Wingdings" w:hint="default"/>
+      </w:rPr>
+    </w:lvl>
+    <w:lvl w:ilvl="3" w:tplc="04150001" w:tentative="1">
+      <w:start w:val="1"/>
+      <w:numFmt w:val="bullet"/>
+      <w:lvlText w:val=""/>
+      <w:lvlJc w:val="left"/>
+      <w:pPr>
+        <w:ind w:left="2940" w:hanging="360"/>
+      </w:pPr>
+      <w:rPr>
+        <w:rFonts w:ascii="Symbol" w:hAnsi="Symbol" w:hint="default"/>
+      </w:rPr>
+    </w:lvl>
+    <w:lvl w:ilvl="4" w:tplc="04150003" w:tentative="1">
+      <w:start w:val="1"/>
+      <w:numFmt w:val="bullet"/>
+      <w:lvlText w:val="o"/>
+      <w:lvlJc w:val="left"/>
+      <w:pPr>
+        <w:ind w:left="3660" w:hanging="360"/>
+      </w:pPr>
+      <w:rPr>
+        <w:rFonts w:ascii="Courier New" w:hAnsi="Courier New" w:cs="Courier New" w:hint="default"/>
+      </w:rPr>
+    </w:lvl>
+    <w:lvl w:ilvl="5" w:tplc="04150005" w:tentative="1">
+      <w:start w:val="1"/>
+      <w:numFmt w:val="bullet"/>
+      <w:lvlText w:val=""/>
+      <w:lvlJc w:val="left"/>
+      <w:pPr>
+        <w:ind w:left="4380" w:hanging="360"/>
+      </w:pPr>
+      <w:rPr>
+        <w:rFonts w:ascii="Wingdings" w:hAnsi="Wingdings" w:hint="default"/>
+      </w:rPr>
+    </w:lvl>
+    <w:lvl w:ilvl="6" w:tplc="04150001" w:tentative="1">
+      <w:start w:val="1"/>
+      <w:numFmt w:val="bullet"/>
+      <w:lvlText w:val=""/>
+      <w:lvlJc w:val="left"/>
+      <w:pPr>
+        <w:ind w:left="5100" w:hanging="360"/>
+      </w:pPr>
+      <w:rPr>
+        <w:rFonts w:ascii="Symbol" w:hAnsi="Symbol" w:hint="default"/>
+      </w:rPr>
+    </w:lvl>
+    <w:lvl w:ilvl="7" w:tplc="04150003" w:tentative="1">
+      <w:start w:val="1"/>
+      <w:numFmt w:val="bullet"/>
+      <w:lvlText w:val="o"/>
+      <w:lvlJc w:val="left"/>
+      <w:pPr>
+        <w:ind w:left="5820" w:hanging="360"/>
+      </w:pPr>
+      <w:rPr>
+        <w:rFonts w:ascii="Courier New" w:hAnsi="Courier New" w:cs="Courier New" w:hint="default"/>
+      </w:rPr>
+    </w:lvl>
+    <w:lvl w:ilvl="8" w:tplc="04150005" w:tentative="1">
+      <w:start w:val="1"/>
+      <w:numFmt w:val="bullet"/>
+      <w:lvlText w:val=""/>
+      <w:lvlJc w:val="left"/>
+      <w:pPr>
+        <w:ind w:left="6540" w:hanging="360"/>
+      </w:pPr>
+      <w:rPr>
+        <w:rFonts w:ascii="Wingdings" w:hAnsi="Wingdings" w:hint="default"/>
+      </w:rPr>
+    </w:lvl>
+  </w:abstractNum>
+  <w:abstractNum w:abstractNumId="3">
+    <w:nsid w:val="2721457C"/>
+    <w:multiLevelType w:val="hybridMultilevel"/>
+    <w:tmpl w:val="F4784E1A"/>
+    <w:lvl w:ilvl="0" w:tplc="04150001">
+      <w:start w:val="1"/>
+      <w:numFmt w:val="bullet"/>
+      <w:lvlText w:val=""/>
+      <w:lvlJc w:val="left"/>
+      <w:pPr>
+        <w:ind w:left="720" w:hanging="360"/>
+      </w:pPr>
+      <w:rPr>
+        <w:rFonts w:ascii="Symbol" w:hAnsi="Symbol" w:hint="default"/>
+      </w:rPr>
+    </w:lvl>
+    <w:lvl w:ilvl="1" w:tplc="04150003" w:tentative="1">
+      <w:start w:val="1"/>
+      <w:numFmt w:val="bullet"/>
+      <w:lvlText w:val="o"/>
+      <w:lvlJc w:val="left"/>
+      <w:pPr>
+        <w:ind w:left="1440" w:hanging="360"/>
+      </w:pPr>
+      <w:rPr>
+        <w:rFonts w:ascii="Courier New" w:hAnsi="Courier New" w:cs="Courier New" w:hint="default"/>
+      </w:rPr>
+    </w:lvl>
+    <w:lvl w:ilvl="2" w:tplc="04150005" w:tentative="1">
+      <w:start w:val="1"/>
+      <w:numFmt w:val="bullet"/>
+      <w:lvlText w:val=""/>
+      <w:lvlJc w:val="left"/>
+      <w:pPr>
+        <w:ind w:left="2160" w:hanging="360"/>
+      </w:pPr>
+      <w:rPr>
+        <w:rFonts w:ascii="Wingdings" w:hAnsi="Wingdings" w:hint="default"/>
+      </w:rPr>
+    </w:lvl>
+    <w:lvl w:ilvl="3" w:tplc="04150001" w:tentative="1">
+      <w:start w:val="1"/>
+      <w:numFmt w:val="bullet"/>
+      <w:lvlText w:val=""/>
+      <w:lvlJc w:val="left"/>
+      <w:pPr>
+        <w:ind w:left="2880" w:hanging="360"/>
+      </w:pPr>
+      <w:rPr>
+        <w:rFonts w:ascii="Symbol" w:hAnsi="Symbol" w:hint="default"/>
+      </w:rPr>
+    </w:lvl>
+    <w:lvl w:ilvl="4" w:tplc="04150003" w:tentative="1">
+      <w:start w:val="1"/>
+      <w:numFmt w:val="bullet"/>
+      <w:lvlText w:val="o"/>
+      <w:lvlJc w:val="left"/>
+      <w:pPr>
+        <w:ind w:left="3600" w:hanging="360"/>
+      </w:pPr>
+      <w:rPr>
+        <w:rFonts w:ascii="Courier New" w:hAnsi="Courier New" w:cs="Courier New" w:hint="default"/>
+      </w:rPr>
+    </w:lvl>
+    <w:lvl w:ilvl="5" w:tplc="04150005" w:tentative="1">
+      <w:start w:val="1"/>
+      <w:numFmt w:val="bullet"/>
+      <w:lvlText w:val=""/>
+      <w:lvlJc w:val="left"/>
+      <w:pPr>
+        <w:ind w:left="4320" w:hanging="360"/>
+      </w:pPr>
+      <w:rPr>
+        <w:rFonts w:ascii="Wingdings" w:hAnsi="Wingdings" w:hint="default"/>
+      </w:rPr>
+    </w:lvl>
+    <w:lvl w:ilvl="6" w:tplc="04150001" w:tentative="1">
+      <w:start w:val="1"/>
+      <w:numFmt w:val="bullet"/>
+      <w:lvlText w:val=""/>
+      <w:lvlJc w:val="left"/>
+      <w:pPr>
+        <w:ind w:left="5040" w:hanging="360"/>
+      </w:pPr>
+      <w:rPr>
+        <w:rFonts w:ascii="Symbol" w:hAnsi="Symbol" w:hint="default"/>
+      </w:rPr>
+    </w:lvl>
+    <w:lvl w:ilvl="7" w:tplc="04150003" w:tentative="1">
+      <w:start w:val="1"/>
+      <w:numFmt w:val="bullet"/>
+      <w:lvlText w:val="o"/>
+      <w:lvlJc w:val="left"/>
+      <w:pPr>
+        <w:ind w:left="5760" w:hanging="360"/>
+      </w:pPr>
+      <w:rPr>
+        <w:rFonts w:ascii="Courier New" w:hAnsi="Courier New" w:cs="Courier New" w:hint="default"/>
+      </w:rPr>
+    </w:lvl>
+    <w:lvl w:ilvl="8" w:tplc="04150005" w:tentative="1">
+      <w:start w:val="1"/>
+      <w:numFmt w:val="bullet"/>
+      <w:lvlText w:val=""/>
+      <w:lvlJc w:val="left"/>
+      <w:pPr>
+        <w:ind w:left="6480" w:hanging="360"/>
+      </w:pPr>
+      <w:rPr>
+        <w:rFonts w:ascii="Wingdings" w:hAnsi="Wingdings" w:hint="default"/>
+      </w:rPr>
+    </w:lvl>
+  </w:abstractNum>
+  <w:abstractNum w:abstractNumId="4">
     <w:nsid w:val="2F726FA0"/>
     <w:multiLevelType w:val="multilevel"/>
     <w:tmpl w:val="0415001F"/>
@@ -1768,7 +3828,93 @@
       </w:pPr>
     </w:lvl>
   </w:abstractNum>
-  <w:abstractNum w:abstractNumId="2">
+  <w:abstractNum w:abstractNumId="5">
+    <w:nsid w:val="49103B63"/>
+    <w:multiLevelType w:val="hybridMultilevel"/>
+    <w:tmpl w:val="E60E53AE"/>
+    <w:lvl w:ilvl="0" w:tplc="0415000F">
+      <w:start w:val="1"/>
+      <w:numFmt w:val="decimal"/>
+      <w:lvlText w:val="%1."/>
+      <w:lvlJc w:val="left"/>
+      <w:pPr>
+        <w:ind w:left="720" w:hanging="360"/>
+      </w:pPr>
+    </w:lvl>
+    <w:lvl w:ilvl="1" w:tplc="04150019" w:tentative="1">
+      <w:start w:val="1"/>
+      <w:numFmt w:val="lowerLetter"/>
+      <w:lvlText w:val="%2."/>
+      <w:lvlJc w:val="left"/>
+      <w:pPr>
+        <w:ind w:left="1440" w:hanging="360"/>
+      </w:pPr>
+    </w:lvl>
+    <w:lvl w:ilvl="2" w:tplc="0415001B" w:tentative="1">
+      <w:start w:val="1"/>
+      <w:numFmt w:val="lowerRoman"/>
+      <w:lvlText w:val="%3."/>
+      <w:lvlJc w:val="right"/>
+      <w:pPr>
+        <w:ind w:left="2160" w:hanging="180"/>
+      </w:pPr>
+    </w:lvl>
+    <w:lvl w:ilvl="3" w:tplc="0415000F" w:tentative="1">
+      <w:start w:val="1"/>
+      <w:numFmt w:val="decimal"/>
+      <w:lvlText w:val="%4."/>
+      <w:lvlJc w:val="left"/>
+      <w:pPr>
+        <w:ind w:left="2880" w:hanging="360"/>
+      </w:pPr>
+    </w:lvl>
+    <w:lvl w:ilvl="4" w:tplc="04150019" w:tentative="1">
+      <w:start w:val="1"/>
+      <w:numFmt w:val="lowerLetter"/>
+      <w:lvlText w:val="%5."/>
+      <w:lvlJc w:val="left"/>
+      <w:pPr>
+        <w:ind w:left="3600" w:hanging="360"/>
+      </w:pPr>
+    </w:lvl>
+    <w:lvl w:ilvl="5" w:tplc="0415001B" w:tentative="1">
+      <w:start w:val="1"/>
+      <w:numFmt w:val="lowerRoman"/>
+      <w:lvlText w:val="%6."/>
+      <w:lvlJc w:val="right"/>
+      <w:pPr>
+        <w:ind w:left="4320" w:hanging="180"/>
+      </w:pPr>
+    </w:lvl>
+    <w:lvl w:ilvl="6" w:tplc="0415000F" w:tentative="1">
+      <w:start w:val="1"/>
+      <w:numFmt w:val="decimal"/>
+      <w:lvlText w:val="%7."/>
+      <w:lvlJc w:val="left"/>
+      <w:pPr>
+        <w:ind w:left="5040" w:hanging="360"/>
+      </w:pPr>
+    </w:lvl>
+    <w:lvl w:ilvl="7" w:tplc="04150019" w:tentative="1">
+      <w:start w:val="1"/>
+      <w:numFmt w:val="lowerLetter"/>
+      <w:lvlText w:val="%8."/>
+      <w:lvlJc w:val="left"/>
+      <w:pPr>
+        <w:ind w:left="5760" w:hanging="360"/>
+      </w:pPr>
+    </w:lvl>
+    <w:lvl w:ilvl="8" w:tplc="0415001B" w:tentative="1">
+      <w:start w:val="1"/>
+      <w:numFmt w:val="lowerRoman"/>
+      <w:lvlText w:val="%9."/>
+      <w:lvlJc w:val="right"/>
+      <w:pPr>
+        <w:ind w:left="6480" w:hanging="180"/>
+      </w:pPr>
+    </w:lvl>
+  </w:abstractNum>
+  <w:abstractNum w:abstractNumId="6">
     <w:nsid w:val="4DF86527"/>
     <w:multiLevelType w:val="multilevel"/>
     <w:tmpl w:val="0415001F"/>
@@ -1854,7 +4000,7 @@
       </w:pPr>
     </w:lvl>
   </w:abstractNum>
-  <w:abstractNum w:abstractNumId="3">
+  <w:abstractNum w:abstractNumId="7">
     <w:nsid w:val="501D2DBB"/>
     <w:multiLevelType w:val="multilevel"/>
     <w:tmpl w:val="0415001F"/>
@@ -1940,7 +4086,206 @@
       </w:pPr>
     </w:lvl>
   </w:abstractNum>
-  <w:abstractNum w:abstractNumId="4">
+  <w:abstractNum w:abstractNumId="8">
+    <w:nsid w:val="5F6B53F3"/>
+    <w:multiLevelType w:val="hybridMultilevel"/>
+    <w:tmpl w:val="9C46CC5C"/>
+    <w:lvl w:ilvl="0" w:tplc="04150001">
+      <w:start w:val="1"/>
+      <w:numFmt w:val="bullet"/>
+      <w:lvlText w:val=""/>
+      <w:lvlJc w:val="left"/>
+      <w:pPr>
+        <w:ind w:left="720" w:hanging="360"/>
+      </w:pPr>
+      <w:rPr>
+        <w:rFonts w:ascii="Symbol" w:hAnsi="Symbol" w:hint="default"/>
+      </w:rPr>
+    </w:lvl>
+    <w:lvl w:ilvl="1" w:tplc="04150003" w:tentative="1">
+      <w:start w:val="1"/>
+      <w:numFmt w:val="bullet"/>
+      <w:lvlText w:val="o"/>
+      <w:lvlJc w:val="left"/>
+      <w:pPr>
+        <w:ind w:left="1440" w:hanging="360"/>
+      </w:pPr>
+      <w:rPr>
+        <w:rFonts w:ascii="Courier New" w:hAnsi="Courier New" w:cs="Courier New" w:hint="default"/>
+      </w:rPr>
+    </w:lvl>
+    <w:lvl w:ilvl="2" w:tplc="04150005" w:tentative="1">
+      <w:start w:val="1"/>
+      <w:numFmt w:val="bullet"/>
+      <w:lvlText w:val=""/>
+      <w:lvlJc w:val="left"/>
+      <w:pPr>
+        <w:ind w:left="2160" w:hanging="360"/>
+      </w:pPr>
+      <w:rPr>
+        <w:rFonts w:ascii="Wingdings" w:hAnsi="Wingdings" w:hint="default"/>
+      </w:rPr>
+    </w:lvl>
+    <w:lvl w:ilvl="3" w:tplc="04150001" w:tentative="1">
+      <w:start w:val="1"/>
+      <w:numFmt w:val="bullet"/>
+      <w:lvlText w:val=""/>
+      <w:lvlJc w:val="left"/>
+      <w:pPr>
+        <w:ind w:left="2880" w:hanging="360"/>
+      </w:pPr>
+      <w:rPr>
+        <w:rFonts w:ascii="Symbol" w:hAnsi="Symbol" w:hint="default"/>
+      </w:rPr>
+    </w:lvl>
+    <w:lvl w:ilvl="4" w:tplc="04150003" w:tentative="1">
+      <w:start w:val="1"/>
+      <w:numFmt w:val="bullet"/>
+      <w:lvlText w:val="o"/>
+      <w:lvlJc w:val="left"/>
+      <w:pPr>
+        <w:ind w:left="3600" w:hanging="360"/>
+      </w:pPr>
+      <w:rPr>
+        <w:rFonts w:ascii="Courier New" w:hAnsi="Courier New" w:cs="Courier New" w:hint="default"/>
+      </w:rPr>
+    </w:lvl>
+    <w:lvl w:ilvl="5" w:tplc="04150005" w:tentative="1">
+      <w:start w:val="1"/>
+      <w:numFmt w:val="bullet"/>
+      <w:lvlText w:val=""/>
+      <w:lvlJc w:val="left"/>
+      <w:pPr>
+        <w:ind w:left="4320" w:hanging="360"/>
+      </w:pPr>
+      <w:rPr>
+        <w:rFonts w:ascii="Wingdings" w:hAnsi="Wingdings" w:hint="default"/>
+      </w:rPr>
+    </w:lvl>
+    <w:lvl w:ilvl="6" w:tplc="04150001" w:tentative="1">
+      <w:start w:val="1"/>
+      <w:numFmt w:val="bullet"/>
+      <w:lvlText w:val=""/>
+      <w:lvlJc w:val="left"/>
+      <w:pPr>
+        <w:ind w:left="5040" w:hanging="360"/>
+      </w:pPr>
+      <w:rPr>
+        <w:rFonts w:ascii="Symbol" w:hAnsi="Symbol" w:hint="default"/>
+      </w:rPr>
+    </w:lvl>
+    <w:lvl w:ilvl="7" w:tplc="04150003" w:tentative="1">
+      <w:start w:val="1"/>
+      <w:numFmt w:val="bullet"/>
+      <w:lvlText w:val="o"/>
+      <w:lvlJc w:val="left"/>
+      <w:pPr>
+        <w:ind w:left="5760" w:hanging="360"/>
+      </w:pPr>
+      <w:rPr>
+        <w:rFonts w:ascii="Courier New" w:hAnsi="Courier New" w:cs="Courier New" w:hint="default"/>
+      </w:rPr>
+    </w:lvl>
+    <w:lvl w:ilvl="8" w:tplc="04150005" w:tentative="1">
+      <w:start w:val="1"/>
+      <w:numFmt w:val="bullet"/>
+      <w:lvlText w:val=""/>
+      <w:lvlJc w:val="left"/>
+      <w:pPr>
+        <w:ind w:left="6480" w:hanging="360"/>
+      </w:pPr>
+      <w:rPr>
+        <w:rFonts w:ascii="Wingdings" w:hAnsi="Wingdings" w:hint="default"/>
+      </w:rPr>
+    </w:lvl>
+  </w:abstractNum>
+  <w:abstractNum w:abstractNumId="9">
+    <w:nsid w:val="5F975D55"/>
+    <w:multiLevelType w:val="hybridMultilevel"/>
+    <w:tmpl w:val="A7365344"/>
+    <w:lvl w:ilvl="0" w:tplc="0415000F">
+      <w:start w:val="1"/>
+      <w:numFmt w:val="decimal"/>
+      <w:lvlText w:val="%1."/>
+      <w:lvlJc w:val="left"/>
+      <w:pPr>
+        <w:ind w:left="720" w:hanging="360"/>
+      </w:pPr>
+    </w:lvl>
+    <w:lvl w:ilvl="1" w:tplc="04150019" w:tentative="1">
+      <w:start w:val="1"/>
+      <w:numFmt w:val="lowerLetter"/>
+      <w:lvlText w:val="%2."/>
+      <w:lvlJc w:val="left"/>
+      <w:pPr>
+        <w:ind w:left="1440" w:hanging="360"/>
+      </w:pPr>
+    </w:lvl>
+    <w:lvl w:ilvl="2" w:tplc="0415001B" w:tentative="1">
+      <w:start w:val="1"/>
+      <w:numFmt w:val="lowerRoman"/>
+      <w:lvlText w:val="%3."/>
+      <w:lvlJc w:val="right"/>
+      <w:pPr>
+        <w:ind w:left="2160" w:hanging="180"/>
+      </w:pPr>
+    </w:lvl>
+    <w:lvl w:ilvl="3" w:tplc="0415000F" w:tentative="1">
+      <w:start w:val="1"/>
+      <w:numFmt w:val="decimal"/>
+      <w:lvlText w:val="%4."/>
+      <w:lvlJc w:val="left"/>
+      <w:pPr>
+        <w:ind w:left="2880" w:hanging="360"/>
+      </w:pPr>
+    </w:lvl>
+    <w:lvl w:ilvl="4" w:tplc="04150019" w:tentative="1">
+      <w:start w:val="1"/>
+      <w:numFmt w:val="lowerLetter"/>
+      <w:lvlText w:val="%5."/>
+      <w:lvlJc w:val="left"/>
+      <w:pPr>
+        <w:ind w:left="3600" w:hanging="360"/>
+      </w:pPr>
+    </w:lvl>
+    <w:lvl w:ilvl="5" w:tplc="0415001B" w:tentative="1">
+      <w:start w:val="1"/>
+      <w:numFmt w:val="lowerRoman"/>
+      <w:lvlText w:val="%6."/>
+      <w:lvlJc w:val="right"/>
+      <w:pPr>
+        <w:ind w:left="4320" w:hanging="180"/>
+      </w:pPr>
+    </w:lvl>
+    <w:lvl w:ilvl="6" w:tplc="0415000F" w:tentative="1">
+      <w:start w:val="1"/>
+      <w:numFmt w:val="decimal"/>
+      <w:lvlText w:val="%7."/>
+      <w:lvlJc w:val="left"/>
+      <w:pPr>
+        <w:ind w:left="5040" w:hanging="360"/>
+      </w:pPr>
+    </w:lvl>
+    <w:lvl w:ilvl="7" w:tplc="04150019" w:tentative="1">
+      <w:start w:val="1"/>
+      <w:numFmt w:val="lowerLetter"/>
+      <w:lvlText w:val="%8."/>
+      <w:lvlJc w:val="left"/>
+      <w:pPr>
+        <w:ind w:left="5760" w:hanging="360"/>
+      </w:pPr>
+    </w:lvl>
+    <w:lvl w:ilvl="8" w:tplc="0415001B" w:tentative="1">
+      <w:start w:val="1"/>
+      <w:numFmt w:val="lowerRoman"/>
+      <w:lvlText w:val="%9."/>
+      <w:lvlJc w:val="right"/>
+      <w:pPr>
+        <w:ind w:left="6480" w:hanging="180"/>
+      </w:pPr>
+    </w:lvl>
+  </w:abstractNum>
+  <w:abstractNum w:abstractNumId="10">
     <w:nsid w:val="605F6767"/>
     <w:multiLevelType w:val="multilevel"/>
     <w:tmpl w:val="0415001F"/>
@@ -2026,7 +4371,7 @@
       </w:pPr>
     </w:lvl>
   </w:abstractNum>
-  <w:abstractNum w:abstractNumId="5">
+  <w:abstractNum w:abstractNumId="11">
     <w:nsid w:val="682B0D68"/>
     <w:multiLevelType w:val="multilevel"/>
     <w:tmpl w:val="0415001F"/>
@@ -2112,7 +4457,206 @@
       </w:pPr>
     </w:lvl>
   </w:abstractNum>
-  <w:abstractNum w:abstractNumId="6">
+  <w:abstractNum w:abstractNumId="12">
+    <w:nsid w:val="6C6F3376"/>
+    <w:multiLevelType w:val="hybridMultilevel"/>
+    <w:tmpl w:val="EF7E596E"/>
+    <w:lvl w:ilvl="0" w:tplc="04150001">
+      <w:start w:val="1"/>
+      <w:numFmt w:val="bullet"/>
+      <w:lvlText w:val=""/>
+      <w:lvlJc w:val="left"/>
+      <w:pPr>
+        <w:ind w:left="720" w:hanging="360"/>
+      </w:pPr>
+      <w:rPr>
+        <w:rFonts w:ascii="Symbol" w:hAnsi="Symbol" w:hint="default"/>
+      </w:rPr>
+    </w:lvl>
+    <w:lvl w:ilvl="1" w:tplc="04150003" w:tentative="1">
+      <w:start w:val="1"/>
+      <w:numFmt w:val="bullet"/>
+      <w:lvlText w:val="o"/>
+      <w:lvlJc w:val="left"/>
+      <w:pPr>
+        <w:ind w:left="1440" w:hanging="360"/>
+      </w:pPr>
+      <w:rPr>
+        <w:rFonts w:ascii="Courier New" w:hAnsi="Courier New" w:cs="Courier New" w:hint="default"/>
+      </w:rPr>
+    </w:lvl>
+    <w:lvl w:ilvl="2" w:tplc="04150005" w:tentative="1">
+      <w:start w:val="1"/>
+      <w:numFmt w:val="bullet"/>
+      <w:lvlText w:val=""/>
+      <w:lvlJc w:val="left"/>
+      <w:pPr>
+        <w:ind w:left="2160" w:hanging="360"/>
+      </w:pPr>
+      <w:rPr>
+        <w:rFonts w:ascii="Wingdings" w:hAnsi="Wingdings" w:hint="default"/>
+      </w:rPr>
+    </w:lvl>
+    <w:lvl w:ilvl="3" w:tplc="04150001" w:tentative="1">
+      <w:start w:val="1"/>
+      <w:numFmt w:val="bullet"/>
+      <w:lvlText w:val=""/>
+      <w:lvlJc w:val="left"/>
+      <w:pPr>
+        <w:ind w:left="2880" w:hanging="360"/>
+      </w:pPr>
+      <w:rPr>
+        <w:rFonts w:ascii="Symbol" w:hAnsi="Symbol" w:hint="default"/>
+      </w:rPr>
+    </w:lvl>
+    <w:lvl w:ilvl="4" w:tplc="04150003" w:tentative="1">
+      <w:start w:val="1"/>
+      <w:numFmt w:val="bullet"/>
+      <w:lvlText w:val="o"/>
+      <w:lvlJc w:val="left"/>
+      <w:pPr>
+        <w:ind w:left="3600" w:hanging="360"/>
+      </w:pPr>
+      <w:rPr>
+        <w:rFonts w:ascii="Courier New" w:hAnsi="Courier New" w:cs="Courier New" w:hint="default"/>
+      </w:rPr>
+    </w:lvl>
+    <w:lvl w:ilvl="5" w:tplc="04150005" w:tentative="1">
+      <w:start w:val="1"/>
+      <w:numFmt w:val="bullet"/>
+      <w:lvlText w:val=""/>
+      <w:lvlJc w:val="left"/>
+      <w:pPr>
+        <w:ind w:left="4320" w:hanging="360"/>
+      </w:pPr>
+      <w:rPr>
+        <w:rFonts w:ascii="Wingdings" w:hAnsi="Wingdings" w:hint="default"/>
+      </w:rPr>
+    </w:lvl>
+    <w:lvl w:ilvl="6" w:tplc="04150001" w:tentative="1">
+      <w:start w:val="1"/>
+      <w:numFmt w:val="bullet"/>
+      <w:lvlText w:val=""/>
+      <w:lvlJc w:val="left"/>
+      <w:pPr>
+        <w:ind w:left="5040" w:hanging="360"/>
+      </w:pPr>
+      <w:rPr>
+        <w:rFonts w:ascii="Symbol" w:hAnsi="Symbol" w:hint="default"/>
+      </w:rPr>
+    </w:lvl>
+    <w:lvl w:ilvl="7" w:tplc="04150003" w:tentative="1">
+      <w:start w:val="1"/>
+      <w:numFmt w:val="bullet"/>
+      <w:lvlText w:val="o"/>
+      <w:lvlJc w:val="left"/>
+      <w:pPr>
+        <w:ind w:left="5760" w:hanging="360"/>
+      </w:pPr>
+      <w:rPr>
+        <w:rFonts w:ascii="Courier New" w:hAnsi="Courier New" w:cs="Courier New" w:hint="default"/>
+      </w:rPr>
+    </w:lvl>
+    <w:lvl w:ilvl="8" w:tplc="04150005" w:tentative="1">
+      <w:start w:val="1"/>
+      <w:numFmt w:val="bullet"/>
+      <w:lvlText w:val=""/>
+      <w:lvlJc w:val="left"/>
+      <w:pPr>
+        <w:ind w:left="6480" w:hanging="360"/>
+      </w:pPr>
+      <w:rPr>
+        <w:rFonts w:ascii="Wingdings" w:hAnsi="Wingdings" w:hint="default"/>
+      </w:rPr>
+    </w:lvl>
+  </w:abstractNum>
+  <w:abstractNum w:abstractNumId="13">
+    <w:nsid w:val="6CD31BE8"/>
+    <w:multiLevelType w:val="hybridMultilevel"/>
+    <w:tmpl w:val="52A04E74"/>
+    <w:lvl w:ilvl="0" w:tplc="0415000F">
+      <w:start w:val="1"/>
+      <w:numFmt w:val="decimal"/>
+      <w:lvlText w:val="%1."/>
+      <w:lvlJc w:val="left"/>
+      <w:pPr>
+        <w:ind w:left="720" w:hanging="360"/>
+      </w:pPr>
+    </w:lvl>
+    <w:lvl w:ilvl="1" w:tplc="04150019" w:tentative="1">
+      <w:start w:val="1"/>
+      <w:numFmt w:val="lowerLetter"/>
+      <w:lvlText w:val="%2."/>
+      <w:lvlJc w:val="left"/>
+      <w:pPr>
+        <w:ind w:left="1440" w:hanging="360"/>
+      </w:pPr>
+    </w:lvl>
+    <w:lvl w:ilvl="2" w:tplc="0415001B" w:tentative="1">
+      <w:start w:val="1"/>
+      <w:numFmt w:val="lowerRoman"/>
+      <w:lvlText w:val="%3."/>
+      <w:lvlJc w:val="right"/>
+      <w:pPr>
+        <w:ind w:left="2160" w:hanging="180"/>
+      </w:pPr>
+    </w:lvl>
+    <w:lvl w:ilvl="3" w:tplc="0415000F" w:tentative="1">
+      <w:start w:val="1"/>
+      <w:numFmt w:val="decimal"/>
+      <w:lvlText w:val="%4."/>
+      <w:lvlJc w:val="left"/>
+      <w:pPr>
+        <w:ind w:left="2880" w:hanging="360"/>
+      </w:pPr>
+    </w:lvl>
+    <w:lvl w:ilvl="4" w:tplc="04150019" w:tentative="1">
+      <w:start w:val="1"/>
+      <w:numFmt w:val="lowerLetter"/>
+      <w:lvlText w:val="%5."/>
+      <w:lvlJc w:val="left"/>
+      <w:pPr>
+        <w:ind w:left="3600" w:hanging="360"/>
+      </w:pPr>
+    </w:lvl>
+    <w:lvl w:ilvl="5" w:tplc="0415001B" w:tentative="1">
+      <w:start w:val="1"/>
+      <w:numFmt w:val="lowerRoman"/>
+      <w:lvlText w:val="%6."/>
+      <w:lvlJc w:val="right"/>
+      <w:pPr>
+        <w:ind w:left="4320" w:hanging="180"/>
+      </w:pPr>
+    </w:lvl>
+    <w:lvl w:ilvl="6" w:tplc="0415000F" w:tentative="1">
+      <w:start w:val="1"/>
+      <w:numFmt w:val="decimal"/>
+      <w:lvlText w:val="%7."/>
+      <w:lvlJc w:val="left"/>
+      <w:pPr>
+        <w:ind w:left="5040" w:hanging="360"/>
+      </w:pPr>
+    </w:lvl>
+    <w:lvl w:ilvl="7" w:tplc="04150019" w:tentative="1">
+      <w:start w:val="1"/>
+      <w:numFmt w:val="lowerLetter"/>
+      <w:lvlText w:val="%8."/>
+      <w:lvlJc w:val="left"/>
+      <w:pPr>
+        <w:ind w:left="5760" w:hanging="360"/>
+      </w:pPr>
+    </w:lvl>
+    <w:lvl w:ilvl="8" w:tplc="0415001B" w:tentative="1">
+      <w:start w:val="1"/>
+      <w:numFmt w:val="lowerRoman"/>
+      <w:lvlText w:val="%9."/>
+      <w:lvlJc w:val="right"/>
+      <w:pPr>
+        <w:ind w:left="6480" w:hanging="180"/>
+      </w:pPr>
+    </w:lvl>
+  </w:abstractNum>
+  <w:abstractNum w:abstractNumId="14">
     <w:nsid w:val="6EBA26F3"/>
     <w:multiLevelType w:val="hybridMultilevel"/>
     <w:tmpl w:val="C850250C"/>
@@ -2225,7 +4769,7 @@
       </w:rPr>
     </w:lvl>
   </w:abstractNum>
-  <w:abstractNum w:abstractNumId="7">
+  <w:abstractNum w:abstractNumId="15">
     <w:nsid w:val="73380EB6"/>
     <w:multiLevelType w:val="hybridMultilevel"/>
     <w:tmpl w:val="905457F4"/>
@@ -2311,7 +4855,7 @@
       </w:pPr>
     </w:lvl>
   </w:abstractNum>
-  <w:abstractNum w:abstractNumId="8">
+  <w:abstractNum w:abstractNumId="16">
     <w:nsid w:val="7BBD4C94"/>
     <w:multiLevelType w:val="multilevel"/>
     <w:tmpl w:val="0415001F"/>
@@ -2401,28 +4945,52 @@
     <w:abstractNumId w:val="0"/>
   </w:num>
   <w:num w:numId="2">
+    <w:abstractNumId w:val="10"/>
+  </w:num>
+  <w:num w:numId="3">
+    <w:abstractNumId w:val="16"/>
+  </w:num>
+  <w:num w:numId="4">
+    <w:abstractNumId w:val="6"/>
+  </w:num>
+  <w:num w:numId="5">
+    <w:abstractNumId w:val="7"/>
+  </w:num>
+  <w:num w:numId="6">
+    <w:abstractNumId w:val="11"/>
+  </w:num>
+  <w:num w:numId="7">
+    <w:abstractNumId w:val="14"/>
+  </w:num>
+  <w:num w:numId="8">
     <w:abstractNumId w:val="4"/>
   </w:num>
-  <w:num w:numId="3">
+  <w:num w:numId="9">
+    <w:abstractNumId w:val="15"/>
+  </w:num>
+  <w:num w:numId="10">
+    <w:abstractNumId w:val="2"/>
+  </w:num>
+  <w:num w:numId="11">
+    <w:abstractNumId w:val="5"/>
+  </w:num>
+  <w:num w:numId="12">
+    <w:abstractNumId w:val="9"/>
+  </w:num>
+  <w:num w:numId="13">
+    <w:abstractNumId w:val="13"/>
+  </w:num>
+  <w:num w:numId="14">
+    <w:abstractNumId w:val="1"/>
+  </w:num>
+  <w:num w:numId="15">
     <w:abstractNumId w:val="8"/>
   </w:num>
-  <w:num w:numId="4">
-    <w:abstractNumId w:val="2"/>
-  </w:num>
-  <w:num w:numId="5">
+  <w:num w:numId="16">
     <w:abstractNumId w:val="3"/>
   </w:num>
-  <w:num w:numId="6">
-    <w:abstractNumId w:val="5"/>
-  </w:num>
-  <w:num w:numId="7">
-    <w:abstractNumId w:val="6"/>
-  </w:num>
-  <w:num w:numId="8">
-    <w:abstractNumId w:val="1"/>
-  </w:num>
-  <w:num w:numId="9">
-    <w:abstractNumId w:val="7"/>
+  <w:num w:numId="17">
+    <w:abstractNumId w:val="12"/>
   </w:num>
 </w:numbering>
 </file>
@@ -2710,7 +5278,6 @@
   <w:style w:type="character" w:default="1" w:styleId="Domylnaczcionkaakapitu">
     <w:name w:val="Default Paragraph Font"/>
     <w:uiPriority w:val="1"/>
-    <w:semiHidden/>
     <w:unhideWhenUsed/>
   </w:style>
   <w:style w:type="table" w:default="1" w:styleId="Standardowy">
@@ -2886,6 +5453,35 @@
       <w:sz w:val="26"/>
       <w:szCs w:val="26"/>
       <w:lang w:eastAsia="zh-CN"/>
+    </w:rPr>
+  </w:style>
+  <w:style w:type="paragraph" w:styleId="Legenda">
+    <w:name w:val="caption"/>
+    <w:basedOn w:val="Normalny"/>
+    <w:next w:val="Normalny"/>
+    <w:uiPriority w:val="35"/>
+    <w:unhideWhenUsed/>
+    <w:qFormat/>
+    <w:rsid w:val="00F7384E"/>
+    <w:pPr>
+      <w:spacing w:after="200"/>
+    </w:pPr>
+    <w:rPr>
+      <w:b/>
+      <w:bCs/>
+      <w:color w:val="4F81BD" w:themeColor="accent1"/>
+      <w:sz w:val="18"/>
+      <w:szCs w:val="18"/>
+    </w:rPr>
+  </w:style>
+  <w:style w:type="character" w:styleId="Tekstzastpczy">
+    <w:name w:val="Placeholder Text"/>
+    <w:basedOn w:val="Domylnaczcionkaakapitu"/>
+    <w:uiPriority w:val="99"/>
+    <w:semiHidden/>
+    <w:rsid w:val="00F6394D"/>
+    <w:rPr>
+      <w:color w:val="808080"/>
     </w:rPr>
   </w:style>
 </w:styles>
@@ -3179,7 +5775,7 @@
 </file>
 
 <file path=customXml/itemProps1.xml><?xml version="1.0" encoding="utf-8"?>
-<ds:datastoreItem xmlns:ds="http://schemas.openxmlformats.org/officeDocument/2006/customXml" ds:itemID="{C69215D1-6D99-4A48-96DE-86C531BADC1D}">
+<ds:datastoreItem xmlns:ds="http://schemas.openxmlformats.org/officeDocument/2006/customXml" ds:itemID="{A1B52438-9902-45F9-A828-8AA861B37949}">
   <ds:schemaRefs>
     <ds:schemaRef ds:uri="http://schemas.openxmlformats.org/officeDocument/2006/bibliography"/>
   </ds:schemaRefs>

</xml_diff>

<commit_message>
Odnajdywanie sciezki - teoria grafow
</commit_message>
<xml_diff>
--- a/doc/Politechnika Śląska.docx
+++ b/doc/Politechnika Śląska.docx
@@ -508,39 +508,7 @@
         <w:jc w:val="both"/>
       </w:pPr>
       <w:r>
-        <w:t xml:space="preserve">Podniesienie realizmu świata gry. Stosowane głównie w grach typu </w:t>
-      </w:r>
-      <w:proofErr w:type="spellStart"/>
-      <w:r>
-        <w:t>cRPG</w:t>
-      </w:r>
-      <w:proofErr w:type="spellEnd"/>
-      <w:r>
-        <w:t xml:space="preserve"> (ang. </w:t>
-      </w:r>
-      <w:proofErr w:type="spellStart"/>
-      <w:r>
-        <w:t>Copmuter</w:t>
-      </w:r>
-      <w:proofErr w:type="spellEnd"/>
-      <w:r>
-        <w:t xml:space="preserve"> </w:t>
-      </w:r>
-      <w:proofErr w:type="spellStart"/>
-      <w:r>
-        <w:t>Role-Playing</w:t>
-      </w:r>
-      <w:proofErr w:type="spellEnd"/>
-      <w:r>
-        <w:t xml:space="preserve"> </w:t>
-      </w:r>
-      <w:proofErr w:type="spellStart"/>
-      <w:r>
-        <w:t>Games</w:t>
-      </w:r>
-      <w:proofErr w:type="spellEnd"/>
-      <w:r>
-        <w:t xml:space="preserve">). </w:t>
+        <w:t xml:space="preserve">Podniesienie realizmu świata gry. Stosowane głównie w grach typu cRPG (ang. Copmuter Role-Playing Games). </w:t>
       </w:r>
       <w:r>
         <w:t>Ma za zadanie sterować poczynaniami agentów, z którymi zetknie się bohater gracza.</w:t>
@@ -703,50 +671,10 @@
       </w:pPr>
       <w:r>
         <w:tab/>
-        <w:t>Gra "</w:t>
-      </w:r>
-      <w:proofErr w:type="spellStart"/>
-      <w:r>
-        <w:t>Tennis</w:t>
-      </w:r>
-      <w:proofErr w:type="spellEnd"/>
-      <w:r>
-        <w:t xml:space="preserve"> for </w:t>
-      </w:r>
-      <w:proofErr w:type="spellStart"/>
-      <w:r>
-        <w:t>Two</w:t>
-      </w:r>
-      <w:proofErr w:type="spellEnd"/>
-      <w:r>
-        <w:t xml:space="preserve">" jest jedną z pierwszych gier wideo - jest to symulacja tenisa ziemnego, w której obraz jest wyświetlany za pomocą oscyloskopu. Została stworzona przez Williama </w:t>
-      </w:r>
-      <w:proofErr w:type="spellStart"/>
-      <w:r>
-        <w:t>Higinbothama</w:t>
-      </w:r>
-      <w:proofErr w:type="spellEnd"/>
-      <w:r>
-        <w:t xml:space="preserve"> w 1958 roku. Pierwszą grą wideo stworzoną specjalne na komputer osobisty było "</w:t>
-      </w:r>
-      <w:proofErr w:type="spellStart"/>
-      <w:r>
-        <w:t>Space</w:t>
-      </w:r>
-      <w:proofErr w:type="spellEnd"/>
-      <w:r>
-        <w:t xml:space="preserve"> War". Gra została napisana na Uniwersytecie Technicznym w Massachusetts. przez S. </w:t>
-      </w:r>
-      <w:proofErr w:type="spellStart"/>
-      <w:r>
-        <w:t>Russ</w:t>
-      </w:r>
-      <w:r>
-        <w:t>el'a</w:t>
-      </w:r>
-      <w:proofErr w:type="spellEnd"/>
-      <w:r>
-        <w:t xml:space="preserve"> na minikomputer w 1962. Obydwie te gry łączyło to, że wymagały dwóch graczy do rozgrywki. </w:t>
+        <w:t>Gra "Tennis for Two" jest jedną z pierwszych gier wideo - jest to symulacja tenisa ziemnego, w której obraz jest wyświetlany za pomocą oscyloskopu. Została stworzona przez Williama Higinbothama w 1958 roku. Pierwszą grą wideo stworzoną specjalne na komputer osobisty było "Space War". Gra została napisana na Uniwersytecie Technicznym w Massachusetts. przez S. Russ</w:t>
+      </w:r>
+      <w:r>
+        <w:t xml:space="preserve">el'a na minikomputer w 1962. Obydwie te gry łączyło to, że wymagały dwóch graczy do rozgrywki. </w:t>
       </w:r>
       <w:r>
         <w:t>Dopiero w latach siedemdziesiątych zaczęto stosować pewne proste ustalone schematy odpowiadające za poruszanie się obiektów, co można traktować jako początki sztucznej inteligencji.</w:t>
@@ -774,15 +702,7 @@
         <w:t xml:space="preserve"> - podczas pościgu za postacią gracza, na każdym z rozwidleń dróg agenci mieli różne szanse wyboru losowej</w:t>
       </w:r>
       <w:r>
-        <w:t xml:space="preserve"> drogi lub pogoni za graczem. W efekcie gracz miał odczucie, że komputerowi agenci współpracują ze sobą. Pac-Man zawierał implementacje prostej maszyny stanów, gdzie każdy z czterech agentów(duszków) mógł gonić lub uciekać przed graczem w labiryncie. Do tej pory gry bazowały na prostych lub bardziej złożonych wzorach, jak w klasycznych grach "Golden </w:t>
-      </w:r>
-      <w:proofErr w:type="spellStart"/>
-      <w:r>
-        <w:t>Axe</w:t>
-      </w:r>
-      <w:proofErr w:type="spellEnd"/>
-      <w:r>
-        <w:t>"(1987 rok) czy "Super Mario Brothers"(1985 rok), gdzie przeciwnicy zwykle poruszali się w jednym lub dwóch kierunkach, aż do napotkania gracza.</w:t>
+        <w:t xml:space="preserve"> drogi lub pogoni za graczem. W efekcie gracz miał odczucie, że komputerowi agenci współpracują ze sobą. Pac-Man zawierał implementacje prostej maszyny stanów, gdzie każdy z czterech agentów(duszków) mógł gonić lub uciekać przed graczem w labiryncie. Do tej pory gry bazowały na prostych lub bardziej złożonych wzorach, jak w klasycznych grach "Golden Axe"(1987 rok) czy "Super Mario Brothers"(1985 rok), gdzie przeciwnicy zwykle poruszali się w jednym lub dwóch kierunkach, aż do napotkania gracza.</w:t>
       </w:r>
     </w:p>
     <w:p>
@@ -792,43 +712,11 @@
       </w:pPr>
       <w:r>
         <w:tab/>
-        <w:t>Pierwszą grą akcji posiadającą sztuczną inteligencje jest "</w:t>
-      </w:r>
-      <w:proofErr w:type="spellStart"/>
-      <w:r>
-        <w:t>Goldeneye</w:t>
-      </w:r>
-      <w:proofErr w:type="spellEnd"/>
-      <w:r>
-        <w:t xml:space="preserve"> 007"(1997 rok). Pozwalała ona reagować na odpowiednio na ruch oraz akcję gracza. Komputerowi agenci posiadali zmysł wzroku i byli w stanie zauważyć czy pozostali agenci są martwi. </w:t>
+        <w:t xml:space="preserve">Pierwszą grą akcji posiadającą sztuczną inteligencje jest "Goldeneye 007"(1997 rok). Pozwalała ona reagować na odpowiednio na ruch oraz akcję gracza. Komputerowi agenci posiadali zmysł wzroku i byli w stanie zauważyć czy pozostali agenci są martwi. </w:t>
       </w:r>
       <w:r>
         <w:lastRenderedPageBreak/>
-        <w:t>Natomiast w grze "</w:t>
-      </w:r>
-      <w:proofErr w:type="spellStart"/>
-      <w:r>
-        <w:t>Thief</w:t>
-      </w:r>
-      <w:proofErr w:type="spellEnd"/>
-      <w:r>
-        <w:t xml:space="preserve">: </w:t>
-      </w:r>
-      <w:proofErr w:type="spellStart"/>
-      <w:r>
-        <w:t>The</w:t>
-      </w:r>
-      <w:proofErr w:type="spellEnd"/>
-      <w:r>
-        <w:t xml:space="preserve"> </w:t>
-      </w:r>
-      <w:proofErr w:type="spellStart"/>
-      <w:r>
-        <w:t>Dark</w:t>
-      </w:r>
-      <w:proofErr w:type="spellEnd"/>
-      <w:r>
-        <w:t xml:space="preserve"> Project"(1998 rok) rozgrywka opierała się w znaczniej mierze na symulacji zmysłów wzroku i słuchu.</w:t>
+        <w:t>Natomiast w grze "Thief: The Dark Project"(1998 rok) rozgrywka opierała się w znaczniej mierze na symulacji zmysłów wzroku i słuchu.</w:t>
       </w:r>
     </w:p>
     <w:p>
@@ -843,47 +731,7 @@
         <w:t>W latach 2001 i 2002 powstały dwie gry, które sprawiły, że gracze</w:t>
       </w:r>
       <w:r>
-        <w:t xml:space="preserve"> z niedowierzaniem patrzyli na poziom sztucznej inteligencji. Pierwsza z tych gier to "</w:t>
-      </w:r>
-      <w:proofErr w:type="spellStart"/>
-      <w:r>
-        <w:t>The</w:t>
-      </w:r>
-      <w:proofErr w:type="spellEnd"/>
-      <w:r>
-        <w:t xml:space="preserve"> </w:t>
-      </w:r>
-      <w:proofErr w:type="spellStart"/>
-      <w:r>
-        <w:t>Sims</w:t>
-      </w:r>
-      <w:proofErr w:type="spellEnd"/>
-      <w:r>
-        <w:t xml:space="preserve">" ze studia </w:t>
-      </w:r>
-      <w:proofErr w:type="spellStart"/>
-      <w:r>
-        <w:t>Maxis</w:t>
-      </w:r>
-      <w:proofErr w:type="spellEnd"/>
-      <w:r>
-        <w:t xml:space="preserve">, gdzie sztuczna inteligencja zajmowała się modelowaniem ludzkich emocji oraz potrzeb, przez co można powiedzieć, że gra była symulatorem życia. Drugą z gier jest "Black and White" ze studia </w:t>
-      </w:r>
-      <w:proofErr w:type="spellStart"/>
-      <w:r>
-        <w:t>Lionhead</w:t>
-      </w:r>
-      <w:proofErr w:type="spellEnd"/>
-      <w:r>
-        <w:t xml:space="preserve"> </w:t>
-      </w:r>
-      <w:proofErr w:type="spellStart"/>
-      <w:r>
-        <w:t>Studios</w:t>
-      </w:r>
-      <w:proofErr w:type="spellEnd"/>
-      <w:r>
-        <w:t>, w tej grze komputerowy agent posiada umysł będący siecią neuronową przez, co może uczyć się w sztucznie stworzonym środowisku. Obecnie jednak większość wykorzystuje tylko podstawowe techniki związane ze sztuczną inteligencją</w:t>
+        <w:t xml:space="preserve"> z niedowierzaniem patrzyli na poziom sztucznej inteligencji. Pierwsza z tych gier to "The Sims" ze studia Maxis, gdzie sztuczna inteligencja zajmowała się modelowaniem ludzkich emocji oraz potrzeb, przez co można powiedzieć, że gra była symulatorem życia. Drugą z gier jest "Black and White" ze studia Lionhead Studios, w tej grze komputerowy agent posiada umysł będący siecią neuronową przez, co może uczyć się w sztucznie stworzonym środowisku. Obecnie jednak większość wykorzystuje tylko podstawowe techniki związane ze sztuczną inteligencją</w:t>
       </w:r>
       <w:r>
         <w:t>. Powszechnie stosowaną techniką są maszyny stanów oraz jej pochodne.</w:t>
@@ -923,15 +771,7 @@
         <w:t xml:space="preserve"> w rankingu serwis</w:t>
       </w:r>
       <w:r>
-        <w:t>u "</w:t>
-      </w:r>
-      <w:proofErr w:type="spellStart"/>
-      <w:r>
-        <w:t>AiGameDev</w:t>
-      </w:r>
-      <w:proofErr w:type="spellEnd"/>
-      <w:r>
-        <w:t xml:space="preserve">", w kategorii </w:t>
+        <w:t xml:space="preserve">u "AiGameDev", w kategorii </w:t>
       </w:r>
       <w:r>
         <w:t xml:space="preserve">najbardziej innowacyjnych gier w historii. Dzięki osiągniętemu sukcesowi zapoczątkowały całą serię kolejnych wydań i kontynuacji, jest to jeden z kilku powodów dla których warto się im przyjrzeć. Przedstawione tutaj gry są swego rodzaju pionierami w swojej klasie. Przyszło im się zmagać z wysokimi wymaganiami przed jakimi stawiał ich silnik Sztucznej Inteligencji, co więcej udało się im te wymagania spełnić, dzięki czemu poniższe tytuły odniosły sukces. </w:t>
@@ -951,51 +791,20 @@
         <w:spacing w:line="360" w:lineRule="auto"/>
         <w:jc w:val="both"/>
       </w:pPr>
-      <w:proofErr w:type="spellStart"/>
       <w:r>
         <w:t>Thief</w:t>
       </w:r>
-      <w:proofErr w:type="spellEnd"/>
-    </w:p>
-    <w:p>
-      <w:pPr>
-        <w:spacing w:line="360" w:lineRule="auto"/>
-        <w:jc w:val="both"/>
-      </w:pPr>
-      <w:r>
-        <w:t>"</w:t>
-      </w:r>
-      <w:proofErr w:type="spellStart"/>
-      <w:r>
-        <w:t>Thief</w:t>
-      </w:r>
-      <w:proofErr w:type="spellEnd"/>
-      <w:r>
-        <w:t xml:space="preserve">: </w:t>
-      </w:r>
-      <w:proofErr w:type="spellStart"/>
-      <w:r>
-        <w:t>The</w:t>
-      </w:r>
-      <w:proofErr w:type="spellEnd"/>
-      <w:r>
-        <w:t xml:space="preserve"> </w:t>
-      </w:r>
-      <w:proofErr w:type="spellStart"/>
-      <w:r>
-        <w:t>Dark</w:t>
-      </w:r>
-      <w:proofErr w:type="spellEnd"/>
-      <w:r>
-        <w:t xml:space="preserve"> Project" jest grą </w:t>
-      </w:r>
-      <w:proofErr w:type="spellStart"/>
-      <w:r>
-        <w:t>skardankową</w:t>
-      </w:r>
-      <w:proofErr w:type="spellEnd"/>
-      <w:r>
-        <w:t xml:space="preserve">, w której gracz obserwuje świat z perspektywy pierwszej osoby. Fabuła gry przedstawia historię średniowiecznego </w:t>
+    </w:p>
+    <w:p>
+      <w:pPr>
+        <w:spacing w:line="360" w:lineRule="auto"/>
+        <w:jc w:val="both"/>
+      </w:pPr>
+      <w:r>
+        <w:t>"Thief</w:t>
+      </w:r>
+      <w:r>
+        <w:t xml:space="preserve">: The Dark Project" jest grą skardankową, w której gracz obserwuje świat z perspektywy pierwszej osoby. Fabuła gry przedstawia historię średniowiecznego </w:t>
       </w:r>
       <w:r>
         <w:t xml:space="preserve">złodzieja. Często gry w których gracz widzi świat z pierwszej osoby kojarzą się ze strzelaninami i </w:t>
@@ -1097,13 +906,8 @@
         </w:r>
       </w:fldSimple>
       <w:r>
-        <w:t xml:space="preserve"> Straż zamku w grze </w:t>
-      </w:r>
-      <w:proofErr w:type="spellStart"/>
-      <w:r>
-        <w:t>Thief</w:t>
-      </w:r>
-      <w:proofErr w:type="spellEnd"/>
+        <w:t xml:space="preserve"> Straż zamku w grze Thief</w:t>
+      </w:r>
     </w:p>
     <w:p>
       <w:r>
@@ -1237,13 +1041,8 @@
         </w:r>
       </w:fldSimple>
       <w:r>
-        <w:t xml:space="preserve"> Przykład działania zmysłów w grze </w:t>
-      </w:r>
-      <w:proofErr w:type="spellStart"/>
-      <w:r>
-        <w:t>Thief</w:t>
-      </w:r>
-      <w:proofErr w:type="spellEnd"/>
+        <w:t xml:space="preserve"> Przykład działania zmysłów w grze Thief</w:t>
+      </w:r>
     </w:p>
     <w:p/>
     <w:p>
@@ -1279,19 +1078,9 @@
         <w:spacing w:line="360" w:lineRule="auto"/>
         <w:jc w:val="both"/>
       </w:pPr>
-      <w:proofErr w:type="spellStart"/>
-      <w:r>
-        <w:t>The</w:t>
-      </w:r>
-      <w:proofErr w:type="spellEnd"/>
-      <w:r>
-        <w:t xml:space="preserve"> </w:t>
-      </w:r>
-      <w:proofErr w:type="spellStart"/>
-      <w:r>
-        <w:t>Sims</w:t>
-      </w:r>
-      <w:proofErr w:type="spellEnd"/>
+      <w:r>
+        <w:t>The Sims</w:t>
+      </w:r>
     </w:p>
     <w:p>
       <w:pPr>
@@ -1306,34 +1095,10 @@
       </w:pPr>
       <w:r>
         <w:lastRenderedPageBreak/>
-        <w:t xml:space="preserve">Grę </w:t>
-      </w:r>
-      <w:proofErr w:type="spellStart"/>
-      <w:r>
-        <w:t>The</w:t>
-      </w:r>
-      <w:proofErr w:type="spellEnd"/>
-      <w:r>
-        <w:t xml:space="preserve"> </w:t>
-      </w:r>
-      <w:proofErr w:type="spellStart"/>
-      <w:r>
-        <w:t>Sims</w:t>
-      </w:r>
-      <w:proofErr w:type="spellEnd"/>
-      <w:r>
-        <w:t xml:space="preserve"> </w:t>
-      </w:r>
-      <w:r>
-        <w:t xml:space="preserve">można przedstawić jako symulator życia człowieka. Zadaniem gracza jest zaprojektowanie domostwa oraz jego utrzymanie. W czasie gry gracz będzie musiał się zmagać z problemami życia codziennego oraz wywiązywać się z </w:t>
-      </w:r>
-      <w:proofErr w:type="spellStart"/>
-      <w:r>
-        <w:t>róznego</w:t>
-      </w:r>
-      <w:proofErr w:type="spellEnd"/>
-      <w:r>
-        <w:t xml:space="preserve"> rodzaju obowiązków. Moduł sztucznej inteligencji zajmuje się modelowaniem agentów zbliżonych do ludzi</w:t>
+        <w:t xml:space="preserve">Grę The Sims </w:t>
+      </w:r>
+      <w:r>
+        <w:t>można przedstawić jako symulator życia człowieka. Zadaniem gracza jest zaprojektowanie domostwa oraz jego utrzymanie. W czasie gry gracz będzie musiał się zmagać z problemami życia codziennego oraz wywiązywać się z róznego rodzaju obowiązków. Moduł sztucznej inteligencji zajmuje się modelowaniem agentów zbliżonych do ludzi</w:t>
       </w:r>
       <w:r>
         <w:t>, którzy posiadają własną osobowość, potrzeby, umiejętności oraz relacji z innymi agentami. Dzięki temu agencji mogą wpływać wzajemnie na siebie, swoje zachowanie oraz zaspokajać swoje potrzeby. Gra odniosła duży sukces i obecnie na rok 2014 przewidywana się premiera czwartej części serii.</w:t>
@@ -1413,21 +1178,8 @@
         </w:r>
       </w:fldSimple>
       <w:r>
-        <w:t xml:space="preserve"> Zrzut ekranu z gry </w:t>
-      </w:r>
-      <w:proofErr w:type="spellStart"/>
-      <w:r>
-        <w:t>The</w:t>
-      </w:r>
-      <w:proofErr w:type="spellEnd"/>
-      <w:r>
-        <w:t xml:space="preserve"> </w:t>
-      </w:r>
-      <w:proofErr w:type="spellStart"/>
-      <w:r>
-        <w:t>Sims</w:t>
-      </w:r>
-      <w:proofErr w:type="spellEnd"/>
+        <w:t xml:space="preserve"> Zrzut ekranu z gry The Sims</w:t>
+      </w:r>
     </w:p>
     <w:p>
       <w:pPr>
@@ -1498,34 +1250,10 @@
       </w:pPr>
       <w:r>
         <w:tab/>
-        <w:t>Model osobowości agenta w grze "</w:t>
-      </w:r>
-      <w:proofErr w:type="spellStart"/>
-      <w:r>
-        <w:t>The</w:t>
-      </w:r>
-      <w:proofErr w:type="spellEnd"/>
-      <w:r>
-        <w:t xml:space="preserve"> </w:t>
-      </w:r>
-      <w:proofErr w:type="spellStart"/>
-      <w:r>
-        <w:t>Sims</w:t>
-      </w:r>
-      <w:proofErr w:type="spellEnd"/>
-      <w:r>
-        <w:t xml:space="preserve">" jest podzielony na 4 główne kategorie: osobowość, umiejętności,  potrzeby oraz relacje z innymi agentami w grze. Osobowość jest opisana wskaźnikiem określającym każdą z </w:t>
-      </w:r>
-      <w:r>
-        <w:t xml:space="preserve">pięciu </w:t>
-      </w:r>
-      <w:proofErr w:type="spellStart"/>
-      <w:r>
-        <w:t>podkategorii</w:t>
-      </w:r>
-      <w:proofErr w:type="spellEnd"/>
-      <w:r>
-        <w:t>: niechlujny lub schludny, nieśmiały lub towarzyski, poważny lub żartobliwy, leniwy lub aktywny, złośliwy lub miły. Osobowość ma wpływ jakie czynności będzie wykonywała postać oraz jak te czynności będą na nią wpływać.  Kategorię potrzeb podzielono na dwie grupy. Umysłowe: energia, towarzystwo, zabawa, pomieszczenie oraz fizyczne: głód, komfort, pęcherz, higiena. Każdą z potrzeb definiuje się przez wartość z zakresu &lt;-100, 100&gt;</w:t>
+        <w:t xml:space="preserve">Model osobowości agenta w grze "The Sims" jest podzielony na 4 główne kategorie: osobowość, umiejętności,  potrzeby oraz relacje z innymi agentami w grze. Osobowość jest opisana wskaźnikiem określającym każdą z </w:t>
+      </w:r>
+      <w:r>
+        <w:t>pięciu podkategorii: niechlujny lub schludny, nieśmiały lub towarzyski, poważny lub żartobliwy, leniwy lub aktywny, złośliwy lub miły. Osobowość ma wpływ jakie czynności będzie wykonywała postać oraz jak te czynności będą na nią wpływać.  Kategorię potrzeb podzielono na dwie grupy. Umysłowe: energia, towarzystwo, zabawa, pomieszczenie oraz fizyczne: głód, komfort, pęcherz, higiena. Każdą z potrzeb definiuje się przez wartość z zakresu &lt;-100, 100&gt;</w:t>
       </w:r>
       <w:r>
         <w:t>. Do poznania obecnego nastroju agenta wszystkie potrzeby są modyfikowane przez odpowiadająca im wartość funkcji wagi.</w:t>
@@ -1606,23 +1334,7 @@
         </w:r>
       </w:fldSimple>
       <w:r>
-        <w:t xml:space="preserve"> </w:t>
-      </w:r>
-      <w:proofErr w:type="spellStart"/>
-      <w:r>
-        <w:t>Funcje</w:t>
-      </w:r>
-      <w:proofErr w:type="spellEnd"/>
-      <w:r>
-        <w:t xml:space="preserve"> wag </w:t>
-      </w:r>
-      <w:proofErr w:type="spellStart"/>
-      <w:r>
-        <w:t>porzeb</w:t>
-      </w:r>
-      <w:proofErr w:type="spellEnd"/>
-      <w:r>
-        <w:t xml:space="preserve"> agenta</w:t>
+        <w:t xml:space="preserve"> Funcje wag porzeb agenta</w:t>
       </w:r>
     </w:p>
     <w:p/>
@@ -1958,23 +1670,7 @@
         <w:jc w:val="both"/>
       </w:pPr>
       <w:r>
-        <w:t xml:space="preserve">"Halo: </w:t>
-      </w:r>
-      <w:proofErr w:type="spellStart"/>
-      <w:r>
-        <w:t>Combat</w:t>
-      </w:r>
-      <w:proofErr w:type="spellEnd"/>
-      <w:r>
-        <w:t xml:space="preserve"> </w:t>
-      </w:r>
-      <w:proofErr w:type="spellStart"/>
-      <w:r>
-        <w:t>Evolved</w:t>
-      </w:r>
-      <w:proofErr w:type="spellEnd"/>
-      <w:r>
-        <w:t>" jest grą akcji, w której gracz patrzy na wirtualny świat z perspektywy pierwszej osoby (FPS). Gracz wciela się w postać jednego z eli</w:t>
+        <w:t>"Halo: Combat Evolved" jest grą akcji, w której gracz patrzy na wirtualny świat z perspektywy pierwszej osoby (FPS). Gracz wciela się w postać jednego z eli</w:t>
       </w:r>
       <w:r>
         <w:t>tarnych żołnierzy i wyrusza na w</w:t>
@@ -2248,33 +1944,8 @@
           <w:i/>
           <w:iCs/>
         </w:rPr>
-        <w:t xml:space="preserve">F.E.A.R. First </w:t>
-      </w:r>
-      <w:proofErr w:type="spellStart"/>
-      <w:r>
-        <w:rPr>
-          <w:i/>
-          <w:iCs/>
-        </w:rPr>
-        <w:t>Encounter</w:t>
-      </w:r>
-      <w:proofErr w:type="spellEnd"/>
-      <w:r>
-        <w:rPr>
-          <w:i/>
-          <w:iCs/>
-        </w:rPr>
-        <w:t xml:space="preserve"> </w:t>
-      </w:r>
-      <w:proofErr w:type="spellStart"/>
-      <w:r>
-        <w:rPr>
-          <w:i/>
-          <w:iCs/>
-        </w:rPr>
-        <w:t>Assault</w:t>
-      </w:r>
-      <w:proofErr w:type="spellEnd"/>
+        <w:t>F.E.A.R. First Encounter Assault</w:t>
+      </w:r>
       <w:r>
         <w:t>” jest kolejną grą typu FPS, gdzie sterowany przez gracza bohater jest członkiem organizacji rządowej do spraw zwalczania terroryzmu. Podczas gry bohater wyrusza na jedną z misji w pięcioosobowej drużynie.</w:t>
       </w:r>
@@ -2374,62 +2045,334 @@
         <w:tab/>
       </w:r>
       <w:r>
-        <w:t xml:space="preserve">Występują tylko dwa stany w niskopoziomowej maszynie stanów, które przyjmują wiele parametrów, przez co potrafią obsłużyć wiele zdarzeń. Użycie systemu planowania STRIPS (ang. Stanford </w:t>
-      </w:r>
-      <w:proofErr w:type="spellStart"/>
-      <w:r>
-        <w:t>Research</w:t>
-      </w:r>
-      <w:proofErr w:type="spellEnd"/>
+        <w:t>Występują tylko dwa stany w niskopoziomowej maszynie stanów, które przyjmują wiele parametrów, przez co potrafią obsłużyć wiele zdarzeń. Użycie systemu planowania STRIPS (ang. Stanford Research Institute Problem Solver), który analizuje zależności każdej czynności i informuje w jaki sposó</w:t>
+      </w:r>
+      <w:r>
+        <w:t>b je zrealizowa</w:t>
+      </w:r>
+      <w:r>
+        <w:t>ć</w:t>
+      </w:r>
+      <w:r>
+        <w:t>. Wykorzystanie architektury dynamicznej, czarnej tablicy, miejsca gdzie składowane są informacje o świe</w:t>
+      </w:r>
+      <w:r>
+        <w:t>cie w wyniku wydarzeń</w:t>
+      </w:r>
+      <w:r>
+        <w:t xml:space="preserve"> wokół AI.</w:t>
+      </w:r>
+    </w:p>
+    <w:p>
+      <w:pPr>
+        <w:spacing w:line="360" w:lineRule="auto"/>
+        <w:jc w:val="both"/>
+      </w:pPr>
+      <w:r>
+        <w:t>W skrócie architektura agenta opiera się na czarnej tablicy, pamięci roboczej, czujnikach oraz kilku podsystemów odpowiedzialnych między innymi za wybór celu, nawigację, animację oraz broń. Zadaniem czujników jest wykrywanie zmian w otoczeniu, mogą one reagować na bodźce dźwiękowe oraz wizualne bazując na systemie zdarzeń lub pobierać dane bezpośrednio ze świata gry takie jak dostępność miejsc gdzie można się schronić przed ostrzałem. Tak pozyskane dane następnie są rejestrowane w pamięci roboczej . System planujący działanie agenta wykorzystuje je do podejmowania decyzji poprzez wysyłanie odpowiednich komunikatów do poszczególnych podsystemów, w tym celu wykorzystuje czarną tablicę.</w:t>
+      </w:r>
+    </w:p>
+    <w:p>
+      <w:pPr>
+        <w:spacing w:line="360" w:lineRule="auto"/>
+        <w:jc w:val="both"/>
+      </w:pPr>
+      <w:r>
+        <w:lastRenderedPageBreak/>
+        <w:t>Black &amp; White</w:t>
+      </w:r>
+    </w:p>
+    <w:p>
+      <w:pPr>
+        <w:spacing w:line="360" w:lineRule="auto"/>
+        <w:jc w:val="both"/>
+      </w:pPr>
+      <w:r>
+        <w:t xml:space="preserve">Black &amp; White jest grą, w której gracz </w:t>
+      </w:r>
+      <w:r>
+        <w:t>wciela się w rolę boga. Zamieszkuje on różne krainy wraz z cywilizacjami różniącymi się wierzeniami, mocami czy hobby</w:t>
+      </w:r>
+      <w:r>
+        <w:t xml:space="preserve">. W grze oczywiście znajdują się też inni bogowie z którymi musimy konkurować, tak aby przekonać do siebie jak największą liczbę mieszkańców. </w:t>
+      </w:r>
       <w:r>
         <w:t xml:space="preserve"> </w:t>
       </w:r>
-      <w:proofErr w:type="spellStart"/>
-      <w:r>
-        <w:t>Institute</w:t>
-      </w:r>
-      <w:proofErr w:type="spellEnd"/>
-      <w:r>
-        <w:t xml:space="preserve"> Problem </w:t>
-      </w:r>
-      <w:proofErr w:type="spellStart"/>
-      <w:r>
-        <w:t>Solver</w:t>
-      </w:r>
-      <w:proofErr w:type="spellEnd"/>
-      <w:r>
-        <w:t>), który analizuje zależności każdej czynności i informuje w jaki sposó</w:t>
-      </w:r>
-      <w:r>
-        <w:t>b je zrealizowa</w:t>
-      </w:r>
-      <w:r>
+      <w:r>
+        <w:t>Konfrontacja pomiędzy bogami polega na tym, odpowiednim wytrenowaniu stworzenia (wilk</w:t>
+      </w:r>
+      <w:r>
+        <w:t>a</w:t>
+      </w:r>
+      <w:r>
+        <w:t>, tygrys</w:t>
+      </w:r>
+      <w:r>
+        <w:t>a, niedźwiedzia</w:t>
+      </w:r>
+      <w:r>
+        <w:t xml:space="preserve"> itp.)</w:t>
+      </w:r>
+      <w:r>
+        <w:t xml:space="preserve">. Na początku gracz wybiera jedno ze stworzeń, jest ono sterowne przez Sztuczną Inteligencje. Gracz może szkolić takie stworzenie, które uczy poprzez obserwowanie zachowania gracza oraz wykorzystanie system kar i nagród. </w:t>
+      </w:r>
+      <w:r>
+        <w:t xml:space="preserve"> </w:t>
+      </w:r>
+    </w:p>
+    <w:p>
+      <w:pPr>
+        <w:keepNext/>
+        <w:spacing w:line="360" w:lineRule="auto"/>
+        <w:jc w:val="both"/>
+      </w:pPr>
+      <w:r>
+        <w:rPr>
+          <w:noProof/>
+          <w:lang w:eastAsia="pl-PL"/>
+        </w:rPr>
+        <w:drawing>
+          <wp:inline distT="0" distB="0" distL="0" distR="0">
+            <wp:extent cx="5579745" cy="4184809"/>
+            <wp:effectExtent l="19050" t="0" r="1905" b="0"/>
+            <wp:docPr id="3" name="Obraz 1" descr="http://www.gamershell.com/static/screenshots/3383/53026_full.jpg"/>
+            <wp:cNvGraphicFramePr>
+              <a:graphicFrameLocks xmlns:a="http://schemas.openxmlformats.org/drawingml/2006/main" noChangeAspect="1"/>
+            </wp:cNvGraphicFramePr>
+            <a:graphic xmlns:a="http://schemas.openxmlformats.org/drawingml/2006/main">
+              <a:graphicData uri="http://schemas.openxmlformats.org/drawingml/2006/picture">
+                <pic:pic xmlns:pic="http://schemas.openxmlformats.org/drawingml/2006/picture">
+                  <pic:nvPicPr>
+                    <pic:cNvPr id="0" name="Picture 1" descr="http://www.gamershell.com/static/screenshots/3383/53026_full.jpg"/>
+                    <pic:cNvPicPr>
+                      <a:picLocks noChangeAspect="1" noChangeArrowheads="1"/>
+                    </pic:cNvPicPr>
+                  </pic:nvPicPr>
+                  <pic:blipFill>
+                    <a:blip r:embed="rId12" cstate="print"/>
+                    <a:srcRect/>
+                    <a:stretch>
+                      <a:fillRect/>
+                    </a:stretch>
+                  </pic:blipFill>
+                  <pic:spPr bwMode="auto">
+                    <a:xfrm>
+                      <a:off x="0" y="0"/>
+                      <a:ext cx="5579745" cy="4184809"/>
+                    </a:xfrm>
+                    <a:prstGeom prst="rect">
+                      <a:avLst/>
+                    </a:prstGeom>
+                    <a:noFill/>
+                    <a:ln w="9525">
+                      <a:noFill/>
+                      <a:miter lim="800000"/>
+                      <a:headEnd/>
+                      <a:tailEnd/>
+                    </a:ln>
+                  </pic:spPr>
+                </pic:pic>
+              </a:graphicData>
+            </a:graphic>
+          </wp:inline>
+        </w:drawing>
+      </w:r>
+    </w:p>
+    <w:p>
+      <w:pPr>
+        <w:pStyle w:val="Legenda"/>
+        <w:jc w:val="center"/>
+      </w:pPr>
+      <w:r>
+        <w:t xml:space="preserve">Ilustracja </w:t>
+      </w:r>
+      <w:fldSimple w:instr=" SEQ Ilustracja \* ARABIC ">
+        <w:r>
+          <w:rPr>
+            <w:noProof/>
+          </w:rPr>
+          <w:t>6</w:t>
+        </w:r>
+      </w:fldSimple>
+      <w:r>
+        <w:t xml:space="preserve"> Osada wraz z trenowanym stworzeniem w grze Black &amp; White</w:t>
+      </w:r>
+    </w:p>
+    <w:p>
+      <w:pPr>
+        <w:spacing w:line="360" w:lineRule="auto"/>
+        <w:jc w:val="both"/>
+      </w:pPr>
+      <w:r>
+        <w:t>Nowatorskie koncepcje wykorzystane w grze:</w:t>
+      </w:r>
+    </w:p>
+    <w:p>
+      <w:pPr>
+        <w:pStyle w:val="Akapitzlist"/>
+        <w:numPr>
+          <w:ilvl w:val="0"/>
+          <w:numId w:val="18"/>
+        </w:numPr>
+        <w:spacing w:line="360" w:lineRule="auto"/>
+      </w:pPr>
+      <w:r>
+        <w:t>Zastosowanie technik takich jak drzewa decyzyjne czy sztuczne sieci neuronowe,</w:t>
+      </w:r>
+    </w:p>
+    <w:p>
+      <w:pPr>
+        <w:pStyle w:val="Akapitzlist"/>
+        <w:numPr>
+          <w:ilvl w:val="0"/>
+          <w:numId w:val="18"/>
+        </w:numPr>
+        <w:spacing w:line="360" w:lineRule="auto"/>
+      </w:pPr>
+      <w:r>
+        <w:t>Silnik korzystający z architektury BDI (ang. Belief-Desire-Intention - Przekonanie-Pragnienie-Zamiar),</w:t>
+      </w:r>
+    </w:p>
+    <w:p>
+      <w:pPr>
+        <w:pStyle w:val="Akapitzlist"/>
+        <w:numPr>
+          <w:ilvl w:val="0"/>
+          <w:numId w:val="18"/>
+        </w:numPr>
+        <w:spacing w:line="360" w:lineRule="auto"/>
+      </w:pPr>
+      <w:r>
+        <w:t>Gra symuluje nie tylko zachowanie stworzenia, ale też życie mieszkańców pracujących tak, aby rozwijać zamieszkiwaną wioskę.</w:t>
+      </w:r>
+    </w:p>
+    <w:p>
+      <w:pPr>
+        <w:spacing w:line="360" w:lineRule="auto"/>
+        <w:jc w:val="both"/>
+      </w:pPr>
+    </w:p>
+    <w:p>
+      <w:pPr>
+        <w:spacing w:line="360" w:lineRule="auto"/>
+        <w:jc w:val="both"/>
+      </w:pPr>
+      <w:r>
+        <w:lastRenderedPageBreak/>
+        <w:t>Charakterystyka modułu sztucznej inteligencji</w:t>
+      </w:r>
+      <w:r>
+        <w:t>:</w:t>
+      </w:r>
+    </w:p>
+    <w:p>
+      <w:pPr>
+        <w:pStyle w:val="Default"/>
+        <w:spacing w:line="360" w:lineRule="auto"/>
+        <w:rPr>
+          <w:rFonts w:ascii="Times New Roman" w:hAnsi="Times New Roman" w:cs="Times New Roman"/>
+        </w:rPr>
+      </w:pPr>
+      <w:r>
+        <w:rPr>
+          <w:rFonts w:ascii="Times New Roman" w:hAnsi="Times New Roman" w:cs="Times New Roman"/>
+        </w:rPr>
+        <w:t>Drzewa decyzyjne reprezentują przekonania agenta na temat ogólnych typów obiektów, natomiast sieci neuronowe reprezentują jego pragnienia. Agent w grze moż</w:t>
+      </w:r>
+      <w:r>
+        <w:rPr>
+          <w:rFonts w:ascii="Times New Roman" w:hAnsi="Times New Roman" w:cs="Times New Roman"/>
+        </w:rPr>
+        <w:t>e uczyć</w:t>
+      </w:r>
+      <w:r>
+        <w:rPr>
+          <w:rFonts w:ascii="Times New Roman" w:hAnsi="Times New Roman" w:cs="Times New Roman"/>
+        </w:rPr>
+        <w:t xml:space="preserve"> się na parę różnych sposobów, poprz</w:t>
+      </w:r>
+      <w:r>
+        <w:rPr>
+          <w:rFonts w:ascii="Times New Roman" w:hAnsi="Times New Roman" w:cs="Times New Roman"/>
+        </w:rPr>
+        <w:t>ez obserwowanie gracza, mieszkań</w:t>
+      </w:r>
+      <w:r>
+        <w:rPr>
+          <w:rFonts w:ascii="Times New Roman" w:hAnsi="Times New Roman" w:cs="Times New Roman"/>
+        </w:rPr>
+        <w:t>ców wyspy lub inny stworze</w:t>
+      </w:r>
+      <w:r>
+        <w:rPr>
+          <w:rFonts w:ascii="Times New Roman" w:hAnsi="Times New Roman" w:cs="Times New Roman"/>
+        </w:rPr>
+        <w:t>ń</w:t>
+      </w:r>
+      <w:r>
+        <w:rPr>
+          <w:rFonts w:ascii="Times New Roman" w:hAnsi="Times New Roman" w:cs="Times New Roman"/>
+        </w:rPr>
+        <w:t>. Może również</w:t>
+      </w:r>
+      <w:r>
+        <w:rPr>
+          <w:rFonts w:ascii="Times New Roman" w:hAnsi="Times New Roman" w:cs="Times New Roman"/>
+        </w:rPr>
+        <w:t xml:space="preserve"> testować</w:t>
+      </w:r>
+      <w:r>
+        <w:rPr>
+          <w:rFonts w:ascii="Times New Roman" w:hAnsi="Times New Roman" w:cs="Times New Roman"/>
+        </w:rPr>
+        <w:t xml:space="preserve"> różne rzeczy, a wiedza opisana w grze na temat danych obiektów skoryguje jego kolejne zachowania odnośnie tych obiektów, np. jego pragnieniem moż</w:t>
+      </w:r>
+      <w:r>
+        <w:rPr>
+          <w:rFonts w:ascii="Times New Roman" w:hAnsi="Times New Roman" w:cs="Times New Roman"/>
+        </w:rPr>
+        <w:t>e być</w:t>
+      </w:r>
+      <w:r>
+        <w:rPr>
+          <w:rFonts w:ascii="Times New Roman" w:hAnsi="Times New Roman" w:cs="Times New Roman"/>
+        </w:rPr>
+        <w:t xml:space="preserve"> zaspokojenie głodu, więc spróbuje zjeś</w:t>
+      </w:r>
+      <w:r>
+        <w:rPr>
+          <w:rFonts w:ascii="Times New Roman" w:hAnsi="Times New Roman" w:cs="Times New Roman"/>
+        </w:rPr>
+        <w:t>ć napotkany kamień</w:t>
+      </w:r>
+      <w:r>
+        <w:rPr>
+          <w:rFonts w:ascii="Times New Roman" w:hAnsi="Times New Roman" w:cs="Times New Roman"/>
+        </w:rPr>
+        <w:t>, jednak z opisu w grze wynika, że nie nadaje się on do jedzenia. Tym samym zaktualizuje swoje drzewo decyzyjne dotyczące głodu i już nie będzie próbował jeś</w:t>
+      </w:r>
+      <w:r>
+        <w:rPr>
+          <w:rFonts w:ascii="Times New Roman" w:hAnsi="Times New Roman" w:cs="Times New Roman"/>
+        </w:rPr>
         <w:t>ć</w:t>
       </w:r>
       <w:r>
-        <w:t>. Wykorzystanie architektury dynamicznej, czarnej tablicy, miejsca gdzie składowane są informacje o świe</w:t>
-      </w:r>
-      <w:r>
-        <w:t>cie w wyniku wydarzeń</w:t>
-      </w:r>
-      <w:r>
-        <w:t xml:space="preserve"> wokół AI.</w:t>
-      </w:r>
-    </w:p>
-    <w:p>
-      <w:pPr>
-        <w:spacing w:line="360" w:lineRule="auto"/>
-        <w:jc w:val="both"/>
-      </w:pPr>
-      <w:r>
-        <w:t>W skrócie architektura agenta opiera się na czarnej tablicy, pamięci roboczej, czujnikach oraz kilku podsystemów odpowiedzialnych między innymi za wybór celu, nawigację, animację oraz broń. Zadaniem czujników jest wykrywanie zmian w otoczeniu, mogą one reagować na bodźce dźwiękowe oraz wizualne bazując na systemie zdarzeń lub pobierać dane bezpośrednio ze świata gry takie jak dostępność miejsc gdzie można się schronić przed ostrzałem. Tak pozyskane dane następnie są rejestrowane w pamięci roboczej . System planujący działanie agenta wykorzystuje je do podejmowania decyzji poprzez wysyłanie odpowiednich komunikatów do poszczególnych podsystemów, w tym celu wykorzystuje czarną tablicę.</w:t>
-      </w:r>
-    </w:p>
-    <w:p>
-      <w:pPr>
-        <w:spacing w:line="360" w:lineRule="auto"/>
-        <w:jc w:val="both"/>
-      </w:pPr>
+        <w:rPr>
+          <w:rFonts w:ascii="Times New Roman" w:hAnsi="Times New Roman" w:cs="Times New Roman"/>
+        </w:rPr>
+        <w:t xml:space="preserve"> kamienia. </w:t>
+      </w:r>
+    </w:p>
+    <w:p>
+      <w:pPr>
+        <w:spacing w:line="360" w:lineRule="auto"/>
+        <w:jc w:val="both"/>
+      </w:pPr>
+      <w:r>
+        <w:t>Kolejnym sposobem nauki jest nagradzanie lub karcenie agenta, przez gracza za wykonane czynności. Oto przykład drzewa decyzyjnego jakie zostanie zbudowane po ataku na kilka wiosek oraz odpowiedniego odniesienia się do agenta. Do utworzenia drzewa wykorzystano algorytm ID3</w:t>
+      </w:r>
     </w:p>
     <w:p/>
     <w:p>
@@ -2466,31 +2409,7 @@
         <w:jc w:val="both"/>
       </w:pPr>
       <w:r>
-        <w:t>Technika automatów stanów skończonych była wykorzystywana już w latach 90.  jej funkcją było kontrolowanie wirtualnych agentów. Automaty stały  się tak popularne i użyteczne, że są stosowane do zarządzania AI, również w najnowszych wysokobudżetowych produkcjach. Wykorzystuje się je też w komputerowych grach fabularnych (</w:t>
-      </w:r>
-      <w:proofErr w:type="spellStart"/>
-      <w:r>
-        <w:t>cRPG</w:t>
-      </w:r>
-      <w:proofErr w:type="spellEnd"/>
-      <w:r>
-        <w:t xml:space="preserve"> - ang. computer Role </w:t>
-      </w:r>
-      <w:proofErr w:type="spellStart"/>
-      <w:r>
-        <w:t>Playing</w:t>
-      </w:r>
-      <w:proofErr w:type="spellEnd"/>
-      <w:r>
-        <w:t xml:space="preserve"> </w:t>
-      </w:r>
-      <w:proofErr w:type="spellStart"/>
-      <w:r>
-        <w:t>Game</w:t>
-      </w:r>
-      <w:proofErr w:type="spellEnd"/>
-      <w:r>
-        <w:t xml:space="preserve">) </w:t>
+        <w:t xml:space="preserve">Technika automatów stanów skończonych była wykorzystywana już w latach 90.  jej funkcją było kontrolowanie wirtualnych agentów. Automaty stały  się tak popularne i użyteczne, że są stosowane do zarządzania AI, również w najnowszych wysokobudżetowych produkcjach. Wykorzystuje się je też w komputerowych grach fabularnych (cRPG - ang. computer Role Playing Game) </w:t>
       </w:r>
       <w:r>
         <w:t>do sterowania dialogami gracza z agentami. Co więcej zarządzają obiektu w grze, przechowują stan rozgrywki (np. zwycięstwo, porażka, wykonane zadanie, postać dotarła do punktu docelowego), przetwarzają komendy gracza oraz zarządzają światem gry.</w:t>
@@ -2511,7 +2430,11 @@
         <w:t xml:space="preserve"> określonej liczby stanów znajdujących w danej puli rozwiązań. Kolejno zostają przechwycone pewne zdarzeni</w:t>
       </w:r>
       <w:r>
-        <w:t>a, które zmieniają stan maszyny. Dzięki temu istnieje możliwość podjęcia jednego lub kilku działań w zależności od stanu w jakim się aktualnie znajduje obiekt gry.</w:t>
+        <w:t xml:space="preserve">a, </w:t>
+      </w:r>
+      <w:r>
+        <w:lastRenderedPageBreak/>
+        <w:t>które zmieniają stan maszyny. Dzięki temu istnieje możliwość podjęcia jednego lub kilku działań w zależności od stanu w jakim się aktualnie znajduje obiekt gry.</w:t>
       </w:r>
     </w:p>
     <w:p>
@@ -2553,11 +2476,7 @@
         <w:jc w:val="both"/>
       </w:pPr>
       <w:r>
-        <w:t xml:space="preserve">Celem algorytm A* jest minimalizacja obszaru poszukiwań najlepszej trasy dzięki ustaleniu pewnego kierunku, który zawęża obszar rozważanych tras. Technika ta oblicza </w:t>
-      </w:r>
-      <w:r>
-        <w:lastRenderedPageBreak/>
-        <w:t>koszt dotarcia</w:t>
+        <w:t>Celem algorytm A* jest minimalizacja obszaru poszukiwań najlepszej trasy dzięki ustaleniu pewnego kierunku, który zawęża obszar rozważanych tras. Technika ta oblicza koszt dotarcia</w:t>
       </w:r>
       <w:r>
         <w:t xml:space="preserve"> </w:t>
@@ -2695,6 +2614,7 @@
           <w:szCs w:val="22"/>
           <w:lang w:eastAsia="en-US"/>
         </w:rPr>
+        <w:lastRenderedPageBreak/>
         <w:t>Logika rozmyta jest powiązana z teorią zbiorów rozmytych i teorią prawdopodobieństwa. Pomiędzy stanem 0 (fałsz) a stanem 1 (prawda) rozciąga się wiele wartości pośrednich określających stopień przynależności elementu do zbioru. Technika ta pozwala na prace z koncepcjami, które wymagają podania odpowiedzi na pytania typu „w jakim stopniu?”, „ile?”, np.: „bardzo”, „mocno”, „dużo”, „mały”, „średni”, „trochę”. W grach komputerowych logika rozmyta wykorzystywana jest do symulowania emocji agentów (np. „miły”, obojętny”, „nieuprzejmy”, „wrogi”, „zły”, „wściekły” itp.), dzięki czemu tworzona jest dużo głębsza i bardziej podobna</w:t>
       </w:r>
     </w:p>
@@ -2787,11 +2707,7 @@
         <w:t xml:space="preserve">Sztuczne sieci neuronowe </w:t>
       </w:r>
       <w:r>
-        <w:t xml:space="preserve">zostały zaprojektowane, aby działać podobnie jak sieci neuronowe w mózgu człowieka. Przetwarzają one sygnały oraz wykonują obliczenia za </w:t>
-      </w:r>
-      <w:r>
-        <w:lastRenderedPageBreak/>
-        <w:t>pomocą neuronów</w:t>
+        <w:t>zostały zaprojektowane, aby działać podobnie jak sieci neuronowe w mózgu człowieka. Przetwarzają one sygnały oraz wykonują obliczenia za pomocą neuronów</w:t>
       </w:r>
       <w:r>
         <w:t xml:space="preserve"> - są to elementy,</w:t>
@@ -2820,31 +2736,7 @@
         <w:t xml:space="preserve">Sieci neuronowe od wielu lat </w:t>
       </w:r>
       <w:r>
-        <w:t xml:space="preserve">zamierzano przystosować do tworzenia sztucznej inteligencji w grach komputerowych. W 2000 roku swoją premierę miała gra </w:t>
-      </w:r>
-      <w:proofErr w:type="spellStart"/>
-      <w:r>
-        <w:t>Collin</w:t>
-      </w:r>
-      <w:proofErr w:type="spellEnd"/>
-      <w:r>
-        <w:t xml:space="preserve"> </w:t>
-      </w:r>
-      <w:proofErr w:type="spellStart"/>
-      <w:r>
-        <w:t>MaRae</w:t>
-      </w:r>
-      <w:proofErr w:type="spellEnd"/>
-      <w:r>
-        <w:t xml:space="preserve"> </w:t>
-      </w:r>
-      <w:proofErr w:type="spellStart"/>
-      <w:r>
-        <w:t>Rall</w:t>
-      </w:r>
-      <w:proofErr w:type="spellEnd"/>
-      <w:r>
-        <w:t xml:space="preserve"> 2.0 - gra będąca symulatorem wyścigów. Gra ta zawierała implementacje sieci neuronowej. Za dane wejściowe przyjmowała ona parametry opisujące trasę jaką miał przejechać agent przykładowo: krzywizna łuku drogi, rodzaj gruntu, parametry techniczne pojazdu. Zadaniem tej sieci było wygenerowanie odpowiednich danych wy</w:t>
+        <w:t>zamierzano przystosować do tworzenia sztucznej inteligencji w grach komputerowych. W 2000 roku swoją premierę miała gra Collin MaRae Rall 2.0 - gra będąca symulatorem wyścigów. Gra ta zawierała implementacje sieci neuronowej. Za dane wejściowe przyjmowała ona parametry opisujące trasę jaką miał przejechać agent przykładowo: krzywizna łuku drogi, rodzaj gruntu, parametry techniczne pojazdu. Zadaniem tej sieci było wygenerowanie odpowiednich danych wy</w:t>
       </w:r>
       <w:r>
         <w:t>jściowych bazując na parametrach</w:t>
@@ -2895,15 +2787,7 @@
         <w:jc w:val="both"/>
       </w:pPr>
       <w:r>
-        <w:t xml:space="preserve">W 1987 roku Craig </w:t>
-      </w:r>
-      <w:proofErr w:type="spellStart"/>
-      <w:r>
-        <w:t>Raynolds</w:t>
-      </w:r>
-      <w:proofErr w:type="spellEnd"/>
-      <w:r>
-        <w:t xml:space="preserve"> </w:t>
+        <w:t xml:space="preserve">W 1987 roku Craig Raynolds </w:t>
       </w:r>
       <w:r>
         <w:t>przedstawił artykuł, w którym opracował 3 zasady, które w połącz</w:t>
@@ -2912,15 +2796,7 @@
         <w:t>e</w:t>
       </w:r>
       <w:r>
-        <w:t xml:space="preserve">niu umożliwiały grupie agentów realistyczne zbiorowe zachowanie podobne do zachowań stadnych znanych ze świata zwierząt np. ławic ryb, stad ptaków. </w:t>
-      </w:r>
-      <w:proofErr w:type="spellStart"/>
-      <w:r>
-        <w:t>Raynolds</w:t>
-      </w:r>
-      <w:proofErr w:type="spellEnd"/>
-      <w:r>
-        <w:t xml:space="preserve"> określił te trzy zasady jako sterownie zacho</w:t>
+        <w:t>niu umożliwiały grupie agentów realistyczne zbiorowe zachowanie podobne do zachowań stadnych znanych ze świata zwierząt np. ławic ryb, stad ptaków. Raynolds określił te trzy zasady jako sterownie zacho</w:t>
       </w:r>
       <w:r>
         <w:t>waniem. Prezentują się one nastę</w:t>
@@ -2968,6 +2844,7 @@
         <w:jc w:val="both"/>
       </w:pPr>
       <w:r>
+        <w:lastRenderedPageBreak/>
         <w:t>wyrównywanie - rodzaj sterowania dzięki któremu agent może dostosowywać kierunek i prędkość do innych agentów przebywających w pobliżu</w:t>
       </w:r>
       <w:r>
@@ -3017,15 +2894,13 @@
         <w:jc w:val="both"/>
       </w:pPr>
       <w:r>
-        <w:t xml:space="preserve">W każdym cyklu procesu przemieszczania się agenci każdorazowo sprawdzają środowisko, w jakim w danej chwili przebywają i to jest jedyna informacja jakiej wymaga ten algorytm. Powoduje to, że zmniejszenie wymagań związanych z pamięcią przy </w:t>
-      </w:r>
-      <w:proofErr w:type="spellStart"/>
-      <w:r>
-        <w:t>sterowniu</w:t>
-      </w:r>
-      <w:proofErr w:type="spellEnd"/>
-      <w:r>
-        <w:t xml:space="preserve"> wieloma agentami oraz pozwala na szybką reakcję na ewentualną zmianę sytuacji. </w:t>
+        <w:t>W każdym cyklu procesu przemieszczania się agenci każdorazowo sprawdzają środowisko, w jakim w danej chwili przebywają i to jest jedyna informacja jakiej wymaga ten algorytm. Powoduje to, że zmniejszenie wymagań związanych z pamięcią przy sterow</w:t>
+      </w:r>
+      <w:r>
+        <w:t>a</w:t>
+      </w:r>
+      <w:r>
+        <w:t xml:space="preserve">niu wieloma agentami oraz pozwala na szybką reakcję na ewentualną zmianę sytuacji. </w:t>
       </w:r>
       <w:r>
         <w:t>Podsumowują algorytm ten umożliwia nadanie grupie poruszających się agentów dynamiki ruchu jak jedno ciało oraz zdolności omijania przeszkód czy wrogich postaci.</w:t>
@@ -3063,7 +2938,6 @@
         <w:jc w:val="both"/>
       </w:pPr>
       <w:r>
-        <w:lastRenderedPageBreak/>
         <w:t>Wraz z upływem czasu rola sztucznej inteligencji w grach zwiększyła się o  analizowanie gry i jej dostosowanie do poziomu gracza. Powoduje ona rozwój świata wraz ze wzrostem doświadczenia gracza, które uzyskał w dotychczasowym procesie rozgrywki.</w:t>
       </w:r>
     </w:p>
@@ -3117,18 +2991,14 @@
         <w:t xml:space="preserve">może zostać przypisana do dowolnego punktu na mapie przez </w:t>
       </w:r>
       <w:r>
-        <w:t xml:space="preserve">gracza w dowolnym momencie czas, patrolujący strażnik w grze </w:t>
-      </w:r>
-      <w:proofErr w:type="spellStart"/>
-      <w:r>
-        <w:t>skradankowej</w:t>
-      </w:r>
-      <w:proofErr w:type="spellEnd"/>
-      <w:r>
-        <w:t xml:space="preserve"> może potrzebować przemieścić się do najbliższego punktu alarmowego, żeby wezwać ws</w:t>
-      </w:r>
-      <w:r>
-        <w:t>parcie, a w grach platformowych może być wymagane, żeby przeciwnicy gonili gracza do przepaści używając dostępnych platform.</w:t>
+        <w:t>gracza w dowolnym momencie czas, patrolujący strażnik w grze skradankowej może potrzebować przemieścić się do najbliższego punktu alarmowego, żeby wezwać ws</w:t>
+      </w:r>
+      <w:r>
+        <w:t xml:space="preserve">parcie, a w grach platformowych może </w:t>
+      </w:r>
+      <w:r>
+        <w:lastRenderedPageBreak/>
+        <w:t>być wymagane, żeby przeciwnicy gonili gracza do przepaści używając dostępnych platform.</w:t>
       </w:r>
     </w:p>
     <w:p>
@@ -3156,21 +3026,25 @@
       </w:pPr>
       <w:r>
         <w:tab/>
-        <w:t xml:space="preserve">To właśnie jest istotą odnajdywania ścieżki (ang. </w:t>
-      </w:r>
-      <w:proofErr w:type="spellStart"/>
-      <w:r>
-        <w:t>Pathfinding</w:t>
-      </w:r>
-      <w:proofErr w:type="spellEnd"/>
-      <w:r>
-        <w:t xml:space="preserve">), czasami nazywane także planowaniem ścieżki - znajduję się każdym silniku gry posiadającym moduł odpowiedzialny za sztuczną inteligencję. W przedstawionym poniżej modelu rola odnajdywania ścieżki </w:t>
+        <w:t>To właśnie jest istotą odnajdywania ścieżki (ang. Pathfinding), czasami nazywane także planowaniem ścieżki - znajduję się każdym silniku gry posiadającym moduł odpowiedzialny za sztuczną inteligencję. W przedstawionym poniżej modelu</w:t>
+      </w:r>
+      <w:r>
+        <w:t xml:space="preserve"> (Ilustracja 7)</w:t>
+      </w:r>
+      <w:r>
+        <w:t xml:space="preserve"> rola odnajdywania ścieżki </w:t>
       </w:r>
       <w:r>
         <w:t xml:space="preserve">znajduje się pomiędzy modułami odpowiedzialnymi za podejmowanie decyzji oraz poruszanie się postaci. </w:t>
       </w:r>
       <w:r>
-        <w:t xml:space="preserve"> Często odnajdywanie ścieżki jest po prostu używane do wykonania wstępnej analizy gdzie się przesunąć, aby dotrzeć do celu. Sam cel jest wyznaczany inną część modułu sztucznej inteligencji, więc można podsumować, że odnajdywanie ścieżki oblicza nam tylko jak dostać się d</w:t>
+        <w:t xml:space="preserve"> Często odnajdywanie ścieżki jest po prostu używane do wykonania wstępnej analizy gdzie</w:t>
+      </w:r>
+      <w:r>
+        <w:t xml:space="preserve"> postać ma</w:t>
+      </w:r>
+      <w:r>
+        <w:t xml:space="preserve"> się przesunąć, aby dotrzeć do celu. Sam cel jest wyznaczany inną część modułu sztucznej inteligencji, więc można podsumować, że odnajdywanie ścieżki oblicza nam tylko jak dostać się d</w:t>
       </w:r>
       <w:r>
         <w:t>o celu. Do uzyskania</w:t>
@@ -3185,20 +3059,929 @@
         <w:t>budować system przemieszczania w</w:t>
       </w:r>
       <w:r>
-        <w:t xml:space="preserve"> taki sposób, aby </w:t>
-      </w:r>
+        <w:t xml:space="preserve"> taki sposób, aby był wywoływany, kiedy jest potrzeba zaplanowania drogi. Zostanie on omówiony w kolejnych rozdziałach. </w:t>
+      </w:r>
+    </w:p>
+    <w:p>
+      <w:pPr>
+        <w:spacing w:line="360" w:lineRule="auto"/>
+        <w:jc w:val="both"/>
+      </w:pPr>
+      <w:r>
+        <w:t xml:space="preserve">Moduł odnajdywania ścieżki </w:t>
+      </w:r>
+      <w:r>
+        <w:t>może, również zostać umieszczony na s</w:t>
+      </w:r>
+      <w:r>
+        <w:t>iedzeniu kierowcy i zarządzać podejmowaniem decyzji, gdzie się trzeba przemieścić, a także w jaki sposób</w:t>
+      </w:r>
+      <w:r>
+        <w:t xml:space="preserve"> się dostać do celu. </w:t>
+      </w:r>
+      <w:r>
+        <w:t>Jest to pewnego rodzaju odmiana modułu odnajdywania ścieżki zwana odnajdywaniem ścieżki otwartego celu (ang. open goal pathfinding), może</w:t>
+      </w:r>
+      <w:r>
+        <w:t xml:space="preserve"> być użyta do pracy zarówna nad ścieżką jaki i miejscem przeznaczenia.</w:t>
+      </w:r>
+    </w:p>
+    <w:p>
+      <w:pPr>
+        <w:spacing w:line="360" w:lineRule="auto"/>
+        <w:jc w:val="both"/>
+      </w:pPr>
       <w:r>
         <w:lastRenderedPageBreak/>
-        <w:t xml:space="preserve">był wywoływany, kiedy jest potrzeba zaplanowania drogi. Zostanie on omówiony w kolejnych rozdziałach. Moduł odnajdywania ścieżki </w:t>
-      </w:r>
-      <w:r>
-        <w:t xml:space="preserve">może, również zostać umieszczony na siedzeniu kierowcy, podejmując.   </w:t>
+        <w:drawing>
+          <wp:inline distT="0" distB="0" distL="0" distR="0">
+            <wp:extent cx="4676775" cy="3467100"/>
+            <wp:effectExtent l="19050" t="0" r="9525" b="0"/>
+            <wp:docPr id="7" name="Obraz 4" descr="C:\Users\Radosław\Downloads\Rysunek1 (2).png"/>
+            <wp:cNvGraphicFramePr>
+              <a:graphicFrameLocks xmlns:a="http://schemas.openxmlformats.org/drawingml/2006/main" noChangeAspect="1"/>
+            </wp:cNvGraphicFramePr>
+            <a:graphic xmlns:a="http://schemas.openxmlformats.org/drawingml/2006/main">
+              <a:graphicData uri="http://schemas.openxmlformats.org/drawingml/2006/picture">
+                <pic:pic xmlns:pic="http://schemas.openxmlformats.org/drawingml/2006/picture">
+                  <pic:nvPicPr>
+                    <pic:cNvPr id="0" name="Picture 4" descr="C:\Users\Radosław\Downloads\Rysunek1 (2).png"/>
+                    <pic:cNvPicPr>
+                      <a:picLocks noChangeAspect="1" noChangeArrowheads="1"/>
+                    </pic:cNvPicPr>
+                  </pic:nvPicPr>
+                  <pic:blipFill>
+                    <a:blip r:embed="rId13" cstate="print"/>
+                    <a:srcRect/>
+                    <a:stretch>
+                      <a:fillRect/>
+                    </a:stretch>
+                  </pic:blipFill>
+                  <pic:spPr bwMode="auto">
+                    <a:xfrm>
+                      <a:off x="0" y="0"/>
+                      <a:ext cx="4676775" cy="3467100"/>
+                    </a:xfrm>
+                    <a:prstGeom prst="rect">
+                      <a:avLst/>
+                    </a:prstGeom>
+                    <a:noFill/>
+                    <a:ln w="9525">
+                      <a:noFill/>
+                      <a:miter lim="800000"/>
+                      <a:headEnd/>
+                      <a:tailEnd/>
+                    </a:ln>
+                  </pic:spPr>
+                </pic:pic>
+              </a:graphicData>
+            </a:graphic>
+          </wp:inline>
+        </w:drawing>
+      </w:r>
+    </w:p>
+    <w:p>
+      <w:pPr>
+        <w:pStyle w:val="Legenda"/>
+        <w:jc w:val="center"/>
+      </w:pPr>
+      <w:r>
+        <w:t xml:space="preserve">Ilustracja </w:t>
+      </w:r>
+      <w:fldSimple w:instr=" SEQ Ilustracja \* ARABIC ">
+        <w:r>
+          <w:rPr>
+            <w:noProof/>
+          </w:rPr>
+          <w:t>7</w:t>
+        </w:r>
+      </w:fldSimple>
+      <w:r>
+        <w:t xml:space="preserve"> Model sztucznej inteligencji</w:t>
+      </w:r>
+    </w:p>
+    <w:p>
+      <w:pPr>
+        <w:spacing w:line="360" w:lineRule="auto"/>
+        <w:jc w:val="both"/>
+      </w:pPr>
+    </w:p>
+    <w:p>
+      <w:pPr>
+        <w:spacing w:line="360" w:lineRule="auto"/>
+        <w:jc w:val="both"/>
+      </w:pPr>
+      <w:r>
+        <w:tab/>
+        <w:t>Zdecydowana większość gier używa funkcjonalności znajdowania ścieżki wykorzystując algorytm A*(ang. A star).</w:t>
       </w:r>
       <w:r>
         <w:t xml:space="preserve"> </w:t>
       </w:r>
       <w:r>
+        <w:t xml:space="preserve">Pomimo, że algorytm jest efektywny i łatwy do wdrożenia, to nie może on pracować bezpośrednio na danych </w:t>
+      </w:r>
+      <w:r>
+        <w:t xml:space="preserve">zaczerpniętych z poziomu(mapy) gry. Wymaga to, aby poziom gry był odpowiednio reprezentowany, a w szczególność chodzi tutaj o strukturę danych, która jest grafem ważonym o nieujemnych wagach. </w:t>
+      </w:r>
+      <w:r>
+        <w:t>Ten rozdział wprowadza pojęcie struktury danych grafu</w:t>
+      </w:r>
+      <w:r>
+        <w:t xml:space="preserve">, kolejno zostanie omówiony starszy brak algorytmu A*, a mianowicie algorytm Dijkstry. </w:t>
+      </w:r>
+      <w:r>
+        <w:t xml:space="preserve"> Chociaż Dijkstra jest częściej stosowany w procesie podejmowania decyzji taktycznych niż w procesie odnajdowania ścieżki</w:t>
+      </w:r>
+      <w:r>
+        <w:t xml:space="preserve">. Ponieważ struktura danych grafu nie jest jedynym sposobem </w:t>
+      </w:r>
+      <w:r>
+        <w:t>w jaki większość gier reprezentuje swoje dane</w:t>
+      </w:r>
+      <w:r>
+        <w:t>, dlatego warto się przyjrzeć się kwestii wiedzy na temat zmiany geometrii mapy na dane, które mogą zostać przetworzone, przez moduł odpowiedzialny na znajdowanie ścieżki. Warto też wspomnieć o wielu dziesiątkach przydatnych wariacji podstawowego algorytmu A*.</w:t>
+      </w:r>
+    </w:p>
+    <w:p>
+      <w:pPr>
+        <w:pStyle w:val="Nagwek2"/>
+        <w:numPr>
+          <w:ilvl w:val="1"/>
+          <w:numId w:val="3"/>
+        </w:numPr>
+      </w:pPr>
+      <w:r>
+        <w:t xml:space="preserve"> Graf odnajdowania ścieżki</w:t>
+      </w:r>
+    </w:p>
+    <w:p>
+      <w:pPr>
+        <w:spacing w:line="360" w:lineRule="auto"/>
+      </w:pPr>
+    </w:p>
+    <w:p>
+      <w:pPr>
+        <w:spacing w:line="360" w:lineRule="auto"/>
+      </w:pPr>
+      <w:r>
+        <w:t>Ani A* ani Dijkstra(ani</w:t>
+      </w:r>
+      <w:r>
+        <w:t xml:space="preserve"> też wiele jego odmian) nie mogą pracować bezpośrednio na geometrii, z której zbudowana jest mapa. </w:t>
+      </w:r>
+      <w:r>
+        <w:t xml:space="preserve">Jednak każda mapa może zostać poddana pewnemu procesowi w wyniku którego otrzymamy jej uproszczoną wersje w postaci grafu. </w:t>
+      </w:r>
+      <w:r>
+        <w:lastRenderedPageBreak/>
+        <w:t>Jeśli proces u</w:t>
+      </w:r>
+      <w:r>
+        <w:t>praszczania geometrii d</w:t>
+      </w:r>
+      <w:r>
+        <w:t>o</w:t>
+      </w:r>
+      <w:r>
+        <w:t xml:space="preserve"> grafu wykona się prawidłowo, to </w:t>
+      </w:r>
+      <w:r>
+        <w:t>plan ścieżki zwrócony przez moduł odpowiedzialny za odnajdowanie ścieżki</w:t>
+      </w:r>
+      <w:r>
         <w:t xml:space="preserve"> </w:t>
+      </w:r>
+      <w:r>
+        <w:t xml:space="preserve">może zostać użyty oraz przetłumaczony ponownie na warunki gry. Z drugiej strony sam proces upraszczania może pozbawić pewnych informacji, które mogą się okazać znaczące. Złe uproszczenie może oznaczać, że ostateczna trasa nie jest za dobra. </w:t>
+      </w:r>
+    </w:p>
+    <w:p>
+      <w:pPr>
+        <w:spacing w:line="360" w:lineRule="auto"/>
+      </w:pPr>
+      <w:r>
+        <w:tab/>
+        <w:t>Algorytmy stosowane do odnajdywan</w:t>
+      </w:r>
+      <w:r>
+        <w:t>ia ścieżki używają zwykle struktur</w:t>
+      </w:r>
+      <w:r>
+        <w:t xml:space="preserve"> zwanych </w:t>
+      </w:r>
+      <w:r>
+        <w:t>skierowanymi grafami o nieujemnych wagach.</w:t>
+      </w:r>
+      <w:r>
+        <w:t xml:space="preserve"> Dla uproszczenie opisu całego grafu odnajdywania ścieżki jest on wyrażony przez proste struktury grafowe.</w:t>
+      </w:r>
+    </w:p>
+    <w:p/>
+    <w:p/>
+    <w:p/>
+    <w:p/>
+    <w:p/>
+    <w:p/>
+    <w:p/>
+    <w:p/>
+    <w:p/>
+    <w:p/>
+    <w:p/>
+    <w:p>
+      <w:pPr>
+        <w:pStyle w:val="Nagwek2"/>
+        <w:numPr>
+          <w:ilvl w:val="2"/>
+          <w:numId w:val="3"/>
+        </w:numPr>
+      </w:pPr>
+      <w:r>
+        <w:t>Grafy</w:t>
+      </w:r>
+    </w:p>
+    <w:p>
+      <w:pPr>
+        <w:keepNext/>
+        <w:spacing w:line="360" w:lineRule="auto"/>
+      </w:pPr>
+    </w:p>
+    <w:p>
+      <w:pPr>
+        <w:keepNext/>
+        <w:spacing w:line="360" w:lineRule="auto"/>
+      </w:pPr>
+      <w:r>
+        <w:t>Graf jest matematyczną strukturą często reprezentowaną przez schemat graficzny. Graf składa się z dwóuch róznych rodzajów elementów. Są to węzły często rysowane jako punkty lub koła w schemacie grafu oraz krawędzie będące połączeniami wezłów przedstawiane w postaci linii. Ilustracja xx przedstawie strukturę grafu.</w:t>
+      </w:r>
+    </w:p>
+    <w:p>
+      <w:pPr>
+        <w:keepNext/>
+        <w:spacing w:line="360" w:lineRule="auto"/>
+      </w:pPr>
+      <w:r>
+        <w:tab/>
+        <w:t xml:space="preserve">Formalnie graf składa się ze zbioru węzłów i zestawu połączeń, w którym </w:t>
+      </w:r>
+      <w:r>
+        <w:t>połączenie jest po prostu nieuporządkowaną parą wezłów (węzłów na końcach połączenia).</w:t>
+      </w:r>
+    </w:p>
+    <w:p>
+      <w:pPr>
+        <w:keepNext/>
+        <w:spacing w:line="360" w:lineRule="auto"/>
+      </w:pPr>
+      <w:r>
+        <w:t>Dla modułu odnajdywania ścieżki, każdy węzeł stanowi zwykle pewien region pozi</w:t>
+      </w:r>
+      <w:r>
+        <w:t xml:space="preserve">omu gry, taki jak pokój, piwnica czy schody lub mały region miejsca na zewnątrz. Połączenia pokazują, które miejsca są połączone. Jeśli pokój sąsiaduje ze schodami, to węzeł reprezentujący pokój będzie miał połączenie z węzłem reprezentującym schody. W ten sposób cały poziom gry jest podzielony na obszary, które są ze sobą połączone. W kolejnym rozdziale zostanie zaprezentowany poziom gry jako graf który </w:t>
+      </w:r>
+      <w:r>
+        <w:t>nie przestrzega? tego modelu, ale w większości przypadków takie podejście jest wybierane.</w:t>
+      </w:r>
+      <w:r>
+        <w:t xml:space="preserve"> Aby dostać się z jednego miejsca na danym poziomie do drugiego możemy korzystać z połączeń. Jeśli jest możliwość przejścia bezpośrednio z węzła startowego do celu problem jest trywialny</w:t>
+      </w:r>
+      <w:r>
+        <w:t xml:space="preserve">. W </w:t>
+      </w:r>
+      <w:r>
+        <w:lastRenderedPageBreak/>
+        <w:t>przeciwnym razie możemy uzyc połączeń do podróży przez węzły pośrednie znajdujące się na ścieżce.</w:t>
+      </w:r>
+      <w:r>
+        <w:t xml:space="preserve"> </w:t>
+      </w:r>
+    </w:p>
+    <w:p>
+      <w:pPr>
+        <w:keepNext/>
+        <w:spacing w:line="360" w:lineRule="auto"/>
+      </w:pPr>
+      <w:r>
+        <w:t>Droga</w:t>
+      </w:r>
+      <w:r>
+        <w:t xml:space="preserve"> przez graf składa się z zera lub więcej połączeń. Jeśli początek i koniec są takie same, to nie ma połączenia w ścieżce. Jeśli węzły są połączone, wówczas tylko jedno połączenie jest potrzebne i tak dalej.</w:t>
+      </w:r>
+    </w:p>
+    <w:p>
+      <w:pPr>
+        <w:keepNext/>
+        <w:spacing w:line="360" w:lineRule="auto"/>
+      </w:pPr>
+    </w:p>
+    <w:p>
+      <w:pPr>
+        <w:keepNext/>
+        <w:spacing w:line="360" w:lineRule="auto"/>
+        <w:jc w:val="center"/>
+      </w:pPr>
+      <w:r>
+        <w:rPr>
+          <w:noProof/>
+          <w:lang w:eastAsia="pl-PL"/>
+        </w:rPr>
+        <w:drawing>
+          <wp:inline distT="0" distB="0" distL="0" distR="0">
+            <wp:extent cx="4343400" cy="3448050"/>
+            <wp:effectExtent l="19050" t="0" r="0" b="0"/>
+            <wp:docPr id="9" name="Obraz 5"/>
+            <wp:cNvGraphicFramePr>
+              <a:graphicFrameLocks xmlns:a="http://schemas.openxmlformats.org/drawingml/2006/main" noChangeAspect="1"/>
+            </wp:cNvGraphicFramePr>
+            <a:graphic xmlns:a="http://schemas.openxmlformats.org/drawingml/2006/main">
+              <a:graphicData uri="http://schemas.openxmlformats.org/drawingml/2006/picture">
+                <pic:pic xmlns:pic="http://schemas.openxmlformats.org/drawingml/2006/picture">
+                  <pic:nvPicPr>
+                    <pic:cNvPr id="0" name="Picture 5"/>
+                    <pic:cNvPicPr>
+                      <a:picLocks noChangeAspect="1" noChangeArrowheads="1"/>
+                    </pic:cNvPicPr>
+                  </pic:nvPicPr>
+                  <pic:blipFill>
+                    <a:blip r:embed="rId14" cstate="print"/>
+                    <a:srcRect/>
+                    <a:stretch>
+                      <a:fillRect/>
+                    </a:stretch>
+                  </pic:blipFill>
+                  <pic:spPr bwMode="auto">
+                    <a:xfrm>
+                      <a:off x="0" y="0"/>
+                      <a:ext cx="4343400" cy="3448050"/>
+                    </a:xfrm>
+                    <a:prstGeom prst="rect">
+                      <a:avLst/>
+                    </a:prstGeom>
+                    <a:noFill/>
+                    <a:ln w="9525">
+                      <a:noFill/>
+                      <a:miter lim="800000"/>
+                      <a:headEnd/>
+                      <a:tailEnd/>
+                    </a:ln>
+                  </pic:spPr>
+                </pic:pic>
+              </a:graphicData>
+            </a:graphic>
+          </wp:inline>
+        </w:drawing>
+      </w:r>
+    </w:p>
+    <w:p>
+      <w:pPr>
+        <w:pStyle w:val="Legenda"/>
+        <w:jc w:val="center"/>
+      </w:pPr>
+      <w:r>
+        <w:t xml:space="preserve">Ilustracja </w:t>
+      </w:r>
+      <w:fldSimple w:instr=" SEQ Ilustracja \* ARABIC ">
+        <w:r>
+          <w:rPr>
+            <w:noProof/>
+          </w:rPr>
+          <w:t>8</w:t>
+        </w:r>
+      </w:fldSimple>
+      <w:r>
+        <w:t xml:space="preserve"> Graf</w:t>
+      </w:r>
+    </w:p>
+    <w:p/>
+    <w:p>
+      <w:pPr>
+        <w:pStyle w:val="Nagwek1"/>
+        <w:numPr>
+          <w:ilvl w:val="2"/>
+          <w:numId w:val="3"/>
+        </w:numPr>
+        <w:spacing w:line="360" w:lineRule="auto"/>
+      </w:pPr>
+      <w:r>
+        <w:t xml:space="preserve"> Grafy ważone</w:t>
+      </w:r>
+    </w:p>
+    <w:p>
+      <w:pPr>
+        <w:spacing w:line="360" w:lineRule="auto"/>
+        <w:jc w:val="both"/>
+      </w:pPr>
+      <w:r>
+        <w:t xml:space="preserve">Ważony graf składa się z węzłów i połączeń podobnie jest zwykły </w:t>
+      </w:r>
+      <w:r>
+        <w:t>graf. Dodatkowo dodajemy wartość</w:t>
+      </w:r>
+      <w:r>
+        <w:t xml:space="preserve"> liczbową dla każdego połączenia węzłów. W </w:t>
+      </w:r>
+      <w:r>
+        <w:t>matematycznej</w:t>
+      </w:r>
+      <w:r>
+        <w:t xml:space="preserve"> teorii grafów jest to nazywane wagą, natomiast w zastosowaniach stosowanych w grach pow</w:t>
+      </w:r>
+      <w:r>
+        <w:t>ie</w:t>
+      </w:r>
+      <w:r>
+        <w:t>r</w:t>
+      </w:r>
+      <w:r>
+        <w:t>z</w:t>
+      </w:r>
+      <w:r>
+        <w:t>chnie jest określany mianem kosztu(chociaż graf nadal jest nazywany grafem ważonym a nie grafem kosztu).  Na ilustracji przedstawiającej graf z każdym połączeniem jest związana wartość kosztu.</w:t>
+      </w:r>
+    </w:p>
+    <w:p>
+      <w:pPr>
+        <w:jc w:val="center"/>
+      </w:pPr>
+      <w:r>
+        <w:lastRenderedPageBreak/>
+        <w:drawing>
+          <wp:inline distT="0" distB="0" distL="0" distR="0">
+            <wp:extent cx="3838575" cy="3114675"/>
+            <wp:effectExtent l="19050" t="0" r="9525" b="0"/>
+            <wp:docPr id="13" name="Obraz 8"/>
+            <wp:cNvGraphicFramePr>
+              <a:graphicFrameLocks xmlns:a="http://schemas.openxmlformats.org/drawingml/2006/main" noChangeAspect="1"/>
+            </wp:cNvGraphicFramePr>
+            <a:graphic xmlns:a="http://schemas.openxmlformats.org/drawingml/2006/main">
+              <a:graphicData uri="http://schemas.openxmlformats.org/drawingml/2006/picture">
+                <pic:pic xmlns:pic="http://schemas.openxmlformats.org/drawingml/2006/picture">
+                  <pic:nvPicPr>
+                    <pic:cNvPr id="0" name="Picture 8"/>
+                    <pic:cNvPicPr>
+                      <a:picLocks noChangeAspect="1" noChangeArrowheads="1"/>
+                    </pic:cNvPicPr>
+                  </pic:nvPicPr>
+                  <pic:blipFill>
+                    <a:blip r:embed="rId15" cstate="print"/>
+                    <a:srcRect/>
+                    <a:stretch>
+                      <a:fillRect/>
+                    </a:stretch>
+                  </pic:blipFill>
+                  <pic:spPr bwMode="auto">
+                    <a:xfrm>
+                      <a:off x="0" y="0"/>
+                      <a:ext cx="3838575" cy="3114675"/>
+                    </a:xfrm>
+                    <a:prstGeom prst="rect">
+                      <a:avLst/>
+                    </a:prstGeom>
+                    <a:noFill/>
+                    <a:ln w="9525">
+                      <a:noFill/>
+                      <a:miter lim="800000"/>
+                      <a:headEnd/>
+                      <a:tailEnd/>
+                    </a:ln>
+                  </pic:spPr>
+                </pic:pic>
+              </a:graphicData>
+            </a:graphic>
+          </wp:inline>
+        </w:drawing>
+      </w:r>
+    </w:p>
+    <w:p>
+      <w:pPr>
+        <w:spacing w:line="360" w:lineRule="auto"/>
+        <w:jc w:val="both"/>
+      </w:pPr>
+      <w:r>
+        <w:t xml:space="preserve"> Koszty w module zarządzającym odnajdow</w:t>
+      </w:r>
+      <w:r>
+        <w:t>a</w:t>
+      </w:r>
+      <w:r>
+        <w:t>niem ścieżki są zwykle repreze</w:t>
+      </w:r>
+      <w:r>
+        <w:t>n</w:t>
+      </w:r>
+      <w:r>
+        <w:t xml:space="preserve">towane czasem lub odległością.  </w:t>
+      </w:r>
+      <w:r>
+        <w:t xml:space="preserve">Jeśli węzeł </w:t>
+      </w:r>
+      <w:r>
+        <w:t>reprezentujący</w:t>
+      </w:r>
+      <w:r>
+        <w:t xml:space="preserve"> platformę </w:t>
+      </w:r>
+      <w:r>
+        <w:t>jest położony w dużej</w:t>
+      </w:r>
+      <w:r>
+        <w:t xml:space="preserve"> odległości o</w:t>
+      </w:r>
+      <w:r>
+        <w:t>d węzła reprezentującego następną</w:t>
+      </w:r>
+      <w:r>
+        <w:t xml:space="preserve"> platformę</w:t>
+      </w:r>
+      <w:r>
+        <w:t xml:space="preserve">, to koszt takiego połączenia będzie duży. Podobnie będzie wyglądało to w przypadku przemieszczania się pomiędzy dwoma pokojami, które są pokryte pułapkami - taka podróż będzie trwała długo przez co koszt będzie duży. Koszty w grafie mogą reprezentować więcej niż tylko czas i odległość. Istnieje </w:t>
+      </w:r>
+      <w:r>
+        <w:t>duża liczba aplikacji z</w:t>
+      </w:r>
+      <w:r>
+        <w:t xml:space="preserve"> odnajdywanie</w:t>
+      </w:r>
+      <w:r>
+        <w:t>m</w:t>
+      </w:r>
+      <w:r>
+        <w:t xml:space="preserve"> ścieżki</w:t>
+      </w:r>
+      <w:r>
+        <w:t>, w których koszt stanowi kombinacje czasu, odległości i innych współczynników.</w:t>
+      </w:r>
+    </w:p>
+    <w:p>
+      <w:pPr>
+        <w:spacing w:line="360" w:lineRule="auto"/>
+        <w:jc w:val="both"/>
+      </w:pPr>
+      <w:r>
+        <w:t>Na całej trasie przez graf, od węzła początkowego do węzła docelowego, możemy obliczyć całkowity koszt ścieżki. Jest to po prostu suma kosztów każdego połączenia na trasie. Na ilustracji mamy przykładowy graf</w:t>
+      </w:r>
+      <w:r>
+        <w:t xml:space="preserve"> ważony na którym zostanie policzony koszt przykładowej trasy</w:t>
+      </w:r>
+      <w:r>
+        <w:t xml:space="preserve">. Zakładając </w:t>
+      </w:r>
+      <w:r>
+        <w:t xml:space="preserve">trasę z punktu A, do punktu </w:t>
+      </w:r>
+      <w:r>
+        <w:t xml:space="preserve">C przez węzeł B </w:t>
+      </w:r>
+      <w:r>
+        <w:t>koszt jest obliczany następująco: z A do B  wynosi 4, następnie z B do C ma wartość 5 to całkowity koszt drogi będzie wynosił 9.</w:t>
+      </w:r>
+    </w:p>
+    <w:p/>
+    <w:p/>
+    <w:p>
+      <w:pPr>
+        <w:jc w:val="center"/>
+      </w:pPr>
+      <w:r>
+        <w:rPr>
+          <w:noProof/>
+          <w:lang w:eastAsia="pl-PL"/>
+        </w:rPr>
+        <w:lastRenderedPageBreak/>
+        <w:drawing>
+          <wp:inline distT="0" distB="0" distL="0" distR="0">
+            <wp:extent cx="2552700" cy="2105025"/>
+            <wp:effectExtent l="19050" t="0" r="0" b="0"/>
+            <wp:docPr id="12" name="Obraz 11"/>
+            <wp:cNvGraphicFramePr>
+              <a:graphicFrameLocks xmlns:a="http://schemas.openxmlformats.org/drawingml/2006/main" noChangeAspect="1"/>
+            </wp:cNvGraphicFramePr>
+            <a:graphic xmlns:a="http://schemas.openxmlformats.org/drawingml/2006/main">
+              <a:graphicData uri="http://schemas.openxmlformats.org/drawingml/2006/picture">
+                <pic:pic xmlns:pic="http://schemas.openxmlformats.org/drawingml/2006/picture">
+                  <pic:nvPicPr>
+                    <pic:cNvPr id="0" name="Picture 11"/>
+                    <pic:cNvPicPr>
+                      <a:picLocks noChangeAspect="1" noChangeArrowheads="1"/>
+                    </pic:cNvPicPr>
+                  </pic:nvPicPr>
+                  <pic:blipFill>
+                    <a:blip r:embed="rId16" cstate="print"/>
+                    <a:srcRect/>
+                    <a:stretch>
+                      <a:fillRect/>
+                    </a:stretch>
+                  </pic:blipFill>
+                  <pic:spPr bwMode="auto">
+                    <a:xfrm>
+                      <a:off x="0" y="0"/>
+                      <a:ext cx="2552700" cy="2105025"/>
+                    </a:xfrm>
+                    <a:prstGeom prst="rect">
+                      <a:avLst/>
+                    </a:prstGeom>
+                    <a:noFill/>
+                    <a:ln w="9525">
+                      <a:noFill/>
+                      <a:miter lim="800000"/>
+                      <a:headEnd/>
+                      <a:tailEnd/>
+                    </a:ln>
+                  </pic:spPr>
+                </pic:pic>
+              </a:graphicData>
+            </a:graphic>
+          </wp:inline>
+        </w:drawing>
+      </w:r>
+    </w:p>
+    <w:p/>
+    <w:p>
+      <w:pPr>
+        <w:spacing w:line="360" w:lineRule="auto"/>
+        <w:jc w:val="both"/>
+      </w:pPr>
+      <w:r>
+        <w:t>Reprezentacja punktów w regionie</w:t>
+      </w:r>
+    </w:p>
+    <w:p>
+      <w:pPr>
+        <w:spacing w:line="360" w:lineRule="auto"/>
+        <w:jc w:val="both"/>
+      </w:pPr>
+      <w:r>
+        <w:t xml:space="preserve">Można od razu zauważyć </w:t>
+      </w:r>
+      <w:r>
+        <w:t>że jeśli dwa regiony są ze sobą połączone ( np. pokój i schody), to odległość pomiędzy nimi będzie wynosić zero. Jeśli gracz stoi w drzwiach, a następnie przemieszcza się do schodów natychmiastowo. Nasuwa się więc pytanie czy zatem wszystkie połączenie mają koszt równy zero? Istnieje tendencja do pomiaru</w:t>
+      </w:r>
+      <w:r>
+        <w:t xml:space="preserve"> połączenia</w:t>
+      </w:r>
+      <w:r>
+        <w:t xml:space="preserve"> ze względu na odległości czy czas</w:t>
+      </w:r>
+      <w:r>
+        <w:t xml:space="preserve"> przez punkt reprezentatywny znajdujący sie w każdym regionie. Zatem dla przykładu </w:t>
+      </w:r>
+      <w:r>
+        <w:t xml:space="preserve">punkt reprezentatywny dla pokoju będzie się w jego środku, a dla schodów w ich centrum. </w:t>
+      </w:r>
+      <w:r>
+        <w:t>Jeśli pokój jest duży a schody są długie to jest całkiem prawdopodobne że odległość między punktami reprezentatywnymi będzie duża, co za tym idzie koszt również będzie duży. Często można spotkać diagramy grafów odnajdywania ścieżek -przykład na ilutracji xx, gdzie punkt reprezentatywny jest oznaczony do każdego regionu.</w:t>
+      </w:r>
+    </w:p>
+    <w:p/>
+    <w:p>
+      <w:pPr>
+        <w:keepNext/>
+        <w:jc w:val="center"/>
+      </w:pPr>
+      <w:r>
+        <w:rPr>
+          <w:noProof/>
+          <w:lang w:eastAsia="pl-PL"/>
+        </w:rPr>
+        <w:drawing>
+          <wp:inline distT="0" distB="0" distL="0" distR="0">
+            <wp:extent cx="3286125" cy="2933700"/>
+            <wp:effectExtent l="19050" t="0" r="9525" b="0"/>
+            <wp:docPr id="14" name="Obraz 14"/>
+            <wp:cNvGraphicFramePr>
+              <a:graphicFrameLocks xmlns:a="http://schemas.openxmlformats.org/drawingml/2006/main" noChangeAspect="1"/>
+            </wp:cNvGraphicFramePr>
+            <a:graphic xmlns:a="http://schemas.openxmlformats.org/drawingml/2006/main">
+              <a:graphicData uri="http://schemas.openxmlformats.org/drawingml/2006/picture">
+                <pic:pic xmlns:pic="http://schemas.openxmlformats.org/drawingml/2006/picture">
+                  <pic:nvPicPr>
+                    <pic:cNvPr id="0" name="Picture 14"/>
+                    <pic:cNvPicPr>
+                      <a:picLocks noChangeAspect="1" noChangeArrowheads="1"/>
+                    </pic:cNvPicPr>
+                  </pic:nvPicPr>
+                  <pic:blipFill>
+                    <a:blip r:embed="rId17" cstate="print"/>
+                    <a:srcRect/>
+                    <a:stretch>
+                      <a:fillRect/>
+                    </a:stretch>
+                  </pic:blipFill>
+                  <pic:spPr bwMode="auto">
+                    <a:xfrm>
+                      <a:off x="0" y="0"/>
+                      <a:ext cx="3286125" cy="2933700"/>
+                    </a:xfrm>
+                    <a:prstGeom prst="rect">
+                      <a:avLst/>
+                    </a:prstGeom>
+                    <a:noFill/>
+                    <a:ln w="9525">
+                      <a:noFill/>
+                      <a:miter lim="800000"/>
+                      <a:headEnd/>
+                      <a:tailEnd/>
+                    </a:ln>
+                  </pic:spPr>
+                </pic:pic>
+              </a:graphicData>
+            </a:graphic>
+          </wp:inline>
+        </w:drawing>
+      </w:r>
+    </w:p>
+    <w:p>
+      <w:pPr>
+        <w:pStyle w:val="Legenda"/>
+        <w:jc w:val="center"/>
+      </w:pPr>
+      <w:r>
+        <w:t xml:space="preserve">Ilustracja </w:t>
+      </w:r>
+      <w:fldSimple w:instr=" SEQ Ilustracja \* ARABIC ">
+        <w:r>
+          <w:rPr>
+            <w:noProof/>
+          </w:rPr>
+          <w:t>9</w:t>
+        </w:r>
+      </w:fldSimple>
+    </w:p>
+    <w:p>
+      <w:pPr>
+        <w:spacing w:line="360" w:lineRule="auto"/>
+        <w:jc w:val="both"/>
+      </w:pPr>
+      <w:r>
+        <w:lastRenderedPageBreak/>
+        <w:t xml:space="preserve">Pełna analiza tego podejścia zostanie przedstawiona w dalszej części. </w:t>
+      </w:r>
+      <w:r>
+        <w:t>Jest to jeden z niuansów reprezentujących poziom gry dla modułu odnajdywania ścieżki.</w:t>
+      </w:r>
+    </w:p>
+    <w:p>
+      <w:pPr>
+        <w:spacing w:line="360" w:lineRule="auto"/>
+        <w:jc w:val="both"/>
+      </w:pPr>
+    </w:p>
+    <w:p>
+      <w:pPr>
+        <w:spacing w:line="360" w:lineRule="auto"/>
+        <w:jc w:val="both"/>
+      </w:pPr>
+      <w:r>
+        <w:t>Ograniczenie odnośnie wag w grafie.</w:t>
+      </w:r>
+    </w:p>
+    <w:p>
+      <w:pPr>
+        <w:spacing w:line="360" w:lineRule="auto"/>
+        <w:jc w:val="both"/>
+      </w:pPr>
+      <w:r>
+        <w:t xml:space="preserve">Posiadanie przez krawędź ujemnego kosztu, może wydawać się całkowicie nie uzasadnione. Nie można mieć ujemnego dystansu między węzłami oraz nie można mieć ujemnego czasu, aby dostać się do danego miejsca. Mimo to matematyczna teoria grafów dopuszcza ujemne wagi i mają one bezpośrednie zastosowanie w niektórych praktycznych problemach. Jednak problemy te znajdują się całkowicie poza zasięgiem świata gier komputerowych </w:t>
+      </w:r>
+      <w:r>
+        <w:t>i nie będę omawiane na łamach tej pracy.  Pisanie algorytmów, które mogą pracować z ujemnymi wagami jest zazwyczaj bardziej złożone, niż dla tych, które mają sztywne wymogi stosowanie nieujemnych wag. W szczególności, Dijkstra i algorytmy A* powinny być stosowane wyłącznie z nieujemnyi wagami. Możeliwe jest skonstruwanie grafu z ujemnymi wagami takiego, że algorytm zajmujący się procesem odnajdywania ścieżki zwróci rozsądy wynik. W większości przypadków, jednakże, Dijkstra i A* wejdzie w pętlę nieskończoną. I nie jest to błąd algorytmów. Z punktu widzenia matematycznego nie ma czegoś takiego  jak najkrótsza ścieżka przez wiele grafów w ujemnymi wagami - takie rozwiązanie po prostu nie istnieje. Używając terminu "koszt" w tej pracy brana jest pod uwaga wyłącznie nieujemna waga. Kosz jest zawsze liczbą dodatnią. Twórcy gier wspólnie przyznają, że nigdy nie stosowali ujemnych wag ani algorytmów do nich przystosowanych</w:t>
+      </w:r>
+      <w:r>
+        <w:t xml:space="preserve"> w procesie tworzenia gier komputerowych.</w:t>
+      </w:r>
+    </w:p>
+    <w:p/>
+    <w:p>
+      <w:pPr>
+        <w:pStyle w:val="Nagwek2"/>
+        <w:numPr>
+          <w:ilvl w:val="2"/>
+          <w:numId w:val="3"/>
+        </w:numPr>
+      </w:pPr>
+      <w:r>
+        <w:t>Skierowane grafy ważone</w:t>
+      </w:r>
+    </w:p>
+    <w:p>
+      <w:pPr>
+        <w:spacing w:line="360" w:lineRule="auto"/>
+        <w:jc w:val="both"/>
+      </w:pPr>
+      <w:r>
+        <w:t xml:space="preserve">W wielu sytuacjach ważony graf wystarczy do reprezentacji poziomu gry i często zdarza się widzieć implementacje </w:t>
+      </w:r>
+      <w:r>
+        <w:t>grafu w takiej formie</w:t>
+      </w:r>
+      <w:r>
+        <w:t>.</w:t>
+      </w:r>
+      <w:r>
+        <w:t xml:space="preserve"> Można jednak pójść o krok dalej. Główne algorytmy służące do odnajdywania ścieżki</w:t>
+      </w:r>
+      <w:r>
+        <w:t xml:space="preserve"> obsługują bardziej złożone formy grafów takie jak graf skierowany. Jest on często używany przez programistów gier komputerowych. </w:t>
+      </w:r>
+      <w:r>
+        <w:t xml:space="preserve">Jak dotąd zostało przyjmowane, że możliwe jest, aby poruszać się pomiędzy węzłem A i węzłem B (pokój i schody przykładowo), to możliwe jest też, aby przejśc z wesła B do węzła A. Połączenia są dostępne w obie strony, a koszt przejścia jest taki sam w obu kierunkach. </w:t>
+      </w:r>
+      <w:r>
+        <w:t xml:space="preserve"> </w:t>
+      </w:r>
+      <w:r>
+        <w:t xml:space="preserve">Skierowany graf zakłada, że połączenia są dostępne tylko w jednym kierunku. Jeśli postać gracza może dotrzeć z węzła A do węzła B i odwrotnie to będzie to reprezentowane na grafie jako dwa połączenia: jedno z A do B i drugie z B do A. Jest to przydatne w wielu sytuacjach. Po pierwsze, nie jest zawsze tak, że możliwośc przejścia z </w:t>
+      </w:r>
+      <w:r>
+        <w:lastRenderedPageBreak/>
+        <w:t xml:space="preserve">punktu A do B oznacza że w drugą strone jest to osiągalne.  Jeśli węzeł oznacza </w:t>
+      </w:r>
+      <w:r>
+        <w:t>podłogę na piętrze, a B reprezentują podłogę magazaynu znajdującego się pod pokojem, to postać może łatwo spaść z A do B, ale nie będzie w stanie wrócić ponownie.</w:t>
+      </w:r>
+    </w:p>
+    <w:p/>
+    <w:p>
+      <w:pPr>
+        <w:jc w:val="center"/>
+      </w:pPr>
+      <w:r>
+        <w:rPr>
+          <w:noProof/>
+          <w:lang w:eastAsia="pl-PL"/>
+        </w:rPr>
+        <w:drawing>
+          <wp:inline distT="0" distB="0" distL="0" distR="0">
+            <wp:extent cx="3762375" cy="3133725"/>
+            <wp:effectExtent l="19050" t="0" r="9525" b="0"/>
+            <wp:docPr id="17" name="Obraz 17"/>
+            <wp:cNvGraphicFramePr>
+              <a:graphicFrameLocks xmlns:a="http://schemas.openxmlformats.org/drawingml/2006/main" noChangeAspect="1"/>
+            </wp:cNvGraphicFramePr>
+            <a:graphic xmlns:a="http://schemas.openxmlformats.org/drawingml/2006/main">
+              <a:graphicData uri="http://schemas.openxmlformats.org/drawingml/2006/picture">
+                <pic:pic xmlns:pic="http://schemas.openxmlformats.org/drawingml/2006/picture">
+                  <pic:nvPicPr>
+                    <pic:cNvPr id="0" name="Picture 17"/>
+                    <pic:cNvPicPr>
+                      <a:picLocks noChangeAspect="1" noChangeArrowheads="1"/>
+                    </pic:cNvPicPr>
+                  </pic:nvPicPr>
+                  <pic:blipFill>
+                    <a:blip r:embed="rId18" cstate="print"/>
+                    <a:srcRect/>
+                    <a:stretch>
+                      <a:fillRect/>
+                    </a:stretch>
+                  </pic:blipFill>
+                  <pic:spPr bwMode="auto">
+                    <a:xfrm>
+                      <a:off x="0" y="0"/>
+                      <a:ext cx="3762375" cy="3133725"/>
+                    </a:xfrm>
+                    <a:prstGeom prst="rect">
+                      <a:avLst/>
+                    </a:prstGeom>
+                    <a:noFill/>
+                    <a:ln w="9525">
+                      <a:noFill/>
+                      <a:miter lim="800000"/>
+                      <a:headEnd/>
+                      <a:tailEnd/>
+                    </a:ln>
+                  </pic:spPr>
+                </pic:pic>
+              </a:graphicData>
+            </a:graphic>
+          </wp:inline>
+        </w:drawing>
+      </w:r>
+    </w:p>
+    <w:p>
+      <w:pPr>
+        <w:spacing w:line="360" w:lineRule="auto"/>
+        <w:jc w:val="both"/>
+      </w:pPr>
+      <w:r>
+        <w:t xml:space="preserve">Po drugie posiadając dwa połączenia w różnych kierunkach, oznacza to, że mogą istnieć dwa rózne koszty. Za przykład można ponownie podać pokój na piętrze oraz magazyn znajdujący się pod nim, z tym, że do naszego świata dodajemy drabinę. Zastanawiając się o ksztach w kategoriach czasu skok z pokoju do magazynu nie zajmuje w ogóle czasu, ale może upłynąć kilka sekund zanim postać gracza zdąży się wspiąć z powrotem na górę po drabinie. Ponieważ koszty są związne z każdym połączeniem mogą być po prostu reprezntowane: połączenie A(piętro) z B(magazyn) ma mały koszt, a połączenie z B do A ma większy koszt. Matematycznie graf skierowanie jest indetyczny jak graf nieskierowany </w:t>
+      </w:r>
+      <w:r>
+        <w:t>z wyjątkiem pary węzłów, które stanowią połączenie jest teraz uporządkowane. Podczas gdy połączenie &lt;węzeł A, węzeł B, koszt&gt; w nieskierowanym grafie jest identyczny do połączenia &lt;węzeł B, węzeł A, koszt&gt; (tak długo jak koszty są identyczne ) w grafie skierowanych są one po prostu innymi połączeniami.</w:t>
+      </w:r>
+      <w:r>
+        <w:t xml:space="preserve">  </w:t>
+      </w:r>
+    </w:p>
+    <w:p>
+      <w:pPr>
+        <w:pStyle w:val="Nagwek2"/>
+        <w:numPr>
+          <w:ilvl w:val="2"/>
+          <w:numId w:val="3"/>
+        </w:numPr>
+      </w:pPr>
+      <w:r>
+        <w:t>Terminologia</w:t>
       </w:r>
     </w:p>
     <w:p>
@@ -3217,6 +4000,7 @@
         <w:t xml:space="preserve"> postaci</w:t>
       </w:r>
     </w:p>
+    <w:p/>
     <w:p>
       <w:pPr>
         <w:pStyle w:val="Nagwek1"/>
@@ -3227,6 +4011,7 @@
         <w:spacing w:line="360" w:lineRule="auto"/>
       </w:pPr>
       <w:r>
+        <w:lastRenderedPageBreak/>
         <w:t>Koncepcja inteligentnego agenta</w:t>
       </w:r>
     </w:p>
@@ -3404,6 +4189,92 @@
     </w:lvl>
   </w:abstractNum>
   <w:abstractNum w:abstractNumId="1">
+    <w:nsid w:val="15337C7C"/>
+    <w:multiLevelType w:val="hybridMultilevel"/>
+    <w:tmpl w:val="C64E5866"/>
+    <w:lvl w:ilvl="0" w:tplc="0415000F">
+      <w:start w:val="1"/>
+      <w:numFmt w:val="decimal"/>
+      <w:lvlText w:val="%1."/>
+      <w:lvlJc w:val="left"/>
+      <w:pPr>
+        <w:ind w:left="720" w:hanging="360"/>
+      </w:pPr>
+    </w:lvl>
+    <w:lvl w:ilvl="1" w:tplc="04150019" w:tentative="1">
+      <w:start w:val="1"/>
+      <w:numFmt w:val="lowerLetter"/>
+      <w:lvlText w:val="%2."/>
+      <w:lvlJc w:val="left"/>
+      <w:pPr>
+        <w:ind w:left="1440" w:hanging="360"/>
+      </w:pPr>
+    </w:lvl>
+    <w:lvl w:ilvl="2" w:tplc="0415001B" w:tentative="1">
+      <w:start w:val="1"/>
+      <w:numFmt w:val="lowerRoman"/>
+      <w:lvlText w:val="%3."/>
+      <w:lvlJc w:val="right"/>
+      <w:pPr>
+        <w:ind w:left="2160" w:hanging="180"/>
+      </w:pPr>
+    </w:lvl>
+    <w:lvl w:ilvl="3" w:tplc="0415000F" w:tentative="1">
+      <w:start w:val="1"/>
+      <w:numFmt w:val="decimal"/>
+      <w:lvlText w:val="%4."/>
+      <w:lvlJc w:val="left"/>
+      <w:pPr>
+        <w:ind w:left="2880" w:hanging="360"/>
+      </w:pPr>
+    </w:lvl>
+    <w:lvl w:ilvl="4" w:tplc="04150019" w:tentative="1">
+      <w:start w:val="1"/>
+      <w:numFmt w:val="lowerLetter"/>
+      <w:lvlText w:val="%5."/>
+      <w:lvlJc w:val="left"/>
+      <w:pPr>
+        <w:ind w:left="3600" w:hanging="360"/>
+      </w:pPr>
+    </w:lvl>
+    <w:lvl w:ilvl="5" w:tplc="0415001B" w:tentative="1">
+      <w:start w:val="1"/>
+      <w:numFmt w:val="lowerRoman"/>
+      <w:lvlText w:val="%6."/>
+      <w:lvlJc w:val="right"/>
+      <w:pPr>
+        <w:ind w:left="4320" w:hanging="180"/>
+      </w:pPr>
+    </w:lvl>
+    <w:lvl w:ilvl="6" w:tplc="0415000F" w:tentative="1">
+      <w:start w:val="1"/>
+      <w:numFmt w:val="decimal"/>
+      <w:lvlText w:val="%7."/>
+      <w:lvlJc w:val="left"/>
+      <w:pPr>
+        <w:ind w:left="5040" w:hanging="360"/>
+      </w:pPr>
+    </w:lvl>
+    <w:lvl w:ilvl="7" w:tplc="04150019" w:tentative="1">
+      <w:start w:val="1"/>
+      <w:numFmt w:val="lowerLetter"/>
+      <w:lvlText w:val="%8."/>
+      <w:lvlJc w:val="left"/>
+      <w:pPr>
+        <w:ind w:left="5760" w:hanging="360"/>
+      </w:pPr>
+    </w:lvl>
+    <w:lvl w:ilvl="8" w:tplc="0415001B" w:tentative="1">
+      <w:start w:val="1"/>
+      <w:numFmt w:val="lowerRoman"/>
+      <w:lvlText w:val="%9."/>
+      <w:lvlJc w:val="right"/>
+      <w:pPr>
+        <w:ind w:left="6480" w:hanging="180"/>
+      </w:pPr>
+    </w:lvl>
+  </w:abstractNum>
+  <w:abstractNum w:abstractNumId="2">
     <w:nsid w:val="20213EC0"/>
     <w:multiLevelType w:val="hybridMultilevel"/>
     <w:tmpl w:val="0122AE96"/>
@@ -3516,7 +4387,7 @@
       </w:rPr>
     </w:lvl>
   </w:abstractNum>
-  <w:abstractNum w:abstractNumId="2">
+  <w:abstractNum w:abstractNumId="3">
     <w:nsid w:val="21CF294D"/>
     <w:multiLevelType w:val="hybridMultilevel"/>
     <w:tmpl w:val="56800622"/>
@@ -3629,7 +4500,93 @@
       </w:rPr>
     </w:lvl>
   </w:abstractNum>
-  <w:abstractNum w:abstractNumId="3">
+  <w:abstractNum w:abstractNumId="4">
+    <w:nsid w:val="22DA45A6"/>
+    <w:multiLevelType w:val="hybridMultilevel"/>
+    <w:tmpl w:val="98DA53DE"/>
+    <w:lvl w:ilvl="0" w:tplc="0415000F">
+      <w:start w:val="1"/>
+      <w:numFmt w:val="decimal"/>
+      <w:lvlText w:val="%1."/>
+      <w:lvlJc w:val="left"/>
+      <w:pPr>
+        <w:ind w:left="720" w:hanging="360"/>
+      </w:pPr>
+    </w:lvl>
+    <w:lvl w:ilvl="1" w:tplc="04150019" w:tentative="1">
+      <w:start w:val="1"/>
+      <w:numFmt w:val="lowerLetter"/>
+      <w:lvlText w:val="%2."/>
+      <w:lvlJc w:val="left"/>
+      <w:pPr>
+        <w:ind w:left="1440" w:hanging="360"/>
+      </w:pPr>
+    </w:lvl>
+    <w:lvl w:ilvl="2" w:tplc="0415001B" w:tentative="1">
+      <w:start w:val="1"/>
+      <w:numFmt w:val="lowerRoman"/>
+      <w:lvlText w:val="%3."/>
+      <w:lvlJc w:val="right"/>
+      <w:pPr>
+        <w:ind w:left="2160" w:hanging="180"/>
+      </w:pPr>
+    </w:lvl>
+    <w:lvl w:ilvl="3" w:tplc="0415000F" w:tentative="1">
+      <w:start w:val="1"/>
+      <w:numFmt w:val="decimal"/>
+      <w:lvlText w:val="%4."/>
+      <w:lvlJc w:val="left"/>
+      <w:pPr>
+        <w:ind w:left="2880" w:hanging="360"/>
+      </w:pPr>
+    </w:lvl>
+    <w:lvl w:ilvl="4" w:tplc="04150019" w:tentative="1">
+      <w:start w:val="1"/>
+      <w:numFmt w:val="lowerLetter"/>
+      <w:lvlText w:val="%5."/>
+      <w:lvlJc w:val="left"/>
+      <w:pPr>
+        <w:ind w:left="3600" w:hanging="360"/>
+      </w:pPr>
+    </w:lvl>
+    <w:lvl w:ilvl="5" w:tplc="0415001B" w:tentative="1">
+      <w:start w:val="1"/>
+      <w:numFmt w:val="lowerRoman"/>
+      <w:lvlText w:val="%6."/>
+      <w:lvlJc w:val="right"/>
+      <w:pPr>
+        <w:ind w:left="4320" w:hanging="180"/>
+      </w:pPr>
+    </w:lvl>
+    <w:lvl w:ilvl="6" w:tplc="0415000F" w:tentative="1">
+      <w:start w:val="1"/>
+      <w:numFmt w:val="decimal"/>
+      <w:lvlText w:val="%7."/>
+      <w:lvlJc w:val="left"/>
+      <w:pPr>
+        <w:ind w:left="5040" w:hanging="360"/>
+      </w:pPr>
+    </w:lvl>
+    <w:lvl w:ilvl="7" w:tplc="04150019" w:tentative="1">
+      <w:start w:val="1"/>
+      <w:numFmt w:val="lowerLetter"/>
+      <w:lvlText w:val="%8."/>
+      <w:lvlJc w:val="left"/>
+      <w:pPr>
+        <w:ind w:left="5760" w:hanging="360"/>
+      </w:pPr>
+    </w:lvl>
+    <w:lvl w:ilvl="8" w:tplc="0415001B" w:tentative="1">
+      <w:start w:val="1"/>
+      <w:numFmt w:val="lowerRoman"/>
+      <w:lvlText w:val="%9."/>
+      <w:lvlJc w:val="right"/>
+      <w:pPr>
+        <w:ind w:left="6480" w:hanging="180"/>
+      </w:pPr>
+    </w:lvl>
+  </w:abstractNum>
+  <w:abstractNum w:abstractNumId="5">
     <w:nsid w:val="2721457C"/>
     <w:multiLevelType w:val="hybridMultilevel"/>
     <w:tmpl w:val="F4784E1A"/>
@@ -3742,7 +4699,7 @@
       </w:rPr>
     </w:lvl>
   </w:abstractNum>
-  <w:abstractNum w:abstractNumId="4">
+  <w:abstractNum w:abstractNumId="6">
     <w:nsid w:val="2F726FA0"/>
     <w:multiLevelType w:val="multilevel"/>
     <w:tmpl w:val="0415001F"/>
@@ -3828,7 +4785,179 @@
       </w:pPr>
     </w:lvl>
   </w:abstractNum>
-  <w:abstractNum w:abstractNumId="5">
+  <w:abstractNum w:abstractNumId="7">
+    <w:nsid w:val="35901A3E"/>
+    <w:multiLevelType w:val="hybridMultilevel"/>
+    <w:tmpl w:val="E8A2455C"/>
+    <w:lvl w:ilvl="0" w:tplc="0415000F">
+      <w:start w:val="1"/>
+      <w:numFmt w:val="decimal"/>
+      <w:lvlText w:val="%1."/>
+      <w:lvlJc w:val="left"/>
+      <w:pPr>
+        <w:ind w:left="720" w:hanging="360"/>
+      </w:pPr>
+    </w:lvl>
+    <w:lvl w:ilvl="1" w:tplc="04150019" w:tentative="1">
+      <w:start w:val="1"/>
+      <w:numFmt w:val="lowerLetter"/>
+      <w:lvlText w:val="%2."/>
+      <w:lvlJc w:val="left"/>
+      <w:pPr>
+        <w:ind w:left="1440" w:hanging="360"/>
+      </w:pPr>
+    </w:lvl>
+    <w:lvl w:ilvl="2" w:tplc="0415001B" w:tentative="1">
+      <w:start w:val="1"/>
+      <w:numFmt w:val="lowerRoman"/>
+      <w:lvlText w:val="%3."/>
+      <w:lvlJc w:val="right"/>
+      <w:pPr>
+        <w:ind w:left="2160" w:hanging="180"/>
+      </w:pPr>
+    </w:lvl>
+    <w:lvl w:ilvl="3" w:tplc="0415000F" w:tentative="1">
+      <w:start w:val="1"/>
+      <w:numFmt w:val="decimal"/>
+      <w:lvlText w:val="%4."/>
+      <w:lvlJc w:val="left"/>
+      <w:pPr>
+        <w:ind w:left="2880" w:hanging="360"/>
+      </w:pPr>
+    </w:lvl>
+    <w:lvl w:ilvl="4" w:tplc="04150019" w:tentative="1">
+      <w:start w:val="1"/>
+      <w:numFmt w:val="lowerLetter"/>
+      <w:lvlText w:val="%5."/>
+      <w:lvlJc w:val="left"/>
+      <w:pPr>
+        <w:ind w:left="3600" w:hanging="360"/>
+      </w:pPr>
+    </w:lvl>
+    <w:lvl w:ilvl="5" w:tplc="0415001B" w:tentative="1">
+      <w:start w:val="1"/>
+      <w:numFmt w:val="lowerRoman"/>
+      <w:lvlText w:val="%6."/>
+      <w:lvlJc w:val="right"/>
+      <w:pPr>
+        <w:ind w:left="4320" w:hanging="180"/>
+      </w:pPr>
+    </w:lvl>
+    <w:lvl w:ilvl="6" w:tplc="0415000F" w:tentative="1">
+      <w:start w:val="1"/>
+      <w:numFmt w:val="decimal"/>
+      <w:lvlText w:val="%7."/>
+      <w:lvlJc w:val="left"/>
+      <w:pPr>
+        <w:ind w:left="5040" w:hanging="360"/>
+      </w:pPr>
+    </w:lvl>
+    <w:lvl w:ilvl="7" w:tplc="04150019" w:tentative="1">
+      <w:start w:val="1"/>
+      <w:numFmt w:val="lowerLetter"/>
+      <w:lvlText w:val="%8."/>
+      <w:lvlJc w:val="left"/>
+      <w:pPr>
+        <w:ind w:left="5760" w:hanging="360"/>
+      </w:pPr>
+    </w:lvl>
+    <w:lvl w:ilvl="8" w:tplc="0415001B" w:tentative="1">
+      <w:start w:val="1"/>
+      <w:numFmt w:val="lowerRoman"/>
+      <w:lvlText w:val="%9."/>
+      <w:lvlJc w:val="right"/>
+      <w:pPr>
+        <w:ind w:left="6480" w:hanging="180"/>
+      </w:pPr>
+    </w:lvl>
+  </w:abstractNum>
+  <w:abstractNum w:abstractNumId="8">
+    <w:nsid w:val="37474E82"/>
+    <w:multiLevelType w:val="hybridMultilevel"/>
+    <w:tmpl w:val="53903AB6"/>
+    <w:lvl w:ilvl="0" w:tplc="0415000F">
+      <w:start w:val="1"/>
+      <w:numFmt w:val="decimal"/>
+      <w:lvlText w:val="%1."/>
+      <w:lvlJc w:val="left"/>
+      <w:pPr>
+        <w:ind w:left="720" w:hanging="360"/>
+      </w:pPr>
+    </w:lvl>
+    <w:lvl w:ilvl="1" w:tplc="04150019" w:tentative="1">
+      <w:start w:val="1"/>
+      <w:numFmt w:val="lowerLetter"/>
+      <w:lvlText w:val="%2."/>
+      <w:lvlJc w:val="left"/>
+      <w:pPr>
+        <w:ind w:left="1440" w:hanging="360"/>
+      </w:pPr>
+    </w:lvl>
+    <w:lvl w:ilvl="2" w:tplc="0415001B" w:tentative="1">
+      <w:start w:val="1"/>
+      <w:numFmt w:val="lowerRoman"/>
+      <w:lvlText w:val="%3."/>
+      <w:lvlJc w:val="right"/>
+      <w:pPr>
+        <w:ind w:left="2160" w:hanging="180"/>
+      </w:pPr>
+    </w:lvl>
+    <w:lvl w:ilvl="3" w:tplc="0415000F" w:tentative="1">
+      <w:start w:val="1"/>
+      <w:numFmt w:val="decimal"/>
+      <w:lvlText w:val="%4."/>
+      <w:lvlJc w:val="left"/>
+      <w:pPr>
+        <w:ind w:left="2880" w:hanging="360"/>
+      </w:pPr>
+    </w:lvl>
+    <w:lvl w:ilvl="4" w:tplc="04150019" w:tentative="1">
+      <w:start w:val="1"/>
+      <w:numFmt w:val="lowerLetter"/>
+      <w:lvlText w:val="%5."/>
+      <w:lvlJc w:val="left"/>
+      <w:pPr>
+        <w:ind w:left="3600" w:hanging="360"/>
+      </w:pPr>
+    </w:lvl>
+    <w:lvl w:ilvl="5" w:tplc="0415001B" w:tentative="1">
+      <w:start w:val="1"/>
+      <w:numFmt w:val="lowerRoman"/>
+      <w:lvlText w:val="%6."/>
+      <w:lvlJc w:val="right"/>
+      <w:pPr>
+        <w:ind w:left="4320" w:hanging="180"/>
+      </w:pPr>
+    </w:lvl>
+    <w:lvl w:ilvl="6" w:tplc="0415000F" w:tentative="1">
+      <w:start w:val="1"/>
+      <w:numFmt w:val="decimal"/>
+      <w:lvlText w:val="%7."/>
+      <w:lvlJc w:val="left"/>
+      <w:pPr>
+        <w:ind w:left="5040" w:hanging="360"/>
+      </w:pPr>
+    </w:lvl>
+    <w:lvl w:ilvl="7" w:tplc="04150019" w:tentative="1">
+      <w:start w:val="1"/>
+      <w:numFmt w:val="lowerLetter"/>
+      <w:lvlText w:val="%8."/>
+      <w:lvlJc w:val="left"/>
+      <w:pPr>
+        <w:ind w:left="5760" w:hanging="360"/>
+      </w:pPr>
+    </w:lvl>
+    <w:lvl w:ilvl="8" w:tplc="0415001B" w:tentative="1">
+      <w:start w:val="1"/>
+      <w:numFmt w:val="lowerRoman"/>
+      <w:lvlText w:val="%9."/>
+      <w:lvlJc w:val="right"/>
+      <w:pPr>
+        <w:ind w:left="6480" w:hanging="180"/>
+      </w:pPr>
+    </w:lvl>
+  </w:abstractNum>
+  <w:abstractNum w:abstractNumId="9">
     <w:nsid w:val="49103B63"/>
     <w:multiLevelType w:val="hybridMultilevel"/>
     <w:tmpl w:val="E60E53AE"/>
@@ -3914,7 +5043,7 @@
       </w:pPr>
     </w:lvl>
   </w:abstractNum>
-  <w:abstractNum w:abstractNumId="6">
+  <w:abstractNum w:abstractNumId="10">
     <w:nsid w:val="4DF86527"/>
     <w:multiLevelType w:val="multilevel"/>
     <w:tmpl w:val="0415001F"/>
@@ -4000,7 +5129,7 @@
       </w:pPr>
     </w:lvl>
   </w:abstractNum>
-  <w:abstractNum w:abstractNumId="7">
+  <w:abstractNum w:abstractNumId="11">
     <w:nsid w:val="501D2DBB"/>
     <w:multiLevelType w:val="multilevel"/>
     <w:tmpl w:val="0415001F"/>
@@ -4086,7 +5215,93 @@
       </w:pPr>
     </w:lvl>
   </w:abstractNum>
-  <w:abstractNum w:abstractNumId="8">
+  <w:abstractNum w:abstractNumId="12">
+    <w:nsid w:val="5D6E7FEA"/>
+    <w:multiLevelType w:val="hybridMultilevel"/>
+    <w:tmpl w:val="2CD89FCA"/>
+    <w:lvl w:ilvl="0" w:tplc="0415000F">
+      <w:start w:val="1"/>
+      <w:numFmt w:val="decimal"/>
+      <w:lvlText w:val="%1."/>
+      <w:lvlJc w:val="left"/>
+      <w:pPr>
+        <w:ind w:left="720" w:hanging="360"/>
+      </w:pPr>
+    </w:lvl>
+    <w:lvl w:ilvl="1" w:tplc="04150019" w:tentative="1">
+      <w:start w:val="1"/>
+      <w:numFmt w:val="lowerLetter"/>
+      <w:lvlText w:val="%2."/>
+      <w:lvlJc w:val="left"/>
+      <w:pPr>
+        <w:ind w:left="1440" w:hanging="360"/>
+      </w:pPr>
+    </w:lvl>
+    <w:lvl w:ilvl="2" w:tplc="0415001B" w:tentative="1">
+      <w:start w:val="1"/>
+      <w:numFmt w:val="lowerRoman"/>
+      <w:lvlText w:val="%3."/>
+      <w:lvlJc w:val="right"/>
+      <w:pPr>
+        <w:ind w:left="2160" w:hanging="180"/>
+      </w:pPr>
+    </w:lvl>
+    <w:lvl w:ilvl="3" w:tplc="0415000F" w:tentative="1">
+      <w:start w:val="1"/>
+      <w:numFmt w:val="decimal"/>
+      <w:lvlText w:val="%4."/>
+      <w:lvlJc w:val="left"/>
+      <w:pPr>
+        <w:ind w:left="2880" w:hanging="360"/>
+      </w:pPr>
+    </w:lvl>
+    <w:lvl w:ilvl="4" w:tplc="04150019" w:tentative="1">
+      <w:start w:val="1"/>
+      <w:numFmt w:val="lowerLetter"/>
+      <w:lvlText w:val="%5."/>
+      <w:lvlJc w:val="left"/>
+      <w:pPr>
+        <w:ind w:left="3600" w:hanging="360"/>
+      </w:pPr>
+    </w:lvl>
+    <w:lvl w:ilvl="5" w:tplc="0415001B" w:tentative="1">
+      <w:start w:val="1"/>
+      <w:numFmt w:val="lowerRoman"/>
+      <w:lvlText w:val="%6."/>
+      <w:lvlJc w:val="right"/>
+      <w:pPr>
+        <w:ind w:left="4320" w:hanging="180"/>
+      </w:pPr>
+    </w:lvl>
+    <w:lvl w:ilvl="6" w:tplc="0415000F" w:tentative="1">
+      <w:start w:val="1"/>
+      <w:numFmt w:val="decimal"/>
+      <w:lvlText w:val="%7."/>
+      <w:lvlJc w:val="left"/>
+      <w:pPr>
+        <w:ind w:left="5040" w:hanging="360"/>
+      </w:pPr>
+    </w:lvl>
+    <w:lvl w:ilvl="7" w:tplc="04150019" w:tentative="1">
+      <w:start w:val="1"/>
+      <w:numFmt w:val="lowerLetter"/>
+      <w:lvlText w:val="%8."/>
+      <w:lvlJc w:val="left"/>
+      <w:pPr>
+        <w:ind w:left="5760" w:hanging="360"/>
+      </w:pPr>
+    </w:lvl>
+    <w:lvl w:ilvl="8" w:tplc="0415001B" w:tentative="1">
+      <w:start w:val="1"/>
+      <w:numFmt w:val="lowerRoman"/>
+      <w:lvlText w:val="%9."/>
+      <w:lvlJc w:val="right"/>
+      <w:pPr>
+        <w:ind w:left="6480" w:hanging="180"/>
+      </w:pPr>
+    </w:lvl>
+  </w:abstractNum>
+  <w:abstractNum w:abstractNumId="13">
     <w:nsid w:val="5F6B53F3"/>
     <w:multiLevelType w:val="hybridMultilevel"/>
     <w:tmpl w:val="9C46CC5C"/>
@@ -4199,7 +5414,7 @@
       </w:rPr>
     </w:lvl>
   </w:abstractNum>
-  <w:abstractNum w:abstractNumId="9">
+  <w:abstractNum w:abstractNumId="14">
     <w:nsid w:val="5F975D55"/>
     <w:multiLevelType w:val="hybridMultilevel"/>
     <w:tmpl w:val="A7365344"/>
@@ -4285,7 +5500,7 @@
       </w:pPr>
     </w:lvl>
   </w:abstractNum>
-  <w:abstractNum w:abstractNumId="10">
+  <w:abstractNum w:abstractNumId="15">
     <w:nsid w:val="605F6767"/>
     <w:multiLevelType w:val="multilevel"/>
     <w:tmpl w:val="0415001F"/>
@@ -4371,7 +5586,7 @@
       </w:pPr>
     </w:lvl>
   </w:abstractNum>
-  <w:abstractNum w:abstractNumId="11">
+  <w:abstractNum w:abstractNumId="16">
     <w:nsid w:val="682B0D68"/>
     <w:multiLevelType w:val="multilevel"/>
     <w:tmpl w:val="0415001F"/>
@@ -4457,7 +5672,7 @@
       </w:pPr>
     </w:lvl>
   </w:abstractNum>
-  <w:abstractNum w:abstractNumId="12">
+  <w:abstractNum w:abstractNumId="17">
     <w:nsid w:val="6C6F3376"/>
     <w:multiLevelType w:val="hybridMultilevel"/>
     <w:tmpl w:val="EF7E596E"/>
@@ -4570,7 +5785,7 @@
       </w:rPr>
     </w:lvl>
   </w:abstractNum>
-  <w:abstractNum w:abstractNumId="13">
+  <w:abstractNum w:abstractNumId="18">
     <w:nsid w:val="6CD31BE8"/>
     <w:multiLevelType w:val="hybridMultilevel"/>
     <w:tmpl w:val="52A04E74"/>
@@ -4656,7 +5871,7 @@
       </w:pPr>
     </w:lvl>
   </w:abstractNum>
-  <w:abstractNum w:abstractNumId="14">
+  <w:abstractNum w:abstractNumId="19">
     <w:nsid w:val="6EBA26F3"/>
     <w:multiLevelType w:val="hybridMultilevel"/>
     <w:tmpl w:val="C850250C"/>
@@ -4769,7 +5984,206 @@
       </w:rPr>
     </w:lvl>
   </w:abstractNum>
-  <w:abstractNum w:abstractNumId="15">
+  <w:abstractNum w:abstractNumId="20">
+    <w:nsid w:val="6FA61601"/>
+    <w:multiLevelType w:val="hybridMultilevel"/>
+    <w:tmpl w:val="CA64DDDC"/>
+    <w:lvl w:ilvl="0" w:tplc="0415000F">
+      <w:start w:val="1"/>
+      <w:numFmt w:val="decimal"/>
+      <w:lvlText w:val="%1."/>
+      <w:lvlJc w:val="left"/>
+      <w:pPr>
+        <w:ind w:left="720" w:hanging="360"/>
+      </w:pPr>
+    </w:lvl>
+    <w:lvl w:ilvl="1" w:tplc="04150019" w:tentative="1">
+      <w:start w:val="1"/>
+      <w:numFmt w:val="lowerLetter"/>
+      <w:lvlText w:val="%2."/>
+      <w:lvlJc w:val="left"/>
+      <w:pPr>
+        <w:ind w:left="1440" w:hanging="360"/>
+      </w:pPr>
+    </w:lvl>
+    <w:lvl w:ilvl="2" w:tplc="0415001B" w:tentative="1">
+      <w:start w:val="1"/>
+      <w:numFmt w:val="lowerRoman"/>
+      <w:lvlText w:val="%3."/>
+      <w:lvlJc w:val="right"/>
+      <w:pPr>
+        <w:ind w:left="2160" w:hanging="180"/>
+      </w:pPr>
+    </w:lvl>
+    <w:lvl w:ilvl="3" w:tplc="0415000F" w:tentative="1">
+      <w:start w:val="1"/>
+      <w:numFmt w:val="decimal"/>
+      <w:lvlText w:val="%4."/>
+      <w:lvlJc w:val="left"/>
+      <w:pPr>
+        <w:ind w:left="2880" w:hanging="360"/>
+      </w:pPr>
+    </w:lvl>
+    <w:lvl w:ilvl="4" w:tplc="04150019" w:tentative="1">
+      <w:start w:val="1"/>
+      <w:numFmt w:val="lowerLetter"/>
+      <w:lvlText w:val="%5."/>
+      <w:lvlJc w:val="left"/>
+      <w:pPr>
+        <w:ind w:left="3600" w:hanging="360"/>
+      </w:pPr>
+    </w:lvl>
+    <w:lvl w:ilvl="5" w:tplc="0415001B" w:tentative="1">
+      <w:start w:val="1"/>
+      <w:numFmt w:val="lowerRoman"/>
+      <w:lvlText w:val="%6."/>
+      <w:lvlJc w:val="right"/>
+      <w:pPr>
+        <w:ind w:left="4320" w:hanging="180"/>
+      </w:pPr>
+    </w:lvl>
+    <w:lvl w:ilvl="6" w:tplc="0415000F" w:tentative="1">
+      <w:start w:val="1"/>
+      <w:numFmt w:val="decimal"/>
+      <w:lvlText w:val="%7."/>
+      <w:lvlJc w:val="left"/>
+      <w:pPr>
+        <w:ind w:left="5040" w:hanging="360"/>
+      </w:pPr>
+    </w:lvl>
+    <w:lvl w:ilvl="7" w:tplc="04150019" w:tentative="1">
+      <w:start w:val="1"/>
+      <w:numFmt w:val="lowerLetter"/>
+      <w:lvlText w:val="%8."/>
+      <w:lvlJc w:val="left"/>
+      <w:pPr>
+        <w:ind w:left="5760" w:hanging="360"/>
+      </w:pPr>
+    </w:lvl>
+    <w:lvl w:ilvl="8" w:tplc="0415001B" w:tentative="1">
+      <w:start w:val="1"/>
+      <w:numFmt w:val="lowerRoman"/>
+      <w:lvlText w:val="%9."/>
+      <w:lvlJc w:val="right"/>
+      <w:pPr>
+        <w:ind w:left="6480" w:hanging="180"/>
+      </w:pPr>
+    </w:lvl>
+  </w:abstractNum>
+  <w:abstractNum w:abstractNumId="21">
+    <w:nsid w:val="71686FE1"/>
+    <w:multiLevelType w:val="hybridMultilevel"/>
+    <w:tmpl w:val="E012C642"/>
+    <w:lvl w:ilvl="0" w:tplc="04150001">
+      <w:start w:val="1"/>
+      <w:numFmt w:val="bullet"/>
+      <w:lvlText w:val=""/>
+      <w:lvlJc w:val="left"/>
+      <w:pPr>
+        <w:ind w:left="720" w:hanging="360"/>
+      </w:pPr>
+      <w:rPr>
+        <w:rFonts w:ascii="Symbol" w:hAnsi="Symbol" w:hint="default"/>
+      </w:rPr>
+    </w:lvl>
+    <w:lvl w:ilvl="1" w:tplc="04150003" w:tentative="1">
+      <w:start w:val="1"/>
+      <w:numFmt w:val="bullet"/>
+      <w:lvlText w:val="o"/>
+      <w:lvlJc w:val="left"/>
+      <w:pPr>
+        <w:ind w:left="1440" w:hanging="360"/>
+      </w:pPr>
+      <w:rPr>
+        <w:rFonts w:ascii="Courier New" w:hAnsi="Courier New" w:cs="Courier New" w:hint="default"/>
+      </w:rPr>
+    </w:lvl>
+    <w:lvl w:ilvl="2" w:tplc="04150005" w:tentative="1">
+      <w:start w:val="1"/>
+      <w:numFmt w:val="bullet"/>
+      <w:lvlText w:val=""/>
+      <w:lvlJc w:val="left"/>
+      <w:pPr>
+        <w:ind w:left="2160" w:hanging="360"/>
+      </w:pPr>
+      <w:rPr>
+        <w:rFonts w:ascii="Wingdings" w:hAnsi="Wingdings" w:hint="default"/>
+      </w:rPr>
+    </w:lvl>
+    <w:lvl w:ilvl="3" w:tplc="04150001" w:tentative="1">
+      <w:start w:val="1"/>
+      <w:numFmt w:val="bullet"/>
+      <w:lvlText w:val=""/>
+      <w:lvlJc w:val="left"/>
+      <w:pPr>
+        <w:ind w:left="2880" w:hanging="360"/>
+      </w:pPr>
+      <w:rPr>
+        <w:rFonts w:ascii="Symbol" w:hAnsi="Symbol" w:hint="default"/>
+      </w:rPr>
+    </w:lvl>
+    <w:lvl w:ilvl="4" w:tplc="04150003" w:tentative="1">
+      <w:start w:val="1"/>
+      <w:numFmt w:val="bullet"/>
+      <w:lvlText w:val="o"/>
+      <w:lvlJc w:val="left"/>
+      <w:pPr>
+        <w:ind w:left="3600" w:hanging="360"/>
+      </w:pPr>
+      <w:rPr>
+        <w:rFonts w:ascii="Courier New" w:hAnsi="Courier New" w:cs="Courier New" w:hint="default"/>
+      </w:rPr>
+    </w:lvl>
+    <w:lvl w:ilvl="5" w:tplc="04150005" w:tentative="1">
+      <w:start w:val="1"/>
+      <w:numFmt w:val="bullet"/>
+      <w:lvlText w:val=""/>
+      <w:lvlJc w:val="left"/>
+      <w:pPr>
+        <w:ind w:left="4320" w:hanging="360"/>
+      </w:pPr>
+      <w:rPr>
+        <w:rFonts w:ascii="Wingdings" w:hAnsi="Wingdings" w:hint="default"/>
+      </w:rPr>
+    </w:lvl>
+    <w:lvl w:ilvl="6" w:tplc="04150001" w:tentative="1">
+      <w:start w:val="1"/>
+      <w:numFmt w:val="bullet"/>
+      <w:lvlText w:val=""/>
+      <w:lvlJc w:val="left"/>
+      <w:pPr>
+        <w:ind w:left="5040" w:hanging="360"/>
+      </w:pPr>
+      <w:rPr>
+        <w:rFonts w:ascii="Symbol" w:hAnsi="Symbol" w:hint="default"/>
+      </w:rPr>
+    </w:lvl>
+    <w:lvl w:ilvl="7" w:tplc="04150003" w:tentative="1">
+      <w:start w:val="1"/>
+      <w:numFmt w:val="bullet"/>
+      <w:lvlText w:val="o"/>
+      <w:lvlJc w:val="left"/>
+      <w:pPr>
+        <w:ind w:left="5760" w:hanging="360"/>
+      </w:pPr>
+      <w:rPr>
+        <w:rFonts w:ascii="Courier New" w:hAnsi="Courier New" w:cs="Courier New" w:hint="default"/>
+      </w:rPr>
+    </w:lvl>
+    <w:lvl w:ilvl="8" w:tplc="04150005" w:tentative="1">
+      <w:start w:val="1"/>
+      <w:numFmt w:val="bullet"/>
+      <w:lvlText w:val=""/>
+      <w:lvlJc w:val="left"/>
+      <w:pPr>
+        <w:ind w:left="6480" w:hanging="360"/>
+      </w:pPr>
+      <w:rPr>
+        <w:rFonts w:ascii="Wingdings" w:hAnsi="Wingdings" w:hint="default"/>
+      </w:rPr>
+    </w:lvl>
+  </w:abstractNum>
+  <w:abstractNum w:abstractNumId="22">
     <w:nsid w:val="73380EB6"/>
     <w:multiLevelType w:val="hybridMultilevel"/>
     <w:tmpl w:val="905457F4"/>
@@ -4855,7 +6269,7 @@
       </w:pPr>
     </w:lvl>
   </w:abstractNum>
-  <w:abstractNum w:abstractNumId="16">
+  <w:abstractNum w:abstractNumId="23">
     <w:nsid w:val="7BBD4C94"/>
     <w:multiLevelType w:val="multilevel"/>
     <w:tmpl w:val="0415001F"/>
@@ -4945,52 +6359,73 @@
     <w:abstractNumId w:val="0"/>
   </w:num>
   <w:num w:numId="2">
+    <w:abstractNumId w:val="15"/>
+  </w:num>
+  <w:num w:numId="3">
+    <w:abstractNumId w:val="23"/>
+  </w:num>
+  <w:num w:numId="4">
     <w:abstractNumId w:val="10"/>
   </w:num>
-  <w:num w:numId="3">
+  <w:num w:numId="5">
+    <w:abstractNumId w:val="11"/>
+  </w:num>
+  <w:num w:numId="6">
     <w:abstractNumId w:val="16"/>
   </w:num>
-  <w:num w:numId="4">
+  <w:num w:numId="7">
+    <w:abstractNumId w:val="19"/>
+  </w:num>
+  <w:num w:numId="8">
     <w:abstractNumId w:val="6"/>
   </w:num>
-  <w:num w:numId="5">
+  <w:num w:numId="9">
+    <w:abstractNumId w:val="22"/>
+  </w:num>
+  <w:num w:numId="10">
+    <w:abstractNumId w:val="3"/>
+  </w:num>
+  <w:num w:numId="11">
+    <w:abstractNumId w:val="9"/>
+  </w:num>
+  <w:num w:numId="12">
+    <w:abstractNumId w:val="14"/>
+  </w:num>
+  <w:num w:numId="13">
+    <w:abstractNumId w:val="18"/>
+  </w:num>
+  <w:num w:numId="14">
+    <w:abstractNumId w:val="2"/>
+  </w:num>
+  <w:num w:numId="15">
+    <w:abstractNumId w:val="13"/>
+  </w:num>
+  <w:num w:numId="16">
+    <w:abstractNumId w:val="5"/>
+  </w:num>
+  <w:num w:numId="17">
+    <w:abstractNumId w:val="17"/>
+  </w:num>
+  <w:num w:numId="18">
+    <w:abstractNumId w:val="21"/>
+  </w:num>
+  <w:num w:numId="19">
     <w:abstractNumId w:val="7"/>
   </w:num>
-  <w:num w:numId="6">
-    <w:abstractNumId w:val="11"/>
+  <w:num w:numId="20">
+    <w:abstractNumId w:val="8"/>
   </w:num>
-  <w:num w:numId="7">
-    <w:abstractNumId w:val="14"/>
+  <w:num w:numId="21">
+    <w:abstractNumId w:val="20"/>
   </w:num>
-  <w:num w:numId="8">
-    <w:abstractNumId w:val="4"/>
+  <w:num w:numId="22">
+    <w:abstractNumId w:val="12"/>
   </w:num>
-  <w:num w:numId="9">
-    <w:abstractNumId w:val="15"/>
-  </w:num>
-  <w:num w:numId="10">
-    <w:abstractNumId w:val="2"/>
-  </w:num>
-  <w:num w:numId="11">
-    <w:abstractNumId w:val="5"/>
-  </w:num>
-  <w:num w:numId="12">
-    <w:abstractNumId w:val="9"/>
-  </w:num>
-  <w:num w:numId="13">
-    <w:abstractNumId w:val="13"/>
-  </w:num>
-  <w:num w:numId="14">
+  <w:num w:numId="23">
     <w:abstractNumId w:val="1"/>
   </w:num>
-  <w:num w:numId="15">
-    <w:abstractNumId w:val="8"/>
-  </w:num>
-  <w:num w:numId="16">
-    <w:abstractNumId w:val="3"/>
-  </w:num>
-  <w:num w:numId="17">
-    <w:abstractNumId w:val="12"/>
+  <w:num w:numId="24">
+    <w:abstractNumId w:val="4"/>
   </w:num>
 </w:numbering>
 </file>
@@ -5278,6 +6713,7 @@
   <w:style w:type="character" w:default="1" w:styleId="Domylnaczcionkaakapitu">
     <w:name w:val="Default Paragraph Font"/>
     <w:uiPriority w:val="1"/>
+    <w:semiHidden/>
     <w:unhideWhenUsed/>
   </w:style>
   <w:style w:type="table" w:default="1" w:styleId="Standardowy">
@@ -5482,6 +6918,22 @@
     <w:rsid w:val="00F6394D"/>
     <w:rPr>
       <w:color w:val="808080"/>
+    </w:rPr>
+  </w:style>
+  <w:style w:type="paragraph" w:customStyle="1" w:styleId="Default">
+    <w:name w:val="Default"/>
+    <w:rsid w:val="007175B8"/>
+    <w:pPr>
+      <w:autoSpaceDE w:val="0"/>
+      <w:autoSpaceDN w:val="0"/>
+      <w:adjustRightInd w:val="0"/>
+      <w:spacing w:after="0" w:line="240" w:lineRule="auto"/>
+    </w:pPr>
+    <w:rPr>
+      <w:rFonts w:ascii="Calibri" w:hAnsi="Calibri" w:cs="Calibri"/>
+      <w:color w:val="000000"/>
+      <w:sz w:val="24"/>
+      <w:szCs w:val="24"/>
     </w:rPr>
   </w:style>
 </w:styles>
@@ -5775,7 +7227,7 @@
 </file>
 
 <file path=customXml/itemProps1.xml><?xml version="1.0" encoding="utf-8"?>
-<ds:datastoreItem xmlns:ds="http://schemas.openxmlformats.org/officeDocument/2006/customXml" ds:itemID="{A1B52438-9902-45F9-A828-8AA861B37949}">
+<ds:datastoreItem xmlns:ds="http://schemas.openxmlformats.org/officeDocument/2006/customXml" ds:itemID="{E58E646A-C33E-40C2-9C82-E42BEBB49B7A}">
   <ds:schemaRefs>
     <ds:schemaRef ds:uri="http://schemas.openxmlformats.org/officeDocument/2006/bibliography"/>
   </ds:schemaRefs>

</xml_diff>

<commit_message>
Dopisanie luki o przeliczaniu
</commit_message>
<xml_diff>
--- a/doc/Politechnika Śląska.docx
+++ b/doc/Politechnika Śląska.docx
@@ -508,39 +508,7 @@
         <w:jc w:val="both"/>
       </w:pPr>
       <w:r>
-        <w:t xml:space="preserve">Podniesienie realizmu świata gry. Stosowane głównie w grach typu </w:t>
-      </w:r>
-      <w:proofErr w:type="spellStart"/>
-      <w:r>
-        <w:t>cRPG</w:t>
-      </w:r>
-      <w:proofErr w:type="spellEnd"/>
-      <w:r>
-        <w:t xml:space="preserve"> (ang. </w:t>
-      </w:r>
-      <w:proofErr w:type="spellStart"/>
-      <w:r>
-        <w:t>Copmuter</w:t>
-      </w:r>
-      <w:proofErr w:type="spellEnd"/>
-      <w:r>
-        <w:t xml:space="preserve"> </w:t>
-      </w:r>
-      <w:proofErr w:type="spellStart"/>
-      <w:r>
-        <w:t>Role-Playing</w:t>
-      </w:r>
-      <w:proofErr w:type="spellEnd"/>
-      <w:r>
-        <w:t xml:space="preserve"> </w:t>
-      </w:r>
-      <w:proofErr w:type="spellStart"/>
-      <w:r>
-        <w:t>Games</w:t>
-      </w:r>
-      <w:proofErr w:type="spellEnd"/>
-      <w:r>
-        <w:t xml:space="preserve">). </w:t>
+        <w:t xml:space="preserve">Podniesienie realizmu świata gry. Stosowane głównie w grach typu cRPG (ang. Copmuter Role-Playing Games). </w:t>
       </w:r>
       <w:r>
         <w:t>Ma za zadanie sterować poczynaniami agentów, z którymi zetknie się bohater gracza.</w:t>
@@ -703,50 +671,10 @@
       </w:pPr>
       <w:r>
         <w:tab/>
-        <w:t>Gra "</w:t>
-      </w:r>
-      <w:proofErr w:type="spellStart"/>
-      <w:r>
-        <w:t>Tennis</w:t>
-      </w:r>
-      <w:proofErr w:type="spellEnd"/>
-      <w:r>
-        <w:t xml:space="preserve"> for </w:t>
-      </w:r>
-      <w:proofErr w:type="spellStart"/>
-      <w:r>
-        <w:t>Two</w:t>
-      </w:r>
-      <w:proofErr w:type="spellEnd"/>
-      <w:r>
-        <w:t xml:space="preserve">" jest jedną z pierwszych gier wideo - jest to symulacja tenisa ziemnego, w której obraz jest wyświetlany za pomocą oscyloskopu. Została stworzona przez Williama </w:t>
-      </w:r>
-      <w:proofErr w:type="spellStart"/>
-      <w:r>
-        <w:t>Higinbothama</w:t>
-      </w:r>
-      <w:proofErr w:type="spellEnd"/>
-      <w:r>
-        <w:t xml:space="preserve"> w 1958 roku. Pierwszą grą wideo stworzoną specjalne na komputer osobisty było "</w:t>
-      </w:r>
-      <w:proofErr w:type="spellStart"/>
-      <w:r>
-        <w:t>Space</w:t>
-      </w:r>
-      <w:proofErr w:type="spellEnd"/>
-      <w:r>
-        <w:t xml:space="preserve"> War". Gra została napisana na Uniwersytecie Technicznym w Massachusetts. przez S. </w:t>
-      </w:r>
-      <w:proofErr w:type="spellStart"/>
-      <w:r>
-        <w:t>Russ</w:t>
-      </w:r>
-      <w:r>
-        <w:t>el'a</w:t>
-      </w:r>
-      <w:proofErr w:type="spellEnd"/>
-      <w:r>
-        <w:t xml:space="preserve"> na minikomputer w 1962. Obydwie te gry łączyło to, że wymagały dwóch graczy do rozgrywki. </w:t>
+        <w:t>Gra "Tennis for Two" jest jedną z pierwszych gier wideo - jest to symulacja tenisa ziemnego, w której obraz jest wyświetlany za pomocą oscyloskopu. Została stworzona przez Williama Higinbothama w 1958 roku. Pierwszą grą wideo stworzoną specjalne na komputer osobisty było "Space War". Gra została napisana na Uniwersytecie Technicznym w Massachusetts. przez S. Russ</w:t>
+      </w:r>
+      <w:r>
+        <w:t xml:space="preserve">el'a na minikomputer w 1962. Obydwie te gry łączyło to, że wymagały dwóch graczy do rozgrywki. </w:t>
       </w:r>
       <w:r>
         <w:t>Dopiero w latach siedemdziesiątych zaczęto stosować pewne proste ustalone schematy odpowiadające za poruszanie się obiektów, co można traktować jako początki sztucznej inteligencji.</w:t>
@@ -774,15 +702,7 @@
         <w:t xml:space="preserve"> - podczas pościgu za postacią gracza, na każdym z rozwidleń dróg agenci mieli różne szanse wyboru losowej</w:t>
       </w:r>
       <w:r>
-        <w:t xml:space="preserve"> drogi lub pogoni za graczem. W efekcie gracz miał odczucie, że komputerowi agenci współpracują ze sobą. Pac-Man zawierał implementacje prostej maszyny stanów, gdzie każdy z czterech agentów(duszków) mógł gonić lub uciekać przed graczem w labiryncie. Do tej pory gry bazowały na prostych lub bardziej złożonych wzorach, jak w klasycznych grach "Golden </w:t>
-      </w:r>
-      <w:proofErr w:type="spellStart"/>
-      <w:r>
-        <w:t>Axe</w:t>
-      </w:r>
-      <w:proofErr w:type="spellEnd"/>
-      <w:r>
-        <w:t>"(1987 rok) czy "Super Mario Brothers"(1985 rok), gdzie przeciwnicy zwykle poruszali się w jednym lub dwóch kierunkach, aż do napotkania gracza.</w:t>
+        <w:t xml:space="preserve"> drogi lub pogoni za graczem. W efekcie gracz miał odczucie, że komputerowi agenci współpracują ze sobą. Pac-Man zawierał implementacje prostej maszyny stanów, gdzie każdy z czterech agentów(duszków) mógł gonić lub uciekać przed graczem w labiryncie. Do tej pory gry bazowały na prostych lub bardziej złożonych wzorach, jak w klasycznych grach "Golden Axe"(1987 rok) czy "Super Mario Brothers"(1985 rok), gdzie przeciwnicy zwykle poruszali się w jednym lub dwóch kierunkach, aż do napotkania gracza.</w:t>
       </w:r>
     </w:p>
     <w:p>
@@ -792,43 +712,11 @@
       </w:pPr>
       <w:r>
         <w:tab/>
-        <w:t>Pierwszą grą akcji posiadającą sztuczną inteligencje jest "</w:t>
-      </w:r>
-      <w:proofErr w:type="spellStart"/>
-      <w:r>
-        <w:t>Goldeneye</w:t>
-      </w:r>
-      <w:proofErr w:type="spellEnd"/>
-      <w:r>
-        <w:t xml:space="preserve"> 007"(1997 rok). Pozwalała ona reagować na odpowiednio na ruch oraz akcję gracza. Komputerowi agenci posiadali zmysł wzroku i byli w stanie zauważyć czy pozostali agenci są martwi. </w:t>
+        <w:t xml:space="preserve">Pierwszą grą akcji posiadającą sztuczną inteligencje jest "Goldeneye 007"(1997 rok). Pozwalała ona reagować na odpowiednio na ruch oraz akcję gracza. Komputerowi agenci posiadali zmysł wzroku i byli w stanie zauważyć czy pozostali agenci są martwi. </w:t>
       </w:r>
       <w:r>
         <w:lastRenderedPageBreak/>
-        <w:t>Natomiast w grze "</w:t>
-      </w:r>
-      <w:proofErr w:type="spellStart"/>
-      <w:r>
-        <w:t>Thief</w:t>
-      </w:r>
-      <w:proofErr w:type="spellEnd"/>
-      <w:r>
-        <w:t xml:space="preserve">: </w:t>
-      </w:r>
-      <w:proofErr w:type="spellStart"/>
-      <w:r>
-        <w:t>The</w:t>
-      </w:r>
-      <w:proofErr w:type="spellEnd"/>
-      <w:r>
-        <w:t xml:space="preserve"> </w:t>
-      </w:r>
-      <w:proofErr w:type="spellStart"/>
-      <w:r>
-        <w:t>Dark</w:t>
-      </w:r>
-      <w:proofErr w:type="spellEnd"/>
-      <w:r>
-        <w:t xml:space="preserve"> Project"(1998 rok) rozgrywka opierała się w znaczniej mierze na symulacji zmysłów wzroku i słuchu.</w:t>
+        <w:t>Natomiast w grze "Thief: The Dark Project"(1998 rok) rozgrywka opierała się w znaczniej mierze na symulacji zmysłów wzroku i słuchu.</w:t>
       </w:r>
     </w:p>
     <w:p>
@@ -843,47 +731,7 @@
         <w:t>W latach 2001 i 2002 powstały dwie gry, które sprawiły, że gracze</w:t>
       </w:r>
       <w:r>
-        <w:t xml:space="preserve"> z niedowierzaniem patrzyli na poziom sztucznej inteligencji. Pierwsza z tych gier to "</w:t>
-      </w:r>
-      <w:proofErr w:type="spellStart"/>
-      <w:r>
-        <w:t>The</w:t>
-      </w:r>
-      <w:proofErr w:type="spellEnd"/>
-      <w:r>
-        <w:t xml:space="preserve"> </w:t>
-      </w:r>
-      <w:proofErr w:type="spellStart"/>
-      <w:r>
-        <w:t>Sims</w:t>
-      </w:r>
-      <w:proofErr w:type="spellEnd"/>
-      <w:r>
-        <w:t xml:space="preserve">" ze studia </w:t>
-      </w:r>
-      <w:proofErr w:type="spellStart"/>
-      <w:r>
-        <w:t>Maxis</w:t>
-      </w:r>
-      <w:proofErr w:type="spellEnd"/>
-      <w:r>
-        <w:t xml:space="preserve">, gdzie sztuczna inteligencja zajmowała się modelowaniem ludzkich emocji oraz potrzeb, przez co można powiedzieć, że gra była symulatorem życia. Drugą z gier jest "Black and White" ze studia </w:t>
-      </w:r>
-      <w:proofErr w:type="spellStart"/>
-      <w:r>
-        <w:t>Lionhead</w:t>
-      </w:r>
-      <w:proofErr w:type="spellEnd"/>
-      <w:r>
-        <w:t xml:space="preserve"> </w:t>
-      </w:r>
-      <w:proofErr w:type="spellStart"/>
-      <w:r>
-        <w:t>Studios</w:t>
-      </w:r>
-      <w:proofErr w:type="spellEnd"/>
-      <w:r>
-        <w:t>, w tej grze komputerowy agent posiada umysł będący siecią neuronową przez, co może uczyć się w sztucznie stworzonym środowisku. Obecnie jednak większość wykorzystuje tylko podstawowe techniki związane ze sztuczną inteligencją</w:t>
+        <w:t xml:space="preserve"> z niedowierzaniem patrzyli na poziom sztucznej inteligencji. Pierwsza z tych gier to "The Sims" ze studia Maxis, gdzie sztuczna inteligencja zajmowała się modelowaniem ludzkich emocji oraz potrzeb, przez co można powiedzieć, że gra była symulatorem życia. Drugą z gier jest "Black and White" ze studia Lionhead Studios, w tej grze komputerowy agent posiada umysł będący siecią neuronową przez, co może uczyć się w sztucznie stworzonym środowisku. Obecnie jednak większość wykorzystuje tylko podstawowe techniki związane ze sztuczną inteligencją</w:t>
       </w:r>
       <w:r>
         <w:t>. Powszechnie stosowaną techniką są maszyny stanów oraz jej pochodne.</w:t>
@@ -923,15 +771,7 @@
         <w:t xml:space="preserve"> w rankingu serwis</w:t>
       </w:r>
       <w:r>
-        <w:t>u "</w:t>
-      </w:r>
-      <w:proofErr w:type="spellStart"/>
-      <w:r>
-        <w:t>AiGameDev</w:t>
-      </w:r>
-      <w:proofErr w:type="spellEnd"/>
-      <w:r>
-        <w:t xml:space="preserve">", w kategorii </w:t>
+        <w:t xml:space="preserve">u "AiGameDev", w kategorii </w:t>
       </w:r>
       <w:r>
         <w:t xml:space="preserve">najbardziej innowacyjnych gier w historii. Dzięki osiągniętemu sukcesowi zapoczątkowały całą serię kolejnych wydań i kontynuacji, jest to jeden z kilku powodów dla których warto się im przyjrzeć. Przedstawione tutaj gry są swego rodzaju pionierami w swojej klasie. Przyszło im się zmagać z wysokimi wymaganiami przed jakimi stawiał ich silnik Sztucznej Inteligencji, co więcej udało się im te wymagania spełnić, dzięki czemu poniższe tytuły odniosły sukces. </w:t>
@@ -951,51 +791,20 @@
         <w:spacing w:line="360" w:lineRule="auto"/>
         <w:jc w:val="both"/>
       </w:pPr>
-      <w:proofErr w:type="spellStart"/>
       <w:r>
         <w:t>Thief</w:t>
       </w:r>
-      <w:proofErr w:type="spellEnd"/>
-    </w:p>
-    <w:p>
-      <w:pPr>
-        <w:spacing w:line="360" w:lineRule="auto"/>
-        <w:jc w:val="both"/>
-      </w:pPr>
-      <w:r>
-        <w:t>"</w:t>
-      </w:r>
-      <w:proofErr w:type="spellStart"/>
-      <w:r>
-        <w:t>Thief</w:t>
-      </w:r>
-      <w:proofErr w:type="spellEnd"/>
-      <w:r>
-        <w:t xml:space="preserve">: </w:t>
-      </w:r>
-      <w:proofErr w:type="spellStart"/>
-      <w:r>
-        <w:t>The</w:t>
-      </w:r>
-      <w:proofErr w:type="spellEnd"/>
-      <w:r>
-        <w:t xml:space="preserve"> </w:t>
-      </w:r>
-      <w:proofErr w:type="spellStart"/>
-      <w:r>
-        <w:t>Dark</w:t>
-      </w:r>
-      <w:proofErr w:type="spellEnd"/>
-      <w:r>
-        <w:t xml:space="preserve"> Project" jest grą </w:t>
-      </w:r>
-      <w:proofErr w:type="spellStart"/>
-      <w:r>
-        <w:t>skardankową</w:t>
-      </w:r>
-      <w:proofErr w:type="spellEnd"/>
-      <w:r>
-        <w:t xml:space="preserve">, w której gracz obserwuje świat z perspektywy pierwszej osoby. Fabuła gry przedstawia historię średniowiecznego </w:t>
+    </w:p>
+    <w:p>
+      <w:pPr>
+        <w:spacing w:line="360" w:lineRule="auto"/>
+        <w:jc w:val="both"/>
+      </w:pPr>
+      <w:r>
+        <w:t>"Thief</w:t>
+      </w:r>
+      <w:r>
+        <w:t xml:space="preserve">: The Dark Project" jest grą skardankową, w której gracz obserwuje świat z perspektywy pierwszej osoby. Fabuła gry przedstawia historię średniowiecznego </w:t>
       </w:r>
       <w:r>
         <w:t xml:space="preserve">złodzieja. Często gry w których gracz widzi świat z pierwszej osoby kojarzą się ze strzelaninami i </w:t>
@@ -1097,13 +906,8 @@
         </w:r>
       </w:fldSimple>
       <w:r>
-        <w:t xml:space="preserve"> Straż zamku w grze </w:t>
-      </w:r>
-      <w:proofErr w:type="spellStart"/>
-      <w:r>
-        <w:t>Thief</w:t>
-      </w:r>
-      <w:proofErr w:type="spellEnd"/>
+        <w:t xml:space="preserve"> Straż zamku w grze Thief</w:t>
+      </w:r>
     </w:p>
     <w:p>
       <w:r>
@@ -1237,13 +1041,8 @@
         </w:r>
       </w:fldSimple>
       <w:r>
-        <w:t xml:space="preserve"> Przykład działania zmysłów w grze </w:t>
-      </w:r>
-      <w:proofErr w:type="spellStart"/>
-      <w:r>
-        <w:t>Thief</w:t>
-      </w:r>
-      <w:proofErr w:type="spellEnd"/>
+        <w:t xml:space="preserve"> Przykład działania zmysłów w grze Thief</w:t>
+      </w:r>
     </w:p>
     <w:p/>
     <w:p>
@@ -1279,19 +1078,9 @@
         <w:spacing w:line="360" w:lineRule="auto"/>
         <w:jc w:val="both"/>
       </w:pPr>
-      <w:proofErr w:type="spellStart"/>
-      <w:r>
-        <w:t>The</w:t>
-      </w:r>
-      <w:proofErr w:type="spellEnd"/>
-      <w:r>
-        <w:t xml:space="preserve"> </w:t>
-      </w:r>
-      <w:proofErr w:type="spellStart"/>
-      <w:r>
-        <w:t>Sims</w:t>
-      </w:r>
-      <w:proofErr w:type="spellEnd"/>
+      <w:r>
+        <w:t>The Sims</w:t>
+      </w:r>
     </w:p>
     <w:p>
       <w:pPr>
@@ -1306,34 +1095,10 @@
       </w:pPr>
       <w:r>
         <w:lastRenderedPageBreak/>
-        <w:t xml:space="preserve">Grę </w:t>
-      </w:r>
-      <w:proofErr w:type="spellStart"/>
-      <w:r>
-        <w:t>The</w:t>
-      </w:r>
-      <w:proofErr w:type="spellEnd"/>
-      <w:r>
-        <w:t xml:space="preserve"> </w:t>
-      </w:r>
-      <w:proofErr w:type="spellStart"/>
-      <w:r>
-        <w:t>Sims</w:t>
-      </w:r>
-      <w:proofErr w:type="spellEnd"/>
-      <w:r>
-        <w:t xml:space="preserve"> </w:t>
-      </w:r>
-      <w:r>
-        <w:t xml:space="preserve">można przedstawić jako symulator życia człowieka. Zadaniem gracza jest zaprojektowanie domostwa oraz jego utrzymanie. W czasie gry gracz będzie musiał się zmagać z problemami życia codziennego oraz wywiązywać się z </w:t>
-      </w:r>
-      <w:proofErr w:type="spellStart"/>
-      <w:r>
-        <w:t>róznego</w:t>
-      </w:r>
-      <w:proofErr w:type="spellEnd"/>
-      <w:r>
-        <w:t xml:space="preserve"> rodzaju obowiązków. Moduł sztucznej inteligencji zajmuje się modelowaniem agentów zbliżonych do ludzi</w:t>
+        <w:t xml:space="preserve">Grę The Sims </w:t>
+      </w:r>
+      <w:r>
+        <w:t>można przedstawić jako symulator życia człowieka. Zadaniem gracza jest zaprojektowanie domostwa oraz jego utrzymanie. W czasie gry gracz będzie musiał się zmagać z problemami życia codziennego oraz wywiązywać się z róznego rodzaju obowiązków. Moduł sztucznej inteligencji zajmuje się modelowaniem agentów zbliżonych do ludzi</w:t>
       </w:r>
       <w:r>
         <w:t>, którzy posiadają własną osobowość, potrzeby, umiejętności oraz relacji z innymi agentami. Dzięki temu agencji mogą wpływać wzajemnie na siebie, swoje zachowanie oraz zaspokajać swoje potrzeby. Gra odniosła duży sukces i obecnie na rok 2014 przewidywana się premiera czwartej części serii.</w:t>
@@ -1413,21 +1178,8 @@
         </w:r>
       </w:fldSimple>
       <w:r>
-        <w:t xml:space="preserve"> Zrzut ekranu z gry </w:t>
-      </w:r>
-      <w:proofErr w:type="spellStart"/>
-      <w:r>
-        <w:t>The</w:t>
-      </w:r>
-      <w:proofErr w:type="spellEnd"/>
-      <w:r>
-        <w:t xml:space="preserve"> </w:t>
-      </w:r>
-      <w:proofErr w:type="spellStart"/>
-      <w:r>
-        <w:t>Sims</w:t>
-      </w:r>
-      <w:proofErr w:type="spellEnd"/>
+        <w:t xml:space="preserve"> Zrzut ekranu z gry The Sims</w:t>
+      </w:r>
     </w:p>
     <w:p>
       <w:pPr>
@@ -1498,34 +1250,10 @@
       </w:pPr>
       <w:r>
         <w:tab/>
-        <w:t>Model osobowości agenta w grze "</w:t>
-      </w:r>
-      <w:proofErr w:type="spellStart"/>
-      <w:r>
-        <w:t>The</w:t>
-      </w:r>
-      <w:proofErr w:type="spellEnd"/>
-      <w:r>
-        <w:t xml:space="preserve"> </w:t>
-      </w:r>
-      <w:proofErr w:type="spellStart"/>
-      <w:r>
-        <w:t>Sims</w:t>
-      </w:r>
-      <w:proofErr w:type="spellEnd"/>
-      <w:r>
-        <w:t xml:space="preserve">" jest podzielony na 4 główne kategorie: osobowość, umiejętności,  potrzeby oraz relacje z innymi agentami w grze. Osobowość jest opisana wskaźnikiem określającym każdą z </w:t>
-      </w:r>
-      <w:r>
-        <w:t xml:space="preserve">pięciu </w:t>
-      </w:r>
-      <w:proofErr w:type="spellStart"/>
-      <w:r>
-        <w:t>podkategorii</w:t>
-      </w:r>
-      <w:proofErr w:type="spellEnd"/>
-      <w:r>
-        <w:t>: niechlujny lub schludny, nieśmiały lub towarzyski, poważny lub żartobliwy, leniwy lub aktywny, złośliwy lub miły. Osobowość ma wpływ jakie czynności będzie wykonywała postać oraz jak te czynności będą na nią wpływać.  Kategorię potrzeb podzielono na dwie grupy. Umysłowe: energia, towarzystwo, zabawa, pomieszczenie oraz fizyczne: głód, komfort, pęcherz, higiena. Każdą z potrzeb definiuje się przez wartość z zakresu &lt;-100, 100&gt;</w:t>
+        <w:t xml:space="preserve">Model osobowości agenta w grze "The Sims" jest podzielony na 4 główne kategorie: osobowość, umiejętności,  potrzeby oraz relacje z innymi agentami w grze. Osobowość jest opisana wskaźnikiem określającym każdą z </w:t>
+      </w:r>
+      <w:r>
+        <w:t>pięciu podkategorii: niechlujny lub schludny, nieśmiały lub towarzyski, poważny lub żartobliwy, leniwy lub aktywny, złośliwy lub miły. Osobowość ma wpływ jakie czynności będzie wykonywała postać oraz jak te czynności będą na nią wpływać.  Kategorię potrzeb podzielono na dwie grupy. Umysłowe: energia, towarzystwo, zabawa, pomieszczenie oraz fizyczne: głód, komfort, pęcherz, higiena. Każdą z potrzeb definiuje się przez wartość z zakresu &lt;-100, 100&gt;</w:t>
       </w:r>
       <w:r>
         <w:t>. Do poznania obecnego nastroju agenta wszystkie potrzeby są modyfikowane przez odpowiadająca im wartość funkcji wagi.</w:t>
@@ -1606,23 +1334,7 @@
         </w:r>
       </w:fldSimple>
       <w:r>
-        <w:t xml:space="preserve"> </w:t>
-      </w:r>
-      <w:proofErr w:type="spellStart"/>
-      <w:r>
-        <w:t>Funcje</w:t>
-      </w:r>
-      <w:proofErr w:type="spellEnd"/>
-      <w:r>
-        <w:t xml:space="preserve"> wag </w:t>
-      </w:r>
-      <w:proofErr w:type="spellStart"/>
-      <w:r>
-        <w:t>porzeb</w:t>
-      </w:r>
-      <w:proofErr w:type="spellEnd"/>
-      <w:r>
-        <w:t xml:space="preserve"> agenta</w:t>
+        <w:t xml:space="preserve"> Funcje wag porzeb agenta</w:t>
       </w:r>
     </w:p>
     <w:p/>
@@ -1958,23 +1670,7 @@
         <w:jc w:val="both"/>
       </w:pPr>
       <w:r>
-        <w:t xml:space="preserve">"Halo: </w:t>
-      </w:r>
-      <w:proofErr w:type="spellStart"/>
-      <w:r>
-        <w:t>Combat</w:t>
-      </w:r>
-      <w:proofErr w:type="spellEnd"/>
-      <w:r>
-        <w:t xml:space="preserve"> </w:t>
-      </w:r>
-      <w:proofErr w:type="spellStart"/>
-      <w:r>
-        <w:t>Evolved</w:t>
-      </w:r>
-      <w:proofErr w:type="spellEnd"/>
-      <w:r>
-        <w:t>" jest grą akcji, w której gracz patrzy na wirtualny świat z perspektywy pierwszej osoby (FPS). Gracz wciela się w postać jednego z eli</w:t>
+        <w:t>"Halo: Combat Evolved" jest grą akcji, w której gracz patrzy na wirtualny świat z perspektywy pierwszej osoby (FPS). Gracz wciela się w postać jednego z eli</w:t>
       </w:r>
       <w:r>
         <w:t>tarnych żołnierzy i wyrusza na w</w:t>
@@ -2248,33 +1944,8 @@
           <w:i/>
           <w:iCs/>
         </w:rPr>
-        <w:t xml:space="preserve">F.E.A.R. First </w:t>
-      </w:r>
-      <w:proofErr w:type="spellStart"/>
-      <w:r>
-        <w:rPr>
-          <w:i/>
-          <w:iCs/>
-        </w:rPr>
-        <w:t>Encounter</w:t>
-      </w:r>
-      <w:proofErr w:type="spellEnd"/>
-      <w:r>
-        <w:rPr>
-          <w:i/>
-          <w:iCs/>
-        </w:rPr>
-        <w:t xml:space="preserve"> </w:t>
-      </w:r>
-      <w:proofErr w:type="spellStart"/>
-      <w:r>
-        <w:rPr>
-          <w:i/>
-          <w:iCs/>
-        </w:rPr>
-        <w:t>Assault</w:t>
-      </w:r>
-      <w:proofErr w:type="spellEnd"/>
+        <w:t>F.E.A.R. First Encounter Assault</w:t>
+      </w:r>
       <w:r>
         <w:t>” jest kolejną grą typu FPS, gdzie sterowany przez gracza bohater jest członkiem organizacji rządowej do spraw zwalczania terroryzmu. Podczas gry bohater wyrusza na jedną z misji w pięcioosobowej drużynie.</w:t>
       </w:r>
@@ -2353,16 +2024,8 @@
         <w:rPr>
           <w:color w:val="C00000"/>
         </w:rPr>
-        <w:t xml:space="preserve">// </w:t>
-      </w:r>
-      <w:proofErr w:type="spellStart"/>
-      <w:r>
-        <w:rPr>
-          <w:color w:val="C00000"/>
-        </w:rPr>
-        <w:t>refaktor</w:t>
-      </w:r>
-      <w:proofErr w:type="spellEnd"/>
+        <w:t>// refaktor</w:t>
+      </w:r>
     </w:p>
     <w:p>
       <w:pPr>
@@ -2382,31 +2045,7 @@
         <w:tab/>
       </w:r>
       <w:r>
-        <w:t xml:space="preserve">Występują tylko dwa stany w niskopoziomowej maszynie stanów, które przyjmują wiele parametrów, przez co potrafią obsłużyć wiele zdarzeń. Użycie systemu planowania STRIPS (ang. Stanford </w:t>
-      </w:r>
-      <w:proofErr w:type="spellStart"/>
-      <w:r>
-        <w:t>Research</w:t>
-      </w:r>
-      <w:proofErr w:type="spellEnd"/>
-      <w:r>
-        <w:t xml:space="preserve"> </w:t>
-      </w:r>
-      <w:proofErr w:type="spellStart"/>
-      <w:r>
-        <w:t>Institute</w:t>
-      </w:r>
-      <w:proofErr w:type="spellEnd"/>
-      <w:r>
-        <w:t xml:space="preserve"> Problem </w:t>
-      </w:r>
-      <w:proofErr w:type="spellStart"/>
-      <w:r>
-        <w:t>Solver</w:t>
-      </w:r>
-      <w:proofErr w:type="spellEnd"/>
-      <w:r>
-        <w:t>), który analizuje zależności każdej czynności i informuje w jaki sposó</w:t>
+        <w:t>Występują tylko dwa stany w niskopoziomowej maszynie stanów, które przyjmują wiele parametrów, przez co potrafią obsłużyć wiele zdarzeń. Użycie systemu planowania STRIPS (ang. Stanford Research Institute Problem Solver), który analizuje zależności każdej czynności i informuje w jaki sposó</w:t>
       </w:r>
       <w:r>
         <w:t>b je zrealizowa</w:t>
@@ -2592,23 +2231,7 @@
         <w:spacing w:line="360" w:lineRule="auto"/>
       </w:pPr>
       <w:r>
-        <w:t xml:space="preserve">Silnik korzystający z architektury BDI (ang. </w:t>
-      </w:r>
-      <w:proofErr w:type="spellStart"/>
-      <w:r>
-        <w:t>Belief-Desire-Intention</w:t>
-      </w:r>
-      <w:proofErr w:type="spellEnd"/>
-      <w:r>
-        <w:t xml:space="preserve"> - </w:t>
-      </w:r>
-      <w:proofErr w:type="spellStart"/>
-      <w:r>
-        <w:t>Przekonanie-Pragnienie-Zamiar</w:t>
-      </w:r>
-      <w:proofErr w:type="spellEnd"/>
-      <w:r>
-        <w:t>),</w:t>
+        <w:t>Silnik korzystający z architektury BDI (ang. Belief-Desire-Intention - Przekonanie-Pragnienie-Zamiar),</w:t>
       </w:r>
     </w:p>
     <w:p>
@@ -2786,31 +2409,7 @@
         <w:jc w:val="both"/>
       </w:pPr>
       <w:r>
-        <w:t>Technika automatów stanów skończonych była wykorzystywana już w latach 90.  jej funkcją było kontrolowanie wirtualnych agentów. Automaty stały  się tak popularne i użyteczne, że są stosowane do zarządzania AI, również w najnowszych wysokobudżetowych produkcjach. Wykorzystuje się je też w komputerowych grach fabularnych (</w:t>
-      </w:r>
-      <w:proofErr w:type="spellStart"/>
-      <w:r>
-        <w:t>cRPG</w:t>
-      </w:r>
-      <w:proofErr w:type="spellEnd"/>
-      <w:r>
-        <w:t xml:space="preserve"> - ang. computer Role </w:t>
-      </w:r>
-      <w:proofErr w:type="spellStart"/>
-      <w:r>
-        <w:t>Playing</w:t>
-      </w:r>
-      <w:proofErr w:type="spellEnd"/>
-      <w:r>
-        <w:t xml:space="preserve"> </w:t>
-      </w:r>
-      <w:proofErr w:type="spellStart"/>
-      <w:r>
-        <w:t>Game</w:t>
-      </w:r>
-      <w:proofErr w:type="spellEnd"/>
-      <w:r>
-        <w:t xml:space="preserve">) </w:t>
+        <w:t xml:space="preserve">Technika automatów stanów skończonych była wykorzystywana już w latach 90.  jej funkcją było kontrolowanie wirtualnych agentów. Automaty stały  się tak popularne i użyteczne, że są stosowane do zarządzania AI, również w najnowszych wysokobudżetowych produkcjach. Wykorzystuje się je też w komputerowych grach fabularnych (cRPG - ang. computer Role Playing Game) </w:t>
       </w:r>
       <w:r>
         <w:t>do sterowania dialogami gracza z agentami. Co więcej zarządzają obiektu w grze, przechowują stan rozgrywki (np. zwycięstwo, porażka, wykonane zadanie, postać dotarła do punktu docelowego), przetwarzają komendy gracza oraz zarządzają światem gry.</w:t>
@@ -3137,31 +2736,7 @@
         <w:t xml:space="preserve">Sieci neuronowe od wielu lat </w:t>
       </w:r>
       <w:r>
-        <w:t xml:space="preserve">zamierzano przystosować do tworzenia sztucznej inteligencji w grach komputerowych. W 2000 roku swoją premierę miała gra </w:t>
-      </w:r>
-      <w:proofErr w:type="spellStart"/>
-      <w:r>
-        <w:t>Collin</w:t>
-      </w:r>
-      <w:proofErr w:type="spellEnd"/>
-      <w:r>
-        <w:t xml:space="preserve"> </w:t>
-      </w:r>
-      <w:proofErr w:type="spellStart"/>
-      <w:r>
-        <w:t>MaRae</w:t>
-      </w:r>
-      <w:proofErr w:type="spellEnd"/>
-      <w:r>
-        <w:t xml:space="preserve"> </w:t>
-      </w:r>
-      <w:proofErr w:type="spellStart"/>
-      <w:r>
-        <w:t>Rall</w:t>
-      </w:r>
-      <w:proofErr w:type="spellEnd"/>
-      <w:r>
-        <w:t xml:space="preserve"> 2.0 - gra będąca symulatorem wyścigów. Gra ta zawierała implementacje sieci neuronowej. Za dane wejściowe przyjmowała ona parametry opisujące trasę jaką miał przejechać agent przykładowo: krzywizna łuku drogi, rodzaj gruntu, parametry techniczne pojazdu. Zadaniem tej sieci było wygenerowanie odpowiednich danych wy</w:t>
+        <w:t>zamierzano przystosować do tworzenia sztucznej inteligencji w grach komputerowych. W 2000 roku swoją premierę miała gra Collin MaRae Rall 2.0 - gra będąca symulatorem wyścigów. Gra ta zawierała implementacje sieci neuronowej. Za dane wejściowe przyjmowała ona parametry opisujące trasę jaką miał przejechać agent przykładowo: krzywizna łuku drogi, rodzaj gruntu, parametry techniczne pojazdu. Zadaniem tej sieci było wygenerowanie odpowiednich danych wy</w:t>
       </w:r>
       <w:r>
         <w:t>jściowych bazując na parametrach</w:t>
@@ -3212,15 +2787,7 @@
         <w:jc w:val="both"/>
       </w:pPr>
       <w:r>
-        <w:t xml:space="preserve">W 1987 roku Craig </w:t>
-      </w:r>
-      <w:proofErr w:type="spellStart"/>
-      <w:r>
-        <w:t>Raynolds</w:t>
-      </w:r>
-      <w:proofErr w:type="spellEnd"/>
-      <w:r>
-        <w:t xml:space="preserve"> </w:t>
+        <w:t xml:space="preserve">W 1987 roku Craig Raynolds </w:t>
       </w:r>
       <w:r>
         <w:t>przedstawił artykuł, w którym opracował 3 zasady, które w połącz</w:t>
@@ -3229,15 +2796,7 @@
         <w:t>e</w:t>
       </w:r>
       <w:r>
-        <w:t xml:space="preserve">niu umożliwiały grupie agentów realistyczne zbiorowe zachowanie podobne do zachowań stadnych znanych ze świata zwierząt np. ławic ryb, stad ptaków. </w:t>
-      </w:r>
-      <w:proofErr w:type="spellStart"/>
-      <w:r>
-        <w:t>Raynolds</w:t>
-      </w:r>
-      <w:proofErr w:type="spellEnd"/>
-      <w:r>
-        <w:t xml:space="preserve"> określił te trzy zasady jako sterownie zacho</w:t>
+        <w:t>niu umożliwiały grupie agentów realistyczne zbiorowe zachowanie podobne do zachowań stadnych znanych ze świata zwierząt np. ławic ryb, stad ptaków. Raynolds określił te trzy zasady jako sterownie zacho</w:t>
       </w:r>
       <w:r>
         <w:t>waniem. Prezentują się one nastę</w:t>
@@ -3432,15 +2991,7 @@
         <w:t xml:space="preserve">może zostać przypisana do dowolnego punktu na mapie przez </w:t>
       </w:r>
       <w:r>
-        <w:t xml:space="preserve">gracza w dowolnym momencie czas, patrolujący strażnik w grze </w:t>
-      </w:r>
-      <w:proofErr w:type="spellStart"/>
-      <w:r>
-        <w:t>skradankowej</w:t>
-      </w:r>
-      <w:proofErr w:type="spellEnd"/>
-      <w:r>
-        <w:t xml:space="preserve"> może potrzebować przemieścić się do najbliższego punktu alarmowego, żeby wezwać ws</w:t>
+        <w:t>gracza w dowolnym momencie czas, patrolujący strażnik w grze skradankowej może potrzebować przemieścić się do najbliższego punktu alarmowego, żeby wezwać ws</w:t>
       </w:r>
       <w:r>
         <w:t xml:space="preserve">parcie, a w grach platformowych może </w:t>
@@ -3475,15 +3026,7 @@
       </w:pPr>
       <w:r>
         <w:tab/>
-        <w:t xml:space="preserve">To właśnie jest istotą odnajdywania ścieżki (ang. </w:t>
-      </w:r>
-      <w:proofErr w:type="spellStart"/>
-      <w:r>
-        <w:t>Pathfinding</w:t>
-      </w:r>
-      <w:proofErr w:type="spellEnd"/>
-      <w:r>
-        <w:t>), czasami nazywane także planowaniem ścieżki - znajduję się każdym silniku gry posiadającym moduł odpowiedzialny za sztuczną inteligencję. W przedstawionym poniżej modelu</w:t>
+        <w:t>To właśnie jest istotą odnajdywania ścieżki (ang. Pathfinding), czasami nazywane także planowaniem ścieżki - znajduję się każdym silniku gry posiadającym moduł odpowiedzialny za sztuczną inteligencję. W przedstawionym poniżej modelu</w:t>
       </w:r>
       <w:r>
         <w:t xml:space="preserve"> (Ilustracja 7)</w:t>
@@ -3537,31 +3080,7 @@
         <w:t xml:space="preserve"> się dostać do celu. </w:t>
       </w:r>
       <w:r>
-        <w:t xml:space="preserve">Jest to pewnego rodzaju odmiana modułu odnajdywania ścieżki zwana odnajdywaniem ścieżki otwartego celu (ang. </w:t>
-      </w:r>
-      <w:proofErr w:type="spellStart"/>
-      <w:r>
-        <w:t>open</w:t>
-      </w:r>
-      <w:proofErr w:type="spellEnd"/>
-      <w:r>
-        <w:t xml:space="preserve"> </w:t>
-      </w:r>
-      <w:proofErr w:type="spellStart"/>
-      <w:r>
-        <w:t>goal</w:t>
-      </w:r>
-      <w:proofErr w:type="spellEnd"/>
-      <w:r>
-        <w:t xml:space="preserve"> </w:t>
-      </w:r>
-      <w:proofErr w:type="spellStart"/>
-      <w:r>
-        <w:t>pathfinding</w:t>
-      </w:r>
-      <w:proofErr w:type="spellEnd"/>
-      <w:r>
-        <w:t>), może</w:t>
+        <w:t>Jest to pewnego rodzaju odmiana modułu odnajdywania ścieżki zwana odnajdywaniem ścieżki otwartego celu (ang. open goal pathfinding), może</w:t>
       </w:r>
       <w:r>
         <w:t xml:space="preserve"> być użyta do pracy zarówna nad ścieżką jaki i miejscem przeznaczenia.</w:t>
@@ -3797,39 +3316,7 @@
         <w:spacing w:line="360" w:lineRule="auto"/>
       </w:pPr>
       <w:r>
-        <w:t xml:space="preserve">Graf jest matematyczną strukturą często reprezentowaną przez schemat graficzny. Graf składa się z </w:t>
-      </w:r>
-      <w:proofErr w:type="spellStart"/>
-      <w:r>
-        <w:t>dwóuch</w:t>
-      </w:r>
-      <w:proofErr w:type="spellEnd"/>
-      <w:r>
-        <w:t xml:space="preserve"> </w:t>
-      </w:r>
-      <w:proofErr w:type="spellStart"/>
-      <w:r>
-        <w:t>róznych</w:t>
-      </w:r>
-      <w:proofErr w:type="spellEnd"/>
-      <w:r>
-        <w:t xml:space="preserve"> rodzajów elementów. Są to węzły często rysowane jako punkty lub koła w schemacie grafu oraz krawędzie będące połączeniami </w:t>
-      </w:r>
-      <w:proofErr w:type="spellStart"/>
-      <w:r>
-        <w:t>wezłów</w:t>
-      </w:r>
-      <w:proofErr w:type="spellEnd"/>
-      <w:r>
-        <w:t xml:space="preserve"> przedstawiane w postaci linii. Ilustracja xx </w:t>
-      </w:r>
-      <w:proofErr w:type="spellStart"/>
-      <w:r>
-        <w:t>przedstawie</w:t>
-      </w:r>
-      <w:proofErr w:type="spellEnd"/>
-      <w:r>
-        <w:t xml:space="preserve"> strukturę grafu.</w:t>
+        <w:t>Graf jest matematyczną strukturą często reprezentowaną przez schemat graficzny. Graf składa się z dwóuch róznych rodzajów elementów. Są to węzły często rysowane jako punkty lub koła w schemacie grafu oraz krawędzie będące połączeniami wezłów przedstawiane w postaci linii. Ilustracja xx przedstawie strukturę grafu.</w:t>
       </w:r>
     </w:p>
     <w:p>
@@ -3842,15 +3329,7 @@
         <w:t xml:space="preserve">Formalnie graf składa się ze zbioru węzłów i zestawu połączeń, w którym </w:t>
       </w:r>
       <w:r>
-        <w:t xml:space="preserve">połączenie jest po prostu nieuporządkowaną parą </w:t>
-      </w:r>
-      <w:proofErr w:type="spellStart"/>
-      <w:r>
-        <w:t>wezłów</w:t>
-      </w:r>
-      <w:proofErr w:type="spellEnd"/>
-      <w:r>
-        <w:t xml:space="preserve"> (węzłów na końcach połączenia).</w:t>
+        <w:t>połączenie jest po prostu nieuporządkowaną parą wezłów (węzłów na końcach połączenia).</w:t>
       </w:r>
     </w:p>
     <w:p>
@@ -3875,15 +3354,7 @@
       </w:r>
       <w:r>
         <w:lastRenderedPageBreak/>
-        <w:t xml:space="preserve">przeciwnym razie możemy </w:t>
-      </w:r>
-      <w:proofErr w:type="spellStart"/>
-      <w:r>
-        <w:t>uzyc</w:t>
-      </w:r>
-      <w:proofErr w:type="spellEnd"/>
-      <w:r>
-        <w:t xml:space="preserve"> połączeń do podróży przez węzły pośrednie znajdujące się na ścieżce.</w:t>
+        <w:t>przeciwnym razie możemy uzyc połączeń do podróży przez węzły pośrednie znajdujące się na ścieżce.</w:t>
       </w:r>
       <w:r>
         <w:t xml:space="preserve"> </w:t>
@@ -4265,15 +3736,7 @@
         <w:t xml:space="preserve">punkt reprezentatywny dla pokoju będzie się w jego środku, a dla schodów w ich centrum. </w:t>
       </w:r>
       <w:r>
-        <w:t xml:space="preserve">Jeśli pokój jest duży a schody są długie to jest całkiem prawdopodobne że odległość między punktami reprezentatywnymi będzie duża, co za tym idzie koszt również będzie duży. Często można spotkać diagramy grafów odnajdywania ścieżek -przykład na </w:t>
-      </w:r>
-      <w:proofErr w:type="spellStart"/>
-      <w:r>
-        <w:t>ilutracji</w:t>
-      </w:r>
-      <w:proofErr w:type="spellEnd"/>
-      <w:r>
-        <w:t xml:space="preserve"> xx, gdzie punkt reprezentatywny jest oznaczony do każdego regionu.</w:t>
+        <w:t>Jeśli pokój jest duży a schody są długie to jest całkiem prawdopodobne że odległość między punktami reprezentatywnymi będzie duża, co za tym idzie koszt również będzie duży. Często można spotkać diagramy grafów odnajdywania ścieżek -przykład na ilutracji xx, gdzie punkt reprezentatywny jest oznaczony do każdego regionu.</w:t>
       </w:r>
     </w:p>
     <w:p/>
@@ -4388,39 +3851,7 @@
         <w:t xml:space="preserve">Posiadanie przez krawędź ujemnego kosztu, może wydawać się całkowicie nie uzasadnione. Nie można mieć ujemnego dystansu między węzłami oraz nie można mieć ujemnego czasu, aby dostać się do danego miejsca. Mimo to matematyczna teoria grafów dopuszcza ujemne wagi i mają one bezpośrednie zastosowanie w niektórych praktycznych problemach. Jednak problemy te znajdują się całkowicie poza zasięgiem świata gier komputerowych </w:t>
       </w:r>
       <w:r>
-        <w:t xml:space="preserve">i nie będę omawiane na łamach tej pracy.  Pisanie algorytmów, które mogą pracować z ujemnymi wagami jest zazwyczaj bardziej złożone, niż dla tych, które mają sztywne wymogi stosowanie nieujemnych wag. W szczególności, Dijkstra i algorytmy A* powinny być stosowane wyłącznie z </w:t>
-      </w:r>
-      <w:proofErr w:type="spellStart"/>
-      <w:r>
-        <w:t>nieujemnyi</w:t>
-      </w:r>
-      <w:proofErr w:type="spellEnd"/>
-      <w:r>
-        <w:t xml:space="preserve"> wagami. </w:t>
-      </w:r>
-      <w:proofErr w:type="spellStart"/>
-      <w:r>
-        <w:t>Możeliwe</w:t>
-      </w:r>
-      <w:proofErr w:type="spellEnd"/>
-      <w:r>
-        <w:t xml:space="preserve"> jest </w:t>
-      </w:r>
-      <w:proofErr w:type="spellStart"/>
-      <w:r>
-        <w:t>skonstruwanie</w:t>
-      </w:r>
-      <w:proofErr w:type="spellEnd"/>
-      <w:r>
-        <w:t xml:space="preserve"> grafu z ujemnymi wagami takiego, że algorytm zajmujący się procesem odnajdywania ścieżki zwróci </w:t>
-      </w:r>
-      <w:proofErr w:type="spellStart"/>
-      <w:r>
-        <w:t>rozsądy</w:t>
-      </w:r>
-      <w:proofErr w:type="spellEnd"/>
-      <w:r>
-        <w:t xml:space="preserve"> wynik. W większości przypadków, jednakże, Dijkstra i A* wejdzie w pętlę nieskończoną. I nie jest to błąd algorytmów. Z punktu widzenia matematycznego nie ma czegoś takiego  jak najkrótsza ścieżka przez wiele grafów w ujemnymi wagami - takie rozwiązanie po prostu nie istnieje. Używając terminu "koszt" w tej pracy brana jest pod uwaga wyłącznie nieujemna waga. Kosz jest zawsze liczbą dodatnią. Twórcy gier wspólnie przyznają, że nigdy nie stosowali ujemnych wag ani algorytmów do nich przystosowanych</w:t>
+        <w:t>i nie będę omawiane na łamach tej pracy.  Pisanie algorytmów, które mogą pracować z ujemnymi wagami jest zazwyczaj bardziej złożone, niż dla tych, które mają sztywne wymogi stosowanie nieujemnych wag. W szczególności, Dijkstra i algorytmy A* powinny być stosowane wyłącznie z nieujemnyi wagami. Możeliwe jest skonstruwanie grafu z ujemnymi wagami takiego, że algorytm zajmujący się procesem odnajdywania ścieżki zwróci rozsądy wynik. W większości przypadków, jednakże, Dijkstra i A* wejdzie w pętlę nieskończoną. I nie jest to błąd algorytmów. Z punktu widzenia matematycznego nie ma czegoś takiego  jak najkrótsza ścieżka przez wiele grafów w ujemnymi wagami - takie rozwiązanie po prostu nie istnieje. Używając terminu "koszt" w tej pracy brana jest pod uwaga wyłącznie nieujemna waga. Kosz jest zawsze liczbą dodatnią. Twórcy gier wspólnie przyznają, że nigdy nie stosowali ujemnych wag ani algorytmów do nich przystosowanych</w:t>
       </w:r>
       <w:r>
         <w:t xml:space="preserve"> w procesie tworzenia gier komputerowych.</w:t>
@@ -4460,60 +3891,20 @@
         <w:t xml:space="preserve"> obsługują bardziej złożone formy grafów takie jak graf skierowany. Jest on często używany przez programistów gier komputerowych. </w:t>
       </w:r>
       <w:r>
-        <w:t xml:space="preserve">Jak dotąd zostało przyjmowane, że możliwe jest, aby poruszać się pomiędzy węzłem A i węzłem B (pokój i schody przykładowo), to możliwe jest też, aby </w:t>
-      </w:r>
-      <w:proofErr w:type="spellStart"/>
-      <w:r>
-        <w:t>przejśc</w:t>
-      </w:r>
-      <w:proofErr w:type="spellEnd"/>
-      <w:r>
-        <w:t xml:space="preserve"> z </w:t>
-      </w:r>
-      <w:proofErr w:type="spellStart"/>
-      <w:r>
-        <w:t>wesła</w:t>
-      </w:r>
-      <w:proofErr w:type="spellEnd"/>
-      <w:r>
-        <w:t xml:space="preserve"> B do węzła A. Połączenia są dostępne w obie strony, a koszt przejścia jest taki sam w obu kierunkach. </w:t>
+        <w:t xml:space="preserve">Jak dotąd zostało przyjmowane, że możliwe jest, aby poruszać się pomiędzy węzłem A i węzłem B (pokój i schody przykładowo), to możliwe jest też, aby przejśc z wesła B do węzła A. Połączenia są dostępne w obie strony, a koszt przejścia jest taki sam w obu kierunkach. </w:t>
       </w:r>
       <w:r>
         <w:t xml:space="preserve"> </w:t>
       </w:r>
       <w:r>
-        <w:t xml:space="preserve">Skierowany graf zakłada, że połączenia są dostępne tylko w jednym kierunku. Jeśli postać gracza może dotrzeć z węzła A do węzła B i odwrotnie to będzie to reprezentowane na grafie jako dwa połączenia: jedno z A do B i drugie z B do A. Jest to przydatne w wielu sytuacjach. Po pierwsze, nie jest zawsze tak, że </w:t>
-      </w:r>
-      <w:proofErr w:type="spellStart"/>
-      <w:r>
-        <w:t>możliwośc</w:t>
-      </w:r>
-      <w:proofErr w:type="spellEnd"/>
-      <w:r>
-        <w:t xml:space="preserve"> przejścia z </w:t>
+        <w:t xml:space="preserve">Skierowany graf zakłada, że połączenia są dostępne tylko w jednym kierunku. Jeśli postać gracza może dotrzeć z węzła A do węzła B i odwrotnie to będzie to reprezentowane na grafie jako dwa połączenia: jedno z A do B i drugie z B do A. Jest to przydatne w wielu sytuacjach. Po pierwsze, nie jest zawsze tak, że możliwośc przejścia z </w:t>
       </w:r>
       <w:r>
         <w:lastRenderedPageBreak/>
-        <w:t xml:space="preserve">punktu A do B oznacza że w drugą </w:t>
-      </w:r>
-      <w:proofErr w:type="spellStart"/>
-      <w:r>
-        <w:t>strone</w:t>
-      </w:r>
-      <w:proofErr w:type="spellEnd"/>
-      <w:r>
-        <w:t xml:space="preserve"> jest to osiągalne.  Jeśli węzeł oznacza </w:t>
-      </w:r>
-      <w:r>
-        <w:t xml:space="preserve">podłogę na piętrze, a B reprezentują podłogę </w:t>
-      </w:r>
-      <w:proofErr w:type="spellStart"/>
-      <w:r>
-        <w:t>magazaynu</w:t>
-      </w:r>
-      <w:proofErr w:type="spellEnd"/>
-      <w:r>
-        <w:t xml:space="preserve"> znajdującego się pod pokojem, to postać może łatwo spaść z A do B, ale nie będzie w stanie wrócić ponownie.</w:t>
+        <w:t xml:space="preserve">punktu A do B oznacza że w drugą strone jest to osiągalne.  Jeśli węzeł oznacza </w:t>
+      </w:r>
+      <w:r>
+        <w:t>podłogę na piętrze, a B reprezentują podłogę magazaynu znajdującego się pod pokojem, to postać może łatwo spaść z A do B, ale nie będzie w stanie wrócić ponownie.</w:t>
       </w:r>
     </w:p>
     <w:p/>
@@ -4579,47 +3970,7 @@
         <w:jc w:val="both"/>
       </w:pPr>
       <w:r>
-        <w:t xml:space="preserve">Po drugie posiadając dwa połączenia w różnych kierunkach, oznacza to, że mogą istnieć dwa </w:t>
-      </w:r>
-      <w:proofErr w:type="spellStart"/>
-      <w:r>
-        <w:t>rózne</w:t>
-      </w:r>
-      <w:proofErr w:type="spellEnd"/>
-      <w:r>
-        <w:t xml:space="preserve"> koszty. Za przykład można ponownie podać pokój na piętrze oraz magazyn znajdujący się pod nim, z tym, że do naszego świata dodajemy drabinę. Zastanawiając się o </w:t>
-      </w:r>
-      <w:proofErr w:type="spellStart"/>
-      <w:r>
-        <w:t>ksztach</w:t>
-      </w:r>
-      <w:proofErr w:type="spellEnd"/>
-      <w:r>
-        <w:t xml:space="preserve"> w kategoriach czasu skok z pokoju do magazynu nie zajmuje w ogóle czasu, ale może upłynąć kilka sekund zanim postać gracza zdąży się wspiąć z powrotem na górę po drabinie. Ponieważ koszty są </w:t>
-      </w:r>
-      <w:proofErr w:type="spellStart"/>
-      <w:r>
-        <w:t>związne</w:t>
-      </w:r>
-      <w:proofErr w:type="spellEnd"/>
-      <w:r>
-        <w:t xml:space="preserve"> z każdym połączeniem mogą być po prostu </w:t>
-      </w:r>
-      <w:proofErr w:type="spellStart"/>
-      <w:r>
-        <w:t>reprezntowane</w:t>
-      </w:r>
-      <w:proofErr w:type="spellEnd"/>
-      <w:r>
-        <w:t xml:space="preserve">: połączenie A(piętro) z B(magazyn) ma mały koszt, a połączenie z B do A ma większy koszt. Matematycznie graf skierowanie jest </w:t>
-      </w:r>
-      <w:proofErr w:type="spellStart"/>
-      <w:r>
-        <w:t>indetyczny</w:t>
-      </w:r>
-      <w:proofErr w:type="spellEnd"/>
-      <w:r>
-        <w:t xml:space="preserve"> jak graf nieskierowany </w:t>
+        <w:t xml:space="preserve">Po drugie posiadając dwa połączenia w różnych kierunkach, oznacza to, że mogą istnieć dwa rózne koszty. Za przykład można ponownie podać pokój na piętrze oraz magazyn znajdujący się pod nim, z tym, że do naszego świata dodajemy drabinę. Zastanawiając się o ksztach w kategoriach czasu skok z pokoju do magazynu nie zajmuje w ogóle czasu, ale może upłynąć kilka sekund zanim postać gracza zdąży się wspiąć z powrotem na górę po drabinie. Ponieważ koszty są związne z każdym połączeniem mogą być po prostu reprezntowane: połączenie A(piętro) z B(magazyn) ma mały koszt, a połączenie z B do A ma większy koszt. Matematycznie graf skierowanie jest indetyczny jak graf nieskierowany </w:t>
       </w:r>
       <w:r>
         <w:t>z wyjątkiem pary węzłów, które stanowią połączenie jest teraz uporządkowane. Podczas gdy połączenie &lt;węzeł A, węzeł B, koszt&gt; w nieskierowanym grafie jest identyczny do połączenia &lt;węzeł B, węzeł A, koszt&gt; (tak długo jak koszty są identyczne ) w grafie skierowanych są one po prostu innymi połączeniami.</w:t>
@@ -4726,28 +4077,24 @@
           <w:rFonts w:ascii="Courier New" w:hAnsi="Courier New" w:cs="Courier New"/>
         </w:rPr>
       </w:pPr>
-      <w:proofErr w:type="spellStart"/>
       <w:r>
         <w:rPr>
           <w:rFonts w:ascii="Courier New" w:hAnsi="Courier New" w:cs="Courier New"/>
         </w:rPr>
         <w:t>interface</w:t>
       </w:r>
-      <w:proofErr w:type="spellEnd"/>
       <w:r>
         <w:rPr>
           <w:rFonts w:ascii="Courier New" w:hAnsi="Courier New" w:cs="Courier New"/>
         </w:rPr>
         <w:t xml:space="preserve"> </w:t>
       </w:r>
-      <w:proofErr w:type="spellStart"/>
       <w:r>
         <w:rPr>
           <w:rFonts w:ascii="Courier New" w:hAnsi="Courier New" w:cs="Courier New"/>
         </w:rPr>
         <w:t>Graph</w:t>
       </w:r>
-      <w:proofErr w:type="spellEnd"/>
     </w:p>
     <w:p>
       <w:pPr>
@@ -4785,21 +4132,7 @@
           <w:rFonts w:ascii="Courier New" w:hAnsi="Courier New" w:cs="Courier New"/>
         </w:rPr>
         <w:tab/>
-        <w:t xml:space="preserve">/*Zwraca tablice połączeń (interfejs </w:t>
-      </w:r>
-      <w:proofErr w:type="spellStart"/>
-      <w:r>
-        <w:rPr>
-          <w:rFonts w:ascii="Courier New" w:hAnsi="Courier New" w:cs="Courier New"/>
-        </w:rPr>
-        <w:t>Connection</w:t>
-      </w:r>
-      <w:proofErr w:type="spellEnd"/>
-      <w:r>
-        <w:rPr>
-          <w:rFonts w:ascii="Courier New" w:hAnsi="Courier New" w:cs="Courier New"/>
-        </w:rPr>
-        <w:t xml:space="preserve">) </w:t>
+        <w:t xml:space="preserve">/*Zwraca tablice połączeń (interfejs Connection) </w:t>
       </w:r>
       <w:r>
         <w:rPr>
@@ -4826,62 +4159,7 @@
           <w:rFonts w:ascii="Courier New" w:hAnsi="Courier New" w:cs="Courier New"/>
         </w:rPr>
         <w:tab/>
-      </w:r>
-      <w:proofErr w:type="spellStart"/>
-      <w:r>
-        <w:rPr>
-          <w:rFonts w:ascii="Courier New" w:hAnsi="Courier New" w:cs="Courier New"/>
-        </w:rPr>
-        <w:t>Connection</w:t>
-      </w:r>
-      <w:proofErr w:type="spellEnd"/>
-      <w:r>
-        <w:rPr>
-          <w:rFonts w:ascii="Courier New" w:hAnsi="Courier New" w:cs="Courier New"/>
-        </w:rPr>
-        <w:t xml:space="preserve"> [] </w:t>
-      </w:r>
-      <w:proofErr w:type="spellStart"/>
-      <w:r>
-        <w:rPr>
-          <w:rFonts w:ascii="Courier New" w:hAnsi="Courier New" w:cs="Courier New"/>
-        </w:rPr>
-        <w:t>getConnetions</w:t>
-      </w:r>
-      <w:proofErr w:type="spellEnd"/>
-      <w:r>
-        <w:rPr>
-          <w:rFonts w:ascii="Courier New" w:hAnsi="Courier New" w:cs="Courier New"/>
-        </w:rPr>
-        <w:t>(</w:t>
-      </w:r>
-      <w:proofErr w:type="spellStart"/>
-      <w:r>
-        <w:rPr>
-          <w:rFonts w:ascii="Courier New" w:hAnsi="Courier New" w:cs="Courier New"/>
-        </w:rPr>
-        <w:t>Node</w:t>
-      </w:r>
-      <w:proofErr w:type="spellEnd"/>
-      <w:r>
-        <w:rPr>
-          <w:rFonts w:ascii="Courier New" w:hAnsi="Courier New" w:cs="Courier New"/>
-        </w:rPr>
-        <w:t xml:space="preserve"> </w:t>
-      </w:r>
-      <w:proofErr w:type="spellStart"/>
-      <w:r>
-        <w:rPr>
-          <w:rFonts w:ascii="Courier New" w:hAnsi="Courier New" w:cs="Courier New"/>
-        </w:rPr>
-        <w:t>fromNode</w:t>
-      </w:r>
-      <w:proofErr w:type="spellEnd"/>
-      <w:r>
-        <w:rPr>
-          <w:rFonts w:ascii="Courier New" w:hAnsi="Courier New" w:cs="Courier New"/>
-        </w:rPr>
-        <w:t>);</w:t>
+        <w:t>Connection [] getConnetions(Node fromNode);</w:t>
       </w:r>
     </w:p>
     <w:p>
@@ -4928,28 +4206,12 @@
           <w:rFonts w:ascii="Courier New" w:hAnsi="Courier New" w:cs="Courier New"/>
         </w:rPr>
       </w:pPr>
-      <w:proofErr w:type="spellStart"/>
       <w:r>
         <w:rPr>
           <w:rFonts w:ascii="Courier New" w:hAnsi="Courier New" w:cs="Courier New"/>
         </w:rPr>
-        <w:t>interface</w:t>
-      </w:r>
-      <w:proofErr w:type="spellEnd"/>
-      <w:r>
-        <w:rPr>
-          <w:rFonts w:ascii="Courier New" w:hAnsi="Courier New" w:cs="Courier New"/>
-        </w:rPr>
-        <w:t xml:space="preserve"> </w:t>
-      </w:r>
-      <w:proofErr w:type="spellStart"/>
-      <w:r>
-        <w:rPr>
-          <w:rFonts w:ascii="Courier New" w:hAnsi="Courier New" w:cs="Courier New"/>
-        </w:rPr>
-        <w:t>Connection</w:t>
-      </w:r>
-      <w:proofErr w:type="spellEnd"/>
+        <w:t>interface Connection</w:t>
+      </w:r>
     </w:p>
     <w:p>
       <w:pPr>
@@ -5007,34 +4269,7 @@
           <w:rFonts w:ascii="Courier New" w:hAnsi="Courier New" w:cs="Courier New"/>
         </w:rPr>
         <w:tab/>
-      </w:r>
-      <w:proofErr w:type="spellStart"/>
-      <w:r>
-        <w:rPr>
-          <w:rFonts w:ascii="Courier New" w:hAnsi="Courier New" w:cs="Courier New"/>
-        </w:rPr>
-        <w:t>uint</w:t>
-      </w:r>
-      <w:proofErr w:type="spellEnd"/>
-      <w:r>
-        <w:rPr>
-          <w:rFonts w:ascii="Courier New" w:hAnsi="Courier New" w:cs="Courier New"/>
-        </w:rPr>
-        <w:t xml:space="preserve"> </w:t>
-      </w:r>
-      <w:proofErr w:type="spellStart"/>
-      <w:r>
-        <w:rPr>
-          <w:rFonts w:ascii="Courier New" w:hAnsi="Courier New" w:cs="Courier New"/>
-        </w:rPr>
-        <w:t>getCost</w:t>
-      </w:r>
-      <w:proofErr w:type="spellEnd"/>
-      <w:r>
-        <w:rPr>
-          <w:rFonts w:ascii="Courier New" w:hAnsi="Courier New" w:cs="Courier New"/>
-        </w:rPr>
-        <w:t>();</w:t>
+        <w:t>uint getCost();</w:t>
       </w:r>
     </w:p>
     <w:p>
@@ -5087,34 +4322,7 @@
           <w:rFonts w:ascii="Courier New" w:hAnsi="Courier New" w:cs="Courier New"/>
         </w:rPr>
         <w:tab/>
-      </w:r>
-      <w:proofErr w:type="spellStart"/>
-      <w:r>
-        <w:rPr>
-          <w:rFonts w:ascii="Courier New" w:hAnsi="Courier New" w:cs="Courier New"/>
-        </w:rPr>
-        <w:t>Node</w:t>
-      </w:r>
-      <w:proofErr w:type="spellEnd"/>
-      <w:r>
-        <w:rPr>
-          <w:rFonts w:ascii="Courier New" w:hAnsi="Courier New" w:cs="Courier New"/>
-        </w:rPr>
-        <w:t xml:space="preserve"> </w:t>
-      </w:r>
-      <w:proofErr w:type="spellStart"/>
-      <w:r>
-        <w:rPr>
-          <w:rFonts w:ascii="Courier New" w:hAnsi="Courier New" w:cs="Courier New"/>
-        </w:rPr>
-        <w:t>getFromNode</w:t>
-      </w:r>
-      <w:proofErr w:type="spellEnd"/>
-      <w:r>
-        <w:rPr>
-          <w:rFonts w:ascii="Courier New" w:hAnsi="Courier New" w:cs="Courier New"/>
-        </w:rPr>
-        <w:t>();</w:t>
+        <w:t>Node getFromNode();</w:t>
       </w:r>
     </w:p>
     <w:p>
@@ -5167,34 +4375,7 @@
           <w:rFonts w:ascii="Courier New" w:hAnsi="Courier New" w:cs="Courier New"/>
         </w:rPr>
         <w:tab/>
-      </w:r>
-      <w:proofErr w:type="spellStart"/>
-      <w:r>
-        <w:rPr>
-          <w:rFonts w:ascii="Courier New" w:hAnsi="Courier New" w:cs="Courier New"/>
-        </w:rPr>
-        <w:t>Node</w:t>
-      </w:r>
-      <w:proofErr w:type="spellEnd"/>
-      <w:r>
-        <w:rPr>
-          <w:rFonts w:ascii="Courier New" w:hAnsi="Courier New" w:cs="Courier New"/>
-        </w:rPr>
-        <w:t xml:space="preserve"> </w:t>
-      </w:r>
-      <w:proofErr w:type="spellStart"/>
-      <w:r>
-        <w:rPr>
-          <w:rFonts w:ascii="Courier New" w:hAnsi="Courier New" w:cs="Courier New"/>
-        </w:rPr>
-        <w:t>getToNode</w:t>
-      </w:r>
-      <w:proofErr w:type="spellEnd"/>
-      <w:r>
-        <w:rPr>
-          <w:rFonts w:ascii="Courier New" w:hAnsi="Courier New" w:cs="Courier New"/>
-        </w:rPr>
-        <w:t>();</w:t>
+        <w:t>Node getToNode();</w:t>
       </w:r>
     </w:p>
     <w:p>
@@ -5223,15 +4404,7 @@
     </w:p>
     <w:p>
       <w:r>
-        <w:t xml:space="preserve">Interfejs </w:t>
-      </w:r>
-      <w:proofErr w:type="spellStart"/>
-      <w:r>
-        <w:t>Graph</w:t>
-      </w:r>
-      <w:proofErr w:type="spellEnd"/>
-      <w:r>
-        <w:t xml:space="preserve"> będzie zwracał tablicę obiektów połączeń dla każdego węzła, który został o to zapytany. Z</w:t>
+        <w:t>Interfejs Graph będzie zwracał tablicę obiektów połączeń dla każdego węzła, który został o to zapytany. Z</w:t>
       </w:r>
       <w:r>
         <w:t>a pomocą</w:t>
@@ -5245,31 +4418,7 @@
     </w:p>
     <w:p>
       <w:r>
-        <w:t xml:space="preserve">Bardziej </w:t>
-      </w:r>
-      <w:proofErr w:type="spellStart"/>
-      <w:r>
-        <w:t>skąpliwoana</w:t>
-      </w:r>
-      <w:proofErr w:type="spellEnd"/>
-      <w:r>
-        <w:t xml:space="preserve"> implementacja </w:t>
-      </w:r>
-      <w:proofErr w:type="spellStart"/>
-      <w:r>
-        <w:t>moze</w:t>
-      </w:r>
-      <w:proofErr w:type="spellEnd"/>
-      <w:r>
-        <w:t xml:space="preserve"> liczyć koszt tylko wtedy kiedy jest to wymagane, korzystając z obecnej informacji na temat struktury poziomu. Należy zauważyć, że nie ma określonego typu danych dla węzła w tym interfejsie, </w:t>
-      </w:r>
-      <w:proofErr w:type="spellStart"/>
-      <w:r>
-        <w:t>pnoieważ</w:t>
-      </w:r>
-      <w:proofErr w:type="spellEnd"/>
-      <w:r>
-        <w:t xml:space="preserve"> nie ma potrzeby specyfikowania go. W wielu przypadkach wystarczy tylko </w:t>
+        <w:t xml:space="preserve">Bardziej skąpliwoana implementacja moze liczyć koszt tylko wtedy kiedy jest to wymagane, korzystając z obecnej informacji na temat struktury poziomu. Należy zauważyć, że nie ma określonego typu danych dla węzła w tym interfejsie, pnoieważ nie ma potrzeby specyfikowania go. W wielu przypadkach wystarczy tylko </w:t>
       </w:r>
       <w:r>
         <w:t>nadać węzłowi unikalny numer i użyć liczb całkowitych jako typ danych. Jest to bardzo dobra implementacja, ponieważ otwiera pewne specyficzne i bardzo szybie możliwości optymalizacyjne algorytmu A*.</w:t>
@@ -5292,15 +4441,7 @@
     <w:p/>
     <w:p>
       <w:r>
-        <w:t xml:space="preserve">Nazwa algorytm Dijkstry wzięła sie od holenderskiego matematyka </w:t>
-      </w:r>
-      <w:proofErr w:type="spellStart"/>
-      <w:r>
-        <w:t>Edsger</w:t>
-      </w:r>
-      <w:proofErr w:type="spellEnd"/>
-      <w:r>
-        <w:t xml:space="preserve"> Dijkstra</w:t>
+        <w:t>Nazwa algorytm Dijkstry wzięła sie od holenderskiego matematyka Edsger Dijkstra</w:t>
       </w:r>
       <w:r>
         <w:t xml:space="preserve">, który </w:t>
@@ -5593,15 +4734,7 @@
         <w:t xml:space="preserve"> strzałki z kredy wskazują zawsze najkrótszą drogę do punktu startowego. Bardziej szczegółowo można powiedzieć, że Dijkstra działa iteracyjnie. W każdej iteracji rozważany jest jeden węzeł grafu </w:t>
       </w:r>
       <w:r>
-        <w:t xml:space="preserve">i </w:t>
-      </w:r>
-      <w:proofErr w:type="spellStart"/>
-      <w:r>
-        <w:t>podąrzą</w:t>
-      </w:r>
-      <w:proofErr w:type="spellEnd"/>
-      <w:r>
-        <w:t xml:space="preserve"> wychodzącymi z niego połączeniami. W pierwszej iteracji sprawdzi węzeł początkowy. W kolejnych krokach wybiera węzeł do rozważenia za pomocą algorytmu, który zostanie potem krótko omówiony. </w:t>
+        <w:t xml:space="preserve">i podąrzą wychodzącymi z niego połączeniami. W pierwszej iteracji sprawdzi węzeł początkowy. W kolejnych krokach wybiera węzeł do rozważenia za pomocą algorytmu, który zostanie potem krótko omówiony. </w:t>
       </w:r>
       <w:r>
         <w:t xml:space="preserve">Na potrzeby nazewnictwa iteracji węzła zostanie przyjęte określenie "bieżący węzeł". </w:t>
@@ -5630,15 +4763,7 @@
         <w:t xml:space="preserve"> dotychczasowym</w:t>
       </w:r>
       <w:r>
-        <w:t xml:space="preserve"> dla każdego połączenia w węźle końcowym jest po prostu koszt połączenia. </w:t>
-      </w:r>
-      <w:proofErr w:type="spellStart"/>
-      <w:r>
-        <w:t>Ilustracj</w:t>
-      </w:r>
-      <w:proofErr w:type="spellEnd"/>
-      <w:r>
-        <w:t xml:space="preserve"> xx pokazuje sytuacje pierwszej iteracji. Każdy węzeł połączony z węzłem startowym ma koszt </w:t>
+        <w:t xml:space="preserve"> dla każdego połączenia w węźle końcowym jest po prostu koszt połączenia. Ilustracj xx pokazuje sytuacje pierwszej iteracji. Każdy węzeł połączony z węzłem startowym ma koszt </w:t>
       </w:r>
       <w:r>
         <w:t xml:space="preserve">dotychczasowy </w:t>
@@ -5780,15 +4905,7 @@
         </w:r>
       </w:fldSimple>
       <w:r>
-        <w:t xml:space="preserve"> </w:t>
-      </w:r>
-      <w:proofErr w:type="spellStart"/>
-      <w:r>
-        <w:t>Dijkastra</w:t>
-      </w:r>
-      <w:proofErr w:type="spellEnd"/>
-      <w:r>
-        <w:t xml:space="preserve"> pierwsza iteracja</w:t>
+        <w:t xml:space="preserve"> Dijkastra pierwsza iteracja</w:t>
       </w:r>
     </w:p>
     <w:p/>
@@ -6052,15 +5169,7 @@
         <w:t xml:space="preserve">Ilustracja x. Węzeł D jest węzłem docelowym i zostaje od odnaleziony podczas przetwarzania węzła B. W tym momencie algorytm zostaje przerwany i </w:t>
       </w:r>
       <w:r>
-        <w:t xml:space="preserve">zwracana jest ścieżka </w:t>
-      </w:r>
-      <w:proofErr w:type="spellStart"/>
-      <w:r>
-        <w:t>A-B-D</w:t>
-      </w:r>
-      <w:proofErr w:type="spellEnd"/>
-      <w:r>
-        <w:t>, która nie jest najkrótszą ścieżką</w:t>
+        <w:t>zwracana jest ścieżka A-B-D, która nie jest najkrótszą ścieżką</w:t>
       </w:r>
       <w:r>
         <w:t>. Aby mieć pewność, że znaleziona ścieżka jest najkrótszą, algorytm musi działać dalej dopóki cel nie będzie miał najmniejszego dotychczasowego kosztu. W tym i tylko w tym punkcie obliczeń każdy inny punkt(znajdujący się na liście otwartej lub nieprzetworzony) będzie posiadał dłuższą drogę.</w:t>
@@ -6091,13 +5200,26 @@
       <w:r>
         <w:t xml:space="preserve">Z tego powodu większość programistów implementując </w:t>
       </w:r>
-      <w:proofErr w:type="spellStart"/>
-      <w:r>
-        <w:t>Dijkstre</w:t>
-      </w:r>
-      <w:proofErr w:type="spellEnd"/>
-      <w:r>
-        <w:t xml:space="preserve"> przerywa algorytm odnajdywania ścieżki dopóki nie natknie się on na węzeł końcowy, niż raczej pozwala się algorytmowi działać dalej dopóki węzeł docelowy zostanie wybrany z otwartej listy. </w:t>
+      <w:r>
+        <w:t>algorytm Dijkstry</w:t>
+      </w:r>
+      <w:r>
+        <w:t xml:space="preserve"> przerywa algorytm odnajdywania ścieżki dopóki nie natknie się on na węzeł końcowy, </w:t>
+      </w:r>
+      <w:r>
+        <w:t>zamiast</w:t>
+      </w:r>
+      <w:r>
+        <w:t xml:space="preserve"> pozwolić </w:t>
+      </w:r>
+      <w:r>
+        <w:t>algorytmowi działać dalej</w:t>
+      </w:r>
+      <w:r>
+        <w:t>,</w:t>
+      </w:r>
+      <w:r>
+        <w:t xml:space="preserve"> dopóki węzeł docelowy zostanie wybrany z otwartej listy. </w:t>
       </w:r>
     </w:p>
     <w:p/>
@@ -6132,14 +5254,7 @@
     <w:p>
       <w:r>
         <w:tab/>
-      </w:r>
-      <w:proofErr w:type="spellStart"/>
-      <w:r>
-        <w:t>Ilustacja</w:t>
-      </w:r>
-      <w:proofErr w:type="spellEnd"/>
-      <w:r>
-        <w:t xml:space="preserve"> xx przestawia prosty graf zaraz po tym jak algorytm zakończył działanie. Znaleziona lista połączeń zawiera węzły od celu do początku - jej odwrócenie pozwoli uzyskać poszukiwaną drogę.</w:t>
+        <w:t>Ilustacja xx przestawia prosty graf zaraz po tym jak algorytm zakończył działanie. Znaleziona lista połączeń zawiera węzły od celu do początku - jej odwrócenie pozwoli uzyskać poszukiwaną drogę.</w:t>
       </w:r>
     </w:p>
     <w:p>
@@ -6248,11 +5363,9 @@
         <w:tab/>
         <w:t>Dany jest graf (</w:t>
       </w:r>
-      <w:proofErr w:type="spellStart"/>
-      <w:r>
-        <w:t>skerowany</w:t>
-      </w:r>
-      <w:proofErr w:type="spellEnd"/>
+      <w:r>
+        <w:t>skierowany</w:t>
+      </w:r>
       <w:r>
         <w:t xml:space="preserve"> o nieujemnych wagach) i dwa węzły w tym grafie (startowy i docelowy). Zadaniem algo</w:t>
       </w:r>
@@ -6309,47 +5422,31 @@
         <w:t xml:space="preserve"> tam otwarta lista w najniższymi dotychczasowymi kosztami</w:t>
       </w:r>
       <w:r>
-        <w:t xml:space="preserve">, ponadto zostaje tam wybrany węzeł, który jest najbardziej prawdopodobny do dotarcia do celu. Użyte </w:t>
-      </w:r>
-      <w:proofErr w:type="spellStart"/>
-      <w:r>
-        <w:t>sformuowałnie</w:t>
-      </w:r>
-      <w:proofErr w:type="spellEnd"/>
-      <w:r>
-        <w:t xml:space="preserve"> "</w:t>
-      </w:r>
-      <w:proofErr w:type="spellStart"/>
-      <w:r>
-        <w:t>najbarddziej</w:t>
-      </w:r>
-      <w:proofErr w:type="spellEnd"/>
-      <w:r>
-        <w:t xml:space="preserve"> </w:t>
-      </w:r>
-      <w:proofErr w:type="spellStart"/>
-      <w:r>
-        <w:t>pradowpodobny</w:t>
-      </w:r>
-      <w:proofErr w:type="spellEnd"/>
-      <w:r>
-        <w:t xml:space="preserve">" mówi, że jest to kontrolowane przez heurystykę. Jeśli </w:t>
-      </w:r>
-      <w:proofErr w:type="spellStart"/>
-      <w:r>
-        <w:t>haurystyka</w:t>
-      </w:r>
-      <w:proofErr w:type="spellEnd"/>
-      <w:r>
-        <w:t xml:space="preserve"> została dobrana trafnie to algorytm będzie efektywny, w przeciwnym </w:t>
-      </w:r>
-      <w:proofErr w:type="spellStart"/>
-      <w:r>
-        <w:t>wpadku</w:t>
-      </w:r>
-      <w:proofErr w:type="spellEnd"/>
-      <w:r>
-        <w:t xml:space="preserve"> efektywność będzie gorsza od Dijkstry.</w:t>
+        <w:t>, ponadto zostaje tam wybrany węzeł, który jest najbardziej prawdopodobny do dotarcia do ce</w:t>
+      </w:r>
+      <w:r>
+        <w:t>lu. Użyte sformułowanie "najbar</w:t>
+      </w:r>
+      <w:r>
+        <w:t>dziej pra</w:t>
+      </w:r>
+      <w:r>
+        <w:t>wdo</w:t>
+      </w:r>
+      <w:r>
+        <w:t>podobny" mówi, że jest to kontrol</w:t>
+      </w:r>
+      <w:r>
+        <w:t>owane przez heurystykę. Jeśli he</w:t>
+      </w:r>
+      <w:r>
+        <w:t>urystyka została dobrana trafnie to algorytm będzie efektywny, w przeciwnym w</w:t>
+      </w:r>
+      <w:r>
+        <w:t>y</w:t>
+      </w:r>
+      <w:r>
+        <w:t>padku efektywność będzie gorsza od Dijkstry.</w:t>
       </w:r>
     </w:p>
     <w:p>
@@ -6600,10 +5697,92 @@
     <w:p>
       <w:r>
         <w:tab/>
-        <w:t>To powoduje pewnie problem. ....... 264</w:t>
+        <w:t>To powoduje pewien problem. Jeśli niepewny węzeł zostanie przetworzony i u</w:t>
+      </w:r>
+      <w:r>
+        <w:t>mieszczony na liście zamkniętej, to znaczy że wszystkie jego połączenia zostały sprawdzone. Może się zdarzyć</w:t>
+      </w:r>
+      <w:r>
+        <w:t>,</w:t>
+      </w:r>
+      <w:r>
+        <w:t xml:space="preserve"> że zbiór wszystkich węzłów ma koszt </w:t>
+      </w:r>
+      <w:r>
+        <w:t xml:space="preserve">dotychczasowy obliczony na podstawie kosztu jednego z niepewnych węzłów. W takim przypadku aktualizacja tylko tego węzła nie wystarczy. </w:t>
+      </w:r>
+      <w:r>
+        <w:t xml:space="preserve">Należy dokonać aktualizacji wszystkich </w:t>
+      </w:r>
+      <w:r>
+        <w:lastRenderedPageBreak/>
+        <w:t>połączeń</w:t>
+      </w:r>
+      <w:r>
+        <w:t>, przez propagacje nowej wartości. W przypadku węzła na liście ot</w:t>
+      </w:r>
+      <w:r>
+        <w:t>wartej nie jest to konieczne - jak wiadomo połączenia węzłów na liście otwartej nie zostały jeszcze przetworzone.</w:t>
+      </w:r>
+      <w:r>
+        <w:t xml:space="preserve"> Istnieje metoda, która pozwoli na ponownie przeliczenie i propagacje nowej wartości. Można to osiągnąć poprzez usunięcie węzła z listy zamkniętej i umieszczenie go na liście otwartej. </w:t>
+      </w:r>
+      <w:r>
+        <w:t xml:space="preserve">Algorytm będzie dalej </w:t>
+      </w:r>
+      <w:r>
+        <w:t>kontynuował swój proces przetwarzając usunięty węzeł</w:t>
+      </w:r>
+      <w:r>
+        <w:t>, umieszczając</w:t>
+      </w:r>
+      <w:r>
+        <w:t xml:space="preserve"> go ponownie na liście zamkniętej.</w:t>
+      </w:r>
+      <w:r>
+        <w:t xml:space="preserve"> Każdy węzeł, które</w:t>
+      </w:r>
+      <w:r>
+        <w:t>go wartość kosztu jest związana z ponownie rozpatrywanym węzłem, zostanie przetworzony jeszcze raz.</w:t>
+      </w:r>
+    </w:p>
+    <w:p>
+      <w:r>
+        <w:t>Ilustacja xx przestawia aktualizacje grafu - jest to analogiczna sytuacja do poprzednio przedstawionego grafu, lecz dwie iteracje później. Przedstawia on sytuacje</w:t>
+      </w:r>
+      <w:r>
+        <w:t>, w której aktualizowany</w:t>
+      </w:r>
+      <w:r>
+        <w:t xml:space="preserve"> jest zamknięty węzeł</w:t>
+      </w:r>
+      <w:r>
+        <w:t xml:space="preserve">. Nowa trasa do węzła E przez węzeł C jest szybsza, więc dane węzła E </w:t>
+      </w:r>
+      <w:r>
+        <w:t xml:space="preserve">odpowiednio </w:t>
+      </w:r>
+      <w:r>
+        <w:t xml:space="preserve">aktualizowane </w:t>
+      </w:r>
+      <w:r>
+        <w:t>i zostaje on umieszczony</w:t>
+      </w:r>
+      <w:r>
+        <w:t xml:space="preserve"> na otwartej liście. W następnej iteracji wartość węz</w:t>
+      </w:r>
+      <w:r>
+        <w:t>ła G zostaje zmieniona. Tak, więc węzły znajdujące się na zamkniętej liście mają</w:t>
+      </w:r>
+      <w:r>
+        <w:t xml:space="preserve"> zmienioną wartość kosztu i zostają z niej usunięte oraz przeniesione do listy otwartej. Otwarte węzły, które mają zmienione wartość zostają na otwartej liście.</w:t>
+      </w:r>
+      <w:r>
+        <w:t xml:space="preserve"> </w:t>
       </w:r>
     </w:p>
     <w:p/>
+    <w:p/>
     <w:p>
       <w:r>
         <w:t>Przerywanie algorytmu</w:t>
@@ -6619,7 +5798,6 @@
     </w:p>
     <w:p>
       <w:r>
-        <w:lastRenderedPageBreak/>
         <w:tab/>
         <w:t xml:space="preserve">Często jednak zdarza sie, że węzeł posiadający najmniejszy estymowany koszt całkowity może potem </w:t>
       </w:r>
@@ -6707,6 +5885,7 @@
           <w:noProof/>
           <w:lang w:eastAsia="pl-PL"/>
         </w:rPr>
+        <w:lastRenderedPageBreak/>
         <w:drawing>
           <wp:inline distT="0" distB="0" distL="0" distR="0">
             <wp:extent cx="5572125" cy="2933700"/>
@@ -6793,7 +5972,6 @@
         <w:spacing w:line="360" w:lineRule="auto"/>
       </w:pPr>
       <w:r>
-        <w:lastRenderedPageBreak/>
         <w:t>Nawigacja</w:t>
       </w:r>
       <w:r>
@@ -10648,7 +9826,7 @@
 </file>
 
 <file path=customXml/itemProps1.xml><?xml version="1.0" encoding="utf-8"?>
-<ds:datastoreItem xmlns:ds="http://schemas.openxmlformats.org/officeDocument/2006/customXml" ds:itemID="{6951DB4A-BAD1-4373-BD42-B994ED372038}">
+<ds:datastoreItem xmlns:ds="http://schemas.openxmlformats.org/officeDocument/2006/customXml" ds:itemID="{4BB3C789-53FB-4DB1-A660-F3B7E38FBD62}">
   <ds:schemaRefs>
     <ds:schemaRef ds:uri="http://schemas.openxmlformats.org/officeDocument/2006/bibliography"/>
   </ds:schemaRefs>

</xml_diff>

<commit_message>
realizacja i koncepcja rozdziały
</commit_message>
<xml_diff>
--- a/doc/Politechnika Śląska.docx
+++ b/doc/Politechnika Śląska.docx
@@ -529,39 +529,10 @@
         <w:t>Podniesienie realizmu świata gry. Stosowane głównie w grac</w:t>
       </w:r>
       <w:r>
-        <w:t xml:space="preserve">h typu </w:t>
-      </w:r>
-      <w:proofErr w:type="spellStart"/>
-      <w:r>
-        <w:t>cRPG</w:t>
-      </w:r>
-      <w:proofErr w:type="spellEnd"/>
-      <w:r>
-        <w:t xml:space="preserve"> (ang. </w:t>
-      </w:r>
-      <w:proofErr w:type="spellStart"/>
-      <w:r>
-        <w:t>Copmuter</w:t>
-      </w:r>
-      <w:proofErr w:type="spellEnd"/>
-      <w:r>
-        <w:t xml:space="preserve"> Role </w:t>
-      </w:r>
-      <w:proofErr w:type="spellStart"/>
-      <w:r>
-        <w:t>Playing</w:t>
-      </w:r>
-      <w:proofErr w:type="spellEnd"/>
-      <w:r>
-        <w:t xml:space="preserve"> </w:t>
-      </w:r>
-      <w:proofErr w:type="spellStart"/>
-      <w:r>
-        <w:t>Games</w:t>
-      </w:r>
-      <w:proofErr w:type="spellEnd"/>
-      <w:r>
-        <w:t xml:space="preserve">). </w:t>
+        <w:t xml:space="preserve">h typu cRPG (ang. Copmuter Role </w:t>
+      </w:r>
+      <w:r>
+        <w:t xml:space="preserve">Playing Games). </w:t>
       </w:r>
       <w:r>
         <w:t>Ma za zadanie sterować poczynaniami agentów, z którymi zetknie się bohater gracza.</w:t>
@@ -760,56 +731,16 @@
       </w:pPr>
       <w:r>
         <w:tab/>
-        <w:t>Gra "</w:t>
-      </w:r>
-      <w:proofErr w:type="spellStart"/>
-      <w:r>
-        <w:t>Tennis</w:t>
-      </w:r>
-      <w:proofErr w:type="spellEnd"/>
-      <w:r>
-        <w:t xml:space="preserve"> for </w:t>
-      </w:r>
-      <w:proofErr w:type="spellStart"/>
-      <w:r>
-        <w:t>Two</w:t>
-      </w:r>
-      <w:proofErr w:type="spellEnd"/>
-      <w:r>
-        <w:t xml:space="preserve">" jest jedną z pierwszych gier wideo - jest to symulacja tenisa ziemnego, w której obraz jest wyświetlany za pomocą oscyloskopu. Została stworzona przez Williama </w:t>
-      </w:r>
-      <w:proofErr w:type="spellStart"/>
-      <w:r>
-        <w:t>Higinbothama</w:t>
-      </w:r>
-      <w:proofErr w:type="spellEnd"/>
-      <w:r>
-        <w:t xml:space="preserve"> w 1958 roku. Pierwszą grą wideo stworzoną specjalne na komputer osobisty było "</w:t>
-      </w:r>
-      <w:proofErr w:type="spellStart"/>
-      <w:r>
-        <w:t>Space</w:t>
-      </w:r>
-      <w:proofErr w:type="spellEnd"/>
-      <w:r>
-        <w:t xml:space="preserve"> War". Gra została</w:t>
+        <w:t>Gra "Tennis for Two" jest jedną z pierwszych gier wideo - jest to symulacja tenisa ziemnego, w której obraz jest wyświetlany za pomocą oscyloskopu. Została stworzona przez Williama Higinbothama w 1958 roku. Pierwszą grą wideo stworzoną specjalne na komputer osobisty było "Space War". Gra została</w:t>
       </w:r>
       <w:r>
         <w:t xml:space="preserve"> napisana </w:t>
       </w:r>
       <w:r>
-        <w:t xml:space="preserve">przez S. </w:t>
-      </w:r>
-      <w:proofErr w:type="spellStart"/>
-      <w:r>
-        <w:t>Russ</w:t>
-      </w:r>
-      <w:r>
-        <w:t>el'a</w:t>
-      </w:r>
-      <w:proofErr w:type="spellEnd"/>
-      <w:r>
-        <w:t xml:space="preserve"> na minikomputer w 1962</w:t>
+        <w:t>przez S. Russ</w:t>
+      </w:r>
+      <w:r>
+        <w:t>el'a na minikomputer w 1962</w:t>
       </w:r>
       <w:r>
         <w:t xml:space="preserve"> roku</w:t>
@@ -861,15 +792,7 @@
         <w:t>c</w:t>
       </w:r>
       <w:r>
-        <w:t xml:space="preserve">ach, jak w klasycznych grach "Golden </w:t>
-      </w:r>
-      <w:proofErr w:type="spellStart"/>
-      <w:r>
-        <w:t>Axe</w:t>
-      </w:r>
-      <w:proofErr w:type="spellEnd"/>
-      <w:r>
-        <w:t>"</w:t>
+        <w:t>ach, jak w klasycznych grach "Golden Axe"</w:t>
       </w:r>
       <w:r>
         <w:t xml:space="preserve"> </w:t>
@@ -891,15 +814,7 @@
       </w:pPr>
       <w:r>
         <w:tab/>
-        <w:t>Pierwszą grą akcji posiadającą sztuczną inteligencje jest "</w:t>
-      </w:r>
-      <w:proofErr w:type="spellStart"/>
-      <w:r>
-        <w:t>Goldeneye</w:t>
-      </w:r>
-      <w:proofErr w:type="spellEnd"/>
-      <w:r>
-        <w:t xml:space="preserve"> 007"</w:t>
+        <w:t>Pierwszą grą akcji posiadającą sztuczną inteligencje jest "Goldeneye 007"</w:t>
       </w:r>
       <w:r>
         <w:t xml:space="preserve"> </w:t>
@@ -909,35 +824,11 @@
       </w:r>
       <w:r>
         <w:lastRenderedPageBreak/>
-        <w:t>Natomiast w grze "</w:t>
-      </w:r>
-      <w:proofErr w:type="spellStart"/>
-      <w:r>
-        <w:t>Thief</w:t>
-      </w:r>
-      <w:proofErr w:type="spellEnd"/>
-      <w:r>
-        <w:t xml:space="preserve">: </w:t>
-      </w:r>
-      <w:proofErr w:type="spellStart"/>
-      <w:r>
-        <w:t>The</w:t>
-      </w:r>
-      <w:proofErr w:type="spellEnd"/>
+        <w:t>Natomiast w grze "Thief: The Dark Project"</w:t>
+      </w:r>
       <w:r>
         <w:t xml:space="preserve"> </w:t>
       </w:r>
-      <w:proofErr w:type="spellStart"/>
-      <w:r>
-        <w:t>Dark</w:t>
-      </w:r>
-      <w:proofErr w:type="spellEnd"/>
-      <w:r>
-        <w:t xml:space="preserve"> Project"</w:t>
-      </w:r>
-      <w:r>
-        <w:t xml:space="preserve"> </w:t>
-      </w:r>
       <w:r>
         <w:t>(1998 rok) rozgrywka opierała się w znaczniej mierze na symulacji zmysłów wzroku i słuchu.</w:t>
       </w:r>
@@ -957,47 +848,7 @@
         <w:t>W latach 2001 i 2002 powstały dwie gry, które sprawiły, że gracze</w:t>
       </w:r>
       <w:r>
-        <w:t xml:space="preserve"> z niedowierzaniem patrzyli na poziom sztucznej inteligencji. Pierwsza z tych gier to "</w:t>
-      </w:r>
-      <w:proofErr w:type="spellStart"/>
-      <w:r>
-        <w:t>The</w:t>
-      </w:r>
-      <w:proofErr w:type="spellEnd"/>
-      <w:r>
-        <w:t xml:space="preserve"> </w:t>
-      </w:r>
-      <w:proofErr w:type="spellStart"/>
-      <w:r>
-        <w:t>Sims</w:t>
-      </w:r>
-      <w:proofErr w:type="spellEnd"/>
-      <w:r>
-        <w:t xml:space="preserve">" ze studia </w:t>
-      </w:r>
-      <w:proofErr w:type="spellStart"/>
-      <w:r>
-        <w:t>Maxis</w:t>
-      </w:r>
-      <w:proofErr w:type="spellEnd"/>
-      <w:r>
-        <w:t xml:space="preserve">, gdzie sztuczna inteligencja zajmowała się modelowaniem ludzkich emocji oraz potrzeb, przez co można powiedzieć, że gra była symulatorem życia. Drugą z gier jest "Black and White" ze studia </w:t>
-      </w:r>
-      <w:proofErr w:type="spellStart"/>
-      <w:r>
-        <w:t>Lionhead</w:t>
-      </w:r>
-      <w:proofErr w:type="spellEnd"/>
-      <w:r>
-        <w:t xml:space="preserve"> </w:t>
-      </w:r>
-      <w:proofErr w:type="spellStart"/>
-      <w:r>
-        <w:t>Studios</w:t>
-      </w:r>
-      <w:proofErr w:type="spellEnd"/>
-      <w:r>
-        <w:t>, w tej grze komputerowy agent posiada umysł będący siecią neuronową przez, co może uczyć się w sztucznie stworzonym środowisku. Obecnie jednak większość wykorzystuje tylko podstawowe techniki związane ze sztuczną inteligencją</w:t>
+        <w:t xml:space="preserve"> z niedowierzaniem patrzyli na poziom sztucznej inteligencji. Pierwsza z tych gier to "The Sims" ze studia Maxis, gdzie sztuczna inteligencja zajmowała się modelowaniem ludzkich emocji oraz potrzeb, przez co można powiedzieć, że gra była symulatorem życia. Drugą z gier jest "Black and White" ze studia Lionhead Studios, w tej grze komputerowy agent posiada umysł będący siecią neuronową przez, co może uczyć się w sztucznie stworzonym środowisku. Obecnie jednak większość wykorzystuje tylko podstawowe techniki związane ze sztuczną inteligencją</w:t>
       </w:r>
       <w:r>
         <w:t>. Powszechnie stosowaną techniką są maszyny stanów oraz jej pochodne.</w:t>
@@ -1047,15 +898,7 @@
         <w:t xml:space="preserve"> w rankingu serwis</w:t>
       </w:r>
       <w:r>
-        <w:t>u "</w:t>
-      </w:r>
-      <w:proofErr w:type="spellStart"/>
-      <w:r>
-        <w:t>AiGameDev</w:t>
-      </w:r>
-      <w:proofErr w:type="spellEnd"/>
-      <w:r>
-        <w:t xml:space="preserve">", w kategorii </w:t>
+        <w:t xml:space="preserve">u "AiGameDev", w kategorii </w:t>
       </w:r>
       <w:r>
         <w:t xml:space="preserve">najbardziej innowacyjnych gier w historii. Dzięki osiągniętemu sukcesowi zapoczątkowały całą serię kolejnych wydań i kontynuacji, jest to jeden z kilku powodów dla których warto się im przyjrzeć. Przedstawione tutaj gry są swego rodzaju pionierami w swojej klasie. Przyszło im się zmagać z wysokimi wymaganiami przed jakimi stawiał ich silnik Sztucznej Inteligencji, co więcej udało się im te wymagania spełnić, dzięki czemu poniższe tytuły odniosły sukces. </w:t>
@@ -1075,51 +918,20 @@
         <w:spacing w:line="360" w:lineRule="auto"/>
         <w:jc w:val="both"/>
       </w:pPr>
-      <w:proofErr w:type="spellStart"/>
       <w:r>
         <w:t>Thief</w:t>
       </w:r>
-      <w:proofErr w:type="spellEnd"/>
-    </w:p>
-    <w:p>
-      <w:pPr>
-        <w:spacing w:line="360" w:lineRule="auto"/>
-        <w:jc w:val="both"/>
-      </w:pPr>
-      <w:r>
-        <w:t>"</w:t>
-      </w:r>
-      <w:proofErr w:type="spellStart"/>
-      <w:r>
-        <w:t>Thief</w:t>
-      </w:r>
-      <w:proofErr w:type="spellEnd"/>
-      <w:r>
-        <w:t xml:space="preserve">: </w:t>
-      </w:r>
-      <w:proofErr w:type="spellStart"/>
-      <w:r>
-        <w:t>The</w:t>
-      </w:r>
-      <w:proofErr w:type="spellEnd"/>
-      <w:r>
-        <w:t xml:space="preserve"> </w:t>
-      </w:r>
-      <w:proofErr w:type="spellStart"/>
-      <w:r>
-        <w:t>Dark</w:t>
-      </w:r>
-      <w:proofErr w:type="spellEnd"/>
-      <w:r>
-        <w:t xml:space="preserve"> Project" jest grą </w:t>
-      </w:r>
-      <w:proofErr w:type="spellStart"/>
-      <w:r>
-        <w:t>skardankową</w:t>
-      </w:r>
-      <w:proofErr w:type="spellEnd"/>
-      <w:r>
-        <w:t xml:space="preserve">, w której gracz obserwuje świat z perspektywy pierwszej osoby. Fabuła gry przedstawia historię średniowiecznego </w:t>
+    </w:p>
+    <w:p>
+      <w:pPr>
+        <w:spacing w:line="360" w:lineRule="auto"/>
+        <w:jc w:val="both"/>
+      </w:pPr>
+      <w:r>
+        <w:t>"Thief</w:t>
+      </w:r>
+      <w:r>
+        <w:t xml:space="preserve">: The Dark Project" jest grą skardankową, w której gracz obserwuje świat z perspektywy pierwszej osoby. Fabuła gry przedstawia historię średniowiecznego </w:t>
       </w:r>
       <w:r>
         <w:t xml:space="preserve">złodzieja. </w:t>
@@ -1227,13 +1039,8 @@
         </w:r>
       </w:fldSimple>
       <w:r>
-        <w:t xml:space="preserve"> Straż zamku w grze </w:t>
-      </w:r>
-      <w:proofErr w:type="spellStart"/>
-      <w:r>
-        <w:t>Thief</w:t>
-      </w:r>
-      <w:proofErr w:type="spellEnd"/>
+        <w:t xml:space="preserve"> Straż zamku w grze Thief</w:t>
+      </w:r>
     </w:p>
     <w:p>
       <w:r>
@@ -1367,13 +1174,8 @@
         </w:r>
       </w:fldSimple>
       <w:r>
-        <w:t xml:space="preserve"> Przykład działania zmysłów w grze </w:t>
-      </w:r>
-      <w:proofErr w:type="spellStart"/>
-      <w:r>
-        <w:t>Thief</w:t>
-      </w:r>
-      <w:proofErr w:type="spellEnd"/>
+        <w:t xml:space="preserve"> Przykład działania zmysłów w grze Thief</w:t>
+      </w:r>
     </w:p>
     <w:p/>
     <w:p>
@@ -1409,60 +1211,26 @@
         <w:spacing w:line="360" w:lineRule="auto"/>
         <w:jc w:val="both"/>
       </w:pPr>
-      <w:proofErr w:type="spellStart"/>
-      <w:r>
-        <w:t>The</w:t>
-      </w:r>
-      <w:proofErr w:type="spellEnd"/>
-      <w:r>
-        <w:t xml:space="preserve"> </w:t>
-      </w:r>
-      <w:proofErr w:type="spellStart"/>
-      <w:r>
-        <w:t>Sims</w:t>
-      </w:r>
-      <w:proofErr w:type="spellEnd"/>
-    </w:p>
-    <w:p>
-      <w:pPr>
-        <w:spacing w:line="360" w:lineRule="auto"/>
-        <w:jc w:val="both"/>
-      </w:pPr>
-    </w:p>
-    <w:p>
-      <w:pPr>
-        <w:spacing w:line="360" w:lineRule="auto"/>
-        <w:jc w:val="both"/>
-      </w:pPr>
-      <w:r>
-        <w:t xml:space="preserve">Grę </w:t>
-      </w:r>
-      <w:proofErr w:type="spellStart"/>
-      <w:r>
-        <w:t>The</w:t>
-      </w:r>
-      <w:proofErr w:type="spellEnd"/>
-      <w:r>
-        <w:t xml:space="preserve"> </w:t>
-      </w:r>
-      <w:proofErr w:type="spellStart"/>
-      <w:r>
-        <w:t>Sims</w:t>
-      </w:r>
-      <w:proofErr w:type="spellEnd"/>
-      <w:r>
-        <w:t xml:space="preserve"> </w:t>
-      </w:r>
-      <w:r>
-        <w:t xml:space="preserve">można przedstawić jako symulator życia człowieka. Zadaniem gracza jest zaprojektowanie domostwa oraz jego utrzymanie. W czasie gry gracz będzie musiał się zmagać z problemami życia codziennego oraz wywiązywać się z </w:t>
-      </w:r>
-      <w:proofErr w:type="spellStart"/>
-      <w:r>
-        <w:t>róznego</w:t>
-      </w:r>
-      <w:proofErr w:type="spellEnd"/>
-      <w:r>
-        <w:t xml:space="preserve"> rodzaju obowiązków. Moduł sztucznej inteligencji zajmuje się modelowaniem agentów zbliżonych do ludzi</w:t>
+      <w:r>
+        <w:t>The Sims</w:t>
+      </w:r>
+    </w:p>
+    <w:p>
+      <w:pPr>
+        <w:spacing w:line="360" w:lineRule="auto"/>
+        <w:jc w:val="both"/>
+      </w:pPr>
+    </w:p>
+    <w:p>
+      <w:pPr>
+        <w:spacing w:line="360" w:lineRule="auto"/>
+        <w:jc w:val="both"/>
+      </w:pPr>
+      <w:r>
+        <w:t xml:space="preserve">Grę The Sims </w:t>
+      </w:r>
+      <w:r>
+        <w:t>można przedstawić jako symulator życia człowieka. Zadaniem gracza jest zaprojektowanie domostwa oraz jego utrzymanie. W czasie gry gracz będzie musiał się zmagać z problemami życia codziennego oraz wywiązywać się z róznego rodzaju obowiązków. Moduł sztucznej inteligencji zajmuje się modelowaniem agentów zbliżonych do ludzi</w:t>
       </w:r>
       <w:r>
         <w:t>, którzy posiadają własną osobowość, potrzeby, umiejętności oraz relacji z innymi agentami. Dzięki temu agencji mogą wpływać wzajemnie na siebie, swoje zachowanie oraz zaspokajać swoje potrzeby. Gra odniosła duży sukces i obecnie na rok 2014 przewidywana się premiera czwartej części serii.</w:t>
@@ -1542,21 +1310,8 @@
         </w:r>
       </w:fldSimple>
       <w:r>
-        <w:t xml:space="preserve"> Zrzut ekranu z gry </w:t>
-      </w:r>
-      <w:proofErr w:type="spellStart"/>
-      <w:r>
-        <w:t>The</w:t>
-      </w:r>
-      <w:proofErr w:type="spellEnd"/>
-      <w:r>
-        <w:t xml:space="preserve"> </w:t>
-      </w:r>
-      <w:proofErr w:type="spellStart"/>
-      <w:r>
-        <w:t>Sims</w:t>
-      </w:r>
-      <w:proofErr w:type="spellEnd"/>
+        <w:t xml:space="preserve"> Zrzut ekranu z gry The Sims</w:t>
+      </w:r>
     </w:p>
     <w:p>
       <w:pPr>
@@ -1630,34 +1385,10 @@
       </w:pPr>
       <w:r>
         <w:tab/>
-        <w:t>Model osobowości agenta w grze "</w:t>
-      </w:r>
-      <w:proofErr w:type="spellStart"/>
-      <w:r>
-        <w:t>The</w:t>
-      </w:r>
-      <w:proofErr w:type="spellEnd"/>
-      <w:r>
-        <w:t xml:space="preserve"> </w:t>
-      </w:r>
-      <w:proofErr w:type="spellStart"/>
-      <w:r>
-        <w:t>Sims</w:t>
-      </w:r>
-      <w:proofErr w:type="spellEnd"/>
-      <w:r>
-        <w:t xml:space="preserve">" jest podzielony na 4 główne kategorie: osobowość, umiejętności,  potrzeby oraz relacje z innymi agentami w grze. Osobowość jest opisana wskaźnikiem określającym każdą z </w:t>
-      </w:r>
-      <w:r>
-        <w:t xml:space="preserve">pięciu </w:t>
-      </w:r>
-      <w:proofErr w:type="spellStart"/>
-      <w:r>
-        <w:t>podkategorii</w:t>
-      </w:r>
-      <w:proofErr w:type="spellEnd"/>
-      <w:r>
-        <w:t>: niechlujny lub schludny, nieśmiały lub towarzyski, poważny lub żartobliwy, leniwy lub aktywny, złośliwy lub miły. Osobowość ma wpływ jakie czynności będzie wykonywała postać oraz jak te czynności będą na nią wpływać.  Kategorię potrzeb podzielono na dwie grupy. Umysłowe: energia, towarzystwo, zabawa, pomieszczenie oraz fizyczne: głód, komfort, pęcherz, higiena. Każdą z potrzeb definiuje się przez wartość z zakresu &lt;-100, 100&gt;</w:t>
+        <w:t xml:space="preserve">Model osobowości agenta w grze "The Sims" jest podzielony na 4 główne kategorie: osobowość, umiejętności,  potrzeby oraz relacje z innymi agentami w grze. Osobowość jest opisana wskaźnikiem określającym każdą z </w:t>
+      </w:r>
+      <w:r>
+        <w:t>pięciu podkategorii: niechlujny lub schludny, nieśmiały lub towarzyski, poważny lub żartobliwy, leniwy lub aktywny, złośliwy lub miły. Osobowość ma wpływ jakie czynności będzie wykonywała postać oraz jak te czynności będą na nią wpływać.  Kategorię potrzeb podzielono na dwie grupy. Umysłowe: energia, towarzystwo, zabawa, pomieszczenie oraz fizyczne: głód, komfort, pęcherz, higiena. Każdą z potrzeb definiuje się przez wartość z zakresu &lt;-100, 100&gt;</w:t>
       </w:r>
       <w:r>
         <w:t>. Do poznania obecnego nastroju agenta wszystkie potrzeby są modyfikowane przez odpowiadająca im wartość funkcji wagi.</w:t>
@@ -2090,23 +1821,7 @@
         <w:jc w:val="both"/>
       </w:pPr>
       <w:r>
-        <w:t xml:space="preserve">"Halo: </w:t>
-      </w:r>
-      <w:proofErr w:type="spellStart"/>
-      <w:r>
-        <w:t>Combat</w:t>
-      </w:r>
-      <w:proofErr w:type="spellEnd"/>
-      <w:r>
-        <w:t xml:space="preserve"> </w:t>
-      </w:r>
-      <w:proofErr w:type="spellStart"/>
-      <w:r>
-        <w:t>Evolved</w:t>
-      </w:r>
-      <w:proofErr w:type="spellEnd"/>
-      <w:r>
-        <w:t>" jest grą akcji, w której gracz patrzy na wirtualny świat z perspektywy pierwszej osoby (FPS). Gracz wciela się w postać jednego z eli</w:t>
+        <w:t>"Halo: Combat Evolved" jest grą akcji, w której gracz patrzy na wirtualny świat z perspektywy pierwszej osoby (FPS). Gracz wciela się w postać jednego z eli</w:t>
       </w:r>
       <w:r>
         <w:t>tarnych żołnierzy i wyrusza na w</w:t>
@@ -2383,33 +2098,8 @@
           <w:i/>
           <w:iCs/>
         </w:rPr>
-        <w:t xml:space="preserve">F.E.A.R. First </w:t>
-      </w:r>
-      <w:proofErr w:type="spellStart"/>
-      <w:r>
-        <w:rPr>
-          <w:i/>
-          <w:iCs/>
-        </w:rPr>
-        <w:t>Encounter</w:t>
-      </w:r>
-      <w:proofErr w:type="spellEnd"/>
-      <w:r>
-        <w:rPr>
-          <w:i/>
-          <w:iCs/>
-        </w:rPr>
-        <w:t xml:space="preserve"> </w:t>
-      </w:r>
-      <w:proofErr w:type="spellStart"/>
-      <w:r>
-        <w:rPr>
-          <w:i/>
-          <w:iCs/>
-        </w:rPr>
-        <w:t>Assault</w:t>
-      </w:r>
-      <w:proofErr w:type="spellEnd"/>
+        <w:t>F.E.A.R. First Encounter Assault</w:t>
+      </w:r>
       <w:r>
         <w:t>” jest</w:t>
       </w:r>
@@ -2531,31 +2221,7 @@
         <w:t xml:space="preserve"> Zastosowano w grze również system</w:t>
       </w:r>
       <w:r>
-        <w:t xml:space="preserve"> planowania STRIPS (ang. Stanford </w:t>
-      </w:r>
-      <w:proofErr w:type="spellStart"/>
-      <w:r>
-        <w:t>Research</w:t>
-      </w:r>
-      <w:proofErr w:type="spellEnd"/>
-      <w:r>
-        <w:t xml:space="preserve"> </w:t>
-      </w:r>
-      <w:proofErr w:type="spellStart"/>
-      <w:r>
-        <w:t>Institute</w:t>
-      </w:r>
-      <w:proofErr w:type="spellEnd"/>
-      <w:r>
-        <w:t xml:space="preserve"> Problem </w:t>
-      </w:r>
-      <w:proofErr w:type="spellStart"/>
-      <w:r>
-        <w:t>Solver</w:t>
-      </w:r>
-      <w:proofErr w:type="spellEnd"/>
-      <w:r>
-        <w:t>)</w:t>
+        <w:t xml:space="preserve"> planowania STRIPS (ang. Stanford Research Institute Problem Solver)</w:t>
       </w:r>
       <w:r>
         <w:t xml:space="preserve">. System ten przetwarza związki pomiędzy czynnościami </w:t>
@@ -2601,15 +2267,7 @@
         <w:t xml:space="preserve">sce, w którym można się schronić.  </w:t>
       </w:r>
       <w:r>
-        <w:t xml:space="preserve">Pozyskane dane są składowane w pamięci roboczej. Moduł zarządzający planowaniem wykorzystuje dane z pamięci roboczej do podejmowania decyzji za pośrednictwem komunikatów do konkretnych </w:t>
-      </w:r>
-      <w:proofErr w:type="spellStart"/>
-      <w:r>
-        <w:t>podmodułów</w:t>
-      </w:r>
-      <w:proofErr w:type="spellEnd"/>
-      <w:r>
-        <w:t>.</w:t>
+        <w:t>Pozyskane dane są składowane w pamięci roboczej. Moduł zarządzający planowaniem wykorzystuje dane z pamięci roboczej do podejmowania decyzji za pośrednictwem komunikatów do konkretnych podmodułów.</w:t>
       </w:r>
       <w:r>
         <w:t xml:space="preserve">  </w:t>
@@ -2795,23 +2453,7 @@
         <w:spacing w:line="360" w:lineRule="auto"/>
       </w:pPr>
       <w:r>
-        <w:t xml:space="preserve">Silnik korzystający z architektury BDI (ang. </w:t>
-      </w:r>
-      <w:proofErr w:type="spellStart"/>
-      <w:r>
-        <w:t>Belief-Desire-Intention</w:t>
-      </w:r>
-      <w:proofErr w:type="spellEnd"/>
-      <w:r>
-        <w:t xml:space="preserve"> - </w:t>
-      </w:r>
-      <w:proofErr w:type="spellStart"/>
-      <w:r>
-        <w:t>Przekonanie-Pragnienie-Zamiar</w:t>
-      </w:r>
-      <w:proofErr w:type="spellEnd"/>
-      <w:r>
-        <w:t>),</w:t>
+        <w:t>Silnik korzystający z architektury BDI (ang. Belief-Desire-Intention - Przekonanie-Pragnienie-Zamiar),</w:t>
       </w:r>
     </w:p>
     <w:p>
@@ -2989,31 +2631,7 @@
         <w:jc w:val="both"/>
       </w:pPr>
       <w:r>
-        <w:t>Technika automatów stanów skończonych była wykorzystywana już w latach 90.  jej funkcją było kontrolowanie wirtualnych agentów. Automaty stały  się tak popularne i użyteczne, że są stosowane do zarządzania AI, również w najnowszych wysokobudżetowych produkcjach. Wykorzystuje się je też w komputerowych grach fabularnych (</w:t>
-      </w:r>
-      <w:proofErr w:type="spellStart"/>
-      <w:r>
-        <w:t>cRPG</w:t>
-      </w:r>
-      <w:proofErr w:type="spellEnd"/>
-      <w:r>
-        <w:t xml:space="preserve"> - ang. computer Role </w:t>
-      </w:r>
-      <w:proofErr w:type="spellStart"/>
-      <w:r>
-        <w:t>Playing</w:t>
-      </w:r>
-      <w:proofErr w:type="spellEnd"/>
-      <w:r>
-        <w:t xml:space="preserve"> </w:t>
-      </w:r>
-      <w:proofErr w:type="spellStart"/>
-      <w:r>
-        <w:t>Game</w:t>
-      </w:r>
-      <w:proofErr w:type="spellEnd"/>
-      <w:r>
-        <w:t xml:space="preserve">) </w:t>
+        <w:t xml:space="preserve">Technika automatów stanów skończonych była wykorzystywana już w latach 90.  jej funkcją było kontrolowanie wirtualnych agentów. Automaty stały  się tak popularne i użyteczne, że są stosowane do zarządzania AI, również w najnowszych wysokobudżetowych produkcjach. Wykorzystuje się je też w komputerowych grach fabularnych (cRPG - ang. computer Role Playing Game) </w:t>
       </w:r>
       <w:r>
         <w:t>do sterowania dialogami gracza z agentami. Co więcej zarządzają obiektu w grze, przechowują stan rozgrywki (np. zwycięstwo, porażka, wykonane zadanie, postać dotarła do punktu docelowego), przetwarzają komendy gracza oraz zarządzają światem gry.</w:t>
@@ -3280,9 +2898,8 @@
           <w:szCs w:val="22"/>
           <w:lang w:eastAsia="en-US"/>
         </w:rPr>
-        <w:t xml:space="preserve">Pojęcie logiki rozmytej ma związek z teorią prawdopodobieństwa oraz teorią zbiorów </w:t>
-      </w:r>
-      <w:proofErr w:type="spellStart"/>
+        <w:t>Pojęcie logiki rozmytej ma związek z teorią prawdopodobieństwa oraz teorią zbiorów rozymytych. Można ją przedstawić jako stany pośrenie pomiędzy wartościami logicznymi (prawda, fałsz) , które określają przynajleżność do odpowiedniego zbioru. Daje to możliwość rozważenia</w:t>
+      </w:r>
       <w:r>
         <w:rPr>
           <w:rFonts w:ascii="MinionPro-Regular" w:eastAsiaTheme="minorHAnsi" w:hAnsi="MinionPro-Regular" w:cs="MinionPro-Regular"/>
@@ -3290,65 +2907,6 @@
           <w:szCs w:val="22"/>
           <w:lang w:eastAsia="en-US"/>
         </w:rPr>
-        <w:t>rozymytych</w:t>
-      </w:r>
-      <w:proofErr w:type="spellEnd"/>
-      <w:r>
-        <w:rPr>
-          <w:rFonts w:ascii="MinionPro-Regular" w:eastAsiaTheme="minorHAnsi" w:hAnsi="MinionPro-Regular" w:cs="MinionPro-Regular"/>
-          <w:sz w:val="22"/>
-          <w:szCs w:val="22"/>
-          <w:lang w:eastAsia="en-US"/>
-        </w:rPr>
-        <w:t xml:space="preserve">. Można ją przedstawić jako stany </w:t>
-      </w:r>
-      <w:proofErr w:type="spellStart"/>
-      <w:r>
-        <w:rPr>
-          <w:rFonts w:ascii="MinionPro-Regular" w:eastAsiaTheme="minorHAnsi" w:hAnsi="MinionPro-Regular" w:cs="MinionPro-Regular"/>
-          <w:sz w:val="22"/>
-          <w:szCs w:val="22"/>
-          <w:lang w:eastAsia="en-US"/>
-        </w:rPr>
-        <w:t>pośrenie</w:t>
-      </w:r>
-      <w:proofErr w:type="spellEnd"/>
-      <w:r>
-        <w:rPr>
-          <w:rFonts w:ascii="MinionPro-Regular" w:eastAsiaTheme="minorHAnsi" w:hAnsi="MinionPro-Regular" w:cs="MinionPro-Regular"/>
-          <w:sz w:val="22"/>
-          <w:szCs w:val="22"/>
-          <w:lang w:eastAsia="en-US"/>
-        </w:rPr>
-        <w:t xml:space="preserve"> pomiędzy wartościami logicznymi (prawda, fałsz) , które określają </w:t>
-      </w:r>
-      <w:proofErr w:type="spellStart"/>
-      <w:r>
-        <w:rPr>
-          <w:rFonts w:ascii="MinionPro-Regular" w:eastAsiaTheme="minorHAnsi" w:hAnsi="MinionPro-Regular" w:cs="MinionPro-Regular"/>
-          <w:sz w:val="22"/>
-          <w:szCs w:val="22"/>
-          <w:lang w:eastAsia="en-US"/>
-        </w:rPr>
-        <w:t>przynajleżność</w:t>
-      </w:r>
-      <w:proofErr w:type="spellEnd"/>
-      <w:r>
-        <w:rPr>
-          <w:rFonts w:ascii="MinionPro-Regular" w:eastAsiaTheme="minorHAnsi" w:hAnsi="MinionPro-Regular" w:cs="MinionPro-Regular"/>
-          <w:sz w:val="22"/>
-          <w:szCs w:val="22"/>
-          <w:lang w:eastAsia="en-US"/>
-        </w:rPr>
-        <w:t xml:space="preserve"> do odpowiedniego zbioru. Daje to możliwość rozważenia</w:t>
-      </w:r>
-      <w:r>
-        <w:rPr>
-          <w:rFonts w:ascii="MinionPro-Regular" w:eastAsiaTheme="minorHAnsi" w:hAnsi="MinionPro-Regular" w:cs="MinionPro-Regular"/>
-          <w:sz w:val="22"/>
-          <w:szCs w:val="22"/>
-          <w:lang w:eastAsia="en-US"/>
-        </w:rPr>
         <w:t xml:space="preserve"> odpowiedzi na pytanie "jak bardzo?", "ile?" przykładowo: "legion", "wataha", "grupa", "sporo", "kilka". Logia rozmyta wykorzystywana jest często do odwzorowania emocji w grach (np. "przyjacielski", "obojętny", "wrogi"). Za pomocą logiki jak pokazano na przykładach można modelować sferę uczuciową agentów komputerowych - poprawia to realizm gry. Kolejnym przykładem zastosowania jest sterowanie nieograniczonymi zachowaniami - poruszające sie chmury, drżenie liści.</w:t>
       </w:r>
     </w:p>
@@ -3417,31 +2975,7 @@
         <w:t xml:space="preserve">Sieci neuronowe od wielu lat </w:t>
       </w:r>
       <w:r>
-        <w:t xml:space="preserve">zamierzano przystosować do tworzenia sztucznej inteligencji w grach komputerowych. W 2000 roku swoją premierę miała gra </w:t>
-      </w:r>
-      <w:proofErr w:type="spellStart"/>
-      <w:r>
-        <w:t>Collin</w:t>
-      </w:r>
-      <w:proofErr w:type="spellEnd"/>
-      <w:r>
-        <w:t xml:space="preserve"> </w:t>
-      </w:r>
-      <w:proofErr w:type="spellStart"/>
-      <w:r>
-        <w:t>MaRae</w:t>
-      </w:r>
-      <w:proofErr w:type="spellEnd"/>
-      <w:r>
-        <w:t xml:space="preserve"> </w:t>
-      </w:r>
-      <w:proofErr w:type="spellStart"/>
-      <w:r>
-        <w:t>Rall</w:t>
-      </w:r>
-      <w:proofErr w:type="spellEnd"/>
-      <w:r>
-        <w:t xml:space="preserve"> 2.0 - gra będąca symulatorem wyścigów. Gra ta zawierała implementacje sieci neuronowej. Za dane wejściowe przyjmowała ona parametry opisujące trasę jaką miał przejechać agent przykładowo: krzywizna łuku drogi, rodzaj gruntu, parametry techniczne pojazdu. Zadaniem tej sieci było wygenerowanie odpowiednich danych wy</w:t>
+        <w:t>zamierzano przystosować do tworzenia sztucznej inteligencji w grach komputerowych. W 2000 roku swoją premierę miała gra Collin MaRae Rall 2.0 - gra będąca symulatorem wyścigów. Gra ta zawierała implementacje sieci neuronowej. Za dane wejściowe przyjmowała ona parametry opisujące trasę jaką miał przejechać agent przykładowo: krzywizna łuku drogi, rodzaj gruntu, parametry techniczne pojazdu. Zadaniem tej sieci było wygenerowanie odpowiednich danych wy</w:t>
       </w:r>
       <w:r>
         <w:t>jściowych bazując na parametrach</w:t>
@@ -3492,15 +3026,7 @@
         <w:jc w:val="both"/>
       </w:pPr>
       <w:r>
-        <w:t xml:space="preserve">W 1987 roku Craig </w:t>
-      </w:r>
-      <w:proofErr w:type="spellStart"/>
-      <w:r>
-        <w:t>Raynolds</w:t>
-      </w:r>
-      <w:proofErr w:type="spellEnd"/>
-      <w:r>
-        <w:t xml:space="preserve"> </w:t>
+        <w:t xml:space="preserve">W 1987 roku Craig Raynolds </w:t>
       </w:r>
       <w:r>
         <w:t>przedstawił artykuł, w którym opracował 3 zasady, które w połącz</w:t>
@@ -3509,15 +3035,7 @@
         <w:t>e</w:t>
       </w:r>
       <w:r>
-        <w:t xml:space="preserve">niu umożliwiały grupie agentów realistyczne zbiorowe zachowanie podobne do zachowań stadnych znanych ze świata zwierząt np. ławic ryb, stad ptaków. </w:t>
-      </w:r>
-      <w:proofErr w:type="spellStart"/>
-      <w:r>
-        <w:t>Raynolds</w:t>
-      </w:r>
-      <w:proofErr w:type="spellEnd"/>
-      <w:r>
-        <w:t xml:space="preserve"> określił te trzy zasady jako sterownie zacho</w:t>
+        <w:t>niu umożliwiały grupie agentów realistyczne zbiorowe zachowanie podobne do zachowań stadnych znanych ze świata zwierząt np. ławic ryb, stad ptaków. Raynolds określił te trzy zasady jako sterownie zacho</w:t>
       </w:r>
       <w:r>
         <w:t>waniem. Prezentują się one nastę</w:t>
@@ -3736,15 +3254,7 @@
         <w:t xml:space="preserve">może zostać przypisana do dowolnego punktu na mapie przez </w:t>
       </w:r>
       <w:r>
-        <w:t xml:space="preserve">gracza w dowolnym momencie czas, patrolujący strażnik w grze </w:t>
-      </w:r>
-      <w:proofErr w:type="spellStart"/>
-      <w:r>
-        <w:t>skradankowej</w:t>
-      </w:r>
-      <w:proofErr w:type="spellEnd"/>
-      <w:r>
-        <w:t xml:space="preserve"> może potrzebować przemieścić się do najbliższego punktu alarmowego, żeby wezwać ws</w:t>
+        <w:t>gracza w dowolnym momencie czas, patrolujący strażnik w grze skradankowej może potrzebować przemieścić się do najbliższego punktu alarmowego, żeby wezwać ws</w:t>
       </w:r>
       <w:r>
         <w:t>parcie, a w grach platformowych może być wymagane, żeby przeciwnicy gonili gracza do przepaści używając dostępnych platform.</w:t>
@@ -3775,15 +3285,7 @@
       </w:pPr>
       <w:r>
         <w:tab/>
-        <w:t xml:space="preserve">To właśnie jest istotą odnajdywania ścieżki (ang. </w:t>
-      </w:r>
-      <w:proofErr w:type="spellStart"/>
-      <w:r>
-        <w:t>Pathfinding</w:t>
-      </w:r>
-      <w:proofErr w:type="spellEnd"/>
-      <w:r>
-        <w:t>), czasami nazywane także planowaniem ścieżki - znajduję się każdym silniku gry posiadającym moduł odpowiedzialny za sztuczną inteligencję. W przedstawionym poniżej modelu</w:t>
+        <w:t>To właśnie jest istotą odnajdywania ścieżki (ang. Pathfinding), czasami nazywane także planowaniem ścieżki - znajduję się każdym silniku gry posiadającym moduł odpowiedzialny za sztuczną inteligencję. W przedstawionym poniżej modelu</w:t>
       </w:r>
       <w:r>
         <w:t xml:space="preserve"> (Ilustracja 7)</w:t>
@@ -3837,31 +3339,7 @@
         <w:t xml:space="preserve"> się dostać do celu. </w:t>
       </w:r>
       <w:r>
-        <w:t xml:space="preserve">Jest to pewnego rodzaju odmiana modułu odnajdywania ścieżki zwana odnajdywaniem ścieżki otwartego celu (ang. </w:t>
-      </w:r>
-      <w:proofErr w:type="spellStart"/>
-      <w:r>
-        <w:t>open</w:t>
-      </w:r>
-      <w:proofErr w:type="spellEnd"/>
-      <w:r>
-        <w:t xml:space="preserve"> </w:t>
-      </w:r>
-      <w:proofErr w:type="spellStart"/>
-      <w:r>
-        <w:t>goal</w:t>
-      </w:r>
-      <w:proofErr w:type="spellEnd"/>
-      <w:r>
-        <w:t xml:space="preserve"> </w:t>
-      </w:r>
-      <w:proofErr w:type="spellStart"/>
-      <w:r>
-        <w:t>pathfinding</w:t>
-      </w:r>
-      <w:proofErr w:type="spellEnd"/>
-      <w:r>
-        <w:t>), może</w:t>
+        <w:t>Jest to pewnego rodzaju odmiana modułu odnajdywania ścieżki zwana odnajdywaniem ścieżki otwartego celu (ang. open goal pathfinding), może</w:t>
       </w:r>
       <w:r>
         <w:t xml:space="preserve"> być użyta do pracy zarówna nad ścieżką jaki i miejscem przeznaczenia.</w:t>
@@ -4097,39 +3575,7 @@
         <w:spacing w:line="360" w:lineRule="auto"/>
       </w:pPr>
       <w:r>
-        <w:t xml:space="preserve">Graf jest matematyczną strukturą często reprezentowaną przez schemat graficzny. Graf składa się z </w:t>
-      </w:r>
-      <w:proofErr w:type="spellStart"/>
-      <w:r>
-        <w:t>dwóuch</w:t>
-      </w:r>
-      <w:proofErr w:type="spellEnd"/>
-      <w:r>
-        <w:t xml:space="preserve"> </w:t>
-      </w:r>
-      <w:proofErr w:type="spellStart"/>
-      <w:r>
-        <w:t>róznych</w:t>
-      </w:r>
-      <w:proofErr w:type="spellEnd"/>
-      <w:r>
-        <w:t xml:space="preserve"> rodzajów elementów. Są to węzły często rysowane jako punkty lub koła w schemacie grafu oraz krawędzie będące połączeniami </w:t>
-      </w:r>
-      <w:proofErr w:type="spellStart"/>
-      <w:r>
-        <w:t>wezłów</w:t>
-      </w:r>
-      <w:proofErr w:type="spellEnd"/>
-      <w:r>
-        <w:t xml:space="preserve"> przedstawiane w postaci linii. Ilustracja xx </w:t>
-      </w:r>
-      <w:proofErr w:type="spellStart"/>
-      <w:r>
-        <w:t>przedstawie</w:t>
-      </w:r>
-      <w:proofErr w:type="spellEnd"/>
-      <w:r>
-        <w:t xml:space="preserve"> strukturę grafu.</w:t>
+        <w:t>Graf jest matematyczną strukturą często reprezentowaną przez schemat graficzny. Graf składa się z dwóuch róznych rodzajów elementów. Są to węzły często rysowane jako punkty lub koła w schemacie grafu oraz krawędzie będące połączeniami wezłów przedstawiane w postaci linii. Ilustracja xx przedstawie strukturę grafu.</w:t>
       </w:r>
     </w:p>
     <w:p>
@@ -4142,15 +3588,7 @@
         <w:t xml:space="preserve">Formalnie graf składa się ze zbioru węzłów i zestawu połączeń, w którym </w:t>
       </w:r>
       <w:r>
-        <w:t xml:space="preserve">połączenie jest po prostu nieuporządkowaną parą </w:t>
-      </w:r>
-      <w:proofErr w:type="spellStart"/>
-      <w:r>
-        <w:t>wezłów</w:t>
-      </w:r>
-      <w:proofErr w:type="spellEnd"/>
-      <w:r>
-        <w:t xml:space="preserve"> (węzłów na końcach połączenia).</w:t>
+        <w:t>połączenie jest po prostu nieuporządkowaną parą wezłów (węzłów na końcach połączenia).</w:t>
       </w:r>
     </w:p>
     <w:p>
@@ -4563,15 +4001,7 @@
         <w:t xml:space="preserve">punkt reprezentatywny dla pokoju będzie się w jego środku, a dla schodów w ich centrum. </w:t>
       </w:r>
       <w:r>
-        <w:t xml:space="preserve">Jeśli pokój jest duży a schody są długie to jest całkiem prawdopodobne że odległość między punktami reprezentatywnymi będzie duża, co za tym idzie koszt również będzie duży. Często można spotkać diagramy grafów odnajdywania ścieżek -przykład na </w:t>
-      </w:r>
-      <w:proofErr w:type="spellStart"/>
-      <w:r>
-        <w:t>ilutracji</w:t>
-      </w:r>
-      <w:proofErr w:type="spellEnd"/>
-      <w:r>
-        <w:t xml:space="preserve"> xx, gdzie punkt reprezentatywny jest oznaczony do każdego regionu.</w:t>
+        <w:t>Jeśli pokój jest duży a schody są długie to jest całkiem prawdopodobne że odległość między punktami reprezentatywnymi będzie duża, co za tym idzie koszt również będzie duży. Często można spotkać diagramy grafów odnajdywania ścieżek -przykład na ilutracji xx, gdzie punkt reprezentatywny jest oznaczony do każdego regionu.</w:t>
       </w:r>
     </w:p>
     <w:p/>
@@ -4756,37 +4186,13 @@
         <w:t xml:space="preserve"> obsługują bardziej złożone formy grafów takie jak graf skierowany. Jest on często używany przez programistów gier komputerowych. </w:t>
       </w:r>
       <w:r>
-        <w:t xml:space="preserve">Jak dotąd zostało przyjmowane, że możliwe jest, aby poruszać się pomiędzy węzłem A i węzłem B (pokój i schody przykładowo), to możliwe jest też, aby </w:t>
-      </w:r>
-      <w:proofErr w:type="spellStart"/>
-      <w:r>
-        <w:t>przejśc</w:t>
-      </w:r>
-      <w:proofErr w:type="spellEnd"/>
-      <w:r>
-        <w:t xml:space="preserve"> z </w:t>
-      </w:r>
-      <w:proofErr w:type="spellStart"/>
-      <w:r>
-        <w:t>wesła</w:t>
-      </w:r>
-      <w:proofErr w:type="spellEnd"/>
-      <w:r>
-        <w:t xml:space="preserve"> B do węzła A. Połączenia są dostępne w obie strony, a koszt przejścia jest taki sam w obu kierunkach. </w:t>
+        <w:t xml:space="preserve">Jak dotąd zostało przyjmowane, że możliwe jest, aby poruszać się pomiędzy węzłem A i węzłem B (pokój i schody przykładowo), to możliwe jest też, aby przejśc z wesła B do węzła A. Połączenia są dostępne w obie strony, a koszt przejścia jest taki sam w obu kierunkach. </w:t>
       </w:r>
       <w:r>
         <w:t xml:space="preserve"> </w:t>
       </w:r>
       <w:r>
-        <w:t xml:space="preserve">Skierowany graf zakłada, że połączenia są dostępne tylko w jednym kierunku. Jeśli postać gracza może dotrzeć z węzła A do węzła B i odwrotnie to będzie to reprezentowane na grafie jako dwa połączenia: jedno z A do B i drugie z B do A. Jest to przydatne w wielu sytuacjach. Po pierwsze, nie jest zawsze tak, że </w:t>
-      </w:r>
-      <w:proofErr w:type="spellStart"/>
-      <w:r>
-        <w:t>możliwośc</w:t>
-      </w:r>
-      <w:proofErr w:type="spellEnd"/>
-      <w:r>
-        <w:t xml:space="preserve"> przejścia z </w:t>
+        <w:t xml:space="preserve">Skierowany graf zakłada, że połączenia są dostępne tylko w jednym kierunku. Jeśli postać gracza może dotrzeć z węzła A do węzła B i odwrotnie to będzie to reprezentowane na grafie jako dwa połączenia: jedno z A do B i drugie z B do A. Jest to przydatne w wielu sytuacjach. Po pierwsze, nie jest zawsze tak, że możliwośc przejścia z </w:t>
       </w:r>
       <w:r>
         <w:lastRenderedPageBreak/>
@@ -5040,28 +4446,24 @@
           <w:rFonts w:ascii="Courier New" w:hAnsi="Courier New" w:cs="Courier New"/>
         </w:rPr>
       </w:pPr>
-      <w:proofErr w:type="spellStart"/>
       <w:r>
         <w:rPr>
           <w:rFonts w:ascii="Courier New" w:hAnsi="Courier New" w:cs="Courier New"/>
         </w:rPr>
         <w:t>interface</w:t>
       </w:r>
-      <w:proofErr w:type="spellEnd"/>
       <w:r>
         <w:rPr>
           <w:rFonts w:ascii="Courier New" w:hAnsi="Courier New" w:cs="Courier New"/>
         </w:rPr>
         <w:t xml:space="preserve"> </w:t>
       </w:r>
-      <w:proofErr w:type="spellStart"/>
       <w:r>
         <w:rPr>
           <w:rFonts w:ascii="Courier New" w:hAnsi="Courier New" w:cs="Courier New"/>
         </w:rPr>
         <w:t>Graph</w:t>
       </w:r>
-      <w:proofErr w:type="spellEnd"/>
     </w:p>
     <w:p>
       <w:pPr>
@@ -5101,21 +4503,7 @@
           <w:rFonts w:ascii="Courier New" w:hAnsi="Courier New" w:cs="Courier New"/>
         </w:rPr>
         <w:tab/>
-        <w:t xml:space="preserve">/*Zwraca tablice połączeń (interfejs </w:t>
-      </w:r>
-      <w:proofErr w:type="spellStart"/>
-      <w:r>
-        <w:rPr>
-          <w:rFonts w:ascii="Courier New" w:hAnsi="Courier New" w:cs="Courier New"/>
-        </w:rPr>
-        <w:t>Connection</w:t>
-      </w:r>
-      <w:proofErr w:type="spellEnd"/>
-      <w:r>
-        <w:rPr>
-          <w:rFonts w:ascii="Courier New" w:hAnsi="Courier New" w:cs="Courier New"/>
-        </w:rPr>
-        <w:t xml:space="preserve">) </w:t>
+        <w:t xml:space="preserve">/*Zwraca tablice połączeń (interfejs Connection) </w:t>
       </w:r>
       <w:r>
         <w:rPr>
@@ -5143,62 +4531,7 @@
           <w:rFonts w:ascii="Courier New" w:hAnsi="Courier New" w:cs="Courier New"/>
         </w:rPr>
         <w:tab/>
-      </w:r>
-      <w:proofErr w:type="spellStart"/>
-      <w:r>
-        <w:rPr>
-          <w:rFonts w:ascii="Courier New" w:hAnsi="Courier New" w:cs="Courier New"/>
-        </w:rPr>
-        <w:t>Connection</w:t>
-      </w:r>
-      <w:proofErr w:type="spellEnd"/>
-      <w:r>
-        <w:rPr>
-          <w:rFonts w:ascii="Courier New" w:hAnsi="Courier New" w:cs="Courier New"/>
-        </w:rPr>
-        <w:t xml:space="preserve"> [] </w:t>
-      </w:r>
-      <w:proofErr w:type="spellStart"/>
-      <w:r>
-        <w:rPr>
-          <w:rFonts w:ascii="Courier New" w:hAnsi="Courier New" w:cs="Courier New"/>
-        </w:rPr>
-        <w:t>getConnetions</w:t>
-      </w:r>
-      <w:proofErr w:type="spellEnd"/>
-      <w:r>
-        <w:rPr>
-          <w:rFonts w:ascii="Courier New" w:hAnsi="Courier New" w:cs="Courier New"/>
-        </w:rPr>
-        <w:t>(</w:t>
-      </w:r>
-      <w:proofErr w:type="spellStart"/>
-      <w:r>
-        <w:rPr>
-          <w:rFonts w:ascii="Courier New" w:hAnsi="Courier New" w:cs="Courier New"/>
-        </w:rPr>
-        <w:t>Node</w:t>
-      </w:r>
-      <w:proofErr w:type="spellEnd"/>
-      <w:r>
-        <w:rPr>
-          <w:rFonts w:ascii="Courier New" w:hAnsi="Courier New" w:cs="Courier New"/>
-        </w:rPr>
-        <w:t xml:space="preserve"> </w:t>
-      </w:r>
-      <w:proofErr w:type="spellStart"/>
-      <w:r>
-        <w:rPr>
-          <w:rFonts w:ascii="Courier New" w:hAnsi="Courier New" w:cs="Courier New"/>
-        </w:rPr>
-        <w:t>fromNode</w:t>
-      </w:r>
-      <w:proofErr w:type="spellEnd"/>
-      <w:r>
-        <w:rPr>
-          <w:rFonts w:ascii="Courier New" w:hAnsi="Courier New" w:cs="Courier New"/>
-        </w:rPr>
-        <w:t>);</w:t>
+        <w:t>Connection [] getConnetions(Node fromNode);</w:t>
       </w:r>
     </w:p>
     <w:p>
@@ -5248,28 +4581,12 @@
           <w:rFonts w:ascii="Courier New" w:hAnsi="Courier New" w:cs="Courier New"/>
         </w:rPr>
       </w:pPr>
-      <w:proofErr w:type="spellStart"/>
       <w:r>
         <w:rPr>
           <w:rFonts w:ascii="Courier New" w:hAnsi="Courier New" w:cs="Courier New"/>
         </w:rPr>
-        <w:t>interface</w:t>
-      </w:r>
-      <w:proofErr w:type="spellEnd"/>
-      <w:r>
-        <w:rPr>
-          <w:rFonts w:ascii="Courier New" w:hAnsi="Courier New" w:cs="Courier New"/>
-        </w:rPr>
-        <w:t xml:space="preserve"> </w:t>
-      </w:r>
-      <w:proofErr w:type="spellStart"/>
-      <w:r>
-        <w:rPr>
-          <w:rFonts w:ascii="Courier New" w:hAnsi="Courier New" w:cs="Courier New"/>
-        </w:rPr>
-        <w:t>Connection</w:t>
-      </w:r>
-      <w:proofErr w:type="spellEnd"/>
+        <w:t>interface Connection</w:t>
+      </w:r>
     </w:p>
     <w:p>
       <w:pPr>
@@ -5330,34 +4647,7 @@
           <w:rFonts w:ascii="Courier New" w:hAnsi="Courier New" w:cs="Courier New"/>
         </w:rPr>
         <w:tab/>
-      </w:r>
-      <w:proofErr w:type="spellStart"/>
-      <w:r>
-        <w:rPr>
-          <w:rFonts w:ascii="Courier New" w:hAnsi="Courier New" w:cs="Courier New"/>
-        </w:rPr>
-        <w:t>uint</w:t>
-      </w:r>
-      <w:proofErr w:type="spellEnd"/>
-      <w:r>
-        <w:rPr>
-          <w:rFonts w:ascii="Courier New" w:hAnsi="Courier New" w:cs="Courier New"/>
-        </w:rPr>
-        <w:t xml:space="preserve"> </w:t>
-      </w:r>
-      <w:proofErr w:type="spellStart"/>
-      <w:r>
-        <w:rPr>
-          <w:rFonts w:ascii="Courier New" w:hAnsi="Courier New" w:cs="Courier New"/>
-        </w:rPr>
-        <w:t>getCost</w:t>
-      </w:r>
-      <w:proofErr w:type="spellEnd"/>
-      <w:r>
-        <w:rPr>
-          <w:rFonts w:ascii="Courier New" w:hAnsi="Courier New" w:cs="Courier New"/>
-        </w:rPr>
-        <w:t>();</w:t>
+        <w:t>uint getCost();</w:t>
       </w:r>
     </w:p>
     <w:p>
@@ -5414,34 +4704,7 @@
         </w:rPr>
         <w:lastRenderedPageBreak/>
         <w:tab/>
-      </w:r>
-      <w:proofErr w:type="spellStart"/>
-      <w:r>
-        <w:rPr>
-          <w:rFonts w:ascii="Courier New" w:hAnsi="Courier New" w:cs="Courier New"/>
-        </w:rPr>
-        <w:t>Node</w:t>
-      </w:r>
-      <w:proofErr w:type="spellEnd"/>
-      <w:r>
-        <w:rPr>
-          <w:rFonts w:ascii="Courier New" w:hAnsi="Courier New" w:cs="Courier New"/>
-        </w:rPr>
-        <w:t xml:space="preserve"> </w:t>
-      </w:r>
-      <w:proofErr w:type="spellStart"/>
-      <w:r>
-        <w:rPr>
-          <w:rFonts w:ascii="Courier New" w:hAnsi="Courier New" w:cs="Courier New"/>
-        </w:rPr>
-        <w:t>getFromNode</w:t>
-      </w:r>
-      <w:proofErr w:type="spellEnd"/>
-      <w:r>
-        <w:rPr>
-          <w:rFonts w:ascii="Courier New" w:hAnsi="Courier New" w:cs="Courier New"/>
-        </w:rPr>
-        <w:t>();</w:t>
+        <w:t>Node getFromNode();</w:t>
       </w:r>
     </w:p>
     <w:p>
@@ -5497,34 +4760,7 @@
           <w:rFonts w:ascii="Courier New" w:hAnsi="Courier New" w:cs="Courier New"/>
         </w:rPr>
         <w:tab/>
-      </w:r>
-      <w:proofErr w:type="spellStart"/>
-      <w:r>
-        <w:rPr>
-          <w:rFonts w:ascii="Courier New" w:hAnsi="Courier New" w:cs="Courier New"/>
-        </w:rPr>
-        <w:t>Node</w:t>
-      </w:r>
-      <w:proofErr w:type="spellEnd"/>
-      <w:r>
-        <w:rPr>
-          <w:rFonts w:ascii="Courier New" w:hAnsi="Courier New" w:cs="Courier New"/>
-        </w:rPr>
-        <w:t xml:space="preserve"> </w:t>
-      </w:r>
-      <w:proofErr w:type="spellStart"/>
-      <w:r>
-        <w:rPr>
-          <w:rFonts w:ascii="Courier New" w:hAnsi="Courier New" w:cs="Courier New"/>
-        </w:rPr>
-        <w:t>getToNode</w:t>
-      </w:r>
-      <w:proofErr w:type="spellEnd"/>
-      <w:r>
-        <w:rPr>
-          <w:rFonts w:ascii="Courier New" w:hAnsi="Courier New" w:cs="Courier New"/>
-        </w:rPr>
-        <w:t>();</w:t>
+        <w:t>Node getToNode();</w:t>
       </w:r>
     </w:p>
     <w:p>
@@ -5561,15 +4797,7 @@
         <w:jc w:val="both"/>
       </w:pPr>
       <w:r>
-        <w:t xml:space="preserve">Interfejs </w:t>
-      </w:r>
-      <w:proofErr w:type="spellStart"/>
-      <w:r>
-        <w:t>Graph</w:t>
-      </w:r>
-      <w:proofErr w:type="spellEnd"/>
-      <w:r>
-        <w:t xml:space="preserve"> będzie zwracał tablicę obiektów połączeń dla każdego węzła, który został o to zapytany. Z</w:t>
+        <w:t>Interfejs Graph będzie zwracał tablicę obiektów połączeń dla każdego węzła, który został o to zapytany. Z</w:t>
       </w:r>
       <w:r>
         <w:t>a pomocą</w:t>
@@ -5646,15 +4874,7 @@
         <w:jc w:val="both"/>
       </w:pPr>
       <w:r>
-        <w:t xml:space="preserve">Nazwa algorytm Dijkstry wzięła sie od holenderskiego matematyka </w:t>
-      </w:r>
-      <w:proofErr w:type="spellStart"/>
-      <w:r>
-        <w:t>Edsger</w:t>
-      </w:r>
-      <w:proofErr w:type="spellEnd"/>
-      <w:r>
-        <w:t xml:space="preserve"> Dijkstra</w:t>
+        <w:t>Nazwa algorytm Dijkstry wzięła sie od holenderskiego matematyka Edsger Dijkstra</w:t>
       </w:r>
       <w:r>
         <w:t xml:space="preserve">, który </w:t>
@@ -5984,15 +5204,7 @@
         <w:t xml:space="preserve"> strzałki z kredy wskazują zawsze najkrótszą drogę do punktu startowego. Bardziej szczegółowo można powiedzieć, że Dijkstra działa iteracyjnie. W każdej iteracji rozważany jest jeden węzeł grafu </w:t>
       </w:r>
       <w:r>
-        <w:t xml:space="preserve">i </w:t>
-      </w:r>
-      <w:proofErr w:type="spellStart"/>
-      <w:r>
-        <w:t>podąrzą</w:t>
-      </w:r>
-      <w:proofErr w:type="spellEnd"/>
-      <w:r>
-        <w:t xml:space="preserve"> wychodzącymi z niego połączeniami. W pierwszej iteracji sprawdzi węzeł początkowy. W kolejnych krokach wybiera węzeł do rozważenia za pomocą algorytmu, który zostanie potem krótko omówiony. </w:t>
+        <w:t xml:space="preserve">i podąrzą wychodzącymi z niego połączeniami. W pierwszej iteracji sprawdzi węzeł początkowy. W kolejnych krokach wybiera węzeł do rozważenia za pomocą algorytmu, który zostanie potem krótko omówiony. </w:t>
       </w:r>
       <w:r>
         <w:t xml:space="preserve">Na potrzeby nazewnictwa iteracji węzła zostanie przyjęte określenie "bieżący węzeł". </w:t>
@@ -6046,15 +5258,7 @@
       </w:r>
       <w:r>
         <w:lastRenderedPageBreak/>
-        <w:t xml:space="preserve">połączenia. </w:t>
-      </w:r>
-      <w:proofErr w:type="spellStart"/>
-      <w:r>
-        <w:t>Ilustracj</w:t>
-      </w:r>
-      <w:proofErr w:type="spellEnd"/>
-      <w:r>
-        <w:t xml:space="preserve"> xx pokazuje sytuacje pierwszej iteracji. Każdy węzeł połączony z węzłem startowym ma koszt </w:t>
+        <w:t xml:space="preserve">połączenia. Ilustracj xx pokazuje sytuacje pierwszej iteracji. Każdy węzeł połączony z węzłem startowym ma koszt </w:t>
       </w:r>
       <w:r>
         <w:t xml:space="preserve">dotychczasowy </w:t>
@@ -6209,15 +5413,7 @@
         </w:r>
       </w:fldSimple>
       <w:r>
-        <w:t xml:space="preserve"> </w:t>
-      </w:r>
-      <w:proofErr w:type="spellStart"/>
-      <w:r>
-        <w:t>Dijkastra</w:t>
-      </w:r>
-      <w:proofErr w:type="spellEnd"/>
-      <w:r>
-        <w:t xml:space="preserve"> pierwsza iteracja</w:t>
+        <w:t xml:space="preserve"> Dijkastra pierwsza iteracja</w:t>
       </w:r>
     </w:p>
     <w:p>
@@ -6555,15 +5751,7 @@
         <w:t xml:space="preserve">Ilustracja x. Węzeł D jest węzłem docelowym i zostaje od odnaleziony podczas przetwarzania węzła B. W tym momencie algorytm zostaje przerwany i </w:t>
       </w:r>
       <w:r>
-        <w:t xml:space="preserve">zwracana jest ścieżka </w:t>
-      </w:r>
-      <w:proofErr w:type="spellStart"/>
-      <w:r>
-        <w:t>A-B-D</w:t>
-      </w:r>
-      <w:proofErr w:type="spellEnd"/>
-      <w:r>
-        <w:t>, która nie jest najkrótszą ścieżką</w:t>
+        <w:t>zwracana jest ścieżka A-B-D, która nie jest najkrótszą ścieżką</w:t>
       </w:r>
       <w:r>
         <w:t>. Aby mieć pewność, że znaleziona ścieżka jest najkrótszą, algorytm musi działać dalej dopóki cel nie będzie miał najmniejszego dotychczasowego kosztu. W tym i tylko w tym punkcie obliczeń każdy inny punkt(znajdujący się na liście otwartej lub nieprzetworzony) będzie posiadał dłuższą drogę.</w:t>
@@ -6672,14 +5860,7 @@
       </w:pPr>
       <w:r>
         <w:tab/>
-      </w:r>
-      <w:proofErr w:type="spellStart"/>
-      <w:r>
-        <w:t>Ilustacja</w:t>
-      </w:r>
-      <w:proofErr w:type="spellEnd"/>
-      <w:r>
-        <w:t xml:space="preserve"> xx przestawia prosty graf zaraz po tym jak algorytm zakończył działanie. Znaleziona lista połączeń zawiera węzły od celu do początku - jej odwrócenie pozwoli uzyskać poszukiwaną drogę.</w:t>
+        <w:t>Ilustacja xx przestawia prosty graf zaraz po tym jak algorytm zakończył działanie. Znaleziona lista połączeń zawiera węzły od celu do początku - jej odwrócenie pozwoli uzyskać poszukiwaną drogę.</w:t>
       </w:r>
     </w:p>
     <w:p>
@@ -7301,13 +6482,8 @@
         <w:spacing w:line="360" w:lineRule="auto"/>
         <w:jc w:val="both"/>
       </w:pPr>
-      <w:proofErr w:type="spellStart"/>
-      <w:r>
-        <w:t>Ilustacja</w:t>
-      </w:r>
-      <w:proofErr w:type="spellEnd"/>
-      <w:r>
-        <w:t xml:space="preserve"> xx przestawia aktualizacje grafu - jest to analogiczna sytuacja do poprzednio przedstawionego grafu, lecz dwie iteracje później. Przedstawia on sytuacje</w:t>
+      <w:r>
+        <w:t>Ilustacja xx przestawia aktualizacje grafu - jest to analogiczna sytuacja do poprzednio przedstawionego grafu, lecz dwie iteracje później. Przedstawia on sytuacje</w:t>
       </w:r>
       <w:r>
         <w:t>, w której aktualizowany</w:t>
@@ -7606,6 +6782,57 @@
         <w:t>Koncepcja inteligentnego agenta</w:t>
       </w:r>
     </w:p>
+    <w:p/>
+    <w:p>
+      <w:pPr>
+        <w:pStyle w:val="Nagwek2"/>
+        <w:numPr>
+          <w:ilvl w:val="1"/>
+          <w:numId w:val="3"/>
+        </w:numPr>
+      </w:pPr>
+      <w:r>
+        <w:t xml:space="preserve"> </w:t>
+      </w:r>
+      <w:r>
+        <w:t xml:space="preserve"> Założenia projektowe gry</w:t>
+      </w:r>
+    </w:p>
+    <w:p/>
+    <w:p>
+      <w:r>
+        <w:t>Głównym celem gry jest dotarcie grupą agentów do wyznaczonego miejsca. Na mapie będą znajdować się jednostki wroga, które należy omijać i trzymać się od nich na pewną odległość. Gracz będzie wskazywał miejsce, do którego ma udać się grupa jednostek. Sztuczna Inteligencja</w:t>
+      </w:r>
+      <w:r>
+        <w:t xml:space="preserve"> będzie kontrolować proces wyznaczania najkrótszej ścieżki w dostępnej mapie</w:t>
+      </w:r>
+      <w:r>
+        <w:t xml:space="preserve"> oraz będzie zarządzać przemieszczaniem się agentów.</w:t>
+      </w:r>
+      <w:r>
+        <w:t xml:space="preserve"> W grze wdrożone są następujące założenia projektowe:</w:t>
+      </w:r>
+    </w:p>
+    <w:p>
+      <w:pPr>
+        <w:pStyle w:val="Akapitzlist"/>
+        <w:numPr>
+          <w:ilvl w:val="0"/>
+          <w:numId w:val="37"/>
+        </w:numPr>
+      </w:pPr>
+      <w:r>
+        <w:t>Do zaprojektowania świata gry wykorzystano silnik Unity3D</w:t>
+      </w:r>
+    </w:p>
+    <w:p>
+      <w:r>
+        <w:tab/>
+      </w:r>
+      <w:r>
+        <w:t xml:space="preserve">  </w:t>
+      </w:r>
+    </w:p>
     <w:p>
       <w:pPr>
         <w:pStyle w:val="Nagwek1"/>
@@ -7952,6 +7179,205 @@
     </w:lvl>
   </w:abstractNum>
   <w:abstractNum w:abstractNumId="3">
+    <w:nsid w:val="1E555000"/>
+    <w:multiLevelType w:val="hybridMultilevel"/>
+    <w:tmpl w:val="0B90D6FE"/>
+    <w:lvl w:ilvl="0" w:tplc="0415000F">
+      <w:start w:val="1"/>
+      <w:numFmt w:val="decimal"/>
+      <w:lvlText w:val="%1."/>
+      <w:lvlJc w:val="left"/>
+      <w:pPr>
+        <w:ind w:left="720" w:hanging="360"/>
+      </w:pPr>
+    </w:lvl>
+    <w:lvl w:ilvl="1" w:tplc="04150019" w:tentative="1">
+      <w:start w:val="1"/>
+      <w:numFmt w:val="lowerLetter"/>
+      <w:lvlText w:val="%2."/>
+      <w:lvlJc w:val="left"/>
+      <w:pPr>
+        <w:ind w:left="1440" w:hanging="360"/>
+      </w:pPr>
+    </w:lvl>
+    <w:lvl w:ilvl="2" w:tplc="0415001B" w:tentative="1">
+      <w:start w:val="1"/>
+      <w:numFmt w:val="lowerRoman"/>
+      <w:lvlText w:val="%3."/>
+      <w:lvlJc w:val="right"/>
+      <w:pPr>
+        <w:ind w:left="2160" w:hanging="180"/>
+      </w:pPr>
+    </w:lvl>
+    <w:lvl w:ilvl="3" w:tplc="0415000F" w:tentative="1">
+      <w:start w:val="1"/>
+      <w:numFmt w:val="decimal"/>
+      <w:lvlText w:val="%4."/>
+      <w:lvlJc w:val="left"/>
+      <w:pPr>
+        <w:ind w:left="2880" w:hanging="360"/>
+      </w:pPr>
+    </w:lvl>
+    <w:lvl w:ilvl="4" w:tplc="04150019" w:tentative="1">
+      <w:start w:val="1"/>
+      <w:numFmt w:val="lowerLetter"/>
+      <w:lvlText w:val="%5."/>
+      <w:lvlJc w:val="left"/>
+      <w:pPr>
+        <w:ind w:left="3600" w:hanging="360"/>
+      </w:pPr>
+    </w:lvl>
+    <w:lvl w:ilvl="5" w:tplc="0415001B" w:tentative="1">
+      <w:start w:val="1"/>
+      <w:numFmt w:val="lowerRoman"/>
+      <w:lvlText w:val="%6."/>
+      <w:lvlJc w:val="right"/>
+      <w:pPr>
+        <w:ind w:left="4320" w:hanging="180"/>
+      </w:pPr>
+    </w:lvl>
+    <w:lvl w:ilvl="6" w:tplc="0415000F" w:tentative="1">
+      <w:start w:val="1"/>
+      <w:numFmt w:val="decimal"/>
+      <w:lvlText w:val="%7."/>
+      <w:lvlJc w:val="left"/>
+      <w:pPr>
+        <w:ind w:left="5040" w:hanging="360"/>
+      </w:pPr>
+    </w:lvl>
+    <w:lvl w:ilvl="7" w:tplc="04150019" w:tentative="1">
+      <w:start w:val="1"/>
+      <w:numFmt w:val="lowerLetter"/>
+      <w:lvlText w:val="%8."/>
+      <w:lvlJc w:val="left"/>
+      <w:pPr>
+        <w:ind w:left="5760" w:hanging="360"/>
+      </w:pPr>
+    </w:lvl>
+    <w:lvl w:ilvl="8" w:tplc="0415001B" w:tentative="1">
+      <w:start w:val="1"/>
+      <w:numFmt w:val="lowerRoman"/>
+      <w:lvlText w:val="%9."/>
+      <w:lvlJc w:val="right"/>
+      <w:pPr>
+        <w:ind w:left="6480" w:hanging="180"/>
+      </w:pPr>
+    </w:lvl>
+  </w:abstractNum>
+  <w:abstractNum w:abstractNumId="4">
+    <w:nsid w:val="1F8B5CD1"/>
+    <w:multiLevelType w:val="hybridMultilevel"/>
+    <w:tmpl w:val="08C6FD00"/>
+    <w:lvl w:ilvl="0" w:tplc="04150001">
+      <w:start w:val="1"/>
+      <w:numFmt w:val="bullet"/>
+      <w:lvlText w:val=""/>
+      <w:lvlJc w:val="left"/>
+      <w:pPr>
+        <w:ind w:left="720" w:hanging="360"/>
+      </w:pPr>
+      <w:rPr>
+        <w:rFonts w:ascii="Symbol" w:hAnsi="Symbol" w:hint="default"/>
+      </w:rPr>
+    </w:lvl>
+    <w:lvl w:ilvl="1" w:tplc="04150003" w:tentative="1">
+      <w:start w:val="1"/>
+      <w:numFmt w:val="bullet"/>
+      <w:lvlText w:val="o"/>
+      <w:lvlJc w:val="left"/>
+      <w:pPr>
+        <w:ind w:left="1440" w:hanging="360"/>
+      </w:pPr>
+      <w:rPr>
+        <w:rFonts w:ascii="Courier New" w:hAnsi="Courier New" w:cs="Courier New" w:hint="default"/>
+      </w:rPr>
+    </w:lvl>
+    <w:lvl w:ilvl="2" w:tplc="04150005" w:tentative="1">
+      <w:start w:val="1"/>
+      <w:numFmt w:val="bullet"/>
+      <w:lvlText w:val=""/>
+      <w:lvlJc w:val="left"/>
+      <w:pPr>
+        <w:ind w:left="2160" w:hanging="360"/>
+      </w:pPr>
+      <w:rPr>
+        <w:rFonts w:ascii="Wingdings" w:hAnsi="Wingdings" w:hint="default"/>
+      </w:rPr>
+    </w:lvl>
+    <w:lvl w:ilvl="3" w:tplc="04150001" w:tentative="1">
+      <w:start w:val="1"/>
+      <w:numFmt w:val="bullet"/>
+      <w:lvlText w:val=""/>
+      <w:lvlJc w:val="left"/>
+      <w:pPr>
+        <w:ind w:left="2880" w:hanging="360"/>
+      </w:pPr>
+      <w:rPr>
+        <w:rFonts w:ascii="Symbol" w:hAnsi="Symbol" w:hint="default"/>
+      </w:rPr>
+    </w:lvl>
+    <w:lvl w:ilvl="4" w:tplc="04150003" w:tentative="1">
+      <w:start w:val="1"/>
+      <w:numFmt w:val="bullet"/>
+      <w:lvlText w:val="o"/>
+      <w:lvlJc w:val="left"/>
+      <w:pPr>
+        <w:ind w:left="3600" w:hanging="360"/>
+      </w:pPr>
+      <w:rPr>
+        <w:rFonts w:ascii="Courier New" w:hAnsi="Courier New" w:cs="Courier New" w:hint="default"/>
+      </w:rPr>
+    </w:lvl>
+    <w:lvl w:ilvl="5" w:tplc="04150005" w:tentative="1">
+      <w:start w:val="1"/>
+      <w:numFmt w:val="bullet"/>
+      <w:lvlText w:val=""/>
+      <w:lvlJc w:val="left"/>
+      <w:pPr>
+        <w:ind w:left="4320" w:hanging="360"/>
+      </w:pPr>
+      <w:rPr>
+        <w:rFonts w:ascii="Wingdings" w:hAnsi="Wingdings" w:hint="default"/>
+      </w:rPr>
+    </w:lvl>
+    <w:lvl w:ilvl="6" w:tplc="04150001" w:tentative="1">
+      <w:start w:val="1"/>
+      <w:numFmt w:val="bullet"/>
+      <w:lvlText w:val=""/>
+      <w:lvlJc w:val="left"/>
+      <w:pPr>
+        <w:ind w:left="5040" w:hanging="360"/>
+      </w:pPr>
+      <w:rPr>
+        <w:rFonts w:ascii="Symbol" w:hAnsi="Symbol" w:hint="default"/>
+      </w:rPr>
+    </w:lvl>
+    <w:lvl w:ilvl="7" w:tplc="04150003" w:tentative="1">
+      <w:start w:val="1"/>
+      <w:numFmt w:val="bullet"/>
+      <w:lvlText w:val="o"/>
+      <w:lvlJc w:val="left"/>
+      <w:pPr>
+        <w:ind w:left="5760" w:hanging="360"/>
+      </w:pPr>
+      <w:rPr>
+        <w:rFonts w:ascii="Courier New" w:hAnsi="Courier New" w:cs="Courier New" w:hint="default"/>
+      </w:rPr>
+    </w:lvl>
+    <w:lvl w:ilvl="8" w:tplc="04150005" w:tentative="1">
+      <w:start w:val="1"/>
+      <w:numFmt w:val="bullet"/>
+      <w:lvlText w:val=""/>
+      <w:lvlJc w:val="left"/>
+      <w:pPr>
+        <w:ind w:left="6480" w:hanging="360"/>
+      </w:pPr>
+      <w:rPr>
+        <w:rFonts w:ascii="Wingdings" w:hAnsi="Wingdings" w:hint="default"/>
+      </w:rPr>
+    </w:lvl>
+  </w:abstractNum>
+  <w:abstractNum w:abstractNumId="5">
     <w:nsid w:val="20213EC0"/>
     <w:multiLevelType w:val="hybridMultilevel"/>
     <w:tmpl w:val="0122AE96"/>
@@ -8064,7 +7490,7 @@
       </w:rPr>
     </w:lvl>
   </w:abstractNum>
-  <w:abstractNum w:abstractNumId="4">
+  <w:abstractNum w:abstractNumId="6">
     <w:nsid w:val="21CF294D"/>
     <w:multiLevelType w:val="hybridMultilevel"/>
     <w:tmpl w:val="56800622"/>
@@ -8177,7 +7603,7 @@
       </w:rPr>
     </w:lvl>
   </w:abstractNum>
-  <w:abstractNum w:abstractNumId="5">
+  <w:abstractNum w:abstractNumId="7">
     <w:nsid w:val="22DA45A6"/>
     <w:multiLevelType w:val="hybridMultilevel"/>
     <w:tmpl w:val="98DA53DE"/>
@@ -8263,7 +7689,7 @@
       </w:pPr>
     </w:lvl>
   </w:abstractNum>
-  <w:abstractNum w:abstractNumId="6">
+  <w:abstractNum w:abstractNumId="8">
     <w:nsid w:val="24673F97"/>
     <w:multiLevelType w:val="multilevel"/>
     <w:tmpl w:val="0415001F"/>
@@ -8349,7 +7775,7 @@
       </w:pPr>
     </w:lvl>
   </w:abstractNum>
-  <w:abstractNum w:abstractNumId="7">
+  <w:abstractNum w:abstractNumId="9">
     <w:nsid w:val="261D567C"/>
     <w:multiLevelType w:val="hybridMultilevel"/>
     <w:tmpl w:val="2DFA1EB6"/>
@@ -8435,7 +7861,7 @@
       </w:pPr>
     </w:lvl>
   </w:abstractNum>
-  <w:abstractNum w:abstractNumId="8">
+  <w:abstractNum w:abstractNumId="10">
     <w:nsid w:val="2721457C"/>
     <w:multiLevelType w:val="hybridMultilevel"/>
     <w:tmpl w:val="F4784E1A"/>
@@ -8548,7 +7974,7 @@
       </w:rPr>
     </w:lvl>
   </w:abstractNum>
-  <w:abstractNum w:abstractNumId="9">
+  <w:abstractNum w:abstractNumId="11">
     <w:nsid w:val="27C265E1"/>
     <w:multiLevelType w:val="hybridMultilevel"/>
     <w:tmpl w:val="8826BAD0"/>
@@ -8634,7 +8060,7 @@
       </w:pPr>
     </w:lvl>
   </w:abstractNum>
-  <w:abstractNum w:abstractNumId="10">
+  <w:abstractNum w:abstractNumId="12">
     <w:nsid w:val="2CAF65E0"/>
     <w:multiLevelType w:val="hybridMultilevel"/>
     <w:tmpl w:val="DDE2A2EE"/>
@@ -8720,7 +8146,93 @@
       </w:pPr>
     </w:lvl>
   </w:abstractNum>
-  <w:abstractNum w:abstractNumId="11">
+  <w:abstractNum w:abstractNumId="13">
+    <w:nsid w:val="2F120706"/>
+    <w:multiLevelType w:val="hybridMultilevel"/>
+    <w:tmpl w:val="5D76F088"/>
+    <w:lvl w:ilvl="0" w:tplc="0415000F">
+      <w:start w:val="1"/>
+      <w:numFmt w:val="decimal"/>
+      <w:lvlText w:val="%1."/>
+      <w:lvlJc w:val="left"/>
+      <w:pPr>
+        <w:ind w:left="720" w:hanging="360"/>
+      </w:pPr>
+    </w:lvl>
+    <w:lvl w:ilvl="1" w:tplc="04150019" w:tentative="1">
+      <w:start w:val="1"/>
+      <w:numFmt w:val="lowerLetter"/>
+      <w:lvlText w:val="%2."/>
+      <w:lvlJc w:val="left"/>
+      <w:pPr>
+        <w:ind w:left="1440" w:hanging="360"/>
+      </w:pPr>
+    </w:lvl>
+    <w:lvl w:ilvl="2" w:tplc="0415001B" w:tentative="1">
+      <w:start w:val="1"/>
+      <w:numFmt w:val="lowerRoman"/>
+      <w:lvlText w:val="%3."/>
+      <w:lvlJc w:val="right"/>
+      <w:pPr>
+        <w:ind w:left="2160" w:hanging="180"/>
+      </w:pPr>
+    </w:lvl>
+    <w:lvl w:ilvl="3" w:tplc="0415000F" w:tentative="1">
+      <w:start w:val="1"/>
+      <w:numFmt w:val="decimal"/>
+      <w:lvlText w:val="%4."/>
+      <w:lvlJc w:val="left"/>
+      <w:pPr>
+        <w:ind w:left="2880" w:hanging="360"/>
+      </w:pPr>
+    </w:lvl>
+    <w:lvl w:ilvl="4" w:tplc="04150019" w:tentative="1">
+      <w:start w:val="1"/>
+      <w:numFmt w:val="lowerLetter"/>
+      <w:lvlText w:val="%5."/>
+      <w:lvlJc w:val="left"/>
+      <w:pPr>
+        <w:ind w:left="3600" w:hanging="360"/>
+      </w:pPr>
+    </w:lvl>
+    <w:lvl w:ilvl="5" w:tplc="0415001B" w:tentative="1">
+      <w:start w:val="1"/>
+      <w:numFmt w:val="lowerRoman"/>
+      <w:lvlText w:val="%6."/>
+      <w:lvlJc w:val="right"/>
+      <w:pPr>
+        <w:ind w:left="4320" w:hanging="180"/>
+      </w:pPr>
+    </w:lvl>
+    <w:lvl w:ilvl="6" w:tplc="0415000F" w:tentative="1">
+      <w:start w:val="1"/>
+      <w:numFmt w:val="decimal"/>
+      <w:lvlText w:val="%7."/>
+      <w:lvlJc w:val="left"/>
+      <w:pPr>
+        <w:ind w:left="5040" w:hanging="360"/>
+      </w:pPr>
+    </w:lvl>
+    <w:lvl w:ilvl="7" w:tplc="04150019" w:tentative="1">
+      <w:start w:val="1"/>
+      <w:numFmt w:val="lowerLetter"/>
+      <w:lvlText w:val="%8."/>
+      <w:lvlJc w:val="left"/>
+      <w:pPr>
+        <w:ind w:left="5760" w:hanging="360"/>
+      </w:pPr>
+    </w:lvl>
+    <w:lvl w:ilvl="8" w:tplc="0415001B" w:tentative="1">
+      <w:start w:val="1"/>
+      <w:numFmt w:val="lowerRoman"/>
+      <w:lvlText w:val="%9."/>
+      <w:lvlJc w:val="right"/>
+      <w:pPr>
+        <w:ind w:left="6480" w:hanging="180"/>
+      </w:pPr>
+    </w:lvl>
+  </w:abstractNum>
+  <w:abstractNum w:abstractNumId="14">
     <w:nsid w:val="2F726FA0"/>
     <w:multiLevelType w:val="multilevel"/>
     <w:tmpl w:val="0415001F"/>
@@ -8806,7 +8318,7 @@
       </w:pPr>
     </w:lvl>
   </w:abstractNum>
-  <w:abstractNum w:abstractNumId="12">
+  <w:abstractNum w:abstractNumId="15">
     <w:nsid w:val="35901A3E"/>
     <w:multiLevelType w:val="hybridMultilevel"/>
     <w:tmpl w:val="E8A2455C"/>
@@ -8892,7 +8404,93 @@
       </w:pPr>
     </w:lvl>
   </w:abstractNum>
-  <w:abstractNum w:abstractNumId="13">
+  <w:abstractNum w:abstractNumId="16">
+    <w:nsid w:val="36605017"/>
+    <w:multiLevelType w:val="hybridMultilevel"/>
+    <w:tmpl w:val="9808EF84"/>
+    <w:lvl w:ilvl="0" w:tplc="0415000F">
+      <w:start w:val="1"/>
+      <w:numFmt w:val="decimal"/>
+      <w:lvlText w:val="%1."/>
+      <w:lvlJc w:val="left"/>
+      <w:pPr>
+        <w:ind w:left="720" w:hanging="360"/>
+      </w:pPr>
+    </w:lvl>
+    <w:lvl w:ilvl="1" w:tplc="04150019" w:tentative="1">
+      <w:start w:val="1"/>
+      <w:numFmt w:val="lowerLetter"/>
+      <w:lvlText w:val="%2."/>
+      <w:lvlJc w:val="left"/>
+      <w:pPr>
+        <w:ind w:left="1440" w:hanging="360"/>
+      </w:pPr>
+    </w:lvl>
+    <w:lvl w:ilvl="2" w:tplc="0415001B" w:tentative="1">
+      <w:start w:val="1"/>
+      <w:numFmt w:val="lowerRoman"/>
+      <w:lvlText w:val="%3."/>
+      <w:lvlJc w:val="right"/>
+      <w:pPr>
+        <w:ind w:left="2160" w:hanging="180"/>
+      </w:pPr>
+    </w:lvl>
+    <w:lvl w:ilvl="3" w:tplc="0415000F" w:tentative="1">
+      <w:start w:val="1"/>
+      <w:numFmt w:val="decimal"/>
+      <w:lvlText w:val="%4."/>
+      <w:lvlJc w:val="left"/>
+      <w:pPr>
+        <w:ind w:left="2880" w:hanging="360"/>
+      </w:pPr>
+    </w:lvl>
+    <w:lvl w:ilvl="4" w:tplc="04150019" w:tentative="1">
+      <w:start w:val="1"/>
+      <w:numFmt w:val="lowerLetter"/>
+      <w:lvlText w:val="%5."/>
+      <w:lvlJc w:val="left"/>
+      <w:pPr>
+        <w:ind w:left="3600" w:hanging="360"/>
+      </w:pPr>
+    </w:lvl>
+    <w:lvl w:ilvl="5" w:tplc="0415001B" w:tentative="1">
+      <w:start w:val="1"/>
+      <w:numFmt w:val="lowerRoman"/>
+      <w:lvlText w:val="%6."/>
+      <w:lvlJc w:val="right"/>
+      <w:pPr>
+        <w:ind w:left="4320" w:hanging="180"/>
+      </w:pPr>
+    </w:lvl>
+    <w:lvl w:ilvl="6" w:tplc="0415000F" w:tentative="1">
+      <w:start w:val="1"/>
+      <w:numFmt w:val="decimal"/>
+      <w:lvlText w:val="%7."/>
+      <w:lvlJc w:val="left"/>
+      <w:pPr>
+        <w:ind w:left="5040" w:hanging="360"/>
+      </w:pPr>
+    </w:lvl>
+    <w:lvl w:ilvl="7" w:tplc="04150019" w:tentative="1">
+      <w:start w:val="1"/>
+      <w:numFmt w:val="lowerLetter"/>
+      <w:lvlText w:val="%8."/>
+      <w:lvlJc w:val="left"/>
+      <w:pPr>
+        <w:ind w:left="5760" w:hanging="360"/>
+      </w:pPr>
+    </w:lvl>
+    <w:lvl w:ilvl="8" w:tplc="0415001B" w:tentative="1">
+      <w:start w:val="1"/>
+      <w:numFmt w:val="lowerRoman"/>
+      <w:lvlText w:val="%9."/>
+      <w:lvlJc w:val="right"/>
+      <w:pPr>
+        <w:ind w:left="6480" w:hanging="180"/>
+      </w:pPr>
+    </w:lvl>
+  </w:abstractNum>
+  <w:abstractNum w:abstractNumId="17">
     <w:nsid w:val="37474E82"/>
     <w:multiLevelType w:val="hybridMultilevel"/>
     <w:tmpl w:val="53903AB6"/>
@@ -8978,7 +8576,7 @@
       </w:pPr>
     </w:lvl>
   </w:abstractNum>
-  <w:abstractNum w:abstractNumId="14">
+  <w:abstractNum w:abstractNumId="18">
     <w:nsid w:val="49103B63"/>
     <w:multiLevelType w:val="hybridMultilevel"/>
     <w:tmpl w:val="E60E53AE"/>
@@ -9064,7 +8662,7 @@
       </w:pPr>
     </w:lvl>
   </w:abstractNum>
-  <w:abstractNum w:abstractNumId="15">
+  <w:abstractNum w:abstractNumId="19">
     <w:nsid w:val="4DF86527"/>
     <w:multiLevelType w:val="multilevel"/>
     <w:tmpl w:val="0415001F"/>
@@ -9150,7 +8748,7 @@
       </w:pPr>
     </w:lvl>
   </w:abstractNum>
-  <w:abstractNum w:abstractNumId="16">
+  <w:abstractNum w:abstractNumId="20">
     <w:nsid w:val="501D2DBB"/>
     <w:multiLevelType w:val="multilevel"/>
     <w:tmpl w:val="0415001F"/>
@@ -9236,7 +8834,7 @@
       </w:pPr>
     </w:lvl>
   </w:abstractNum>
-  <w:abstractNum w:abstractNumId="17">
+  <w:abstractNum w:abstractNumId="21">
     <w:nsid w:val="5D6E7FEA"/>
     <w:multiLevelType w:val="hybridMultilevel"/>
     <w:tmpl w:val="2CD89FCA"/>
@@ -9322,7 +8920,7 @@
       </w:pPr>
     </w:lvl>
   </w:abstractNum>
-  <w:abstractNum w:abstractNumId="18">
+  <w:abstractNum w:abstractNumId="22">
     <w:nsid w:val="5F6B53F3"/>
     <w:multiLevelType w:val="hybridMultilevel"/>
     <w:tmpl w:val="9C46CC5C"/>
@@ -9435,7 +9033,7 @@
       </w:rPr>
     </w:lvl>
   </w:abstractNum>
-  <w:abstractNum w:abstractNumId="19">
+  <w:abstractNum w:abstractNumId="23">
     <w:nsid w:val="5F975D55"/>
     <w:multiLevelType w:val="hybridMultilevel"/>
     <w:tmpl w:val="A7365344"/>
@@ -9521,7 +9119,7 @@
       </w:pPr>
     </w:lvl>
   </w:abstractNum>
-  <w:abstractNum w:abstractNumId="20">
+  <w:abstractNum w:abstractNumId="24">
     <w:nsid w:val="605F6767"/>
     <w:multiLevelType w:val="multilevel"/>
     <w:tmpl w:val="0415001F"/>
@@ -9607,7 +9205,7 @@
       </w:pPr>
     </w:lvl>
   </w:abstractNum>
-  <w:abstractNum w:abstractNumId="21">
+  <w:abstractNum w:abstractNumId="25">
     <w:nsid w:val="62BF02FD"/>
     <w:multiLevelType w:val="hybridMultilevel"/>
     <w:tmpl w:val="843C5A80"/>
@@ -9693,7 +9291,7 @@
       </w:pPr>
     </w:lvl>
   </w:abstractNum>
-  <w:abstractNum w:abstractNumId="22">
+  <w:abstractNum w:abstractNumId="26">
     <w:nsid w:val="672D6D81"/>
     <w:multiLevelType w:val="hybridMultilevel"/>
     <w:tmpl w:val="684A66D2"/>
@@ -9779,7 +9377,7 @@
       </w:pPr>
     </w:lvl>
   </w:abstractNum>
-  <w:abstractNum w:abstractNumId="23">
+  <w:abstractNum w:abstractNumId="27">
     <w:nsid w:val="682B0D68"/>
     <w:multiLevelType w:val="multilevel"/>
     <w:tmpl w:val="0415001F"/>
@@ -9865,7 +9463,93 @@
       </w:pPr>
     </w:lvl>
   </w:abstractNum>
-  <w:abstractNum w:abstractNumId="24">
+  <w:abstractNum w:abstractNumId="28">
+    <w:nsid w:val="6B3E7B21"/>
+    <w:multiLevelType w:val="hybridMultilevel"/>
+    <w:tmpl w:val="F0BCF418"/>
+    <w:lvl w:ilvl="0" w:tplc="0415000F">
+      <w:start w:val="1"/>
+      <w:numFmt w:val="decimal"/>
+      <w:lvlText w:val="%1."/>
+      <w:lvlJc w:val="left"/>
+      <w:pPr>
+        <w:ind w:left="1425" w:hanging="360"/>
+      </w:pPr>
+    </w:lvl>
+    <w:lvl w:ilvl="1" w:tplc="04150019" w:tentative="1">
+      <w:start w:val="1"/>
+      <w:numFmt w:val="lowerLetter"/>
+      <w:lvlText w:val="%2."/>
+      <w:lvlJc w:val="left"/>
+      <w:pPr>
+        <w:ind w:left="2145" w:hanging="360"/>
+      </w:pPr>
+    </w:lvl>
+    <w:lvl w:ilvl="2" w:tplc="0415001B" w:tentative="1">
+      <w:start w:val="1"/>
+      <w:numFmt w:val="lowerRoman"/>
+      <w:lvlText w:val="%3."/>
+      <w:lvlJc w:val="right"/>
+      <w:pPr>
+        <w:ind w:left="2865" w:hanging="180"/>
+      </w:pPr>
+    </w:lvl>
+    <w:lvl w:ilvl="3" w:tplc="0415000F" w:tentative="1">
+      <w:start w:val="1"/>
+      <w:numFmt w:val="decimal"/>
+      <w:lvlText w:val="%4."/>
+      <w:lvlJc w:val="left"/>
+      <w:pPr>
+        <w:ind w:left="3585" w:hanging="360"/>
+      </w:pPr>
+    </w:lvl>
+    <w:lvl w:ilvl="4" w:tplc="04150019" w:tentative="1">
+      <w:start w:val="1"/>
+      <w:numFmt w:val="lowerLetter"/>
+      <w:lvlText w:val="%5."/>
+      <w:lvlJc w:val="left"/>
+      <w:pPr>
+        <w:ind w:left="4305" w:hanging="360"/>
+      </w:pPr>
+    </w:lvl>
+    <w:lvl w:ilvl="5" w:tplc="0415001B" w:tentative="1">
+      <w:start w:val="1"/>
+      <w:numFmt w:val="lowerRoman"/>
+      <w:lvlText w:val="%6."/>
+      <w:lvlJc w:val="right"/>
+      <w:pPr>
+        <w:ind w:left="5025" w:hanging="180"/>
+      </w:pPr>
+    </w:lvl>
+    <w:lvl w:ilvl="6" w:tplc="0415000F" w:tentative="1">
+      <w:start w:val="1"/>
+      <w:numFmt w:val="decimal"/>
+      <w:lvlText w:val="%7."/>
+      <w:lvlJc w:val="left"/>
+      <w:pPr>
+        <w:ind w:left="5745" w:hanging="360"/>
+      </w:pPr>
+    </w:lvl>
+    <w:lvl w:ilvl="7" w:tplc="04150019" w:tentative="1">
+      <w:start w:val="1"/>
+      <w:numFmt w:val="lowerLetter"/>
+      <w:lvlText w:val="%8."/>
+      <w:lvlJc w:val="left"/>
+      <w:pPr>
+        <w:ind w:left="6465" w:hanging="360"/>
+      </w:pPr>
+    </w:lvl>
+    <w:lvl w:ilvl="8" w:tplc="0415001B" w:tentative="1">
+      <w:start w:val="1"/>
+      <w:numFmt w:val="lowerRoman"/>
+      <w:lvlText w:val="%9."/>
+      <w:lvlJc w:val="right"/>
+      <w:pPr>
+        <w:ind w:left="7185" w:hanging="180"/>
+      </w:pPr>
+    </w:lvl>
+  </w:abstractNum>
+  <w:abstractNum w:abstractNumId="29">
     <w:nsid w:val="6C6F3376"/>
     <w:multiLevelType w:val="hybridMultilevel"/>
     <w:tmpl w:val="EF7E596E"/>
@@ -9978,7 +9662,7 @@
       </w:rPr>
     </w:lvl>
   </w:abstractNum>
-  <w:abstractNum w:abstractNumId="25">
+  <w:abstractNum w:abstractNumId="30">
     <w:nsid w:val="6CD31BE8"/>
     <w:multiLevelType w:val="hybridMultilevel"/>
     <w:tmpl w:val="52A04E74"/>
@@ -10064,7 +9748,7 @@
       </w:pPr>
     </w:lvl>
   </w:abstractNum>
-  <w:abstractNum w:abstractNumId="26">
+  <w:abstractNum w:abstractNumId="31">
     <w:nsid w:val="6EBA26F3"/>
     <w:multiLevelType w:val="hybridMultilevel"/>
     <w:tmpl w:val="C850250C"/>
@@ -10177,7 +9861,7 @@
       </w:rPr>
     </w:lvl>
   </w:abstractNum>
-  <w:abstractNum w:abstractNumId="27">
+  <w:abstractNum w:abstractNumId="32">
     <w:nsid w:val="6FA61601"/>
     <w:multiLevelType w:val="hybridMultilevel"/>
     <w:tmpl w:val="CA64DDDC"/>
@@ -10263,7 +9947,7 @@
       </w:pPr>
     </w:lvl>
   </w:abstractNum>
-  <w:abstractNum w:abstractNumId="28">
+  <w:abstractNum w:abstractNumId="33">
     <w:nsid w:val="71686FE1"/>
     <w:multiLevelType w:val="hybridMultilevel"/>
     <w:tmpl w:val="E012C642"/>
@@ -10376,7 +10060,7 @@
       </w:rPr>
     </w:lvl>
   </w:abstractNum>
-  <w:abstractNum w:abstractNumId="29">
+  <w:abstractNum w:abstractNumId="34">
     <w:nsid w:val="73380EB6"/>
     <w:multiLevelType w:val="hybridMultilevel"/>
     <w:tmpl w:val="905457F4"/>
@@ -10462,7 +10146,93 @@
       </w:pPr>
     </w:lvl>
   </w:abstractNum>
-  <w:abstractNum w:abstractNumId="30">
+  <w:abstractNum w:abstractNumId="35">
+    <w:nsid w:val="751F6C6B"/>
+    <w:multiLevelType w:val="hybridMultilevel"/>
+    <w:tmpl w:val="4056754A"/>
+    <w:lvl w:ilvl="0" w:tplc="0415000F">
+      <w:start w:val="1"/>
+      <w:numFmt w:val="decimal"/>
+      <w:lvlText w:val="%1."/>
+      <w:lvlJc w:val="left"/>
+      <w:pPr>
+        <w:ind w:left="720" w:hanging="360"/>
+      </w:pPr>
+    </w:lvl>
+    <w:lvl w:ilvl="1" w:tplc="04150019" w:tentative="1">
+      <w:start w:val="1"/>
+      <w:numFmt w:val="lowerLetter"/>
+      <w:lvlText w:val="%2."/>
+      <w:lvlJc w:val="left"/>
+      <w:pPr>
+        <w:ind w:left="1440" w:hanging="360"/>
+      </w:pPr>
+    </w:lvl>
+    <w:lvl w:ilvl="2" w:tplc="0415001B" w:tentative="1">
+      <w:start w:val="1"/>
+      <w:numFmt w:val="lowerRoman"/>
+      <w:lvlText w:val="%3."/>
+      <w:lvlJc w:val="right"/>
+      <w:pPr>
+        <w:ind w:left="2160" w:hanging="180"/>
+      </w:pPr>
+    </w:lvl>
+    <w:lvl w:ilvl="3" w:tplc="0415000F" w:tentative="1">
+      <w:start w:val="1"/>
+      <w:numFmt w:val="decimal"/>
+      <w:lvlText w:val="%4."/>
+      <w:lvlJc w:val="left"/>
+      <w:pPr>
+        <w:ind w:left="2880" w:hanging="360"/>
+      </w:pPr>
+    </w:lvl>
+    <w:lvl w:ilvl="4" w:tplc="04150019" w:tentative="1">
+      <w:start w:val="1"/>
+      <w:numFmt w:val="lowerLetter"/>
+      <w:lvlText w:val="%5."/>
+      <w:lvlJc w:val="left"/>
+      <w:pPr>
+        <w:ind w:left="3600" w:hanging="360"/>
+      </w:pPr>
+    </w:lvl>
+    <w:lvl w:ilvl="5" w:tplc="0415001B" w:tentative="1">
+      <w:start w:val="1"/>
+      <w:numFmt w:val="lowerRoman"/>
+      <w:lvlText w:val="%6."/>
+      <w:lvlJc w:val="right"/>
+      <w:pPr>
+        <w:ind w:left="4320" w:hanging="180"/>
+      </w:pPr>
+    </w:lvl>
+    <w:lvl w:ilvl="6" w:tplc="0415000F" w:tentative="1">
+      <w:start w:val="1"/>
+      <w:numFmt w:val="decimal"/>
+      <w:lvlText w:val="%7."/>
+      <w:lvlJc w:val="left"/>
+      <w:pPr>
+        <w:ind w:left="5040" w:hanging="360"/>
+      </w:pPr>
+    </w:lvl>
+    <w:lvl w:ilvl="7" w:tplc="04150019" w:tentative="1">
+      <w:start w:val="1"/>
+      <w:numFmt w:val="lowerLetter"/>
+      <w:lvlText w:val="%8."/>
+      <w:lvlJc w:val="left"/>
+      <w:pPr>
+        <w:ind w:left="5760" w:hanging="360"/>
+      </w:pPr>
+    </w:lvl>
+    <w:lvl w:ilvl="8" w:tplc="0415001B" w:tentative="1">
+      <w:start w:val="1"/>
+      <w:numFmt w:val="lowerRoman"/>
+      <w:lvlText w:val="%9."/>
+      <w:lvlJc w:val="right"/>
+      <w:pPr>
+        <w:ind w:left="6480" w:hanging="180"/>
+      </w:pPr>
+    </w:lvl>
+  </w:abstractNum>
+  <w:abstractNum w:abstractNumId="36">
     <w:nsid w:val="7BBD4C94"/>
     <w:multiLevelType w:val="multilevel"/>
     <w:tmpl w:val="0415001F"/>
@@ -10552,94 +10322,112 @@
     <w:abstractNumId w:val="0"/>
   </w:num>
   <w:num w:numId="2">
+    <w:abstractNumId w:val="24"/>
+  </w:num>
+  <w:num w:numId="3">
+    <w:abstractNumId w:val="36"/>
+  </w:num>
+  <w:num w:numId="4">
+    <w:abstractNumId w:val="19"/>
+  </w:num>
+  <w:num w:numId="5">
     <w:abstractNumId w:val="20"/>
   </w:num>
-  <w:num w:numId="3">
+  <w:num w:numId="6">
+    <w:abstractNumId w:val="27"/>
+  </w:num>
+  <w:num w:numId="7">
+    <w:abstractNumId w:val="31"/>
+  </w:num>
+  <w:num w:numId="8">
+    <w:abstractNumId w:val="14"/>
+  </w:num>
+  <w:num w:numId="9">
+    <w:abstractNumId w:val="34"/>
+  </w:num>
+  <w:num w:numId="10">
+    <w:abstractNumId w:val="6"/>
+  </w:num>
+  <w:num w:numId="11">
+    <w:abstractNumId w:val="18"/>
+  </w:num>
+  <w:num w:numId="12">
+    <w:abstractNumId w:val="23"/>
+  </w:num>
+  <w:num w:numId="13">
     <w:abstractNumId w:val="30"/>
   </w:num>
-  <w:num w:numId="4">
+  <w:num w:numId="14">
+    <w:abstractNumId w:val="5"/>
+  </w:num>
+  <w:num w:numId="15">
+    <w:abstractNumId w:val="22"/>
+  </w:num>
+  <w:num w:numId="16">
+    <w:abstractNumId w:val="10"/>
+  </w:num>
+  <w:num w:numId="17">
+    <w:abstractNumId w:val="29"/>
+  </w:num>
+  <w:num w:numId="18">
+    <w:abstractNumId w:val="33"/>
+  </w:num>
+  <w:num w:numId="19">
     <w:abstractNumId w:val="15"/>
   </w:num>
-  <w:num w:numId="5">
-    <w:abstractNumId w:val="16"/>
-  </w:num>
-  <w:num w:numId="6">
-    <w:abstractNumId w:val="23"/>
-  </w:num>
-  <w:num w:numId="7">
-    <w:abstractNumId w:val="26"/>
-  </w:num>
-  <w:num w:numId="8">
-    <w:abstractNumId w:val="11"/>
-  </w:num>
-  <w:num w:numId="9">
-    <w:abstractNumId w:val="29"/>
-  </w:num>
-  <w:num w:numId="10">
-    <w:abstractNumId w:val="4"/>
-  </w:num>
-  <w:num w:numId="11">
-    <w:abstractNumId w:val="14"/>
-  </w:num>
-  <w:num w:numId="12">
-    <w:abstractNumId w:val="19"/>
-  </w:num>
-  <w:num w:numId="13">
-    <w:abstractNumId w:val="25"/>
-  </w:num>
-  <w:num w:numId="14">
-    <w:abstractNumId w:val="3"/>
-  </w:num>
-  <w:num w:numId="15">
-    <w:abstractNumId w:val="18"/>
-  </w:num>
-  <w:num w:numId="16">
-    <w:abstractNumId w:val="8"/>
-  </w:num>
-  <w:num w:numId="17">
-    <w:abstractNumId w:val="24"/>
-  </w:num>
-  <w:num w:numId="18">
-    <w:abstractNumId w:val="28"/>
-  </w:num>
-  <w:num w:numId="19">
-    <w:abstractNumId w:val="12"/>
-  </w:num>
   <w:num w:numId="20">
-    <w:abstractNumId w:val="13"/>
+    <w:abstractNumId w:val="17"/>
   </w:num>
   <w:num w:numId="21">
-    <w:abstractNumId w:val="27"/>
+    <w:abstractNumId w:val="32"/>
   </w:num>
   <w:num w:numId="22">
-    <w:abstractNumId w:val="17"/>
+    <w:abstractNumId w:val="21"/>
   </w:num>
   <w:num w:numId="23">
     <w:abstractNumId w:val="2"/>
   </w:num>
   <w:num w:numId="24">
-    <w:abstractNumId w:val="5"/>
+    <w:abstractNumId w:val="7"/>
   </w:num>
   <w:num w:numId="25">
-    <w:abstractNumId w:val="21"/>
+    <w:abstractNumId w:val="25"/>
   </w:num>
   <w:num w:numId="26">
-    <w:abstractNumId w:val="10"/>
+    <w:abstractNumId w:val="12"/>
   </w:num>
   <w:num w:numId="27">
-    <w:abstractNumId w:val="9"/>
+    <w:abstractNumId w:val="11"/>
   </w:num>
   <w:num w:numId="28">
     <w:abstractNumId w:val="1"/>
   </w:num>
   <w:num w:numId="29">
-    <w:abstractNumId w:val="7"/>
+    <w:abstractNumId w:val="9"/>
   </w:num>
   <w:num w:numId="30">
-    <w:abstractNumId w:val="22"/>
+    <w:abstractNumId w:val="26"/>
   </w:num>
   <w:num w:numId="31">
-    <w:abstractNumId w:val="6"/>
+    <w:abstractNumId w:val="8"/>
+  </w:num>
+  <w:num w:numId="32">
+    <w:abstractNumId w:val="28"/>
+  </w:num>
+  <w:num w:numId="33">
+    <w:abstractNumId w:val="13"/>
+  </w:num>
+  <w:num w:numId="34">
+    <w:abstractNumId w:val="35"/>
+  </w:num>
+  <w:num w:numId="35">
+    <w:abstractNumId w:val="3"/>
+  </w:num>
+  <w:num w:numId="36">
+    <w:abstractNumId w:val="16"/>
+  </w:num>
+  <w:num w:numId="37">
+    <w:abstractNumId w:val="4"/>
   </w:num>
 </w:numbering>
 </file>
@@ -10927,6 +10715,7 @@
   <w:style w:type="character" w:default="1" w:styleId="Domylnaczcionkaakapitu">
     <w:name w:val="Default Paragraph Font"/>
     <w:uiPriority w:val="1"/>
+    <w:semiHidden/>
     <w:unhideWhenUsed/>
   </w:style>
   <w:style w:type="table" w:default="1" w:styleId="Standardowy">
@@ -11440,7 +11229,7 @@
 </file>
 
 <file path=customXml/itemProps1.xml><?xml version="1.0" encoding="utf-8"?>
-<ds:datastoreItem xmlns:ds="http://schemas.openxmlformats.org/officeDocument/2006/customXml" ds:itemID="{F850118C-761D-4459-8628-274991B77643}">
+<ds:datastoreItem xmlns:ds="http://schemas.openxmlformats.org/officeDocument/2006/customXml" ds:itemID="{39DA94AE-FFF6-49F4-A7D3-27AC98AE84C3}">
   <ds:schemaRefs>
     <ds:schemaRef ds:uri="http://schemas.openxmlformats.org/officeDocument/2006/bibliography"/>
   </ds:schemaRefs>

</xml_diff>